<commit_message>
portfolio image completed and upoloaded
</commit_message>
<xml_diff>
--- a/Images Status In Offering.docx
+++ b/Images Status In Offering.docx
@@ -1,6 +1,6 @@
 
 <file path=word/document.xml><?xml version="1.0" encoding="utf-8"?>
-<w:document xmlns:ve="http://schemas.openxmlformats.org/markup-compatibility/2006" xmlns:o="urn:schemas-microsoft-com:office:office" xmlns:r="http://schemas.openxmlformats.org/officeDocument/2006/relationships" xmlns:m="http://schemas.openxmlformats.org/officeDocument/2006/math" xmlns:v="urn:schemas-microsoft-com:vml" xmlns:wp="http://schemas.openxmlformats.org/drawingml/2006/wordprocessingDrawing" xmlns:w10="urn:schemas-microsoft-com:office:word" xmlns:w="http://schemas.openxmlformats.org/wordprocessingml/2006/main" xmlns:wne="http://schemas.microsoft.com/office/word/2006/wordml">
+<w:document xmlns:wpc="http://schemas.microsoft.com/office/word/2010/wordprocessingCanvas" xmlns:cx="http://schemas.microsoft.com/office/drawing/2014/chartex" xmlns:cx1="http://schemas.microsoft.com/office/drawing/2015/9/8/chartex" xmlns:mc="http://schemas.openxmlformats.org/markup-compatibility/2006" xmlns:o="urn:schemas-microsoft-com:office:office" xmlns:r="http://schemas.openxmlformats.org/officeDocument/2006/relationships" xmlns:m="http://schemas.openxmlformats.org/officeDocument/2006/math" xmlns:v="urn:schemas-microsoft-com:vml" xmlns:wp14="http://schemas.microsoft.com/office/word/2010/wordprocessingDrawing" xmlns:wp="http://schemas.openxmlformats.org/drawingml/2006/wordprocessingDrawing" xmlns:w10="urn:schemas-microsoft-com:office:word" xmlns:w="http://schemas.openxmlformats.org/wordprocessingml/2006/main" xmlns:w14="http://schemas.microsoft.com/office/word/2010/wordml" xmlns:w15="http://schemas.microsoft.com/office/word/2012/wordml" xmlns:w16se="http://schemas.microsoft.com/office/word/2015/wordml/symex" xmlns:wpg="http://schemas.microsoft.com/office/word/2010/wordprocessingGroup" xmlns:wpi="http://schemas.microsoft.com/office/word/2010/wordprocessingInk" xmlns:wne="http://schemas.microsoft.com/office/word/2006/wordml" xmlns:wps="http://schemas.microsoft.com/office/word/2010/wordprocessingShape" mc:Ignorable="w14 w15 w16se wp14">
   <w:body>
     <w:p>
       <w:pPr>
@@ -172,7 +172,25 @@
           <w:sz w:val="28"/>
           <w:szCs w:val="28"/>
         </w:rPr>
-        <w:t xml:space="preserve">Images Status In </w:t>
+        <w:t xml:space="preserve">Images Status </w:t>
+      </w:r>
+      <w:proofErr w:type="gramStart"/>
+      <w:r>
+        <w:rPr>
+          <w:b/>
+          <w:sz w:val="28"/>
+          <w:szCs w:val="28"/>
+        </w:rPr>
+        <w:t>In</w:t>
+      </w:r>
+      <w:proofErr w:type="gramEnd"/>
+      <w:r>
+        <w:rPr>
+          <w:b/>
+          <w:sz w:val="28"/>
+          <w:szCs w:val="28"/>
+        </w:rPr>
+        <w:t xml:space="preserve"> </w:t>
       </w:r>
       <w:r>
         <w:rPr>
@@ -221,7 +239,7 @@
       <w:tblPr>
         <w:tblStyle w:val="TableGrid"/>
         <w:tblW w:w="0" w:type="auto"/>
-        <w:tblLook w:val="04A0"/>
+        <w:tblLook w:val="04A0" w:firstRow="1" w:lastRow="0" w:firstColumn="1" w:lastColumn="0" w:noHBand="0" w:noVBand="1"/>
       </w:tblPr>
       <w:tblGrid>
         <w:gridCol w:w="2394"/>
@@ -488,8 +506,18 @@
                 <w:sz w:val="28"/>
                 <w:szCs w:val="28"/>
               </w:rPr>
-              <w:t>Mohit Verma</w:t>
-            </w:r>
+              <w:t xml:space="preserve">Mohit </w:t>
+            </w:r>
+            <w:proofErr w:type="spellStart"/>
+            <w:r>
+              <w:rPr>
+                <w:b/>
+                <w:sz w:val="28"/>
+                <w:szCs w:val="28"/>
+              </w:rPr>
+              <w:t>Verma</w:t>
+            </w:r>
+            <w:proofErr w:type="spellEnd"/>
           </w:p>
         </w:tc>
         <w:tc>
@@ -598,14 +626,34 @@
                 <w:szCs w:val="28"/>
               </w:rPr>
             </w:pPr>
-            <w:r>
-              <w:rPr>
-                <w:b/>
-                <w:sz w:val="28"/>
-                <w:szCs w:val="28"/>
-              </w:rPr>
-              <w:t>Shristi Verma</w:t>
-            </w:r>
+            <w:proofErr w:type="spellStart"/>
+            <w:r>
+              <w:rPr>
+                <w:b/>
+                <w:sz w:val="28"/>
+                <w:szCs w:val="28"/>
+              </w:rPr>
+              <w:t>Shristi</w:t>
+            </w:r>
+            <w:proofErr w:type="spellEnd"/>
+            <w:r>
+              <w:rPr>
+                <w:b/>
+                <w:sz w:val="28"/>
+                <w:szCs w:val="28"/>
+              </w:rPr>
+              <w:t xml:space="preserve"> </w:t>
+            </w:r>
+            <w:proofErr w:type="spellStart"/>
+            <w:r>
+              <w:rPr>
+                <w:b/>
+                <w:sz w:val="28"/>
+                <w:szCs w:val="28"/>
+              </w:rPr>
+              <w:t>Verma</w:t>
+            </w:r>
+            <w:proofErr w:type="spellEnd"/>
           </w:p>
         </w:tc>
         <w:tc>
@@ -625,32 +673,14 @@
             <w:r>
               <w:rPr>
                 <w:b/>
-                <w:color w:val="7030A0"/>
-                <w:sz w:val="28"/>
-                <w:szCs w:val="28"/>
-              </w:rPr>
-              <w:t>PENDING</w:t>
-            </w:r>
-          </w:p>
-          <w:p>
-            <w:pPr>
-              <w:jc w:val="center"/>
-              <w:rPr>
-                <w:b/>
-                <w:color w:val="7030A0"/>
-                <w:sz w:val="28"/>
-                <w:szCs w:val="28"/>
-              </w:rPr>
-            </w:pPr>
-            <w:r>
-              <w:rPr>
-                <w:b/>
-                <w:color w:val="7030A0"/>
-                <w:sz w:val="28"/>
-                <w:szCs w:val="28"/>
-              </w:rPr>
-              <w:t>(11 DONE)</w:t>
-            </w:r>
+                <w:color w:val="00B050"/>
+                <w:sz w:val="28"/>
+                <w:szCs w:val="28"/>
+              </w:rPr>
+              <w:t>DONE</w:t>
+            </w:r>
+            <w:bookmarkStart w:id="0" w:name="_GoBack"/>
+            <w:bookmarkEnd w:id="0"/>
           </w:p>
         </w:tc>
       </w:tr>
@@ -894,7 +924,7 @@
       <w:tblPr>
         <w:tblStyle w:val="TableGrid"/>
         <w:tblW w:w="0" w:type="auto"/>
-        <w:tblLook w:val="04A0"/>
+        <w:tblLook w:val="04A0" w:firstRow="1" w:lastRow="0" w:firstColumn="1" w:lastColumn="0" w:noHBand="0" w:noVBand="1"/>
       </w:tblPr>
       <w:tblGrid>
         <w:gridCol w:w="2394"/>
@@ -1152,6 +1182,7 @@
               </w:rPr>
               <w:t xml:space="preserve">Mohit </w:t>
             </w:r>
+            <w:proofErr w:type="spellStart"/>
             <w:r>
               <w:rPr>
                 <w:b/>
@@ -1160,6 +1191,7 @@
               </w:rPr>
               <w:t>Verma</w:t>
             </w:r>
+            <w:proofErr w:type="spellEnd"/>
           </w:p>
         </w:tc>
         <w:tc>
@@ -1445,7 +1477,7 @@
       <w:tblPr>
         <w:tblStyle w:val="TableGrid"/>
         <w:tblW w:w="0" w:type="auto"/>
-        <w:tblLook w:val="04A0"/>
+        <w:tblLook w:val="04A0" w:firstRow="1" w:lastRow="0" w:firstColumn="1" w:lastColumn="0" w:noHBand="0" w:noVBand="1"/>
       </w:tblPr>
       <w:tblGrid>
         <w:gridCol w:w="2394"/>
@@ -1856,14 +1888,34 @@
                 <w:szCs w:val="28"/>
               </w:rPr>
             </w:pPr>
-            <w:r>
-              <w:rPr>
-                <w:b/>
-                <w:sz w:val="28"/>
-                <w:szCs w:val="28"/>
-              </w:rPr>
-              <w:t>Shristi Verma</w:t>
-            </w:r>
+            <w:proofErr w:type="spellStart"/>
+            <w:r>
+              <w:rPr>
+                <w:b/>
+                <w:sz w:val="28"/>
+                <w:szCs w:val="28"/>
+              </w:rPr>
+              <w:t>Shristi</w:t>
+            </w:r>
+            <w:proofErr w:type="spellEnd"/>
+            <w:r>
+              <w:rPr>
+                <w:b/>
+                <w:sz w:val="28"/>
+                <w:szCs w:val="28"/>
+              </w:rPr>
+              <w:t xml:space="preserve"> </w:t>
+            </w:r>
+            <w:proofErr w:type="spellStart"/>
+            <w:r>
+              <w:rPr>
+                <w:b/>
+                <w:sz w:val="28"/>
+                <w:szCs w:val="28"/>
+              </w:rPr>
+              <w:t>Verma</w:t>
+            </w:r>
+            <w:proofErr w:type="spellEnd"/>
           </w:p>
           <w:p>
             <w:pPr>
@@ -2003,14 +2055,34 @@
                 <w:szCs w:val="28"/>
               </w:rPr>
             </w:pPr>
-            <w:r>
-              <w:rPr>
-                <w:b/>
-                <w:sz w:val="28"/>
-                <w:szCs w:val="28"/>
-              </w:rPr>
-              <w:t>Shristi Verma</w:t>
-            </w:r>
+            <w:proofErr w:type="spellStart"/>
+            <w:r>
+              <w:rPr>
+                <w:b/>
+                <w:sz w:val="28"/>
+                <w:szCs w:val="28"/>
+              </w:rPr>
+              <w:t>Shristi</w:t>
+            </w:r>
+            <w:proofErr w:type="spellEnd"/>
+            <w:r>
+              <w:rPr>
+                <w:b/>
+                <w:sz w:val="28"/>
+                <w:szCs w:val="28"/>
+              </w:rPr>
+              <w:t xml:space="preserve"> </w:t>
+            </w:r>
+            <w:proofErr w:type="spellStart"/>
+            <w:r>
+              <w:rPr>
+                <w:b/>
+                <w:sz w:val="28"/>
+                <w:szCs w:val="28"/>
+              </w:rPr>
+              <w:t>Verma</w:t>
+            </w:r>
+            <w:proofErr w:type="spellEnd"/>
           </w:p>
         </w:tc>
         <w:tc>
@@ -2082,7 +2154,7 @@
       <w:tblPr>
         <w:tblStyle w:val="TableGrid"/>
         <w:tblW w:w="0" w:type="auto"/>
-        <w:tblLook w:val="04A0"/>
+        <w:tblLook w:val="04A0" w:firstRow="1" w:lastRow="0" w:firstColumn="1" w:lastColumn="0" w:noHBand="0" w:noVBand="1"/>
       </w:tblPr>
       <w:tblGrid>
         <w:gridCol w:w="2394"/>
@@ -2242,14 +2314,34 @@
                 <w:szCs w:val="28"/>
               </w:rPr>
             </w:pPr>
-            <w:r>
-              <w:rPr>
-                <w:b/>
-                <w:sz w:val="28"/>
-                <w:szCs w:val="28"/>
-              </w:rPr>
-              <w:t>Shristi Verma</w:t>
-            </w:r>
+            <w:proofErr w:type="spellStart"/>
+            <w:r>
+              <w:rPr>
+                <w:b/>
+                <w:sz w:val="28"/>
+                <w:szCs w:val="28"/>
+              </w:rPr>
+              <w:t>Shristi</w:t>
+            </w:r>
+            <w:proofErr w:type="spellEnd"/>
+            <w:r>
+              <w:rPr>
+                <w:b/>
+                <w:sz w:val="28"/>
+                <w:szCs w:val="28"/>
+              </w:rPr>
+              <w:t xml:space="preserve"> </w:t>
+            </w:r>
+            <w:proofErr w:type="spellStart"/>
+            <w:r>
+              <w:rPr>
+                <w:b/>
+                <w:sz w:val="28"/>
+                <w:szCs w:val="28"/>
+              </w:rPr>
+              <w:t>Verma</w:t>
+            </w:r>
+            <w:proofErr w:type="spellEnd"/>
           </w:p>
         </w:tc>
         <w:tc>
@@ -2339,8 +2431,18 @@
                 <w:sz w:val="28"/>
                 <w:szCs w:val="28"/>
               </w:rPr>
-              <w:t>Mohit Verma</w:t>
-            </w:r>
+              <w:t xml:space="preserve">Mohit </w:t>
+            </w:r>
+            <w:proofErr w:type="spellStart"/>
+            <w:r>
+              <w:rPr>
+                <w:b/>
+                <w:sz w:val="28"/>
+                <w:szCs w:val="28"/>
+              </w:rPr>
+              <w:t>Verma</w:t>
+            </w:r>
+            <w:proofErr w:type="spellEnd"/>
           </w:p>
         </w:tc>
         <w:tc>
@@ -2698,7 +2800,7 @@
       <w:tblPr>
         <w:tblStyle w:val="TableGrid"/>
         <w:tblW w:w="0" w:type="auto"/>
-        <w:tblLook w:val="04A0"/>
+        <w:tblLook w:val="04A0" w:firstRow="1" w:lastRow="0" w:firstColumn="1" w:lastColumn="0" w:noHBand="0" w:noVBand="1"/>
       </w:tblPr>
       <w:tblGrid>
         <w:gridCol w:w="2394"/>
@@ -2858,14 +2960,34 @@
                 <w:szCs w:val="28"/>
               </w:rPr>
             </w:pPr>
-            <w:r>
-              <w:rPr>
-                <w:b/>
-                <w:sz w:val="28"/>
-                <w:szCs w:val="28"/>
-              </w:rPr>
-              <w:t>Shristi Verma</w:t>
-            </w:r>
+            <w:proofErr w:type="spellStart"/>
+            <w:r>
+              <w:rPr>
+                <w:b/>
+                <w:sz w:val="28"/>
+                <w:szCs w:val="28"/>
+              </w:rPr>
+              <w:t>Shristi</w:t>
+            </w:r>
+            <w:proofErr w:type="spellEnd"/>
+            <w:r>
+              <w:rPr>
+                <w:b/>
+                <w:sz w:val="28"/>
+                <w:szCs w:val="28"/>
+              </w:rPr>
+              <w:t xml:space="preserve"> </w:t>
+            </w:r>
+            <w:proofErr w:type="spellStart"/>
+            <w:r>
+              <w:rPr>
+                <w:b/>
+                <w:sz w:val="28"/>
+                <w:szCs w:val="28"/>
+              </w:rPr>
+              <w:t>Verma</w:t>
+            </w:r>
+            <w:proofErr w:type="spellEnd"/>
           </w:p>
         </w:tc>
         <w:tc>
@@ -2956,8 +3078,18 @@
                 <w:sz w:val="28"/>
                 <w:szCs w:val="28"/>
               </w:rPr>
-              <w:t>Mohit Verma</w:t>
-            </w:r>
+              <w:t xml:space="preserve">Mohit </w:t>
+            </w:r>
+            <w:proofErr w:type="spellStart"/>
+            <w:r>
+              <w:rPr>
+                <w:b/>
+                <w:sz w:val="28"/>
+                <w:szCs w:val="28"/>
+              </w:rPr>
+              <w:t>Verma</w:t>
+            </w:r>
+            <w:proofErr w:type="spellEnd"/>
           </w:p>
         </w:tc>
         <w:tc>
@@ -3295,13 +3427,23 @@
           <w:szCs w:val="28"/>
         </w:rPr>
       </w:pPr>
+      <w:proofErr w:type="spellStart"/>
       <w:r>
         <w:rPr>
           <w:b/>
           <w:sz w:val="28"/>
           <w:szCs w:val="28"/>
         </w:rPr>
-        <w:t xml:space="preserve">IoT </w:t>
+        <w:t>IoT</w:t>
+      </w:r>
+      <w:proofErr w:type="spellEnd"/>
+      <w:r>
+        <w:rPr>
+          <w:b/>
+          <w:sz w:val="28"/>
+          <w:szCs w:val="28"/>
+        </w:rPr>
+        <w:t xml:space="preserve"> </w:t>
       </w:r>
       <w:r>
         <w:rPr>
@@ -3326,7 +3468,7 @@
       <w:tblPr>
         <w:tblStyle w:val="TableGrid"/>
         <w:tblW w:w="0" w:type="auto"/>
-        <w:tblLook w:val="04A0"/>
+        <w:tblLook w:val="04A0" w:firstRow="1" w:lastRow="0" w:firstColumn="1" w:lastColumn="0" w:noHBand="0" w:noVBand="1"/>
       </w:tblPr>
       <w:tblGrid>
         <w:gridCol w:w="2394"/>
@@ -3486,13 +3628,41 @@
                 <w:szCs w:val="28"/>
               </w:rPr>
             </w:pPr>
-            <w:r>
-              <w:rPr>
-                <w:b/>
-                <w:sz w:val="28"/>
-                <w:szCs w:val="28"/>
-              </w:rPr>
-              <w:t xml:space="preserve">Shristi Verma </w:t>
+            <w:proofErr w:type="spellStart"/>
+            <w:r>
+              <w:rPr>
+                <w:b/>
+                <w:sz w:val="28"/>
+                <w:szCs w:val="28"/>
+              </w:rPr>
+              <w:t>Shristi</w:t>
+            </w:r>
+            <w:proofErr w:type="spellEnd"/>
+            <w:r>
+              <w:rPr>
+                <w:b/>
+                <w:sz w:val="28"/>
+                <w:szCs w:val="28"/>
+              </w:rPr>
+              <w:t xml:space="preserve"> </w:t>
+            </w:r>
+            <w:proofErr w:type="spellStart"/>
+            <w:r>
+              <w:rPr>
+                <w:b/>
+                <w:sz w:val="28"/>
+                <w:szCs w:val="28"/>
+              </w:rPr>
+              <w:t>Verma</w:t>
+            </w:r>
+            <w:proofErr w:type="spellEnd"/>
+            <w:r>
+              <w:rPr>
+                <w:b/>
+                <w:sz w:val="28"/>
+                <w:szCs w:val="28"/>
+              </w:rPr>
+              <w:t xml:space="preserve"> </w:t>
             </w:r>
           </w:p>
         </w:tc>
@@ -3853,36 +4023,56 @@
                 <w:szCs w:val="28"/>
               </w:rPr>
             </w:pPr>
-            <w:r>
-              <w:rPr>
-                <w:b/>
-                <w:sz w:val="28"/>
-                <w:szCs w:val="28"/>
-              </w:rPr>
-              <w:t>Iot services image</w:t>
-            </w:r>
-          </w:p>
-        </w:tc>
-        <w:tc>
-          <w:tcPr>
-            <w:tcW w:w="2394" w:type="dxa"/>
-          </w:tcPr>
-          <w:p>
-            <w:pPr>
-              <w:jc w:val="center"/>
-              <w:rPr>
-                <w:b/>
-                <w:sz w:val="28"/>
-                <w:szCs w:val="28"/>
-              </w:rPr>
-            </w:pPr>
-            <w:r>
-              <w:rPr>
-                <w:b/>
-                <w:sz w:val="28"/>
-                <w:szCs w:val="28"/>
-              </w:rPr>
-              <w:t>Iot service</w:t>
+            <w:proofErr w:type="spellStart"/>
+            <w:r>
+              <w:rPr>
+                <w:b/>
+                <w:sz w:val="28"/>
+                <w:szCs w:val="28"/>
+              </w:rPr>
+              <w:t>Iot</w:t>
+            </w:r>
+            <w:proofErr w:type="spellEnd"/>
+            <w:r>
+              <w:rPr>
+                <w:b/>
+                <w:sz w:val="28"/>
+                <w:szCs w:val="28"/>
+              </w:rPr>
+              <w:t xml:space="preserve"> services image</w:t>
+            </w:r>
+          </w:p>
+        </w:tc>
+        <w:tc>
+          <w:tcPr>
+            <w:tcW w:w="2394" w:type="dxa"/>
+          </w:tcPr>
+          <w:p>
+            <w:pPr>
+              <w:jc w:val="center"/>
+              <w:rPr>
+                <w:b/>
+                <w:sz w:val="28"/>
+                <w:szCs w:val="28"/>
+              </w:rPr>
+            </w:pPr>
+            <w:proofErr w:type="spellStart"/>
+            <w:r>
+              <w:rPr>
+                <w:b/>
+                <w:sz w:val="28"/>
+                <w:szCs w:val="28"/>
+              </w:rPr>
+              <w:t>Iot</w:t>
+            </w:r>
+            <w:proofErr w:type="spellEnd"/>
+            <w:r>
+              <w:rPr>
+                <w:b/>
+                <w:sz w:val="28"/>
+                <w:szCs w:val="28"/>
+              </w:rPr>
+              <w:t xml:space="preserve"> service</w:t>
             </w:r>
           </w:p>
           <w:p>
@@ -4004,7 +4194,7 @@
       <w:tblPr>
         <w:tblStyle w:val="TableGrid"/>
         <w:tblW w:w="0" w:type="auto"/>
-        <w:tblLook w:val="04A0"/>
+        <w:tblLook w:val="04A0" w:firstRow="1" w:lastRow="0" w:firstColumn="1" w:lastColumn="0" w:noHBand="0" w:noVBand="1"/>
       </w:tblPr>
       <w:tblGrid>
         <w:gridCol w:w="2394"/>
@@ -4260,7 +4450,25 @@
                 <w:sz w:val="28"/>
                 <w:szCs w:val="28"/>
               </w:rPr>
-              <w:t xml:space="preserve">Mohit Verma </w:t>
+              <w:t xml:space="preserve">Mohit </w:t>
+            </w:r>
+            <w:proofErr w:type="spellStart"/>
+            <w:r>
+              <w:rPr>
+                <w:b/>
+                <w:sz w:val="28"/>
+                <w:szCs w:val="28"/>
+              </w:rPr>
+              <w:t>Verma</w:t>
+            </w:r>
+            <w:proofErr w:type="spellEnd"/>
+            <w:r>
+              <w:rPr>
+                <w:b/>
+                <w:sz w:val="28"/>
+                <w:szCs w:val="28"/>
+              </w:rPr>
+              <w:t xml:space="preserve"> </w:t>
             </w:r>
           </w:p>
         </w:tc>
@@ -4620,7 +4828,7 @@
       <w:tblPr>
         <w:tblStyle w:val="TableGrid"/>
         <w:tblW w:w="0" w:type="auto"/>
-        <w:tblLook w:val="04A0"/>
+        <w:tblLook w:val="04A0" w:firstRow="1" w:lastRow="0" w:firstColumn="1" w:lastColumn="0" w:noHBand="0" w:noVBand="1"/>
       </w:tblPr>
       <w:tblGrid>
         <w:gridCol w:w="2394"/>
@@ -5140,6 +5348,7 @@
           <w:szCs w:val="28"/>
         </w:rPr>
       </w:pPr>
+      <w:proofErr w:type="gramStart"/>
       <w:r>
         <w:rPr>
           <w:b/>
@@ -5148,6 +5357,7 @@
         </w:rPr>
         <w:t>Wearable  page</w:t>
       </w:r>
+      <w:proofErr w:type="gramEnd"/>
     </w:p>
     <w:p>
       <w:pPr>
@@ -5163,7 +5373,7 @@
       <w:tblPr>
         <w:tblStyle w:val="TableGrid"/>
         <w:tblW w:w="0" w:type="auto"/>
-        <w:tblLook w:val="04A0"/>
+        <w:tblLook w:val="04A0" w:firstRow="1" w:lastRow="0" w:firstColumn="1" w:lastColumn="0" w:noHBand="0" w:noVBand="1"/>
       </w:tblPr>
       <w:tblGrid>
         <w:gridCol w:w="2394"/>
@@ -5323,14 +5533,34 @@
                 <w:szCs w:val="28"/>
               </w:rPr>
             </w:pPr>
-            <w:r>
-              <w:rPr>
-                <w:b/>
-                <w:sz w:val="28"/>
-                <w:szCs w:val="28"/>
-              </w:rPr>
-              <w:t>Shristi Verma</w:t>
-            </w:r>
+            <w:proofErr w:type="spellStart"/>
+            <w:r>
+              <w:rPr>
+                <w:b/>
+                <w:sz w:val="28"/>
+                <w:szCs w:val="28"/>
+              </w:rPr>
+              <w:t>Shristi</w:t>
+            </w:r>
+            <w:proofErr w:type="spellEnd"/>
+            <w:r>
+              <w:rPr>
+                <w:b/>
+                <w:sz w:val="28"/>
+                <w:szCs w:val="28"/>
+              </w:rPr>
+              <w:t xml:space="preserve"> </w:t>
+            </w:r>
+            <w:proofErr w:type="spellStart"/>
+            <w:r>
+              <w:rPr>
+                <w:b/>
+                <w:sz w:val="28"/>
+                <w:szCs w:val="28"/>
+              </w:rPr>
+              <w:t>Verma</w:t>
+            </w:r>
+            <w:proofErr w:type="spellEnd"/>
           </w:p>
         </w:tc>
         <w:tc>
@@ -5879,14 +6109,34 @@
                 <w:szCs w:val="28"/>
               </w:rPr>
             </w:pPr>
-            <w:r>
-              <w:rPr>
-                <w:b/>
-                <w:sz w:val="28"/>
-                <w:szCs w:val="28"/>
-              </w:rPr>
-              <w:t>Shristi Verma</w:t>
-            </w:r>
+            <w:proofErr w:type="spellStart"/>
+            <w:r>
+              <w:rPr>
+                <w:b/>
+                <w:sz w:val="28"/>
+                <w:szCs w:val="28"/>
+              </w:rPr>
+              <w:t>Shristi</w:t>
+            </w:r>
+            <w:proofErr w:type="spellEnd"/>
+            <w:r>
+              <w:rPr>
+                <w:b/>
+                <w:sz w:val="28"/>
+                <w:szCs w:val="28"/>
+              </w:rPr>
+              <w:t xml:space="preserve"> </w:t>
+            </w:r>
+            <w:proofErr w:type="spellStart"/>
+            <w:r>
+              <w:rPr>
+                <w:b/>
+                <w:sz w:val="28"/>
+                <w:szCs w:val="28"/>
+              </w:rPr>
+              <w:t>Verma</w:t>
+            </w:r>
+            <w:proofErr w:type="spellEnd"/>
           </w:p>
         </w:tc>
         <w:tc>
@@ -6156,14 +6406,34 @@
                 <w:szCs w:val="28"/>
               </w:rPr>
             </w:pPr>
-            <w:r>
-              <w:rPr>
-                <w:b/>
-                <w:sz w:val="28"/>
-                <w:szCs w:val="28"/>
-              </w:rPr>
-              <w:t>Shristi Verma</w:t>
-            </w:r>
+            <w:proofErr w:type="spellStart"/>
+            <w:r>
+              <w:rPr>
+                <w:b/>
+                <w:sz w:val="28"/>
+                <w:szCs w:val="28"/>
+              </w:rPr>
+              <w:t>Shristi</w:t>
+            </w:r>
+            <w:proofErr w:type="spellEnd"/>
+            <w:r>
+              <w:rPr>
+                <w:b/>
+                <w:sz w:val="28"/>
+                <w:szCs w:val="28"/>
+              </w:rPr>
+              <w:t xml:space="preserve"> </w:t>
+            </w:r>
+            <w:proofErr w:type="spellStart"/>
+            <w:r>
+              <w:rPr>
+                <w:b/>
+                <w:sz w:val="28"/>
+                <w:szCs w:val="28"/>
+              </w:rPr>
+              <w:t>Verma</w:t>
+            </w:r>
+            <w:proofErr w:type="spellEnd"/>
           </w:p>
         </w:tc>
         <w:tc>
@@ -6429,6 +6699,7 @@
                 <w:szCs w:val="28"/>
               </w:rPr>
             </w:pPr>
+            <w:proofErr w:type="spellStart"/>
             <w:r>
               <w:rPr>
                 <w:b/>
@@ -6436,8 +6707,27 @@
                 <w:szCs w:val="28"/>
               </w:rPr>
               <w:lastRenderedPageBreak/>
-              <w:t>Shristi Verma</w:t>
-            </w:r>
+              <w:t>Shristi</w:t>
+            </w:r>
+            <w:proofErr w:type="spellEnd"/>
+            <w:r>
+              <w:rPr>
+                <w:b/>
+                <w:sz w:val="28"/>
+                <w:szCs w:val="28"/>
+              </w:rPr>
+              <w:t xml:space="preserve"> </w:t>
+            </w:r>
+            <w:proofErr w:type="spellStart"/>
+            <w:r>
+              <w:rPr>
+                <w:b/>
+                <w:sz w:val="28"/>
+                <w:szCs w:val="28"/>
+              </w:rPr>
+              <w:t>Verma</w:t>
+            </w:r>
+            <w:proofErr w:type="spellEnd"/>
           </w:p>
         </w:tc>
         <w:tc>
@@ -6507,8 +6797,18 @@
           <w:sz w:val="28"/>
           <w:szCs w:val="28"/>
         </w:rPr>
-        <w:t>(Artificial intelligence)  page</w:t>
+        <w:t>(Artificial intelligence</w:t>
       </w:r>
+      <w:proofErr w:type="gramStart"/>
+      <w:r>
+        <w:rPr>
+          <w:b/>
+          <w:sz w:val="28"/>
+          <w:szCs w:val="28"/>
+        </w:rPr>
+        <w:t>)  page</w:t>
+      </w:r>
+      <w:proofErr w:type="gramEnd"/>
     </w:p>
     <w:p>
       <w:pPr>
@@ -6524,7 +6824,7 @@
       <w:tblPr>
         <w:tblStyle w:val="TableGrid"/>
         <w:tblW w:w="0" w:type="auto"/>
-        <w:tblLook w:val="04A0"/>
+        <w:tblLook w:val="04A0" w:firstRow="1" w:lastRow="0" w:firstColumn="1" w:lastColumn="0" w:noHBand="0" w:noVBand="1"/>
       </w:tblPr>
       <w:tblGrid>
         <w:gridCol w:w="2394"/>
@@ -6780,8 +7080,18 @@
                 <w:sz w:val="28"/>
                 <w:szCs w:val="28"/>
               </w:rPr>
-              <w:t>Mohit Verma</w:t>
-            </w:r>
+              <w:t xml:space="preserve">Mohit </w:t>
+            </w:r>
+            <w:proofErr w:type="spellStart"/>
+            <w:r>
+              <w:rPr>
+                <w:b/>
+                <w:sz w:val="28"/>
+                <w:szCs w:val="28"/>
+              </w:rPr>
+              <w:t>Verma</w:t>
+            </w:r>
+            <w:proofErr w:type="spellEnd"/>
           </w:p>
         </w:tc>
         <w:tc>
@@ -7083,7 +7393,7 @@
       <w:tblPr>
         <w:tblStyle w:val="TableGrid"/>
         <w:tblW w:w="0" w:type="auto"/>
-        <w:tblLook w:val="04A0"/>
+        <w:tblLook w:val="04A0" w:firstRow="1" w:lastRow="0" w:firstColumn="1" w:lastColumn="0" w:noHBand="0" w:noVBand="1"/>
       </w:tblPr>
       <w:tblGrid>
         <w:gridCol w:w="2394"/>
@@ -7339,8 +7649,18 @@
                 <w:sz w:val="28"/>
                 <w:szCs w:val="28"/>
               </w:rPr>
-              <w:t>Mohit Verma</w:t>
-            </w:r>
+              <w:t xml:space="preserve">Mohit </w:t>
+            </w:r>
+            <w:proofErr w:type="spellStart"/>
+            <w:r>
+              <w:rPr>
+                <w:b/>
+                <w:sz w:val="28"/>
+                <w:szCs w:val="28"/>
+              </w:rPr>
+              <w:t>Verma</w:t>
+            </w:r>
+            <w:proofErr w:type="spellEnd"/>
           </w:p>
         </w:tc>
         <w:tc>
@@ -7676,14 +7996,26 @@
           <w:szCs w:val="28"/>
         </w:rPr>
       </w:pPr>
+      <w:proofErr w:type="spellStart"/>
+      <w:proofErr w:type="gramStart"/>
       <w:r>
         <w:rPr>
           <w:b/>
           <w:sz w:val="28"/>
           <w:szCs w:val="28"/>
         </w:rPr>
-        <w:t>Blockchain  page</w:t>
+        <w:t>Blockchain</w:t>
       </w:r>
+      <w:proofErr w:type="spellEnd"/>
+      <w:r>
+        <w:rPr>
+          <w:b/>
+          <w:sz w:val="28"/>
+          <w:szCs w:val="28"/>
+        </w:rPr>
+        <w:t xml:space="preserve">  page</w:t>
+      </w:r>
+      <w:proofErr w:type="gramEnd"/>
     </w:p>
     <w:p>
       <w:pPr>
@@ -7699,7 +8031,7 @@
       <w:tblPr>
         <w:tblStyle w:val="TableGrid"/>
         <w:tblW w:w="0" w:type="auto"/>
-        <w:tblLook w:val="04A0"/>
+        <w:tblLook w:val="04A0" w:firstRow="1" w:lastRow="0" w:firstColumn="1" w:lastColumn="0" w:noHBand="0" w:noVBand="1"/>
       </w:tblPr>
       <w:tblGrid>
         <w:gridCol w:w="2394"/>
@@ -7957,8 +8289,18 @@
                 <w:sz w:val="28"/>
                 <w:szCs w:val="28"/>
               </w:rPr>
-              <w:t>Mohit Verma</w:t>
-            </w:r>
+              <w:t xml:space="preserve">Mohit </w:t>
+            </w:r>
+            <w:proofErr w:type="spellStart"/>
+            <w:r>
+              <w:rPr>
+                <w:b/>
+                <w:sz w:val="28"/>
+                <w:szCs w:val="28"/>
+              </w:rPr>
+              <w:t>Verma</w:t>
+            </w:r>
+            <w:proofErr w:type="spellEnd"/>
           </w:p>
         </w:tc>
         <w:tc>
@@ -8218,36 +8560,56 @@
                 <w:szCs w:val="28"/>
               </w:rPr>
             </w:pPr>
-            <w:r>
-              <w:rPr>
-                <w:b/>
-                <w:sz w:val="28"/>
-                <w:szCs w:val="28"/>
-              </w:rPr>
-              <w:t>Blockchain development company banner</w:t>
-            </w:r>
-          </w:p>
-        </w:tc>
-        <w:tc>
-          <w:tcPr>
-            <w:tcW w:w="2394" w:type="dxa"/>
-          </w:tcPr>
-          <w:p>
-            <w:pPr>
-              <w:jc w:val="center"/>
-              <w:rPr>
-                <w:b/>
-                <w:sz w:val="28"/>
-                <w:szCs w:val="28"/>
-              </w:rPr>
-            </w:pPr>
-            <w:r>
-              <w:rPr>
-                <w:b/>
-                <w:sz w:val="28"/>
-                <w:szCs w:val="28"/>
-              </w:rPr>
-              <w:t>Blockchain development company</w:t>
+            <w:proofErr w:type="spellStart"/>
+            <w:r>
+              <w:rPr>
+                <w:b/>
+                <w:sz w:val="28"/>
+                <w:szCs w:val="28"/>
+              </w:rPr>
+              <w:t>Blockchain</w:t>
+            </w:r>
+            <w:proofErr w:type="spellEnd"/>
+            <w:r>
+              <w:rPr>
+                <w:b/>
+                <w:sz w:val="28"/>
+                <w:szCs w:val="28"/>
+              </w:rPr>
+              <w:t xml:space="preserve"> development company banner</w:t>
+            </w:r>
+          </w:p>
+        </w:tc>
+        <w:tc>
+          <w:tcPr>
+            <w:tcW w:w="2394" w:type="dxa"/>
+          </w:tcPr>
+          <w:p>
+            <w:pPr>
+              <w:jc w:val="center"/>
+              <w:rPr>
+                <w:b/>
+                <w:sz w:val="28"/>
+                <w:szCs w:val="28"/>
+              </w:rPr>
+            </w:pPr>
+            <w:proofErr w:type="spellStart"/>
+            <w:r>
+              <w:rPr>
+                <w:b/>
+                <w:sz w:val="28"/>
+                <w:szCs w:val="28"/>
+              </w:rPr>
+              <w:t>Blockchain</w:t>
+            </w:r>
+            <w:proofErr w:type="spellEnd"/>
+            <w:r>
+              <w:rPr>
+                <w:b/>
+                <w:sz w:val="28"/>
+                <w:szCs w:val="28"/>
+              </w:rPr>
+              <w:t xml:space="preserve"> development company</w:t>
             </w:r>
           </w:p>
           <w:p>
@@ -8345,36 +8707,56 @@
                 <w:szCs w:val="28"/>
               </w:rPr>
             </w:pPr>
-            <w:r>
-              <w:rPr>
-                <w:b/>
-                <w:sz w:val="28"/>
-                <w:szCs w:val="28"/>
-              </w:rPr>
-              <w:t>Blockchain development company icons</w:t>
-            </w:r>
-          </w:p>
-        </w:tc>
-        <w:tc>
-          <w:tcPr>
-            <w:tcW w:w="2394" w:type="dxa"/>
-          </w:tcPr>
-          <w:p>
-            <w:pPr>
-              <w:jc w:val="center"/>
-              <w:rPr>
-                <w:b/>
-                <w:sz w:val="28"/>
-                <w:szCs w:val="28"/>
-              </w:rPr>
-            </w:pPr>
-            <w:r>
-              <w:rPr>
-                <w:b/>
-                <w:sz w:val="28"/>
-                <w:szCs w:val="28"/>
-              </w:rPr>
-              <w:t>Blockchain development company</w:t>
+            <w:proofErr w:type="spellStart"/>
+            <w:r>
+              <w:rPr>
+                <w:b/>
+                <w:sz w:val="28"/>
+                <w:szCs w:val="28"/>
+              </w:rPr>
+              <w:t>Blockchain</w:t>
+            </w:r>
+            <w:proofErr w:type="spellEnd"/>
+            <w:r>
+              <w:rPr>
+                <w:b/>
+                <w:sz w:val="28"/>
+                <w:szCs w:val="28"/>
+              </w:rPr>
+              <w:t xml:space="preserve"> development company icons</w:t>
+            </w:r>
+          </w:p>
+        </w:tc>
+        <w:tc>
+          <w:tcPr>
+            <w:tcW w:w="2394" w:type="dxa"/>
+          </w:tcPr>
+          <w:p>
+            <w:pPr>
+              <w:jc w:val="center"/>
+              <w:rPr>
+                <w:b/>
+                <w:sz w:val="28"/>
+                <w:szCs w:val="28"/>
+              </w:rPr>
+            </w:pPr>
+            <w:proofErr w:type="spellStart"/>
+            <w:r>
+              <w:rPr>
+                <w:b/>
+                <w:sz w:val="28"/>
+                <w:szCs w:val="28"/>
+              </w:rPr>
+              <w:t>Blockchain</w:t>
+            </w:r>
+            <w:proofErr w:type="spellEnd"/>
+            <w:r>
+              <w:rPr>
+                <w:b/>
+                <w:sz w:val="28"/>
+                <w:szCs w:val="28"/>
+              </w:rPr>
+              <w:t xml:space="preserve"> development company</w:t>
             </w:r>
           </w:p>
           <w:p>
@@ -8409,14 +8791,34 @@
                 <w:szCs w:val="28"/>
               </w:rPr>
             </w:pPr>
-            <w:r>
-              <w:rPr>
-                <w:b/>
-                <w:sz w:val="28"/>
-                <w:szCs w:val="28"/>
-              </w:rPr>
-              <w:t>Shristi Verma</w:t>
-            </w:r>
+            <w:proofErr w:type="spellStart"/>
+            <w:r>
+              <w:rPr>
+                <w:b/>
+                <w:sz w:val="28"/>
+                <w:szCs w:val="28"/>
+              </w:rPr>
+              <w:t>Shristi</w:t>
+            </w:r>
+            <w:proofErr w:type="spellEnd"/>
+            <w:r>
+              <w:rPr>
+                <w:b/>
+                <w:sz w:val="28"/>
+                <w:szCs w:val="28"/>
+              </w:rPr>
+              <w:t xml:space="preserve"> </w:t>
+            </w:r>
+            <w:proofErr w:type="spellStart"/>
+            <w:r>
+              <w:rPr>
+                <w:b/>
+                <w:sz w:val="28"/>
+                <w:szCs w:val="28"/>
+              </w:rPr>
+              <w:t>Verma</w:t>
+            </w:r>
+            <w:proofErr w:type="spellEnd"/>
           </w:p>
         </w:tc>
         <w:tc>
@@ -8472,8 +8874,8 @@
 </file>
 
 <file path=word/endnotes.xml><?xml version="1.0" encoding="utf-8"?>
-<w:endnotes xmlns:ve="http://schemas.openxmlformats.org/markup-compatibility/2006" xmlns:o="urn:schemas-microsoft-com:office:office" xmlns:r="http://schemas.openxmlformats.org/officeDocument/2006/relationships" xmlns:m="http://schemas.openxmlformats.org/officeDocument/2006/math" xmlns:v="urn:schemas-microsoft-com:vml" xmlns:wp="http://schemas.openxmlformats.org/drawingml/2006/wordprocessingDrawing" xmlns:w10="urn:schemas-microsoft-com:office:word" xmlns:w="http://schemas.openxmlformats.org/wordprocessingml/2006/main" xmlns:wne="http://schemas.microsoft.com/office/word/2006/wordml">
-  <w:endnote w:type="separator" w:id="0">
+<w:endnotes xmlns:wpc="http://schemas.microsoft.com/office/word/2010/wordprocessingCanvas" xmlns:cx="http://schemas.microsoft.com/office/drawing/2014/chartex" xmlns:cx1="http://schemas.microsoft.com/office/drawing/2015/9/8/chartex" xmlns:mc="http://schemas.openxmlformats.org/markup-compatibility/2006" xmlns:o="urn:schemas-microsoft-com:office:office" xmlns:r="http://schemas.openxmlformats.org/officeDocument/2006/relationships" xmlns:m="http://schemas.openxmlformats.org/officeDocument/2006/math" xmlns:v="urn:schemas-microsoft-com:vml" xmlns:wp14="http://schemas.microsoft.com/office/word/2010/wordprocessingDrawing" xmlns:wp="http://schemas.openxmlformats.org/drawingml/2006/wordprocessingDrawing" xmlns:w10="urn:schemas-microsoft-com:office:word" xmlns:w="http://schemas.openxmlformats.org/wordprocessingml/2006/main" xmlns:w14="http://schemas.microsoft.com/office/word/2010/wordml" xmlns:w15="http://schemas.microsoft.com/office/word/2012/wordml" xmlns:w16se="http://schemas.microsoft.com/office/word/2015/wordml/symex" xmlns:wpg="http://schemas.microsoft.com/office/word/2010/wordprocessingGroup" xmlns:wpi="http://schemas.microsoft.com/office/word/2010/wordprocessingInk" xmlns:wne="http://schemas.microsoft.com/office/word/2006/wordml" xmlns:wps="http://schemas.microsoft.com/office/word/2010/wordprocessingShape" mc:Ignorable="w14 w15 w16se wp14">
+  <w:endnote w:type="separator" w:id="-1">
     <w:p>
       <w:pPr>
         <w:spacing w:after="0" w:line="240" w:lineRule="auto"/>
@@ -8483,7 +8885,7 @@
       </w:r>
     </w:p>
   </w:endnote>
-  <w:endnote w:type="continuationSeparator" w:id="1">
+  <w:endnote w:type="continuationSeparator" w:id="0">
     <w:p>
       <w:pPr>
         <w:spacing w:after="0" w:line="240" w:lineRule="auto"/>
@@ -8497,7 +8899,7 @@
 </file>
 
 <file path=word/footer1.xml><?xml version="1.0" encoding="utf-8"?>
-<w:ftr xmlns:ve="http://schemas.openxmlformats.org/markup-compatibility/2006" xmlns:o="urn:schemas-microsoft-com:office:office" xmlns:r="http://schemas.openxmlformats.org/officeDocument/2006/relationships" xmlns:m="http://schemas.openxmlformats.org/officeDocument/2006/math" xmlns:v="urn:schemas-microsoft-com:vml" xmlns:wp="http://schemas.openxmlformats.org/drawingml/2006/wordprocessingDrawing" xmlns:w10="urn:schemas-microsoft-com:office:word" xmlns:w="http://schemas.openxmlformats.org/wordprocessingml/2006/main" xmlns:wne="http://schemas.microsoft.com/office/word/2006/wordml">
+<w:ftr xmlns:wpc="http://schemas.microsoft.com/office/word/2010/wordprocessingCanvas" xmlns:cx="http://schemas.microsoft.com/office/drawing/2014/chartex" xmlns:cx1="http://schemas.microsoft.com/office/drawing/2015/9/8/chartex" xmlns:mc="http://schemas.openxmlformats.org/markup-compatibility/2006" xmlns:o="urn:schemas-microsoft-com:office:office" xmlns:r="http://schemas.openxmlformats.org/officeDocument/2006/relationships" xmlns:m="http://schemas.openxmlformats.org/officeDocument/2006/math" xmlns:v="urn:schemas-microsoft-com:vml" xmlns:wp14="http://schemas.microsoft.com/office/word/2010/wordprocessingDrawing" xmlns:wp="http://schemas.openxmlformats.org/drawingml/2006/wordprocessingDrawing" xmlns:w10="urn:schemas-microsoft-com:office:word" xmlns:w="http://schemas.openxmlformats.org/wordprocessingml/2006/main" xmlns:w14="http://schemas.microsoft.com/office/word/2010/wordml" xmlns:w15="http://schemas.microsoft.com/office/word/2012/wordml" xmlns:w16se="http://schemas.microsoft.com/office/word/2015/wordml/symex" xmlns:wpg="http://schemas.microsoft.com/office/word/2010/wordprocessingGroup" xmlns:wpi="http://schemas.microsoft.com/office/word/2010/wordprocessingInk" xmlns:wne="http://schemas.microsoft.com/office/word/2006/wordml" xmlns:wps="http://schemas.microsoft.com/office/word/2010/wordprocessingShape" mc:Ignorable="w14 w15 w16se wp14">
   <w:p>
     <w:pPr>
       <w:pStyle w:val="Footer"/>
@@ -8507,7 +8909,7 @@
 </file>
 
 <file path=word/footer2.xml><?xml version="1.0" encoding="utf-8"?>
-<w:ftr xmlns:ve="http://schemas.openxmlformats.org/markup-compatibility/2006" xmlns:o="urn:schemas-microsoft-com:office:office" xmlns:r="http://schemas.openxmlformats.org/officeDocument/2006/relationships" xmlns:m="http://schemas.openxmlformats.org/officeDocument/2006/math" xmlns:v="urn:schemas-microsoft-com:vml" xmlns:wp="http://schemas.openxmlformats.org/drawingml/2006/wordprocessingDrawing" xmlns:w10="urn:schemas-microsoft-com:office:word" xmlns:w="http://schemas.openxmlformats.org/wordprocessingml/2006/main" xmlns:wne="http://schemas.microsoft.com/office/word/2006/wordml">
+<w:ftr xmlns:wpc="http://schemas.microsoft.com/office/word/2010/wordprocessingCanvas" xmlns:cx="http://schemas.microsoft.com/office/drawing/2014/chartex" xmlns:cx1="http://schemas.microsoft.com/office/drawing/2015/9/8/chartex" xmlns:mc="http://schemas.openxmlformats.org/markup-compatibility/2006" xmlns:o="urn:schemas-microsoft-com:office:office" xmlns:r="http://schemas.openxmlformats.org/officeDocument/2006/relationships" xmlns:m="http://schemas.openxmlformats.org/officeDocument/2006/math" xmlns:v="urn:schemas-microsoft-com:vml" xmlns:wp14="http://schemas.microsoft.com/office/word/2010/wordprocessingDrawing" xmlns:wp="http://schemas.openxmlformats.org/drawingml/2006/wordprocessingDrawing" xmlns:w10="urn:schemas-microsoft-com:office:word" xmlns:w="http://schemas.openxmlformats.org/wordprocessingml/2006/main" xmlns:w14="http://schemas.microsoft.com/office/word/2010/wordml" xmlns:w15="http://schemas.microsoft.com/office/word/2012/wordml" xmlns:w16se="http://schemas.microsoft.com/office/word/2015/wordml/symex" xmlns:wpg="http://schemas.microsoft.com/office/word/2010/wordprocessingGroup" xmlns:wpi="http://schemas.microsoft.com/office/word/2010/wordprocessingInk" xmlns:wne="http://schemas.microsoft.com/office/word/2006/wordml" xmlns:wps="http://schemas.microsoft.com/office/word/2010/wordprocessingShape" mc:Ignorable="w14 w15 w16se wp14">
   <w:p>
     <w:pPr>
       <w:pStyle w:val="Footer"/>
@@ -8517,7 +8919,7 @@
 </file>
 
 <file path=word/footer3.xml><?xml version="1.0" encoding="utf-8"?>
-<w:ftr xmlns:ve="http://schemas.openxmlformats.org/markup-compatibility/2006" xmlns:o="urn:schemas-microsoft-com:office:office" xmlns:r="http://schemas.openxmlformats.org/officeDocument/2006/relationships" xmlns:m="http://schemas.openxmlformats.org/officeDocument/2006/math" xmlns:v="urn:schemas-microsoft-com:vml" xmlns:wp="http://schemas.openxmlformats.org/drawingml/2006/wordprocessingDrawing" xmlns:w10="urn:schemas-microsoft-com:office:word" xmlns:w="http://schemas.openxmlformats.org/wordprocessingml/2006/main" xmlns:wne="http://schemas.microsoft.com/office/word/2006/wordml">
+<w:ftr xmlns:wpc="http://schemas.microsoft.com/office/word/2010/wordprocessingCanvas" xmlns:cx="http://schemas.microsoft.com/office/drawing/2014/chartex" xmlns:cx1="http://schemas.microsoft.com/office/drawing/2015/9/8/chartex" xmlns:mc="http://schemas.openxmlformats.org/markup-compatibility/2006" xmlns:o="urn:schemas-microsoft-com:office:office" xmlns:r="http://schemas.openxmlformats.org/officeDocument/2006/relationships" xmlns:m="http://schemas.openxmlformats.org/officeDocument/2006/math" xmlns:v="urn:schemas-microsoft-com:vml" xmlns:wp14="http://schemas.microsoft.com/office/word/2010/wordprocessingDrawing" xmlns:wp="http://schemas.openxmlformats.org/drawingml/2006/wordprocessingDrawing" xmlns:w10="urn:schemas-microsoft-com:office:word" xmlns:w="http://schemas.openxmlformats.org/wordprocessingml/2006/main" xmlns:w14="http://schemas.microsoft.com/office/word/2010/wordml" xmlns:w15="http://schemas.microsoft.com/office/word/2012/wordml" xmlns:w16se="http://schemas.microsoft.com/office/word/2015/wordml/symex" xmlns:wpg="http://schemas.microsoft.com/office/word/2010/wordprocessingGroup" xmlns:wpi="http://schemas.microsoft.com/office/word/2010/wordprocessingInk" xmlns:wne="http://schemas.microsoft.com/office/word/2006/wordml" xmlns:wps="http://schemas.microsoft.com/office/word/2010/wordprocessingShape" mc:Ignorable="w14 w15 w16se wp14">
   <w:p>
     <w:pPr>
       <w:pStyle w:val="Footer"/>
@@ -8527,8 +8929,8 @@
 </file>
 
 <file path=word/footnotes.xml><?xml version="1.0" encoding="utf-8"?>
-<w:footnotes xmlns:ve="http://schemas.openxmlformats.org/markup-compatibility/2006" xmlns:o="urn:schemas-microsoft-com:office:office" xmlns:r="http://schemas.openxmlformats.org/officeDocument/2006/relationships" xmlns:m="http://schemas.openxmlformats.org/officeDocument/2006/math" xmlns:v="urn:schemas-microsoft-com:vml" xmlns:wp="http://schemas.openxmlformats.org/drawingml/2006/wordprocessingDrawing" xmlns:w10="urn:schemas-microsoft-com:office:word" xmlns:w="http://schemas.openxmlformats.org/wordprocessingml/2006/main" xmlns:wne="http://schemas.microsoft.com/office/word/2006/wordml">
-  <w:footnote w:type="separator" w:id="0">
+<w:footnotes xmlns:wpc="http://schemas.microsoft.com/office/word/2010/wordprocessingCanvas" xmlns:cx="http://schemas.microsoft.com/office/drawing/2014/chartex" xmlns:cx1="http://schemas.microsoft.com/office/drawing/2015/9/8/chartex" xmlns:mc="http://schemas.openxmlformats.org/markup-compatibility/2006" xmlns:o="urn:schemas-microsoft-com:office:office" xmlns:r="http://schemas.openxmlformats.org/officeDocument/2006/relationships" xmlns:m="http://schemas.openxmlformats.org/officeDocument/2006/math" xmlns:v="urn:schemas-microsoft-com:vml" xmlns:wp14="http://schemas.microsoft.com/office/word/2010/wordprocessingDrawing" xmlns:wp="http://schemas.openxmlformats.org/drawingml/2006/wordprocessingDrawing" xmlns:w10="urn:schemas-microsoft-com:office:word" xmlns:w="http://schemas.openxmlformats.org/wordprocessingml/2006/main" xmlns:w14="http://schemas.microsoft.com/office/word/2010/wordml" xmlns:w15="http://schemas.microsoft.com/office/word/2012/wordml" xmlns:w16se="http://schemas.microsoft.com/office/word/2015/wordml/symex" xmlns:wpg="http://schemas.microsoft.com/office/word/2010/wordprocessingGroup" xmlns:wpi="http://schemas.microsoft.com/office/word/2010/wordprocessingInk" xmlns:wne="http://schemas.microsoft.com/office/word/2006/wordml" xmlns:wps="http://schemas.microsoft.com/office/word/2010/wordprocessingShape" mc:Ignorable="w14 w15 w16se wp14">
+  <w:footnote w:type="separator" w:id="-1">
     <w:p>
       <w:pPr>
         <w:spacing w:after="0" w:line="240" w:lineRule="auto"/>
@@ -8538,7 +8940,7 @@
       </w:r>
     </w:p>
   </w:footnote>
-  <w:footnote w:type="continuationSeparator" w:id="1">
+  <w:footnote w:type="continuationSeparator" w:id="0">
     <w:p>
       <w:pPr>
         <w:spacing w:after="0" w:line="240" w:lineRule="auto"/>
@@ -8552,7 +8954,7 @@
 </file>
 
 <file path=word/header1.xml><?xml version="1.0" encoding="utf-8"?>
-<w:hdr xmlns:ve="http://schemas.openxmlformats.org/markup-compatibility/2006" xmlns:o="urn:schemas-microsoft-com:office:office" xmlns:r="http://schemas.openxmlformats.org/officeDocument/2006/relationships" xmlns:m="http://schemas.openxmlformats.org/officeDocument/2006/math" xmlns:v="urn:schemas-microsoft-com:vml" xmlns:wp="http://schemas.openxmlformats.org/drawingml/2006/wordprocessingDrawing" xmlns:w10="urn:schemas-microsoft-com:office:word" xmlns:w="http://schemas.openxmlformats.org/wordprocessingml/2006/main" xmlns:wne="http://schemas.microsoft.com/office/word/2006/wordml">
+<w:hdr xmlns:wpc="http://schemas.microsoft.com/office/word/2010/wordprocessingCanvas" xmlns:cx="http://schemas.microsoft.com/office/drawing/2014/chartex" xmlns:cx1="http://schemas.microsoft.com/office/drawing/2015/9/8/chartex" xmlns:mc="http://schemas.openxmlformats.org/markup-compatibility/2006" xmlns:o="urn:schemas-microsoft-com:office:office" xmlns:r="http://schemas.openxmlformats.org/officeDocument/2006/relationships" xmlns:m="http://schemas.openxmlformats.org/officeDocument/2006/math" xmlns:v="urn:schemas-microsoft-com:vml" xmlns:wp14="http://schemas.microsoft.com/office/word/2010/wordprocessingDrawing" xmlns:wp="http://schemas.openxmlformats.org/drawingml/2006/wordprocessingDrawing" xmlns:w10="urn:schemas-microsoft-com:office:word" xmlns:w="http://schemas.openxmlformats.org/wordprocessingml/2006/main" xmlns:w14="http://schemas.microsoft.com/office/word/2010/wordml" xmlns:w15="http://schemas.microsoft.com/office/word/2012/wordml" xmlns:w16se="http://schemas.microsoft.com/office/word/2015/wordml/symex" xmlns:wpg="http://schemas.microsoft.com/office/word/2010/wordprocessingGroup" xmlns:wpi="http://schemas.microsoft.com/office/word/2010/wordprocessingInk" xmlns:wne="http://schemas.microsoft.com/office/word/2006/wordml" xmlns:wps="http://schemas.microsoft.com/office/word/2010/wordprocessingShape" mc:Ignorable="w14 w15 w16se wp14">
   <w:p>
     <w:pPr>
       <w:pStyle w:val="Header"/>
@@ -8562,7 +8964,7 @@
 </file>
 
 <file path=word/header2.xml><?xml version="1.0" encoding="utf-8"?>
-<w:hdr xmlns:ve="http://schemas.openxmlformats.org/markup-compatibility/2006" xmlns:o="urn:schemas-microsoft-com:office:office" xmlns:r="http://schemas.openxmlformats.org/officeDocument/2006/relationships" xmlns:m="http://schemas.openxmlformats.org/officeDocument/2006/math" xmlns:v="urn:schemas-microsoft-com:vml" xmlns:wp="http://schemas.openxmlformats.org/drawingml/2006/wordprocessingDrawing" xmlns:w10="urn:schemas-microsoft-com:office:word" xmlns:w="http://schemas.openxmlformats.org/wordprocessingml/2006/main" xmlns:wne="http://schemas.microsoft.com/office/word/2006/wordml">
+<w:hdr xmlns:wpc="http://schemas.microsoft.com/office/word/2010/wordprocessingCanvas" xmlns:cx="http://schemas.microsoft.com/office/drawing/2014/chartex" xmlns:cx1="http://schemas.microsoft.com/office/drawing/2015/9/8/chartex" xmlns:mc="http://schemas.openxmlformats.org/markup-compatibility/2006" xmlns:o="urn:schemas-microsoft-com:office:office" xmlns:r="http://schemas.openxmlformats.org/officeDocument/2006/relationships" xmlns:m="http://schemas.openxmlformats.org/officeDocument/2006/math" xmlns:v="urn:schemas-microsoft-com:vml" xmlns:wp14="http://schemas.microsoft.com/office/word/2010/wordprocessingDrawing" xmlns:wp="http://schemas.openxmlformats.org/drawingml/2006/wordprocessingDrawing" xmlns:w10="urn:schemas-microsoft-com:office:word" xmlns:w="http://schemas.openxmlformats.org/wordprocessingml/2006/main" xmlns:w14="http://schemas.microsoft.com/office/word/2010/wordml" xmlns:w15="http://schemas.microsoft.com/office/word/2012/wordml" xmlns:w16se="http://schemas.microsoft.com/office/word/2015/wordml/symex" xmlns:wpg="http://schemas.microsoft.com/office/word/2010/wordprocessingGroup" xmlns:wpi="http://schemas.microsoft.com/office/word/2010/wordprocessingInk" xmlns:wne="http://schemas.microsoft.com/office/word/2006/wordml" xmlns:wps="http://schemas.microsoft.com/office/word/2010/wordprocessingShape" mc:Ignorable="w14 w15 w16se wp14">
   <w:p>
     <w:pPr>
       <w:pStyle w:val="Header"/>
@@ -8572,7 +8974,7 @@
 </file>
 
 <file path=word/header3.xml><?xml version="1.0" encoding="utf-8"?>
-<w:hdr xmlns:ve="http://schemas.openxmlformats.org/markup-compatibility/2006" xmlns:o="urn:schemas-microsoft-com:office:office" xmlns:r="http://schemas.openxmlformats.org/officeDocument/2006/relationships" xmlns:m="http://schemas.openxmlformats.org/officeDocument/2006/math" xmlns:v="urn:schemas-microsoft-com:vml" xmlns:wp="http://schemas.openxmlformats.org/drawingml/2006/wordprocessingDrawing" xmlns:w10="urn:schemas-microsoft-com:office:word" xmlns:w="http://schemas.openxmlformats.org/wordprocessingml/2006/main" xmlns:wne="http://schemas.microsoft.com/office/word/2006/wordml">
+<w:hdr xmlns:wpc="http://schemas.microsoft.com/office/word/2010/wordprocessingCanvas" xmlns:cx="http://schemas.microsoft.com/office/drawing/2014/chartex" xmlns:cx1="http://schemas.microsoft.com/office/drawing/2015/9/8/chartex" xmlns:mc="http://schemas.openxmlformats.org/markup-compatibility/2006" xmlns:o="urn:schemas-microsoft-com:office:office" xmlns:r="http://schemas.openxmlformats.org/officeDocument/2006/relationships" xmlns:m="http://schemas.openxmlformats.org/officeDocument/2006/math" xmlns:v="urn:schemas-microsoft-com:vml" xmlns:wp14="http://schemas.microsoft.com/office/word/2010/wordprocessingDrawing" xmlns:wp="http://schemas.openxmlformats.org/drawingml/2006/wordprocessingDrawing" xmlns:w10="urn:schemas-microsoft-com:office:word" xmlns:w="http://schemas.openxmlformats.org/wordprocessingml/2006/main" xmlns:w14="http://schemas.microsoft.com/office/word/2010/wordml" xmlns:w15="http://schemas.microsoft.com/office/word/2012/wordml" xmlns:w16se="http://schemas.microsoft.com/office/word/2015/wordml/symex" xmlns:wpg="http://schemas.microsoft.com/office/word/2010/wordprocessingGroup" xmlns:wpi="http://schemas.microsoft.com/office/word/2010/wordprocessingInk" xmlns:wne="http://schemas.microsoft.com/office/word/2006/wordml" xmlns:wps="http://schemas.microsoft.com/office/word/2010/wordprocessingShape" mc:Ignorable="w14 w15 w16se wp14">
   <w:p>
     <w:pPr>
       <w:pStyle w:val="Header"/>
@@ -8582,7 +8984,7 @@
 </file>
 
 <file path=word/styles.xml><?xml version="1.0" encoding="utf-8"?>
-<w:styles xmlns:r="http://schemas.openxmlformats.org/officeDocument/2006/relationships" xmlns:w="http://schemas.openxmlformats.org/wordprocessingml/2006/main">
+<w:styles xmlns:mc="http://schemas.openxmlformats.org/markup-compatibility/2006" xmlns:r="http://schemas.openxmlformats.org/officeDocument/2006/relationships" xmlns:w="http://schemas.openxmlformats.org/wordprocessingml/2006/main" xmlns:w14="http://schemas.microsoft.com/office/word/2010/wordml" xmlns:w15="http://schemas.microsoft.com/office/word/2012/wordml" xmlns:w16se="http://schemas.microsoft.com/office/word/2015/wordml/symex" mc:Ignorable="w14 w15 w16se">
   <w:docDefaults>
     <w:rPrDefault>
       <w:rPr>
@@ -8598,144 +9000,378 @@
       </w:pPr>
     </w:pPrDefault>
   </w:docDefaults>
-  <w:latentStyles w:defLockedState="0" w:defUIPriority="99" w:defSemiHidden="1" w:defUnhideWhenUsed="1" w:defQFormat="0" w:count="267">
-    <w:lsdException w:name="Normal" w:semiHidden="0" w:uiPriority="0" w:unhideWhenUsed="0" w:qFormat="1"/>
-    <w:lsdException w:name="heading 1" w:semiHidden="0" w:uiPriority="9" w:unhideWhenUsed="0" w:qFormat="1"/>
-    <w:lsdException w:name="heading 2" w:uiPriority="9" w:qFormat="1"/>
-    <w:lsdException w:name="heading 3" w:uiPriority="9" w:qFormat="1"/>
-    <w:lsdException w:name="heading 4" w:uiPriority="9" w:qFormat="1"/>
-    <w:lsdException w:name="heading 5" w:uiPriority="9" w:qFormat="1"/>
-    <w:lsdException w:name="heading 6" w:uiPriority="9" w:qFormat="1"/>
-    <w:lsdException w:name="heading 7" w:uiPriority="9" w:qFormat="1"/>
-    <w:lsdException w:name="heading 8" w:uiPriority="9" w:qFormat="1"/>
-    <w:lsdException w:name="heading 9" w:uiPriority="9" w:qFormat="1"/>
-    <w:lsdException w:name="toc 1" w:uiPriority="39"/>
-    <w:lsdException w:name="toc 2" w:uiPriority="39"/>
-    <w:lsdException w:name="toc 3" w:uiPriority="39"/>
-    <w:lsdException w:name="toc 4" w:uiPriority="39"/>
-    <w:lsdException w:name="toc 5" w:uiPriority="39"/>
-    <w:lsdException w:name="toc 6" w:uiPriority="39"/>
-    <w:lsdException w:name="toc 7" w:uiPriority="39"/>
-    <w:lsdException w:name="toc 8" w:uiPriority="39"/>
-    <w:lsdException w:name="toc 9" w:uiPriority="39"/>
-    <w:lsdException w:name="caption" w:uiPriority="35" w:qFormat="1"/>
-    <w:lsdException w:name="Title" w:semiHidden="0" w:uiPriority="10" w:unhideWhenUsed="0" w:qFormat="1"/>
-    <w:lsdException w:name="Default Paragraph Font" w:uiPriority="1"/>
-    <w:lsdException w:name="Subtitle" w:semiHidden="0" w:uiPriority="11" w:unhideWhenUsed="0" w:qFormat="1"/>
-    <w:lsdException w:name="Strong" w:semiHidden="0" w:uiPriority="22" w:unhideWhenUsed="0" w:qFormat="1"/>
-    <w:lsdException w:name="Emphasis" w:semiHidden="0" w:uiPriority="20" w:unhideWhenUsed="0" w:qFormat="1"/>
-    <w:lsdException w:name="Table Grid" w:semiHidden="0" w:uiPriority="59" w:unhideWhenUsed="0"/>
-    <w:lsdException w:name="Placeholder Text" w:unhideWhenUsed="0"/>
-    <w:lsdException w:name="No Spacing" w:semiHidden="0" w:uiPriority="1" w:unhideWhenUsed="0" w:qFormat="1"/>
-    <w:lsdException w:name="Light Shading" w:semiHidden="0" w:uiPriority="60" w:unhideWhenUsed="0"/>
-    <w:lsdException w:name="Light List" w:semiHidden="0" w:uiPriority="61" w:unhideWhenUsed="0"/>
-    <w:lsdException w:name="Light Grid" w:semiHidden="0" w:uiPriority="62" w:unhideWhenUsed="0"/>
-    <w:lsdException w:name="Medium Shading 1" w:semiHidden="0" w:uiPriority="63" w:unhideWhenUsed="0"/>
-    <w:lsdException w:name="Medium Shading 2" w:semiHidden="0" w:uiPriority="64" w:unhideWhenUsed="0"/>
-    <w:lsdException w:name="Medium List 1" w:semiHidden="0" w:uiPriority="65" w:unhideWhenUsed="0"/>
-    <w:lsdException w:name="Medium List 2" w:semiHidden="0" w:uiPriority="66" w:unhideWhenUsed="0"/>
-    <w:lsdException w:name="Medium Grid 1" w:semiHidden="0" w:uiPriority="67" w:unhideWhenUsed="0"/>
-    <w:lsdException w:name="Medium Grid 2" w:semiHidden="0" w:uiPriority="68" w:unhideWhenUsed="0"/>
-    <w:lsdException w:name="Medium Grid 3" w:semiHidden="0" w:uiPriority="69" w:unhideWhenUsed="0"/>
-    <w:lsdException w:name="Dark List" w:semiHidden="0" w:uiPriority="70" w:unhideWhenUsed="0"/>
-    <w:lsdException w:name="Colorful Shading" w:semiHidden="0" w:uiPriority="71" w:unhideWhenUsed="0"/>
-    <w:lsdException w:name="Colorful List" w:semiHidden="0" w:uiPriority="72" w:unhideWhenUsed="0"/>
-    <w:lsdException w:name="Colorful Grid" w:semiHidden="0" w:uiPriority="73" w:unhideWhenUsed="0"/>
-    <w:lsdException w:name="Light Shading Accent 1" w:semiHidden="0" w:uiPriority="60" w:unhideWhenUsed="0"/>
-    <w:lsdException w:name="Light List Accent 1" w:semiHidden="0" w:uiPriority="61" w:unhideWhenUsed="0"/>
-    <w:lsdException w:name="Light Grid Accent 1" w:semiHidden="0" w:uiPriority="62" w:unhideWhenUsed="0"/>
-    <w:lsdException w:name="Medium Shading 1 Accent 1" w:semiHidden="0" w:uiPriority="63" w:unhideWhenUsed="0"/>
-    <w:lsdException w:name="Medium Shading 2 Accent 1" w:semiHidden="0" w:uiPriority="64" w:unhideWhenUsed="0"/>
-    <w:lsdException w:name="Medium List 1 Accent 1" w:semiHidden="0" w:uiPriority="65" w:unhideWhenUsed="0"/>
-    <w:lsdException w:name="Revision" w:unhideWhenUsed="0"/>
-    <w:lsdException w:name="List Paragraph" w:semiHidden="0" w:uiPriority="34" w:unhideWhenUsed="0" w:qFormat="1"/>
-    <w:lsdException w:name="Quote" w:semiHidden="0" w:uiPriority="29" w:unhideWhenUsed="0" w:qFormat="1"/>
-    <w:lsdException w:name="Intense Quote" w:semiHidden="0" w:uiPriority="30" w:unhideWhenUsed="0" w:qFormat="1"/>
-    <w:lsdException w:name="Medium List 2 Accent 1" w:semiHidden="0" w:uiPriority="66" w:unhideWhenUsed="0"/>
-    <w:lsdException w:name="Medium Grid 1 Accent 1" w:semiHidden="0" w:uiPriority="67" w:unhideWhenUsed="0"/>
-    <w:lsdException w:name="Medium Grid 2 Accent 1" w:semiHidden="0" w:uiPriority="68" w:unhideWhenUsed="0"/>
-    <w:lsdException w:name="Medium Grid 3 Accent 1" w:semiHidden="0" w:uiPriority="69" w:unhideWhenUsed="0"/>
-    <w:lsdException w:name="Dark List Accent 1" w:semiHidden="0" w:uiPriority="70" w:unhideWhenUsed="0"/>
-    <w:lsdException w:name="Colorful Shading Accent 1" w:semiHidden="0" w:uiPriority="71" w:unhideWhenUsed="0"/>
-    <w:lsdException w:name="Colorful List Accent 1" w:semiHidden="0" w:uiPriority="72" w:unhideWhenUsed="0"/>
-    <w:lsdException w:name="Colorful Grid Accent 1" w:semiHidden="0" w:uiPriority="73" w:unhideWhenUsed="0"/>
-    <w:lsdException w:name="Light Shading Accent 2" w:semiHidden="0" w:uiPriority="60" w:unhideWhenUsed="0"/>
-    <w:lsdException w:name="Light List Accent 2" w:semiHidden="0" w:uiPriority="61" w:unhideWhenUsed="0"/>
-    <w:lsdException w:name="Light Grid Accent 2" w:semiHidden="0" w:uiPriority="62" w:unhideWhenUsed="0"/>
-    <w:lsdException w:name="Medium Shading 1 Accent 2" w:semiHidden="0" w:uiPriority="63" w:unhideWhenUsed="0"/>
-    <w:lsdException w:name="Medium Shading 2 Accent 2" w:semiHidden="0" w:uiPriority="64" w:unhideWhenUsed="0"/>
-    <w:lsdException w:name="Medium List 1 Accent 2" w:semiHidden="0" w:uiPriority="65" w:unhideWhenUsed="0"/>
-    <w:lsdException w:name="Medium List 2 Accent 2" w:semiHidden="0" w:uiPriority="66" w:unhideWhenUsed="0"/>
-    <w:lsdException w:name="Medium Grid 1 Accent 2" w:semiHidden="0" w:uiPriority="67" w:unhideWhenUsed="0"/>
-    <w:lsdException w:name="Medium Grid 2 Accent 2" w:semiHidden="0" w:uiPriority="68" w:unhideWhenUsed="0"/>
-    <w:lsdException w:name="Medium Grid 3 Accent 2" w:semiHidden="0" w:uiPriority="69" w:unhideWhenUsed="0"/>
-    <w:lsdException w:name="Dark List Accent 2" w:semiHidden="0" w:uiPriority="70" w:unhideWhenUsed="0"/>
-    <w:lsdException w:name="Colorful Shading Accent 2" w:semiHidden="0" w:uiPriority="71" w:unhideWhenUsed="0"/>
-    <w:lsdException w:name="Colorful List Accent 2" w:semiHidden="0" w:uiPriority="72" w:unhideWhenUsed="0"/>
-    <w:lsdException w:name="Colorful Grid Accent 2" w:semiHidden="0" w:uiPriority="73" w:unhideWhenUsed="0"/>
-    <w:lsdException w:name="Light Shading Accent 3" w:semiHidden="0" w:uiPriority="60" w:unhideWhenUsed="0"/>
-    <w:lsdException w:name="Light List Accent 3" w:semiHidden="0" w:uiPriority="61" w:unhideWhenUsed="0"/>
-    <w:lsdException w:name="Light Grid Accent 3" w:semiHidden="0" w:uiPriority="62" w:unhideWhenUsed="0"/>
-    <w:lsdException w:name="Medium Shading 1 Accent 3" w:semiHidden="0" w:uiPriority="63" w:unhideWhenUsed="0"/>
-    <w:lsdException w:name="Medium Shading 2 Accent 3" w:semiHidden="0" w:uiPriority="64" w:unhideWhenUsed="0"/>
-    <w:lsdException w:name="Medium List 1 Accent 3" w:semiHidden="0" w:uiPriority="65" w:unhideWhenUsed="0"/>
-    <w:lsdException w:name="Medium List 2 Accent 3" w:semiHidden="0" w:uiPriority="66" w:unhideWhenUsed="0"/>
-    <w:lsdException w:name="Medium Grid 1 Accent 3" w:semiHidden="0" w:uiPriority="67" w:unhideWhenUsed="0"/>
-    <w:lsdException w:name="Medium Grid 2 Accent 3" w:semiHidden="0" w:uiPriority="68" w:unhideWhenUsed="0"/>
-    <w:lsdException w:name="Medium Grid 3 Accent 3" w:semiHidden="0" w:uiPriority="69" w:unhideWhenUsed="0"/>
-    <w:lsdException w:name="Dark List Accent 3" w:semiHidden="0" w:uiPriority="70" w:unhideWhenUsed="0"/>
-    <w:lsdException w:name="Colorful Shading Accent 3" w:semiHidden="0" w:uiPriority="71" w:unhideWhenUsed="0"/>
-    <w:lsdException w:name="Colorful List Accent 3" w:semiHidden="0" w:uiPriority="72" w:unhideWhenUsed="0"/>
-    <w:lsdException w:name="Colorful Grid Accent 3" w:semiHidden="0" w:uiPriority="73" w:unhideWhenUsed="0"/>
-    <w:lsdException w:name="Light Shading Accent 4" w:semiHidden="0" w:uiPriority="60" w:unhideWhenUsed="0"/>
-    <w:lsdException w:name="Light List Accent 4" w:semiHidden="0" w:uiPriority="61" w:unhideWhenUsed="0"/>
-    <w:lsdException w:name="Light Grid Accent 4" w:semiHidden="0" w:uiPriority="62" w:unhideWhenUsed="0"/>
-    <w:lsdException w:name="Medium Shading 1 Accent 4" w:semiHidden="0" w:uiPriority="63" w:unhideWhenUsed="0"/>
-    <w:lsdException w:name="Medium Shading 2 Accent 4" w:semiHidden="0" w:uiPriority="64" w:unhideWhenUsed="0"/>
-    <w:lsdException w:name="Medium List 1 Accent 4" w:semiHidden="0" w:uiPriority="65" w:unhideWhenUsed="0"/>
-    <w:lsdException w:name="Medium List 2 Accent 4" w:semiHidden="0" w:uiPriority="66" w:unhideWhenUsed="0"/>
-    <w:lsdException w:name="Medium Grid 1 Accent 4" w:semiHidden="0" w:uiPriority="67" w:unhideWhenUsed="0"/>
-    <w:lsdException w:name="Medium Grid 2 Accent 4" w:semiHidden="0" w:uiPriority="68" w:unhideWhenUsed="0"/>
-    <w:lsdException w:name="Medium Grid 3 Accent 4" w:semiHidden="0" w:uiPriority="69" w:unhideWhenUsed="0"/>
-    <w:lsdException w:name="Dark List Accent 4" w:semiHidden="0" w:uiPriority="70" w:unhideWhenUsed="0"/>
-    <w:lsdException w:name="Colorful Shading Accent 4" w:semiHidden="0" w:uiPriority="71" w:unhideWhenUsed="0"/>
-    <w:lsdException w:name="Colorful List Accent 4" w:semiHidden="0" w:uiPriority="72" w:unhideWhenUsed="0"/>
-    <w:lsdException w:name="Colorful Grid Accent 4" w:semiHidden="0" w:uiPriority="73" w:unhideWhenUsed="0"/>
-    <w:lsdException w:name="Light Shading Accent 5" w:semiHidden="0" w:uiPriority="60" w:unhideWhenUsed="0"/>
-    <w:lsdException w:name="Light List Accent 5" w:semiHidden="0" w:uiPriority="61" w:unhideWhenUsed="0"/>
-    <w:lsdException w:name="Light Grid Accent 5" w:semiHidden="0" w:uiPriority="62" w:unhideWhenUsed="0"/>
-    <w:lsdException w:name="Medium Shading 1 Accent 5" w:semiHidden="0" w:uiPriority="63" w:unhideWhenUsed="0"/>
-    <w:lsdException w:name="Medium Shading 2 Accent 5" w:semiHidden="0" w:uiPriority="64" w:unhideWhenUsed="0"/>
-    <w:lsdException w:name="Medium List 1 Accent 5" w:semiHidden="0" w:uiPriority="65" w:unhideWhenUsed="0"/>
-    <w:lsdException w:name="Medium List 2 Accent 5" w:semiHidden="0" w:uiPriority="66" w:unhideWhenUsed="0"/>
-    <w:lsdException w:name="Medium Grid 1 Accent 5" w:semiHidden="0" w:uiPriority="67" w:unhideWhenUsed="0"/>
-    <w:lsdException w:name="Medium Grid 2 Accent 5" w:semiHidden="0" w:uiPriority="68" w:unhideWhenUsed="0"/>
-    <w:lsdException w:name="Medium Grid 3 Accent 5" w:semiHidden="0" w:uiPriority="69" w:unhideWhenUsed="0"/>
-    <w:lsdException w:name="Dark List Accent 5" w:semiHidden="0" w:uiPriority="70" w:unhideWhenUsed="0"/>
-    <w:lsdException w:name="Colorful Shading Accent 5" w:semiHidden="0" w:uiPriority="71" w:unhideWhenUsed="0"/>
-    <w:lsdException w:name="Colorful List Accent 5" w:semiHidden="0" w:uiPriority="72" w:unhideWhenUsed="0"/>
-    <w:lsdException w:name="Colorful Grid Accent 5" w:semiHidden="0" w:uiPriority="73" w:unhideWhenUsed="0"/>
-    <w:lsdException w:name="Light Shading Accent 6" w:semiHidden="0" w:uiPriority="60" w:unhideWhenUsed="0"/>
-    <w:lsdException w:name="Light List Accent 6" w:semiHidden="0" w:uiPriority="61" w:unhideWhenUsed="0"/>
-    <w:lsdException w:name="Light Grid Accent 6" w:semiHidden="0" w:uiPriority="62" w:unhideWhenUsed="0"/>
-    <w:lsdException w:name="Medium Shading 1 Accent 6" w:semiHidden="0" w:uiPriority="63" w:unhideWhenUsed="0"/>
-    <w:lsdException w:name="Medium Shading 2 Accent 6" w:semiHidden="0" w:uiPriority="64" w:unhideWhenUsed="0"/>
-    <w:lsdException w:name="Medium List 1 Accent 6" w:semiHidden="0" w:uiPriority="65" w:unhideWhenUsed="0"/>
-    <w:lsdException w:name="Medium List 2 Accent 6" w:semiHidden="0" w:uiPriority="66" w:unhideWhenUsed="0"/>
-    <w:lsdException w:name="Medium Grid 1 Accent 6" w:semiHidden="0" w:uiPriority="67" w:unhideWhenUsed="0"/>
-    <w:lsdException w:name="Medium Grid 2 Accent 6" w:semiHidden="0" w:uiPriority="68" w:unhideWhenUsed="0"/>
-    <w:lsdException w:name="Medium Grid 3 Accent 6" w:semiHidden="0" w:uiPriority="69" w:unhideWhenUsed="0"/>
-    <w:lsdException w:name="Dark List Accent 6" w:semiHidden="0" w:uiPriority="70" w:unhideWhenUsed="0"/>
-    <w:lsdException w:name="Colorful Shading Accent 6" w:semiHidden="0" w:uiPriority="71" w:unhideWhenUsed="0"/>
-    <w:lsdException w:name="Colorful List Accent 6" w:semiHidden="0" w:uiPriority="72" w:unhideWhenUsed="0"/>
-    <w:lsdException w:name="Colorful Grid Accent 6" w:semiHidden="0" w:uiPriority="73" w:unhideWhenUsed="0"/>
-    <w:lsdException w:name="Subtle Emphasis" w:semiHidden="0" w:uiPriority="19" w:unhideWhenUsed="0" w:qFormat="1"/>
-    <w:lsdException w:name="Intense Emphasis" w:semiHidden="0" w:uiPriority="21" w:unhideWhenUsed="0" w:qFormat="1"/>
-    <w:lsdException w:name="Subtle Reference" w:semiHidden="0" w:uiPriority="31" w:unhideWhenUsed="0" w:qFormat="1"/>
-    <w:lsdException w:name="Intense Reference" w:semiHidden="0" w:uiPriority="32" w:unhideWhenUsed="0" w:qFormat="1"/>
-    <w:lsdException w:name="Book Title" w:semiHidden="0" w:uiPriority="33" w:unhideWhenUsed="0" w:qFormat="1"/>
-    <w:lsdException w:name="Bibliography" w:uiPriority="37"/>
-    <w:lsdException w:name="TOC Heading" w:uiPriority="39" w:qFormat="1"/>
+  <w:latentStyles w:defLockedState="0" w:defUIPriority="99" w:defSemiHidden="0" w:defUnhideWhenUsed="0" w:defQFormat="0" w:count="371">
+    <w:lsdException w:name="Normal" w:uiPriority="0" w:qFormat="1"/>
+    <w:lsdException w:name="heading 1" w:uiPriority="9" w:qFormat="1"/>
+    <w:lsdException w:name="heading 2" w:semiHidden="1" w:uiPriority="9" w:unhideWhenUsed="1" w:qFormat="1"/>
+    <w:lsdException w:name="heading 3" w:semiHidden="1" w:uiPriority="9" w:unhideWhenUsed="1" w:qFormat="1"/>
+    <w:lsdException w:name="heading 4" w:semiHidden="1" w:uiPriority="9" w:unhideWhenUsed="1" w:qFormat="1"/>
+    <w:lsdException w:name="heading 5" w:semiHidden="1" w:uiPriority="9" w:unhideWhenUsed="1" w:qFormat="1"/>
+    <w:lsdException w:name="heading 6" w:semiHidden="1" w:uiPriority="9" w:unhideWhenUsed="1" w:qFormat="1"/>
+    <w:lsdException w:name="heading 7" w:semiHidden="1" w:uiPriority="9" w:unhideWhenUsed="1" w:qFormat="1"/>
+    <w:lsdException w:name="heading 8" w:semiHidden="1" w:uiPriority="9" w:unhideWhenUsed="1" w:qFormat="1"/>
+    <w:lsdException w:name="heading 9" w:semiHidden="1" w:uiPriority="9" w:unhideWhenUsed="1" w:qFormat="1"/>
+    <w:lsdException w:name="index 1" w:semiHidden="1" w:unhideWhenUsed="1"/>
+    <w:lsdException w:name="index 2" w:semiHidden="1" w:unhideWhenUsed="1"/>
+    <w:lsdException w:name="index 3" w:semiHidden="1" w:unhideWhenUsed="1"/>
+    <w:lsdException w:name="index 4" w:semiHidden="1" w:unhideWhenUsed="1"/>
+    <w:lsdException w:name="index 5" w:semiHidden="1" w:unhideWhenUsed="1"/>
+    <w:lsdException w:name="index 6" w:semiHidden="1" w:unhideWhenUsed="1"/>
+    <w:lsdException w:name="index 7" w:semiHidden="1" w:unhideWhenUsed="1"/>
+    <w:lsdException w:name="index 8" w:semiHidden="1" w:unhideWhenUsed="1"/>
+    <w:lsdException w:name="index 9" w:semiHidden="1" w:unhideWhenUsed="1"/>
+    <w:lsdException w:name="toc 1" w:semiHidden="1" w:uiPriority="39" w:unhideWhenUsed="1"/>
+    <w:lsdException w:name="toc 2" w:semiHidden="1" w:uiPriority="39" w:unhideWhenUsed="1"/>
+    <w:lsdException w:name="toc 3" w:semiHidden="1" w:uiPriority="39" w:unhideWhenUsed="1"/>
+    <w:lsdException w:name="toc 4" w:semiHidden="1" w:uiPriority="39" w:unhideWhenUsed="1"/>
+    <w:lsdException w:name="toc 5" w:semiHidden="1" w:uiPriority="39" w:unhideWhenUsed="1"/>
+    <w:lsdException w:name="toc 6" w:semiHidden="1" w:uiPriority="39" w:unhideWhenUsed="1"/>
+    <w:lsdException w:name="toc 7" w:semiHidden="1" w:uiPriority="39" w:unhideWhenUsed="1"/>
+    <w:lsdException w:name="toc 8" w:semiHidden="1" w:uiPriority="39" w:unhideWhenUsed="1"/>
+    <w:lsdException w:name="toc 9" w:semiHidden="1" w:uiPriority="39" w:unhideWhenUsed="1"/>
+    <w:lsdException w:name="Normal Indent" w:semiHidden="1" w:unhideWhenUsed="1"/>
+    <w:lsdException w:name="footnote text" w:semiHidden="1" w:unhideWhenUsed="1"/>
+    <w:lsdException w:name="annotation text" w:semiHidden="1" w:unhideWhenUsed="1"/>
+    <w:lsdException w:name="header" w:semiHidden="1" w:unhideWhenUsed="1"/>
+    <w:lsdException w:name="footer" w:semiHidden="1" w:unhideWhenUsed="1"/>
+    <w:lsdException w:name="index heading" w:semiHidden="1" w:unhideWhenUsed="1"/>
+    <w:lsdException w:name="caption" w:semiHidden="1" w:uiPriority="35" w:unhideWhenUsed="1" w:qFormat="1"/>
+    <w:lsdException w:name="table of figures" w:semiHidden="1" w:unhideWhenUsed="1"/>
+    <w:lsdException w:name="envelope address" w:semiHidden="1" w:unhideWhenUsed="1"/>
+    <w:lsdException w:name="envelope return" w:semiHidden="1" w:unhideWhenUsed="1"/>
+    <w:lsdException w:name="footnote reference" w:semiHidden="1" w:unhideWhenUsed="1"/>
+    <w:lsdException w:name="annotation reference" w:semiHidden="1" w:unhideWhenUsed="1"/>
+    <w:lsdException w:name="line number" w:semiHidden="1" w:unhideWhenUsed="1"/>
+    <w:lsdException w:name="page number" w:semiHidden="1" w:unhideWhenUsed="1"/>
+    <w:lsdException w:name="endnote reference" w:semiHidden="1" w:unhideWhenUsed="1"/>
+    <w:lsdException w:name="endnote text" w:semiHidden="1" w:unhideWhenUsed="1"/>
+    <w:lsdException w:name="table of authorities" w:semiHidden="1" w:unhideWhenUsed="1"/>
+    <w:lsdException w:name="macro" w:semiHidden="1" w:unhideWhenUsed="1"/>
+    <w:lsdException w:name="toa heading" w:semiHidden="1" w:unhideWhenUsed="1"/>
+    <w:lsdException w:name="List" w:semiHidden="1" w:unhideWhenUsed="1"/>
+    <w:lsdException w:name="List Bullet" w:semiHidden="1" w:unhideWhenUsed="1"/>
+    <w:lsdException w:name="List Number" w:semiHidden="1" w:unhideWhenUsed="1"/>
+    <w:lsdException w:name="List 2" w:semiHidden="1" w:unhideWhenUsed="1"/>
+    <w:lsdException w:name="List 3" w:semiHidden="1" w:unhideWhenUsed="1"/>
+    <w:lsdException w:name="List 4" w:semiHidden="1" w:unhideWhenUsed="1"/>
+    <w:lsdException w:name="List 5" w:semiHidden="1" w:unhideWhenUsed="1"/>
+    <w:lsdException w:name="List Bullet 2" w:semiHidden="1" w:unhideWhenUsed="1"/>
+    <w:lsdException w:name="List Bullet 3" w:semiHidden="1" w:unhideWhenUsed="1"/>
+    <w:lsdException w:name="List Bullet 4" w:semiHidden="1" w:unhideWhenUsed="1"/>
+    <w:lsdException w:name="List Bullet 5" w:semiHidden="1" w:unhideWhenUsed="1"/>
+    <w:lsdException w:name="List Number 2" w:semiHidden="1" w:unhideWhenUsed="1"/>
+    <w:lsdException w:name="List Number 3" w:semiHidden="1" w:unhideWhenUsed="1"/>
+    <w:lsdException w:name="List Number 4" w:semiHidden="1" w:unhideWhenUsed="1"/>
+    <w:lsdException w:name="List Number 5" w:semiHidden="1" w:unhideWhenUsed="1"/>
+    <w:lsdException w:name="Title" w:uiPriority="10" w:qFormat="1"/>
+    <w:lsdException w:name="Closing" w:semiHidden="1" w:unhideWhenUsed="1"/>
+    <w:lsdException w:name="Signature" w:semiHidden="1" w:unhideWhenUsed="1"/>
+    <w:lsdException w:name="Default Paragraph Font" w:semiHidden="1" w:uiPriority="1" w:unhideWhenUsed="1"/>
+    <w:lsdException w:name="Body Text" w:semiHidden="1" w:unhideWhenUsed="1"/>
+    <w:lsdException w:name="Body Text Indent" w:semiHidden="1" w:unhideWhenUsed="1"/>
+    <w:lsdException w:name="List Continue" w:semiHidden="1" w:unhideWhenUsed="1"/>
+    <w:lsdException w:name="List Continue 2" w:semiHidden="1" w:unhideWhenUsed="1"/>
+    <w:lsdException w:name="List Continue 3" w:semiHidden="1" w:unhideWhenUsed="1"/>
+    <w:lsdException w:name="List Continue 4" w:semiHidden="1" w:unhideWhenUsed="1"/>
+    <w:lsdException w:name="List Continue 5" w:semiHidden="1" w:unhideWhenUsed="1"/>
+    <w:lsdException w:name="Message Header" w:semiHidden="1" w:unhideWhenUsed="1"/>
+    <w:lsdException w:name="Subtitle" w:uiPriority="11" w:qFormat="1"/>
+    <w:lsdException w:name="Salutation" w:semiHidden="1" w:unhideWhenUsed="1"/>
+    <w:lsdException w:name="Date" w:semiHidden="1" w:unhideWhenUsed="1"/>
+    <w:lsdException w:name="Body Text First Indent" w:semiHidden="1" w:unhideWhenUsed="1"/>
+    <w:lsdException w:name="Body Text First Indent 2" w:semiHidden="1" w:unhideWhenUsed="1"/>
+    <w:lsdException w:name="Note Heading" w:semiHidden="1" w:unhideWhenUsed="1"/>
+    <w:lsdException w:name="Body Text 2" w:semiHidden="1" w:unhideWhenUsed="1"/>
+    <w:lsdException w:name="Body Text 3" w:semiHidden="1" w:unhideWhenUsed="1"/>
+    <w:lsdException w:name="Body Text Indent 2" w:semiHidden="1" w:unhideWhenUsed="1"/>
+    <w:lsdException w:name="Body Text Indent 3" w:semiHidden="1" w:unhideWhenUsed="1"/>
+    <w:lsdException w:name="Block Text" w:semiHidden="1" w:unhideWhenUsed="1"/>
+    <w:lsdException w:name="Hyperlink" w:semiHidden="1" w:unhideWhenUsed="1"/>
+    <w:lsdException w:name="FollowedHyperlink" w:semiHidden="1" w:unhideWhenUsed="1"/>
+    <w:lsdException w:name="Strong" w:uiPriority="22" w:qFormat="1"/>
+    <w:lsdException w:name="Emphasis" w:uiPriority="20" w:qFormat="1"/>
+    <w:lsdException w:name="Document Map" w:semiHidden="1" w:unhideWhenUsed="1"/>
+    <w:lsdException w:name="Plain Text" w:semiHidden="1" w:unhideWhenUsed="1"/>
+    <w:lsdException w:name="E-mail Signature" w:semiHidden="1" w:unhideWhenUsed="1"/>
+    <w:lsdException w:name="HTML Top of Form" w:semiHidden="1" w:unhideWhenUsed="1"/>
+    <w:lsdException w:name="HTML Bottom of Form" w:semiHidden="1" w:unhideWhenUsed="1"/>
+    <w:lsdException w:name="Normal (Web)" w:semiHidden="1" w:unhideWhenUsed="1"/>
+    <w:lsdException w:name="HTML Acronym" w:semiHidden="1" w:unhideWhenUsed="1"/>
+    <w:lsdException w:name="HTML Address" w:semiHidden="1" w:unhideWhenUsed="1"/>
+    <w:lsdException w:name="HTML Cite" w:semiHidden="1" w:unhideWhenUsed="1"/>
+    <w:lsdException w:name="HTML Code" w:semiHidden="1" w:unhideWhenUsed="1"/>
+    <w:lsdException w:name="HTML Definition" w:semiHidden="1" w:unhideWhenUsed="1"/>
+    <w:lsdException w:name="HTML Keyboard" w:semiHidden="1" w:unhideWhenUsed="1"/>
+    <w:lsdException w:name="HTML Preformatted" w:semiHidden="1" w:unhideWhenUsed="1"/>
+    <w:lsdException w:name="HTML Sample" w:semiHidden="1" w:unhideWhenUsed="1"/>
+    <w:lsdException w:name="HTML Typewriter" w:semiHidden="1" w:unhideWhenUsed="1"/>
+    <w:lsdException w:name="HTML Variable" w:semiHidden="1" w:unhideWhenUsed="1"/>
+    <w:lsdException w:name="Normal Table" w:semiHidden="1" w:unhideWhenUsed="1"/>
+    <w:lsdException w:name="annotation subject" w:semiHidden="1" w:unhideWhenUsed="1"/>
+    <w:lsdException w:name="No List" w:semiHidden="1" w:unhideWhenUsed="1"/>
+    <w:lsdException w:name="Outline List 1" w:semiHidden="1" w:unhideWhenUsed="1"/>
+    <w:lsdException w:name="Outline List 2" w:semiHidden="1" w:unhideWhenUsed="1"/>
+    <w:lsdException w:name="Outline List 3" w:semiHidden="1" w:unhideWhenUsed="1"/>
+    <w:lsdException w:name="Table Simple 1" w:semiHidden="1" w:unhideWhenUsed="1"/>
+    <w:lsdException w:name="Table Simple 2" w:semiHidden="1" w:unhideWhenUsed="1"/>
+    <w:lsdException w:name="Table Simple 3" w:semiHidden="1" w:unhideWhenUsed="1"/>
+    <w:lsdException w:name="Table Classic 1" w:semiHidden="1" w:unhideWhenUsed="1"/>
+    <w:lsdException w:name="Table Classic 2" w:semiHidden="1" w:unhideWhenUsed="1"/>
+    <w:lsdException w:name="Table Classic 3" w:semiHidden="1" w:unhideWhenUsed="1"/>
+    <w:lsdException w:name="Table Classic 4" w:semiHidden="1" w:unhideWhenUsed="1"/>
+    <w:lsdException w:name="Table Colorful 1" w:semiHidden="1" w:unhideWhenUsed="1"/>
+    <w:lsdException w:name="Table Colorful 2" w:semiHidden="1" w:unhideWhenUsed="1"/>
+    <w:lsdException w:name="Table Colorful 3" w:semiHidden="1" w:unhideWhenUsed="1"/>
+    <w:lsdException w:name="Table Columns 1" w:semiHidden="1" w:unhideWhenUsed="1"/>
+    <w:lsdException w:name="Table Columns 2" w:semiHidden="1" w:unhideWhenUsed="1"/>
+    <w:lsdException w:name="Table Columns 3" w:semiHidden="1" w:unhideWhenUsed="1"/>
+    <w:lsdException w:name="Table Columns 4" w:semiHidden="1" w:unhideWhenUsed="1"/>
+    <w:lsdException w:name="Table Columns 5" w:semiHidden="1" w:unhideWhenUsed="1"/>
+    <w:lsdException w:name="Table Grid 1" w:semiHidden="1" w:unhideWhenUsed="1"/>
+    <w:lsdException w:name="Table Grid 2" w:semiHidden="1" w:unhideWhenUsed="1"/>
+    <w:lsdException w:name="Table Grid 3" w:semiHidden="1" w:unhideWhenUsed="1"/>
+    <w:lsdException w:name="Table Grid 4" w:semiHidden="1" w:unhideWhenUsed="1"/>
+    <w:lsdException w:name="Table Grid 5" w:semiHidden="1" w:unhideWhenUsed="1"/>
+    <w:lsdException w:name="Table Grid 6" w:semiHidden="1" w:unhideWhenUsed="1"/>
+    <w:lsdException w:name="Table Grid 7" w:semiHidden="1" w:unhideWhenUsed="1"/>
+    <w:lsdException w:name="Table Grid 8" w:semiHidden="1" w:unhideWhenUsed="1"/>
+    <w:lsdException w:name="Table List 1" w:semiHidden="1" w:unhideWhenUsed="1"/>
+    <w:lsdException w:name="Table List 2" w:semiHidden="1" w:unhideWhenUsed="1"/>
+    <w:lsdException w:name="Table List 3" w:semiHidden="1" w:unhideWhenUsed="1"/>
+    <w:lsdException w:name="Table List 4" w:semiHidden="1" w:unhideWhenUsed="1"/>
+    <w:lsdException w:name="Table List 5" w:semiHidden="1" w:unhideWhenUsed="1"/>
+    <w:lsdException w:name="Table List 6" w:semiHidden="1" w:unhideWhenUsed="1"/>
+    <w:lsdException w:name="Table List 7" w:semiHidden="1" w:unhideWhenUsed="1"/>
+    <w:lsdException w:name="Table List 8" w:semiHidden="1" w:unhideWhenUsed="1"/>
+    <w:lsdException w:name="Table 3D effects 1" w:semiHidden="1" w:unhideWhenUsed="1"/>
+    <w:lsdException w:name="Table 3D effects 2" w:semiHidden="1" w:unhideWhenUsed="1"/>
+    <w:lsdException w:name="Table 3D effects 3" w:semiHidden="1" w:unhideWhenUsed="1"/>
+    <w:lsdException w:name="Table Contemporary" w:semiHidden="1" w:unhideWhenUsed="1"/>
+    <w:lsdException w:name="Table Elegant" w:semiHidden="1" w:unhideWhenUsed="1"/>
+    <w:lsdException w:name="Table Professional" w:semiHidden="1" w:unhideWhenUsed="1"/>
+    <w:lsdException w:name="Table Subtle 1" w:semiHidden="1" w:unhideWhenUsed="1"/>
+    <w:lsdException w:name="Table Subtle 2" w:semiHidden="1" w:unhideWhenUsed="1"/>
+    <w:lsdException w:name="Table Web 1" w:semiHidden="1" w:unhideWhenUsed="1"/>
+    <w:lsdException w:name="Table Web 2" w:semiHidden="1" w:unhideWhenUsed="1"/>
+    <w:lsdException w:name="Table Web 3" w:semiHidden="1" w:unhideWhenUsed="1"/>
+    <w:lsdException w:name="Balloon Text" w:semiHidden="1" w:unhideWhenUsed="1"/>
+    <w:lsdException w:name="Table Grid" w:uiPriority="59"/>
+    <w:lsdException w:name="Table Theme" w:semiHidden="1" w:unhideWhenUsed="1"/>
+    <w:lsdException w:name="Placeholder Text" w:semiHidden="1"/>
+    <w:lsdException w:name="No Spacing" w:uiPriority="1" w:qFormat="1"/>
+    <w:lsdException w:name="Light Shading" w:uiPriority="60"/>
+    <w:lsdException w:name="Light List" w:uiPriority="61"/>
+    <w:lsdException w:name="Light Grid" w:uiPriority="62"/>
+    <w:lsdException w:name="Medium Shading 1" w:uiPriority="63"/>
+    <w:lsdException w:name="Medium Shading 2" w:uiPriority="64"/>
+    <w:lsdException w:name="Medium List 1" w:uiPriority="65"/>
+    <w:lsdException w:name="Medium List 2" w:uiPriority="66"/>
+    <w:lsdException w:name="Medium Grid 1" w:uiPriority="67"/>
+    <w:lsdException w:name="Medium Grid 2" w:uiPriority="68"/>
+    <w:lsdException w:name="Medium Grid 3" w:uiPriority="69"/>
+    <w:lsdException w:name="Dark List" w:uiPriority="70"/>
+    <w:lsdException w:name="Colorful Shading" w:uiPriority="71"/>
+    <w:lsdException w:name="Colorful List" w:uiPriority="72"/>
+    <w:lsdException w:name="Colorful Grid" w:uiPriority="73"/>
+    <w:lsdException w:name="Light Shading Accent 1" w:uiPriority="60"/>
+    <w:lsdException w:name="Light List Accent 1" w:uiPriority="61"/>
+    <w:lsdException w:name="Light Grid Accent 1" w:uiPriority="62"/>
+    <w:lsdException w:name="Medium Shading 1 Accent 1" w:uiPriority="63"/>
+    <w:lsdException w:name="Medium Shading 2 Accent 1" w:uiPriority="64"/>
+    <w:lsdException w:name="Medium List 1 Accent 1" w:uiPriority="65"/>
+    <w:lsdException w:name="Revision" w:semiHidden="1"/>
+    <w:lsdException w:name="List Paragraph" w:uiPriority="34" w:qFormat="1"/>
+    <w:lsdException w:name="Quote" w:uiPriority="29" w:qFormat="1"/>
+    <w:lsdException w:name="Intense Quote" w:uiPriority="30" w:qFormat="1"/>
+    <w:lsdException w:name="Medium List 2 Accent 1" w:uiPriority="66"/>
+    <w:lsdException w:name="Medium Grid 1 Accent 1" w:uiPriority="67"/>
+    <w:lsdException w:name="Medium Grid 2 Accent 1" w:uiPriority="68"/>
+    <w:lsdException w:name="Medium Grid 3 Accent 1" w:uiPriority="69"/>
+    <w:lsdException w:name="Dark List Accent 1" w:uiPriority="70"/>
+    <w:lsdException w:name="Colorful Shading Accent 1" w:uiPriority="71"/>
+    <w:lsdException w:name="Colorful List Accent 1" w:uiPriority="72"/>
+    <w:lsdException w:name="Colorful Grid Accent 1" w:uiPriority="73"/>
+    <w:lsdException w:name="Light Shading Accent 2" w:uiPriority="60"/>
+    <w:lsdException w:name="Light List Accent 2" w:uiPriority="61"/>
+    <w:lsdException w:name="Light Grid Accent 2" w:uiPriority="62"/>
+    <w:lsdException w:name="Medium Shading 1 Accent 2" w:uiPriority="63"/>
+    <w:lsdException w:name="Medium Shading 2 Accent 2" w:uiPriority="64"/>
+    <w:lsdException w:name="Medium List 1 Accent 2" w:uiPriority="65"/>
+    <w:lsdException w:name="Medium List 2 Accent 2" w:uiPriority="66"/>
+    <w:lsdException w:name="Medium Grid 1 Accent 2" w:uiPriority="67"/>
+    <w:lsdException w:name="Medium Grid 2 Accent 2" w:uiPriority="68"/>
+    <w:lsdException w:name="Medium Grid 3 Accent 2" w:uiPriority="69"/>
+    <w:lsdException w:name="Dark List Accent 2" w:uiPriority="70"/>
+    <w:lsdException w:name="Colorful Shading Accent 2" w:uiPriority="71"/>
+    <w:lsdException w:name="Colorful List Accent 2" w:uiPriority="72"/>
+    <w:lsdException w:name="Colorful Grid Accent 2" w:uiPriority="73"/>
+    <w:lsdException w:name="Light Shading Accent 3" w:uiPriority="60"/>
+    <w:lsdException w:name="Light List Accent 3" w:uiPriority="61"/>
+    <w:lsdException w:name="Light Grid Accent 3" w:uiPriority="62"/>
+    <w:lsdException w:name="Medium Shading 1 Accent 3" w:uiPriority="63"/>
+    <w:lsdException w:name="Medium Shading 2 Accent 3" w:uiPriority="64"/>
+    <w:lsdException w:name="Medium List 1 Accent 3" w:uiPriority="65"/>
+    <w:lsdException w:name="Medium List 2 Accent 3" w:uiPriority="66"/>
+    <w:lsdException w:name="Medium Grid 1 Accent 3" w:uiPriority="67"/>
+    <w:lsdException w:name="Medium Grid 2 Accent 3" w:uiPriority="68"/>
+    <w:lsdException w:name="Medium Grid 3 Accent 3" w:uiPriority="69"/>
+    <w:lsdException w:name="Dark List Accent 3" w:uiPriority="70"/>
+    <w:lsdException w:name="Colorful Shading Accent 3" w:uiPriority="71"/>
+    <w:lsdException w:name="Colorful List Accent 3" w:uiPriority="72"/>
+    <w:lsdException w:name="Colorful Grid Accent 3" w:uiPriority="73"/>
+    <w:lsdException w:name="Light Shading Accent 4" w:uiPriority="60"/>
+    <w:lsdException w:name="Light List Accent 4" w:uiPriority="61"/>
+    <w:lsdException w:name="Light Grid Accent 4" w:uiPriority="62"/>
+    <w:lsdException w:name="Medium Shading 1 Accent 4" w:uiPriority="63"/>
+    <w:lsdException w:name="Medium Shading 2 Accent 4" w:uiPriority="64"/>
+    <w:lsdException w:name="Medium List 1 Accent 4" w:uiPriority="65"/>
+    <w:lsdException w:name="Medium List 2 Accent 4" w:uiPriority="66"/>
+    <w:lsdException w:name="Medium Grid 1 Accent 4" w:uiPriority="67"/>
+    <w:lsdException w:name="Medium Grid 2 Accent 4" w:uiPriority="68"/>
+    <w:lsdException w:name="Medium Grid 3 Accent 4" w:uiPriority="69"/>
+    <w:lsdException w:name="Dark List Accent 4" w:uiPriority="70"/>
+    <w:lsdException w:name="Colorful Shading Accent 4" w:uiPriority="71"/>
+    <w:lsdException w:name="Colorful List Accent 4" w:uiPriority="72"/>
+    <w:lsdException w:name="Colorful Grid Accent 4" w:uiPriority="73"/>
+    <w:lsdException w:name="Light Shading Accent 5" w:uiPriority="60"/>
+    <w:lsdException w:name="Light List Accent 5" w:uiPriority="61"/>
+    <w:lsdException w:name="Light Grid Accent 5" w:uiPriority="62"/>
+    <w:lsdException w:name="Medium Shading 1 Accent 5" w:uiPriority="63"/>
+    <w:lsdException w:name="Medium Shading 2 Accent 5" w:uiPriority="64"/>
+    <w:lsdException w:name="Medium List 1 Accent 5" w:uiPriority="65"/>
+    <w:lsdException w:name="Medium List 2 Accent 5" w:uiPriority="66"/>
+    <w:lsdException w:name="Medium Grid 1 Accent 5" w:uiPriority="67"/>
+    <w:lsdException w:name="Medium Grid 2 Accent 5" w:uiPriority="68"/>
+    <w:lsdException w:name="Medium Grid 3 Accent 5" w:uiPriority="69"/>
+    <w:lsdException w:name="Dark List Accent 5" w:uiPriority="70"/>
+    <w:lsdException w:name="Colorful Shading Accent 5" w:uiPriority="71"/>
+    <w:lsdException w:name="Colorful List Accent 5" w:uiPriority="72"/>
+    <w:lsdException w:name="Colorful Grid Accent 5" w:uiPriority="73"/>
+    <w:lsdException w:name="Light Shading Accent 6" w:uiPriority="60"/>
+    <w:lsdException w:name="Light List Accent 6" w:uiPriority="61"/>
+    <w:lsdException w:name="Light Grid Accent 6" w:uiPriority="62"/>
+    <w:lsdException w:name="Medium Shading 1 Accent 6" w:uiPriority="63"/>
+    <w:lsdException w:name="Medium Shading 2 Accent 6" w:uiPriority="64"/>
+    <w:lsdException w:name="Medium List 1 Accent 6" w:uiPriority="65"/>
+    <w:lsdException w:name="Medium List 2 Accent 6" w:uiPriority="66"/>
+    <w:lsdException w:name="Medium Grid 1 Accent 6" w:uiPriority="67"/>
+    <w:lsdException w:name="Medium Grid 2 Accent 6" w:uiPriority="68"/>
+    <w:lsdException w:name="Medium Grid 3 Accent 6" w:uiPriority="69"/>
+    <w:lsdException w:name="Dark List Accent 6" w:uiPriority="70"/>
+    <w:lsdException w:name="Colorful Shading Accent 6" w:uiPriority="71"/>
+    <w:lsdException w:name="Colorful List Accent 6" w:uiPriority="72"/>
+    <w:lsdException w:name="Colorful Grid Accent 6" w:uiPriority="73"/>
+    <w:lsdException w:name="Subtle Emphasis" w:uiPriority="19" w:qFormat="1"/>
+    <w:lsdException w:name="Intense Emphasis" w:uiPriority="21" w:qFormat="1"/>
+    <w:lsdException w:name="Subtle Reference" w:uiPriority="31" w:qFormat="1"/>
+    <w:lsdException w:name="Intense Reference" w:uiPriority="32" w:qFormat="1"/>
+    <w:lsdException w:name="Book Title" w:uiPriority="33" w:qFormat="1"/>
+    <w:lsdException w:name="Bibliography" w:semiHidden="1" w:uiPriority="37" w:unhideWhenUsed="1"/>
+    <w:lsdException w:name="TOC Heading" w:semiHidden="1" w:uiPriority="39" w:unhideWhenUsed="1" w:qFormat="1"/>
+    <w:lsdException w:name="Plain Table 1" w:uiPriority="41"/>
+    <w:lsdException w:name="Plain Table 2" w:uiPriority="42"/>
+    <w:lsdException w:name="Plain Table 3" w:uiPriority="43"/>
+    <w:lsdException w:name="Plain Table 4" w:uiPriority="44"/>
+    <w:lsdException w:name="Plain Table 5" w:uiPriority="45"/>
+    <w:lsdException w:name="Grid Table Light" w:uiPriority="40"/>
+    <w:lsdException w:name="Grid Table 1 Light" w:uiPriority="46"/>
+    <w:lsdException w:name="Grid Table 2" w:uiPriority="47"/>
+    <w:lsdException w:name="Grid Table 3" w:uiPriority="48"/>
+    <w:lsdException w:name="Grid Table 4" w:uiPriority="49"/>
+    <w:lsdException w:name="Grid Table 5 Dark" w:uiPriority="50"/>
+    <w:lsdException w:name="Grid Table 6 Colorful" w:uiPriority="51"/>
+    <w:lsdException w:name="Grid Table 7 Colorful" w:uiPriority="52"/>
+    <w:lsdException w:name="Grid Table 1 Light Accent 1" w:uiPriority="46"/>
+    <w:lsdException w:name="Grid Table 2 Accent 1" w:uiPriority="47"/>
+    <w:lsdException w:name="Grid Table 3 Accent 1" w:uiPriority="48"/>
+    <w:lsdException w:name="Grid Table 4 Accent 1" w:uiPriority="49"/>
+    <w:lsdException w:name="Grid Table 5 Dark Accent 1" w:uiPriority="50"/>
+    <w:lsdException w:name="Grid Table 6 Colorful Accent 1" w:uiPriority="51"/>
+    <w:lsdException w:name="Grid Table 7 Colorful Accent 1" w:uiPriority="52"/>
+    <w:lsdException w:name="Grid Table 1 Light Accent 2" w:uiPriority="46"/>
+    <w:lsdException w:name="Grid Table 2 Accent 2" w:uiPriority="47"/>
+    <w:lsdException w:name="Grid Table 3 Accent 2" w:uiPriority="48"/>
+    <w:lsdException w:name="Grid Table 4 Accent 2" w:uiPriority="49"/>
+    <w:lsdException w:name="Grid Table 5 Dark Accent 2" w:uiPriority="50"/>
+    <w:lsdException w:name="Grid Table 6 Colorful Accent 2" w:uiPriority="51"/>
+    <w:lsdException w:name="Grid Table 7 Colorful Accent 2" w:uiPriority="52"/>
+    <w:lsdException w:name="Grid Table 1 Light Accent 3" w:uiPriority="46"/>
+    <w:lsdException w:name="Grid Table 2 Accent 3" w:uiPriority="47"/>
+    <w:lsdException w:name="Grid Table 3 Accent 3" w:uiPriority="48"/>
+    <w:lsdException w:name="Grid Table 4 Accent 3" w:uiPriority="49"/>
+    <w:lsdException w:name="Grid Table 5 Dark Accent 3" w:uiPriority="50"/>
+    <w:lsdException w:name="Grid Table 6 Colorful Accent 3" w:uiPriority="51"/>
+    <w:lsdException w:name="Grid Table 7 Colorful Accent 3" w:uiPriority="52"/>
+    <w:lsdException w:name="Grid Table 1 Light Accent 4" w:uiPriority="46"/>
+    <w:lsdException w:name="Grid Table 2 Accent 4" w:uiPriority="47"/>
+    <w:lsdException w:name="Grid Table 3 Accent 4" w:uiPriority="48"/>
+    <w:lsdException w:name="Grid Table 4 Accent 4" w:uiPriority="49"/>
+    <w:lsdException w:name="Grid Table 5 Dark Accent 4" w:uiPriority="50"/>
+    <w:lsdException w:name="Grid Table 6 Colorful Accent 4" w:uiPriority="51"/>
+    <w:lsdException w:name="Grid Table 7 Colorful Accent 4" w:uiPriority="52"/>
+    <w:lsdException w:name="Grid Table 1 Light Accent 5" w:uiPriority="46"/>
+    <w:lsdException w:name="Grid Table 2 Accent 5" w:uiPriority="47"/>
+    <w:lsdException w:name="Grid Table 3 Accent 5" w:uiPriority="48"/>
+    <w:lsdException w:name="Grid Table 4 Accent 5" w:uiPriority="49"/>
+    <w:lsdException w:name="Grid Table 5 Dark Accent 5" w:uiPriority="50"/>
+    <w:lsdException w:name="Grid Table 6 Colorful Accent 5" w:uiPriority="51"/>
+    <w:lsdException w:name="Grid Table 7 Colorful Accent 5" w:uiPriority="52"/>
+    <w:lsdException w:name="Grid Table 1 Light Accent 6" w:uiPriority="46"/>
+    <w:lsdException w:name="Grid Table 2 Accent 6" w:uiPriority="47"/>
+    <w:lsdException w:name="Grid Table 3 Accent 6" w:uiPriority="48"/>
+    <w:lsdException w:name="Grid Table 4 Accent 6" w:uiPriority="49"/>
+    <w:lsdException w:name="Grid Table 5 Dark Accent 6" w:uiPriority="50"/>
+    <w:lsdException w:name="Grid Table 6 Colorful Accent 6" w:uiPriority="51"/>
+    <w:lsdException w:name="Grid Table 7 Colorful Accent 6" w:uiPriority="52"/>
+    <w:lsdException w:name="List Table 1 Light" w:uiPriority="46"/>
+    <w:lsdException w:name="List Table 2" w:uiPriority="47"/>
+    <w:lsdException w:name="List Table 3" w:uiPriority="48"/>
+    <w:lsdException w:name="List Table 4" w:uiPriority="49"/>
+    <w:lsdException w:name="List Table 5 Dark" w:uiPriority="50"/>
+    <w:lsdException w:name="List Table 6 Colorful" w:uiPriority="51"/>
+    <w:lsdException w:name="List Table 7 Colorful" w:uiPriority="52"/>
+    <w:lsdException w:name="List Table 1 Light Accent 1" w:uiPriority="46"/>
+    <w:lsdException w:name="List Table 2 Accent 1" w:uiPriority="47"/>
+    <w:lsdException w:name="List Table 3 Accent 1" w:uiPriority="48"/>
+    <w:lsdException w:name="List Table 4 Accent 1" w:uiPriority="49"/>
+    <w:lsdException w:name="List Table 5 Dark Accent 1" w:uiPriority="50"/>
+    <w:lsdException w:name="List Table 6 Colorful Accent 1" w:uiPriority="51"/>
+    <w:lsdException w:name="List Table 7 Colorful Accent 1" w:uiPriority="52"/>
+    <w:lsdException w:name="List Table 1 Light Accent 2" w:uiPriority="46"/>
+    <w:lsdException w:name="List Table 2 Accent 2" w:uiPriority="47"/>
+    <w:lsdException w:name="List Table 3 Accent 2" w:uiPriority="48"/>
+    <w:lsdException w:name="List Table 4 Accent 2" w:uiPriority="49"/>
+    <w:lsdException w:name="List Table 5 Dark Accent 2" w:uiPriority="50"/>
+    <w:lsdException w:name="List Table 6 Colorful Accent 2" w:uiPriority="51"/>
+    <w:lsdException w:name="List Table 7 Colorful Accent 2" w:uiPriority="52"/>
+    <w:lsdException w:name="List Table 1 Light Accent 3" w:uiPriority="46"/>
+    <w:lsdException w:name="List Table 2 Accent 3" w:uiPriority="47"/>
+    <w:lsdException w:name="List Table 3 Accent 3" w:uiPriority="48"/>
+    <w:lsdException w:name="List Table 4 Accent 3" w:uiPriority="49"/>
+    <w:lsdException w:name="List Table 5 Dark Accent 3" w:uiPriority="50"/>
+    <w:lsdException w:name="List Table 6 Colorful Accent 3" w:uiPriority="51"/>
+    <w:lsdException w:name="List Table 7 Colorful Accent 3" w:uiPriority="52"/>
+    <w:lsdException w:name="List Table 1 Light Accent 4" w:uiPriority="46"/>
+    <w:lsdException w:name="List Table 2 Accent 4" w:uiPriority="47"/>
+    <w:lsdException w:name="List Table 3 Accent 4" w:uiPriority="48"/>
+    <w:lsdException w:name="List Table 4 Accent 4" w:uiPriority="49"/>
+    <w:lsdException w:name="List Table 5 Dark Accent 4" w:uiPriority="50"/>
+    <w:lsdException w:name="List Table 6 Colorful Accent 4" w:uiPriority="51"/>
+    <w:lsdException w:name="List Table 7 Colorful Accent 4" w:uiPriority="52"/>
+    <w:lsdException w:name="List Table 1 Light Accent 5" w:uiPriority="46"/>
+    <w:lsdException w:name="List Table 2 Accent 5" w:uiPriority="47"/>
+    <w:lsdException w:name="List Table 3 Accent 5" w:uiPriority="48"/>
+    <w:lsdException w:name="List Table 4 Accent 5" w:uiPriority="49"/>
+    <w:lsdException w:name="List Table 5 Dark Accent 5" w:uiPriority="50"/>
+    <w:lsdException w:name="List Table 6 Colorful Accent 5" w:uiPriority="51"/>
+    <w:lsdException w:name="List Table 7 Colorful Accent 5" w:uiPriority="52"/>
+    <w:lsdException w:name="List Table 1 Light Accent 6" w:uiPriority="46"/>
+    <w:lsdException w:name="List Table 2 Accent 6" w:uiPriority="47"/>
+    <w:lsdException w:name="List Table 3 Accent 6" w:uiPriority="48"/>
+    <w:lsdException w:name="List Table 4 Accent 6" w:uiPriority="49"/>
+    <w:lsdException w:name="List Table 5 Dark Accent 6" w:uiPriority="50"/>
+    <w:lsdException w:name="List Table 6 Colorful Accent 6" w:uiPriority="51"/>
+    <w:lsdException w:name="List Table 7 Colorful Accent 6" w:uiPriority="52"/>
   </w:latentStyles>
   <w:style w:type="paragraph" w:default="1" w:styleId="Normal">
     <w:name w:val="Normal"/>
@@ -8753,7 +9389,6 @@
     <w:uiPriority w:val="99"/>
     <w:semiHidden/>
     <w:unhideWhenUsed/>
-    <w:qFormat/>
     <w:tblPr>
       <w:tblInd w:w="0" w:type="dxa"/>
       <w:tblCellMar>
@@ -8779,7 +9414,6 @@
       <w:spacing w:after="0" w:line="240" w:lineRule="auto"/>
     </w:pPr>
     <w:tblPr>
-      <w:tblInd w:w="0" w:type="dxa"/>
       <w:tblBorders>
         <w:top w:val="single" w:sz="4" w:space="0" w:color="000000" w:themeColor="text1"/>
         <w:left w:val="single" w:sz="4" w:space="0" w:color="000000" w:themeColor="text1"/>
@@ -8788,12 +9422,6 @@
         <w:insideH w:val="single" w:sz="4" w:space="0" w:color="000000" w:themeColor="text1"/>
         <w:insideV w:val="single" w:sz="4" w:space="0" w:color="000000" w:themeColor="text1"/>
       </w:tblBorders>
-      <w:tblCellMar>
-        <w:top w:w="0" w:type="dxa"/>
-        <w:left w:w="108" w:type="dxa"/>
-        <w:bottom w:w="0" w:type="dxa"/>
-        <w:right w:w="108" w:type="dxa"/>
-      </w:tblCellMar>
     </w:tblPr>
   </w:style>
   <w:style w:type="paragraph" w:styleId="Header">

</xml_diff>

<commit_message>
Image status on 18th feb 2019
</commit_message>
<xml_diff>
--- a/Images Status In Offering.docx
+++ b/Images Status In Offering.docx
@@ -1,6 +1,6 @@
 
 <file path=word/document.xml><?xml version="1.0" encoding="utf-8"?>
-<w:document xmlns:wpc="http://schemas.microsoft.com/office/word/2010/wordprocessingCanvas" xmlns:cx="http://schemas.microsoft.com/office/drawing/2014/chartex" xmlns:cx1="http://schemas.microsoft.com/office/drawing/2015/9/8/chartex" xmlns:mc="http://schemas.openxmlformats.org/markup-compatibility/2006" xmlns:o="urn:schemas-microsoft-com:office:office" xmlns:r="http://schemas.openxmlformats.org/officeDocument/2006/relationships" xmlns:m="http://schemas.openxmlformats.org/officeDocument/2006/math" xmlns:v="urn:schemas-microsoft-com:vml" xmlns:wp14="http://schemas.microsoft.com/office/word/2010/wordprocessingDrawing" xmlns:wp="http://schemas.openxmlformats.org/drawingml/2006/wordprocessingDrawing" xmlns:w10="urn:schemas-microsoft-com:office:word" xmlns:w="http://schemas.openxmlformats.org/wordprocessingml/2006/main" xmlns:w14="http://schemas.microsoft.com/office/word/2010/wordml" xmlns:w15="http://schemas.microsoft.com/office/word/2012/wordml" xmlns:w16se="http://schemas.microsoft.com/office/word/2015/wordml/symex" xmlns:wpg="http://schemas.microsoft.com/office/word/2010/wordprocessingGroup" xmlns:wpi="http://schemas.microsoft.com/office/word/2010/wordprocessingInk" xmlns:wne="http://schemas.microsoft.com/office/word/2006/wordml" xmlns:wps="http://schemas.microsoft.com/office/word/2010/wordprocessingShape" mc:Ignorable="w14 w15 w16se wp14">
+<w:document xmlns:ve="http://schemas.openxmlformats.org/markup-compatibility/2006" xmlns:o="urn:schemas-microsoft-com:office:office" xmlns:r="http://schemas.openxmlformats.org/officeDocument/2006/relationships" xmlns:m="http://schemas.openxmlformats.org/officeDocument/2006/math" xmlns:v="urn:schemas-microsoft-com:vml" xmlns:wp="http://schemas.openxmlformats.org/drawingml/2006/wordprocessingDrawing" xmlns:w10="urn:schemas-microsoft-com:office:word" xmlns:w="http://schemas.openxmlformats.org/wordprocessingml/2006/main" xmlns:wne="http://schemas.microsoft.com/office/word/2006/wordml">
   <w:body>
     <w:p>
       <w:pPr>
@@ -183,7 +183,7 @@
           <w:left w:w="10" w:type="dxa"/>
           <w:right w:w="10" w:type="dxa"/>
         </w:tblCellMar>
-        <w:tblLook w:val="04A0" w:firstRow="1" w:lastRow="0" w:firstColumn="1" w:lastColumn="0" w:noHBand="0" w:noVBand="1"/>
+        <w:tblLook w:val="04A0"/>
       </w:tblPr>
       <w:tblGrid>
         <w:gridCol w:w="2370"/>
@@ -192,12 +192,6 @@
         <w:gridCol w:w="2363"/>
       </w:tblGrid>
       <w:tr>
-        <w:tblPrEx>
-          <w:tblCellMar>
-            <w:top w:w="0" w:type="dxa"/>
-            <w:bottom w:w="0" w:type="dxa"/>
-          </w:tblCellMar>
-        </w:tblPrEx>
         <w:trPr>
           <w:trHeight w:val="1"/>
         </w:trPr>
@@ -346,12 +340,6 @@
         </w:tc>
       </w:tr>
       <w:tr>
-        <w:tblPrEx>
-          <w:tblCellMar>
-            <w:top w:w="0" w:type="dxa"/>
-            <w:bottom w:w="0" w:type="dxa"/>
-          </w:tblCellMar>
-        </w:tblPrEx>
         <w:trPr>
           <w:trHeight w:val="1"/>
         </w:trPr>
@@ -482,12 +470,6 @@
         </w:tc>
       </w:tr>
       <w:tr>
-        <w:tblPrEx>
-          <w:tblCellMar>
-            <w:top w:w="0" w:type="dxa"/>
-            <w:bottom w:w="0" w:type="dxa"/>
-          </w:tblCellMar>
-        </w:tblPrEx>
         <w:trPr>
           <w:trHeight w:val="1"/>
         </w:trPr>
@@ -572,13 +554,23 @@
                 <w:rFonts w:ascii="Calibri" w:eastAsia="Calibri" w:hAnsi="Calibri" w:cs="Calibri"/>
               </w:rPr>
             </w:pPr>
-            <w:r>
-              <w:rPr>
-                <w:rFonts w:ascii="Calibri" w:eastAsia="Calibri" w:hAnsi="Calibri" w:cs="Calibri"/>
-                <w:b/>
-                <w:sz w:val="28"/>
-              </w:rPr>
-              <w:t xml:space="preserve">Mohit </w:t>
+            <w:proofErr w:type="spellStart"/>
+            <w:r>
+              <w:rPr>
+                <w:rFonts w:ascii="Calibri" w:eastAsia="Calibri" w:hAnsi="Calibri" w:cs="Calibri"/>
+                <w:b/>
+                <w:sz w:val="28"/>
+              </w:rPr>
+              <w:t>Mohit</w:t>
+            </w:r>
+            <w:proofErr w:type="spellEnd"/>
+            <w:r>
+              <w:rPr>
+                <w:rFonts w:ascii="Calibri" w:eastAsia="Calibri" w:hAnsi="Calibri" w:cs="Calibri"/>
+                <w:b/>
+                <w:sz w:val="28"/>
+              </w:rPr>
+              <w:t xml:space="preserve"> </w:t>
             </w:r>
             <w:proofErr w:type="spellStart"/>
             <w:r>
@@ -628,12 +620,6 @@
         </w:tc>
       </w:tr>
       <w:tr>
-        <w:tblPrEx>
-          <w:tblCellMar>
-            <w:top w:w="0" w:type="dxa"/>
-            <w:bottom w:w="0" w:type="dxa"/>
-          </w:tblCellMar>
-        </w:tblPrEx>
         <w:trPr>
           <w:trHeight w:val="1"/>
         </w:trPr>
@@ -752,25 +738,7 @@
                 <w:b/>
                 <w:sz w:val="28"/>
               </w:rPr>
-              <w:t>Shristi</w:t>
-            </w:r>
-            <w:proofErr w:type="spellEnd"/>
-            <w:r>
-              <w:rPr>
-                <w:rFonts w:ascii="Calibri" w:eastAsia="Calibri" w:hAnsi="Calibri" w:cs="Calibri"/>
-                <w:b/>
-                <w:sz w:val="28"/>
-              </w:rPr>
-              <w:t xml:space="preserve"> </w:t>
-            </w:r>
-            <w:proofErr w:type="spellStart"/>
-            <w:r>
-              <w:rPr>
-                <w:rFonts w:ascii="Calibri" w:eastAsia="Calibri" w:hAnsi="Calibri" w:cs="Calibri"/>
-                <w:b/>
-                <w:sz w:val="28"/>
-              </w:rPr>
-              <w:t>Verma</w:t>
+              <w:t>ShristiVerma</w:t>
             </w:r>
             <w:proofErr w:type="spellEnd"/>
           </w:p>
@@ -811,12 +779,6 @@
         </w:tc>
       </w:tr>
       <w:tr>
-        <w:tblPrEx>
-          <w:tblCellMar>
-            <w:top w:w="0" w:type="dxa"/>
-            <w:bottom w:w="0" w:type="dxa"/>
-          </w:tblCellMar>
-        </w:tblPrEx>
         <w:trPr>
           <w:trHeight w:val="1"/>
         </w:trPr>
@@ -974,12 +936,6 @@
         </w:tc>
       </w:tr>
       <w:tr>
-        <w:tblPrEx>
-          <w:tblCellMar>
-            <w:top w:w="0" w:type="dxa"/>
-            <w:bottom w:w="0" w:type="dxa"/>
-          </w:tblCellMar>
-        </w:tblPrEx>
         <w:trPr>
           <w:trHeight w:val="1"/>
         </w:trPr>
@@ -1134,7 +1090,7 @@
           <w:left w:w="10" w:type="dxa"/>
           <w:right w:w="10" w:type="dxa"/>
         </w:tblCellMar>
-        <w:tblLook w:val="04A0" w:firstRow="1" w:lastRow="0" w:firstColumn="1" w:lastColumn="0" w:noHBand="0" w:noVBand="1"/>
+        <w:tblLook w:val="04A0"/>
       </w:tblPr>
       <w:tblGrid>
         <w:gridCol w:w="2370"/>
@@ -1143,12 +1099,6 @@
         <w:gridCol w:w="2363"/>
       </w:tblGrid>
       <w:tr>
-        <w:tblPrEx>
-          <w:tblCellMar>
-            <w:top w:w="0" w:type="dxa"/>
-            <w:bottom w:w="0" w:type="dxa"/>
-          </w:tblCellMar>
-        </w:tblPrEx>
         <w:trPr>
           <w:trHeight w:val="1"/>
         </w:trPr>
@@ -1286,12 +1236,6 @@
         </w:tc>
       </w:tr>
       <w:tr>
-        <w:tblPrEx>
-          <w:tblCellMar>
-            <w:top w:w="0" w:type="dxa"/>
-            <w:bottom w:w="0" w:type="dxa"/>
-          </w:tblCellMar>
-        </w:tblPrEx>
         <w:trPr>
           <w:trHeight w:val="1"/>
         </w:trPr>
@@ -1422,12 +1366,6 @@
         </w:tc>
       </w:tr>
       <w:tr>
-        <w:tblPrEx>
-          <w:tblCellMar>
-            <w:top w:w="0" w:type="dxa"/>
-            <w:bottom w:w="0" w:type="dxa"/>
-          </w:tblCellMar>
-        </w:tblPrEx>
         <w:trPr>
           <w:trHeight w:val="1"/>
         </w:trPr>
@@ -1512,13 +1450,23 @@
                 <w:rFonts w:ascii="Calibri" w:eastAsia="Calibri" w:hAnsi="Calibri" w:cs="Calibri"/>
               </w:rPr>
             </w:pPr>
-            <w:r>
-              <w:rPr>
-                <w:rFonts w:ascii="Calibri" w:eastAsia="Calibri" w:hAnsi="Calibri" w:cs="Calibri"/>
-                <w:b/>
-                <w:sz w:val="28"/>
-              </w:rPr>
-              <w:t xml:space="preserve">Mohit </w:t>
+            <w:proofErr w:type="spellStart"/>
+            <w:r>
+              <w:rPr>
+                <w:rFonts w:ascii="Calibri" w:eastAsia="Calibri" w:hAnsi="Calibri" w:cs="Calibri"/>
+                <w:b/>
+                <w:sz w:val="28"/>
+              </w:rPr>
+              <w:t>Mohit</w:t>
+            </w:r>
+            <w:proofErr w:type="spellEnd"/>
+            <w:r>
+              <w:rPr>
+                <w:rFonts w:ascii="Calibri" w:eastAsia="Calibri" w:hAnsi="Calibri" w:cs="Calibri"/>
+                <w:b/>
+                <w:sz w:val="28"/>
+              </w:rPr>
+              <w:t xml:space="preserve"> </w:t>
             </w:r>
             <w:proofErr w:type="spellStart"/>
             <w:r>
@@ -1568,12 +1516,6 @@
         </w:tc>
       </w:tr>
       <w:tr>
-        <w:tblPrEx>
-          <w:tblCellMar>
-            <w:top w:w="0" w:type="dxa"/>
-            <w:bottom w:w="0" w:type="dxa"/>
-          </w:tblCellMar>
-        </w:tblPrEx>
         <w:trPr>
           <w:trHeight w:val="1"/>
         </w:trPr>
@@ -1718,16 +1660,19 @@
                 <w:rFonts w:ascii="Calibri" w:eastAsia="Calibri" w:hAnsi="Calibri" w:cs="Calibri"/>
               </w:rPr>
             </w:pPr>
+            <w:r>
+              <w:rPr>
+                <w:rFonts w:ascii="Calibri" w:eastAsia="Calibri" w:hAnsi="Calibri" w:cs="Calibri"/>
+                <w:b/>
+                <w:color w:val="00B050"/>
+                <w:sz w:val="28"/>
+              </w:rPr>
+              <w:t>DONE</w:t>
+            </w:r>
           </w:p>
         </w:tc>
       </w:tr>
       <w:tr>
-        <w:tblPrEx>
-          <w:tblCellMar>
-            <w:top w:w="0" w:type="dxa"/>
-            <w:bottom w:w="0" w:type="dxa"/>
-          </w:tblCellMar>
-        </w:tblPrEx>
         <w:trPr>
           <w:trHeight w:val="1"/>
         </w:trPr>
@@ -1874,6 +1819,15 @@
                 <w:rFonts w:ascii="Calibri" w:eastAsia="Calibri" w:hAnsi="Calibri" w:cs="Calibri"/>
               </w:rPr>
             </w:pPr>
+            <w:r>
+              <w:rPr>
+                <w:rFonts w:ascii="Calibri" w:eastAsia="Calibri" w:hAnsi="Calibri" w:cs="Calibri"/>
+                <w:b/>
+                <w:color w:val="00B050"/>
+                <w:sz w:val="28"/>
+              </w:rPr>
+              <w:t>DONE</w:t>
+            </w:r>
           </w:p>
         </w:tc>
       </w:tr>
@@ -1927,7 +1881,7 @@
           <w:left w:w="10" w:type="dxa"/>
           <w:right w:w="10" w:type="dxa"/>
         </w:tblCellMar>
-        <w:tblLook w:val="04A0" w:firstRow="1" w:lastRow="0" w:firstColumn="1" w:lastColumn="0" w:noHBand="0" w:noVBand="1"/>
+        <w:tblLook w:val="04A0"/>
       </w:tblPr>
       <w:tblGrid>
         <w:gridCol w:w="2369"/>
@@ -1936,12 +1890,6 @@
         <w:gridCol w:w="2368"/>
       </w:tblGrid>
       <w:tr>
-        <w:tblPrEx>
-          <w:tblCellMar>
-            <w:top w:w="0" w:type="dxa"/>
-            <w:bottom w:w="0" w:type="dxa"/>
-          </w:tblCellMar>
-        </w:tblPrEx>
         <w:trPr>
           <w:trHeight w:val="1"/>
         </w:trPr>
@@ -2079,12 +2027,6 @@
         </w:tc>
       </w:tr>
       <w:tr>
-        <w:tblPrEx>
-          <w:tblCellMar>
-            <w:top w:w="0" w:type="dxa"/>
-            <w:bottom w:w="0" w:type="dxa"/>
-          </w:tblCellMar>
-        </w:tblPrEx>
         <w:trPr>
           <w:trHeight w:val="1"/>
         </w:trPr>
@@ -2215,12 +2157,6 @@
         </w:tc>
       </w:tr>
       <w:tr>
-        <w:tblPrEx>
-          <w:tblCellMar>
-            <w:top w:w="0" w:type="dxa"/>
-            <w:bottom w:w="0" w:type="dxa"/>
-          </w:tblCellMar>
-        </w:tblPrEx>
         <w:trPr>
           <w:trHeight w:val="1"/>
         </w:trPr>
@@ -2378,12 +2314,6 @@
         </w:tc>
       </w:tr>
       <w:tr>
-        <w:tblPrEx>
-          <w:tblCellMar>
-            <w:top w:w="0" w:type="dxa"/>
-            <w:bottom w:w="0" w:type="dxa"/>
-          </w:tblCellMar>
-        </w:tblPrEx>
         <w:trPr>
           <w:trHeight w:val="1"/>
         </w:trPr>
@@ -2523,25 +2453,7 @@
                 <w:b/>
                 <w:sz w:val="28"/>
               </w:rPr>
-              <w:t>Shristi</w:t>
-            </w:r>
-            <w:proofErr w:type="spellEnd"/>
-            <w:r>
-              <w:rPr>
-                <w:rFonts w:ascii="Calibri" w:eastAsia="Calibri" w:hAnsi="Calibri" w:cs="Calibri"/>
-                <w:b/>
-                <w:sz w:val="28"/>
-              </w:rPr>
-              <w:t xml:space="preserve"> </w:t>
-            </w:r>
-            <w:proofErr w:type="spellStart"/>
-            <w:r>
-              <w:rPr>
-                <w:rFonts w:ascii="Calibri" w:eastAsia="Calibri" w:hAnsi="Calibri" w:cs="Calibri"/>
-                <w:b/>
-                <w:sz w:val="28"/>
-              </w:rPr>
-              <w:t>Verma</w:t>
+              <w:t>ShristiVerma</w:t>
             </w:r>
             <w:proofErr w:type="spellEnd"/>
           </w:p>
@@ -2602,12 +2514,6 @@
         </w:tc>
       </w:tr>
       <w:tr>
-        <w:tblPrEx>
-          <w:tblCellMar>
-            <w:top w:w="0" w:type="dxa"/>
-            <w:bottom w:w="0" w:type="dxa"/>
-          </w:tblCellMar>
-        </w:tblPrEx>
         <w:trPr>
           <w:trHeight w:val="1"/>
         </w:trPr>
@@ -2719,22 +2625,6 @@
                 <w:rFonts w:ascii="Calibri" w:eastAsia="Calibri" w:hAnsi="Calibri" w:cs="Calibri"/>
               </w:rPr>
             </w:pPr>
-            <w:r>
-              <w:rPr>
-                <w:rFonts w:ascii="Calibri" w:eastAsia="Calibri" w:hAnsi="Calibri" w:cs="Calibri"/>
-                <w:b/>
-                <w:sz w:val="28"/>
-              </w:rPr>
-              <w:t>Mohit</w:t>
-            </w:r>
-            <w:r>
-              <w:rPr>
-                <w:rFonts w:ascii="Calibri" w:eastAsia="Calibri" w:hAnsi="Calibri" w:cs="Calibri"/>
-                <w:b/>
-                <w:sz w:val="28"/>
-              </w:rPr>
-              <w:t xml:space="preserve"> </w:t>
-            </w:r>
             <w:proofErr w:type="spellStart"/>
             <w:r>
               <w:rPr>
@@ -2742,7 +2632,7 @@
                 <w:b/>
                 <w:sz w:val="28"/>
               </w:rPr>
-              <w:t>Verma</w:t>
+              <w:t>MohitVerma</w:t>
             </w:r>
             <w:proofErr w:type="spellEnd"/>
           </w:p>
@@ -2774,10 +2664,10 @@
               <w:rPr>
                 <w:rFonts w:ascii="Calibri" w:eastAsia="Calibri" w:hAnsi="Calibri" w:cs="Calibri"/>
                 <w:b/>
-                <w:color w:val="004DBB"/>
-                <w:sz w:val="28"/>
-              </w:rPr>
-              <w:t>NOT - UPLOAD</w:t>
+                <w:color w:val="00B050"/>
+                <w:sz w:val="28"/>
+              </w:rPr>
+              <w:t>DONE</w:t>
             </w:r>
           </w:p>
         </w:tc>
@@ -2832,7 +2722,7 @@
           <w:left w:w="10" w:type="dxa"/>
           <w:right w:w="10" w:type="dxa"/>
         </w:tblCellMar>
-        <w:tblLook w:val="04A0" w:firstRow="1" w:lastRow="0" w:firstColumn="1" w:lastColumn="0" w:noHBand="0" w:noVBand="1"/>
+        <w:tblLook w:val="04A0"/>
       </w:tblPr>
       <w:tblGrid>
         <w:gridCol w:w="2369"/>
@@ -2841,12 +2731,6 @@
         <w:gridCol w:w="2369"/>
       </w:tblGrid>
       <w:tr>
-        <w:tblPrEx>
-          <w:tblCellMar>
-            <w:top w:w="0" w:type="dxa"/>
-            <w:bottom w:w="0" w:type="dxa"/>
-          </w:tblCellMar>
-        </w:tblPrEx>
         <w:trPr>
           <w:trHeight w:val="1"/>
         </w:trPr>
@@ -2984,12 +2868,6 @@
         </w:tc>
       </w:tr>
       <w:tr>
-        <w:tblPrEx>
-          <w:tblCellMar>
-            <w:top w:w="0" w:type="dxa"/>
-            <w:bottom w:w="0" w:type="dxa"/>
-          </w:tblCellMar>
-        </w:tblPrEx>
         <w:trPr>
           <w:trHeight w:val="1"/>
         </w:trPr>
@@ -3081,27 +2959,9 @@
                 <w:b/>
                 <w:sz w:val="28"/>
               </w:rPr>
-              <w:t>Shristi</w:t>
+              <w:t>ShristiVerma</w:t>
             </w:r>
             <w:proofErr w:type="spellEnd"/>
-            <w:r>
-              <w:rPr>
-                <w:rFonts w:ascii="Calibri" w:eastAsia="Calibri" w:hAnsi="Calibri" w:cs="Calibri"/>
-                <w:b/>
-                <w:sz w:val="28"/>
-              </w:rPr>
-              <w:t xml:space="preserve"> </w:t>
-            </w:r>
-            <w:proofErr w:type="spellStart"/>
-            <w:r>
-              <w:rPr>
-                <w:rFonts w:ascii="Calibri" w:eastAsia="Calibri" w:hAnsi="Calibri" w:cs="Calibri"/>
-                <w:b/>
-                <w:sz w:val="28"/>
-              </w:rPr>
-              <w:t>Verma</w:t>
-            </w:r>
-            <w:proofErr w:type="spellEnd"/>
           </w:p>
         </w:tc>
         <w:tc>
@@ -3131,21 +2991,15 @@
               <w:rPr>
                 <w:rFonts w:ascii="Calibri" w:eastAsia="Calibri" w:hAnsi="Calibri" w:cs="Calibri"/>
                 <w:b/>
-                <w:color w:val="7030A0"/>
-                <w:sz w:val="28"/>
-              </w:rPr>
-              <w:t>PENDING</w:t>
+                <w:color w:val="00B050"/>
+                <w:sz w:val="28"/>
+              </w:rPr>
+              <w:t>DONE</w:t>
             </w:r>
           </w:p>
         </w:tc>
       </w:tr>
       <w:tr>
-        <w:tblPrEx>
-          <w:tblCellMar>
-            <w:top w:w="0" w:type="dxa"/>
-            <w:bottom w:w="0" w:type="dxa"/>
-          </w:tblCellMar>
-        </w:tblPrEx>
         <w:trPr>
           <w:trHeight w:val="1"/>
         </w:trPr>
@@ -3230,13 +3084,23 @@
                 <w:rFonts w:ascii="Calibri" w:eastAsia="Calibri" w:hAnsi="Calibri" w:cs="Calibri"/>
               </w:rPr>
             </w:pPr>
-            <w:r>
-              <w:rPr>
-                <w:rFonts w:ascii="Calibri" w:eastAsia="Calibri" w:hAnsi="Calibri" w:cs="Calibri"/>
-                <w:b/>
-                <w:sz w:val="28"/>
-              </w:rPr>
-              <w:t xml:space="preserve">Mohit </w:t>
+            <w:proofErr w:type="spellStart"/>
+            <w:r>
+              <w:rPr>
+                <w:rFonts w:ascii="Calibri" w:eastAsia="Calibri" w:hAnsi="Calibri" w:cs="Calibri"/>
+                <w:b/>
+                <w:sz w:val="28"/>
+              </w:rPr>
+              <w:t>Mohit</w:t>
+            </w:r>
+            <w:proofErr w:type="spellEnd"/>
+            <w:r>
+              <w:rPr>
+                <w:rFonts w:ascii="Calibri" w:eastAsia="Calibri" w:hAnsi="Calibri" w:cs="Calibri"/>
+                <w:b/>
+                <w:sz w:val="28"/>
+              </w:rPr>
+              <w:t xml:space="preserve"> </w:t>
             </w:r>
             <w:proofErr w:type="spellStart"/>
             <w:r>
@@ -3286,12 +3150,6 @@
         </w:tc>
       </w:tr>
       <w:tr>
-        <w:tblPrEx>
-          <w:tblCellMar>
-            <w:top w:w="0" w:type="dxa"/>
-            <w:bottom w:w="0" w:type="dxa"/>
-          </w:tblCellMar>
-        </w:tblPrEx>
         <w:trPr>
           <w:trHeight w:val="1"/>
         </w:trPr>
@@ -3436,16 +3294,19 @@
                 <w:rFonts w:ascii="Calibri" w:eastAsia="Calibri" w:hAnsi="Calibri" w:cs="Calibri"/>
               </w:rPr>
             </w:pPr>
+            <w:r>
+              <w:rPr>
+                <w:rFonts w:ascii="Calibri" w:eastAsia="Calibri" w:hAnsi="Calibri" w:cs="Calibri"/>
+                <w:b/>
+                <w:color w:val="00B050"/>
+                <w:sz w:val="28"/>
+              </w:rPr>
+              <w:t>DONE</w:t>
+            </w:r>
           </w:p>
         </w:tc>
       </w:tr>
       <w:tr>
-        <w:tblPrEx>
-          <w:tblCellMar>
-            <w:top w:w="0" w:type="dxa"/>
-            <w:bottom w:w="0" w:type="dxa"/>
-          </w:tblCellMar>
-        </w:tblPrEx>
         <w:trPr>
           <w:trHeight w:val="1"/>
         </w:trPr>
@@ -3590,16 +3451,19 @@
                 <w:rFonts w:ascii="Calibri" w:eastAsia="Calibri" w:hAnsi="Calibri" w:cs="Calibri"/>
               </w:rPr>
             </w:pPr>
+            <w:r>
+              <w:rPr>
+                <w:rFonts w:ascii="Calibri" w:eastAsia="Calibri" w:hAnsi="Calibri" w:cs="Calibri"/>
+                <w:b/>
+                <w:color w:val="00B050"/>
+                <w:sz w:val="28"/>
+              </w:rPr>
+              <w:t>DONE</w:t>
+            </w:r>
           </w:p>
         </w:tc>
       </w:tr>
       <w:tr>
-        <w:tblPrEx>
-          <w:tblCellMar>
-            <w:top w:w="0" w:type="dxa"/>
-            <w:bottom w:w="0" w:type="dxa"/>
-          </w:tblCellMar>
-        </w:tblPrEx>
         <w:trPr>
           <w:trHeight w:val="1"/>
         </w:trPr>
@@ -3754,7 +3618,7 @@
           <w:left w:w="10" w:type="dxa"/>
           <w:right w:w="10" w:type="dxa"/>
         </w:tblCellMar>
-        <w:tblLook w:val="04A0" w:firstRow="1" w:lastRow="0" w:firstColumn="1" w:lastColumn="0" w:noHBand="0" w:noVBand="1"/>
+        <w:tblLook w:val="04A0"/>
       </w:tblPr>
       <w:tblGrid>
         <w:gridCol w:w="2369"/>
@@ -3763,12 +3627,6 @@
         <w:gridCol w:w="2369"/>
       </w:tblGrid>
       <w:tr>
-        <w:tblPrEx>
-          <w:tblCellMar>
-            <w:top w:w="0" w:type="dxa"/>
-            <w:bottom w:w="0" w:type="dxa"/>
-          </w:tblCellMar>
-        </w:tblPrEx>
         <w:trPr>
           <w:trHeight w:val="1"/>
         </w:trPr>
@@ -3906,12 +3764,6 @@
         </w:tc>
       </w:tr>
       <w:tr>
-        <w:tblPrEx>
-          <w:tblCellMar>
-            <w:top w:w="0" w:type="dxa"/>
-            <w:bottom w:w="0" w:type="dxa"/>
-          </w:tblCellMar>
-        </w:tblPrEx>
         <w:trPr>
           <w:trHeight w:val="1"/>
         </w:trPr>
@@ -4003,27 +3855,9 @@
                 <w:b/>
                 <w:sz w:val="28"/>
               </w:rPr>
-              <w:t>Shristi</w:t>
+              <w:t>ShristiVerma</w:t>
             </w:r>
             <w:proofErr w:type="spellEnd"/>
-            <w:r>
-              <w:rPr>
-                <w:rFonts w:ascii="Calibri" w:eastAsia="Calibri" w:hAnsi="Calibri" w:cs="Calibri"/>
-                <w:b/>
-                <w:sz w:val="28"/>
-              </w:rPr>
-              <w:t xml:space="preserve"> </w:t>
-            </w:r>
-            <w:proofErr w:type="spellStart"/>
-            <w:r>
-              <w:rPr>
-                <w:rFonts w:ascii="Calibri" w:eastAsia="Calibri" w:hAnsi="Calibri" w:cs="Calibri"/>
-                <w:b/>
-                <w:sz w:val="28"/>
-              </w:rPr>
-              <w:t>Verma</w:t>
-            </w:r>
-            <w:proofErr w:type="spellEnd"/>
           </w:p>
         </w:tc>
         <w:tc>
@@ -4053,21 +3887,15 @@
               <w:rPr>
                 <w:rFonts w:ascii="Calibri" w:eastAsia="Calibri" w:hAnsi="Calibri" w:cs="Calibri"/>
                 <w:b/>
-                <w:color w:val="FF0000"/>
-                <w:sz w:val="28"/>
-              </w:rPr>
-              <w:t>PENDING</w:t>
+                <w:color w:val="00B050"/>
+                <w:sz w:val="28"/>
+              </w:rPr>
+              <w:t>DONE</w:t>
             </w:r>
           </w:p>
         </w:tc>
       </w:tr>
       <w:tr>
-        <w:tblPrEx>
-          <w:tblCellMar>
-            <w:top w:w="0" w:type="dxa"/>
-            <w:bottom w:w="0" w:type="dxa"/>
-          </w:tblCellMar>
-        </w:tblPrEx>
         <w:trPr>
           <w:trHeight w:val="1"/>
         </w:trPr>
@@ -4152,13 +3980,23 @@
                 <w:rFonts w:ascii="Calibri" w:eastAsia="Calibri" w:hAnsi="Calibri" w:cs="Calibri"/>
               </w:rPr>
             </w:pPr>
-            <w:r>
-              <w:rPr>
-                <w:rFonts w:ascii="Calibri" w:eastAsia="Calibri" w:hAnsi="Calibri" w:cs="Calibri"/>
-                <w:b/>
-                <w:sz w:val="28"/>
-              </w:rPr>
-              <w:t xml:space="preserve">Mohit </w:t>
+            <w:proofErr w:type="spellStart"/>
+            <w:r>
+              <w:rPr>
+                <w:rFonts w:ascii="Calibri" w:eastAsia="Calibri" w:hAnsi="Calibri" w:cs="Calibri"/>
+                <w:b/>
+                <w:sz w:val="28"/>
+              </w:rPr>
+              <w:t>Mohit</w:t>
+            </w:r>
+            <w:proofErr w:type="spellEnd"/>
+            <w:r>
+              <w:rPr>
+                <w:rFonts w:ascii="Calibri" w:eastAsia="Calibri" w:hAnsi="Calibri" w:cs="Calibri"/>
+                <w:b/>
+                <w:sz w:val="28"/>
+              </w:rPr>
+              <w:t xml:space="preserve"> </w:t>
             </w:r>
             <w:proofErr w:type="spellStart"/>
             <w:r>
@@ -4208,12 +4046,6 @@
         </w:tc>
       </w:tr>
       <w:tr>
-        <w:tblPrEx>
-          <w:tblCellMar>
-            <w:top w:w="0" w:type="dxa"/>
-            <w:bottom w:w="0" w:type="dxa"/>
-          </w:tblCellMar>
-        </w:tblPrEx>
         <w:trPr>
           <w:trHeight w:val="1"/>
         </w:trPr>
@@ -4360,16 +4192,19 @@
                 <w:rFonts w:ascii="Calibri" w:eastAsia="Calibri" w:hAnsi="Calibri" w:cs="Calibri"/>
               </w:rPr>
             </w:pPr>
+            <w:r>
+              <w:rPr>
+                <w:rFonts w:ascii="Calibri" w:eastAsia="Calibri" w:hAnsi="Calibri" w:cs="Calibri"/>
+                <w:b/>
+                <w:color w:val="00B050"/>
+                <w:sz w:val="28"/>
+              </w:rPr>
+              <w:t>DONE</w:t>
+            </w:r>
           </w:p>
         </w:tc>
       </w:tr>
       <w:tr>
-        <w:tblPrEx>
-          <w:tblCellMar>
-            <w:top w:w="0" w:type="dxa"/>
-            <w:bottom w:w="0" w:type="dxa"/>
-          </w:tblCellMar>
-        </w:tblPrEx>
         <w:trPr>
           <w:trHeight w:val="1"/>
         </w:trPr>
@@ -4402,6 +4237,7 @@
                 <w:b/>
                 <w:sz w:val="28"/>
               </w:rPr>
+              <w:lastRenderedPageBreak/>
               <w:t>Logo image</w:t>
             </w:r>
           </w:p>
@@ -4514,16 +4350,19 @@
                 <w:rFonts w:ascii="Calibri" w:eastAsia="Calibri" w:hAnsi="Calibri" w:cs="Calibri"/>
               </w:rPr>
             </w:pPr>
+            <w:r>
+              <w:rPr>
+                <w:rFonts w:ascii="Calibri" w:eastAsia="Calibri" w:hAnsi="Calibri" w:cs="Calibri"/>
+                <w:b/>
+                <w:color w:val="00B050"/>
+                <w:sz w:val="28"/>
+              </w:rPr>
+              <w:t>DONE</w:t>
+            </w:r>
           </w:p>
         </w:tc>
       </w:tr>
       <w:tr>
-        <w:tblPrEx>
-          <w:tblCellMar>
-            <w:top w:w="0" w:type="dxa"/>
-            <w:bottom w:w="0" w:type="dxa"/>
-          </w:tblCellMar>
-        </w:tblPrEx>
         <w:trPr>
           <w:trHeight w:val="1"/>
         </w:trPr>
@@ -4699,7 +4538,7 @@
           <w:left w:w="10" w:type="dxa"/>
           <w:right w:w="10" w:type="dxa"/>
         </w:tblCellMar>
-        <w:tblLook w:val="04A0" w:firstRow="1" w:lastRow="0" w:firstColumn="1" w:lastColumn="0" w:noHBand="0" w:noVBand="1"/>
+        <w:tblLook w:val="04A0"/>
       </w:tblPr>
       <w:tblGrid>
         <w:gridCol w:w="2368"/>
@@ -4708,12 +4547,6 @@
         <w:gridCol w:w="2369"/>
       </w:tblGrid>
       <w:tr>
-        <w:tblPrEx>
-          <w:tblCellMar>
-            <w:top w:w="0" w:type="dxa"/>
-            <w:bottom w:w="0" w:type="dxa"/>
-          </w:tblCellMar>
-        </w:tblPrEx>
         <w:trPr>
           <w:trHeight w:val="1"/>
         </w:trPr>
@@ -4851,12 +4684,6 @@
         </w:tc>
       </w:tr>
       <w:tr>
-        <w:tblPrEx>
-          <w:tblCellMar>
-            <w:top w:w="0" w:type="dxa"/>
-            <w:bottom w:w="0" w:type="dxa"/>
-          </w:tblCellMar>
-        </w:tblPrEx>
         <w:trPr>
           <w:trHeight w:val="1"/>
         </w:trPr>
@@ -4948,35 +4775,9 @@
                 <w:b/>
                 <w:sz w:val="28"/>
               </w:rPr>
-              <w:t>Shristi</w:t>
+              <w:t>ShristiVerma</w:t>
             </w:r>
             <w:proofErr w:type="spellEnd"/>
-            <w:r>
-              <w:rPr>
-                <w:rFonts w:ascii="Calibri" w:eastAsia="Calibri" w:hAnsi="Calibri" w:cs="Calibri"/>
-                <w:b/>
-                <w:sz w:val="28"/>
-              </w:rPr>
-              <w:t xml:space="preserve"> </w:t>
-            </w:r>
-            <w:proofErr w:type="spellStart"/>
-            <w:r>
-              <w:rPr>
-                <w:rFonts w:ascii="Calibri" w:eastAsia="Calibri" w:hAnsi="Calibri" w:cs="Calibri"/>
-                <w:b/>
-                <w:sz w:val="28"/>
-              </w:rPr>
-              <w:t>Verma</w:t>
-            </w:r>
-            <w:proofErr w:type="spellEnd"/>
-            <w:r>
-              <w:rPr>
-                <w:rFonts w:ascii="Calibri" w:eastAsia="Calibri" w:hAnsi="Calibri" w:cs="Calibri"/>
-                <w:b/>
-                <w:sz w:val="28"/>
-              </w:rPr>
-              <w:t xml:space="preserve"> </w:t>
-            </w:r>
           </w:p>
         </w:tc>
         <w:tc>
@@ -5015,12 +4816,6 @@
         </w:tc>
       </w:tr>
       <w:tr>
-        <w:tblPrEx>
-          <w:tblCellMar>
-            <w:top w:w="0" w:type="dxa"/>
-            <w:bottom w:w="0" w:type="dxa"/>
-          </w:tblCellMar>
-        </w:tblPrEx>
         <w:trPr>
           <w:trHeight w:val="1"/>
         </w:trPr>
@@ -5136,39 +4931,27 @@
               <w:jc w:val="center"/>
               <w:rPr>
                 <w:rFonts w:ascii="Calibri" w:eastAsia="Calibri" w:hAnsi="Calibri" w:cs="Calibri"/>
-                <w:b/>
-                <w:color w:val="FF0000"/>
-                <w:sz w:val="28"/>
-              </w:rPr>
-            </w:pPr>
-            <w:r>
-              <w:rPr>
-                <w:rFonts w:ascii="Calibri" w:eastAsia="Calibri" w:hAnsi="Calibri" w:cs="Calibri"/>
-                <w:b/>
-                <w:color w:val="FF0000"/>
-                <w:sz w:val="28"/>
-              </w:rPr>
-              <w:t>PENDING</w:t>
-            </w:r>
-          </w:p>
-          <w:p>
-            <w:pPr>
-              <w:spacing w:after="0" w:line="240" w:lineRule="auto"/>
-              <w:jc w:val="center"/>
-              <w:rPr>
-                <w:rFonts w:ascii="Calibri" w:eastAsia="Calibri" w:hAnsi="Calibri" w:cs="Calibri"/>
-              </w:rPr>
-            </w:pPr>
+              </w:rPr>
+            </w:pPr>
+            <w:r>
+              <w:rPr>
+                <w:rFonts w:ascii="Calibri" w:eastAsia="Calibri" w:hAnsi="Calibri" w:cs="Calibri"/>
+                <w:b/>
+                <w:color w:val="00B050"/>
+                <w:sz w:val="28"/>
+              </w:rPr>
+              <w:t>DONE</w:t>
+            </w:r>
+            <w:r>
+              <w:rPr>
+                <w:rFonts w:ascii="Calibri" w:eastAsia="Calibri" w:hAnsi="Calibri" w:cs="Calibri"/>
+              </w:rPr>
+              <w:t xml:space="preserve"> </w:t>
+            </w:r>
           </w:p>
         </w:tc>
       </w:tr>
       <w:tr>
-        <w:tblPrEx>
-          <w:tblCellMar>
-            <w:top w:w="0" w:type="dxa"/>
-            <w:bottom w:w="0" w:type="dxa"/>
-          </w:tblCellMar>
-        </w:tblPrEx>
         <w:trPr>
           <w:trHeight w:val="1"/>
         </w:trPr>
@@ -5195,13 +4978,23 @@
                 <w:rFonts w:ascii="Calibri" w:eastAsia="Calibri" w:hAnsi="Calibri" w:cs="Calibri"/>
               </w:rPr>
             </w:pPr>
-            <w:r>
-              <w:rPr>
-                <w:rFonts w:ascii="Calibri" w:eastAsia="Calibri" w:hAnsi="Calibri" w:cs="Calibri"/>
-                <w:b/>
-                <w:sz w:val="28"/>
-              </w:rPr>
-              <w:t>Portfolio image</w:t>
+            <w:proofErr w:type="spellStart"/>
+            <w:r>
+              <w:rPr>
+                <w:rFonts w:ascii="Calibri" w:eastAsia="Calibri" w:hAnsi="Calibri" w:cs="Calibri"/>
+                <w:b/>
+                <w:sz w:val="28"/>
+              </w:rPr>
+              <w:t>Iot</w:t>
+            </w:r>
+            <w:proofErr w:type="spellEnd"/>
+            <w:r>
+              <w:rPr>
+                <w:rFonts w:ascii="Calibri" w:eastAsia="Calibri" w:hAnsi="Calibri" w:cs="Calibri"/>
+                <w:b/>
+                <w:sz w:val="28"/>
+              </w:rPr>
+              <w:t xml:space="preserve"> services image</w:t>
             </w:r>
           </w:p>
         </w:tc>
@@ -5230,30 +5023,40 @@
                 <w:sz w:val="28"/>
               </w:rPr>
             </w:pPr>
-            <w:r>
-              <w:rPr>
-                <w:rFonts w:ascii="Calibri" w:eastAsia="Calibri" w:hAnsi="Calibri" w:cs="Calibri"/>
-                <w:b/>
-                <w:sz w:val="28"/>
-              </w:rPr>
-              <w:t>Portfolio</w:t>
-            </w:r>
-          </w:p>
-          <w:p>
-            <w:pPr>
-              <w:spacing w:after="0" w:line="240" w:lineRule="auto"/>
-              <w:jc w:val="center"/>
-              <w:rPr>
-                <w:rFonts w:ascii="Calibri" w:eastAsia="Calibri" w:hAnsi="Calibri" w:cs="Calibri"/>
-              </w:rPr>
-            </w:pPr>
-            <w:r>
-              <w:rPr>
-                <w:rFonts w:ascii="Calibri" w:eastAsia="Calibri" w:hAnsi="Calibri" w:cs="Calibri"/>
-                <w:b/>
-                <w:sz w:val="28"/>
-              </w:rPr>
-              <w:t>(18 images)</w:t>
+            <w:proofErr w:type="spellStart"/>
+            <w:r>
+              <w:rPr>
+                <w:rFonts w:ascii="Calibri" w:eastAsia="Calibri" w:hAnsi="Calibri" w:cs="Calibri"/>
+                <w:b/>
+                <w:sz w:val="28"/>
+              </w:rPr>
+              <w:t>Iot</w:t>
+            </w:r>
+            <w:proofErr w:type="spellEnd"/>
+            <w:r>
+              <w:rPr>
+                <w:rFonts w:ascii="Calibri" w:eastAsia="Calibri" w:hAnsi="Calibri" w:cs="Calibri"/>
+                <w:b/>
+                <w:sz w:val="28"/>
+              </w:rPr>
+              <w:t xml:space="preserve"> service</w:t>
+            </w:r>
+          </w:p>
+          <w:p>
+            <w:pPr>
+              <w:spacing w:after="0" w:line="240" w:lineRule="auto"/>
+              <w:jc w:val="center"/>
+              <w:rPr>
+                <w:rFonts w:ascii="Calibri" w:eastAsia="Calibri" w:hAnsi="Calibri" w:cs="Calibri"/>
+              </w:rPr>
+            </w:pPr>
+            <w:r>
+              <w:rPr>
+                <w:rFonts w:ascii="Calibri" w:eastAsia="Calibri" w:hAnsi="Calibri" w:cs="Calibri"/>
+                <w:b/>
+                <w:sz w:val="28"/>
+              </w:rPr>
+              <w:t>(three images)</w:t>
             </w:r>
           </w:p>
         </w:tc>
@@ -5286,7 +5089,7 @@
                 <w:b/>
                 <w:sz w:val="28"/>
               </w:rPr>
-              <w:t>Same as above</w:t>
+              <w:t>Pranay Kumar</w:t>
             </w:r>
           </w:p>
         </w:tc>
@@ -5313,342 +5116,14 @@
                 <w:rFonts w:ascii="Calibri" w:eastAsia="Calibri" w:hAnsi="Calibri" w:cs="Calibri"/>
               </w:rPr>
             </w:pPr>
-          </w:p>
-        </w:tc>
-      </w:tr>
-      <w:tr>
-        <w:tblPrEx>
-          <w:tblCellMar>
-            <w:top w:w="0" w:type="dxa"/>
-            <w:bottom w:w="0" w:type="dxa"/>
-          </w:tblCellMar>
-        </w:tblPrEx>
-        <w:trPr>
-          <w:trHeight w:val="1"/>
-        </w:trPr>
-        <w:tc>
-          <w:tcPr>
-            <w:tcW w:w="2368" w:type="dxa"/>
-            <w:tcBorders>
-              <w:top w:val="single" w:sz="4" w:space="0" w:color="000000"/>
-              <w:left w:val="single" w:sz="4" w:space="0" w:color="000000"/>
-              <w:bottom w:val="single" w:sz="4" w:space="0" w:color="000000"/>
-              <w:right w:val="single" w:sz="4" w:space="0" w:color="000000"/>
-            </w:tcBorders>
-            <w:shd w:val="clear" w:color="000000" w:fill="FFFFFF"/>
-            <w:tcMar>
-              <w:left w:w="108" w:type="dxa"/>
-              <w:right w:w="108" w:type="dxa"/>
-            </w:tcMar>
-          </w:tcPr>
-          <w:p>
-            <w:pPr>
-              <w:spacing w:after="0" w:line="240" w:lineRule="auto"/>
-              <w:jc w:val="center"/>
-              <w:rPr>
-                <w:rFonts w:ascii="Calibri" w:eastAsia="Calibri" w:hAnsi="Calibri" w:cs="Calibri"/>
-              </w:rPr>
-            </w:pPr>
-            <w:r>
-              <w:rPr>
-                <w:rFonts w:ascii="Calibri" w:eastAsia="Calibri" w:hAnsi="Calibri" w:cs="Calibri"/>
-                <w:b/>
-                <w:sz w:val="28"/>
-              </w:rPr>
-              <w:t>Logo image</w:t>
-            </w:r>
-          </w:p>
-        </w:tc>
-        <w:tc>
-          <w:tcPr>
-            <w:tcW w:w="2368" w:type="dxa"/>
-            <w:tcBorders>
-              <w:top w:val="single" w:sz="4" w:space="0" w:color="000000"/>
-              <w:left w:val="single" w:sz="4" w:space="0" w:color="000000"/>
-              <w:bottom w:val="single" w:sz="4" w:space="0" w:color="000000"/>
-              <w:right w:val="single" w:sz="4" w:space="0" w:color="000000"/>
-            </w:tcBorders>
-            <w:shd w:val="clear" w:color="000000" w:fill="FFFFFF"/>
-            <w:tcMar>
-              <w:left w:w="108" w:type="dxa"/>
-              <w:right w:w="108" w:type="dxa"/>
-            </w:tcMar>
-          </w:tcPr>
-          <w:p>
-            <w:pPr>
-              <w:spacing w:after="0" w:line="240" w:lineRule="auto"/>
-              <w:jc w:val="center"/>
-              <w:rPr>
-                <w:rFonts w:ascii="Calibri" w:eastAsia="Calibri" w:hAnsi="Calibri" w:cs="Calibri"/>
-                <w:b/>
-                <w:sz w:val="28"/>
-              </w:rPr>
-            </w:pPr>
-            <w:r>
-              <w:rPr>
-                <w:rFonts w:ascii="Calibri" w:eastAsia="Calibri" w:hAnsi="Calibri" w:cs="Calibri"/>
-                <w:b/>
-                <w:sz w:val="28"/>
-              </w:rPr>
-              <w:t>Portfolio</w:t>
-            </w:r>
-          </w:p>
-          <w:p>
-            <w:pPr>
-              <w:spacing w:after="0" w:line="240" w:lineRule="auto"/>
-              <w:jc w:val="center"/>
-              <w:rPr>
-                <w:rFonts w:ascii="Calibri" w:eastAsia="Calibri" w:hAnsi="Calibri" w:cs="Calibri"/>
-              </w:rPr>
-            </w:pPr>
-            <w:r>
-              <w:rPr>
-                <w:rFonts w:ascii="Calibri" w:eastAsia="Calibri" w:hAnsi="Calibri" w:cs="Calibri"/>
-                <w:b/>
-                <w:sz w:val="28"/>
-              </w:rPr>
-              <w:t>(18 logos)</w:t>
-            </w:r>
-          </w:p>
-        </w:tc>
-        <w:tc>
-          <w:tcPr>
-            <w:tcW w:w="2363" w:type="dxa"/>
-            <w:tcBorders>
-              <w:top w:val="single" w:sz="4" w:space="0" w:color="000000"/>
-              <w:left w:val="single" w:sz="4" w:space="0" w:color="000000"/>
-              <w:bottom w:val="single" w:sz="4" w:space="0" w:color="000000"/>
-              <w:right w:val="single" w:sz="4" w:space="0" w:color="000000"/>
-            </w:tcBorders>
-            <w:shd w:val="clear" w:color="000000" w:fill="FFFFFF"/>
-            <w:tcMar>
-              <w:left w:w="108" w:type="dxa"/>
-              <w:right w:w="108" w:type="dxa"/>
-            </w:tcMar>
-          </w:tcPr>
-          <w:p>
-            <w:pPr>
-              <w:spacing w:after="0" w:line="240" w:lineRule="auto"/>
-              <w:jc w:val="center"/>
-              <w:rPr>
-                <w:rFonts w:ascii="Calibri" w:eastAsia="Calibri" w:hAnsi="Calibri" w:cs="Calibri"/>
-              </w:rPr>
-            </w:pPr>
-            <w:r>
-              <w:rPr>
-                <w:rFonts w:ascii="Calibri" w:eastAsia="Calibri" w:hAnsi="Calibri" w:cs="Calibri"/>
-                <w:b/>
-                <w:sz w:val="28"/>
-              </w:rPr>
-              <w:t>Same as above</w:t>
-            </w:r>
-          </w:p>
-        </w:tc>
-        <w:tc>
-          <w:tcPr>
-            <w:tcW w:w="2369" w:type="dxa"/>
-            <w:tcBorders>
-              <w:top w:val="single" w:sz="4" w:space="0" w:color="000000"/>
-              <w:left w:val="single" w:sz="4" w:space="0" w:color="000000"/>
-              <w:bottom w:val="single" w:sz="4" w:space="0" w:color="000000"/>
-              <w:right w:val="single" w:sz="4" w:space="0" w:color="000000"/>
-            </w:tcBorders>
-            <w:shd w:val="clear" w:color="000000" w:fill="FFFFFF"/>
-            <w:tcMar>
-              <w:left w:w="108" w:type="dxa"/>
-              <w:right w:w="108" w:type="dxa"/>
-            </w:tcMar>
-          </w:tcPr>
-          <w:p>
-            <w:pPr>
-              <w:spacing w:after="0" w:line="240" w:lineRule="auto"/>
-              <w:jc w:val="center"/>
-              <w:rPr>
-                <w:rFonts w:ascii="Calibri" w:eastAsia="Calibri" w:hAnsi="Calibri" w:cs="Calibri"/>
-              </w:rPr>
-            </w:pPr>
-          </w:p>
-        </w:tc>
-      </w:tr>
-      <w:tr>
-        <w:tblPrEx>
-          <w:tblCellMar>
-            <w:top w:w="0" w:type="dxa"/>
-            <w:bottom w:w="0" w:type="dxa"/>
-          </w:tblCellMar>
-        </w:tblPrEx>
-        <w:trPr>
-          <w:trHeight w:val="1"/>
-        </w:trPr>
-        <w:tc>
-          <w:tcPr>
-            <w:tcW w:w="2368" w:type="dxa"/>
-            <w:tcBorders>
-              <w:top w:val="single" w:sz="4" w:space="0" w:color="000000"/>
-              <w:left w:val="single" w:sz="4" w:space="0" w:color="000000"/>
-              <w:bottom w:val="single" w:sz="4" w:space="0" w:color="000000"/>
-              <w:right w:val="single" w:sz="4" w:space="0" w:color="000000"/>
-            </w:tcBorders>
-            <w:shd w:val="clear" w:color="000000" w:fill="FFFFFF"/>
-            <w:tcMar>
-              <w:left w:w="108" w:type="dxa"/>
-              <w:right w:w="108" w:type="dxa"/>
-            </w:tcMar>
-          </w:tcPr>
-          <w:p>
-            <w:pPr>
-              <w:spacing w:after="0" w:line="240" w:lineRule="auto"/>
-              <w:jc w:val="center"/>
-              <w:rPr>
-                <w:rFonts w:ascii="Calibri" w:eastAsia="Calibri" w:hAnsi="Calibri" w:cs="Calibri"/>
-              </w:rPr>
-            </w:pPr>
-            <w:proofErr w:type="spellStart"/>
-            <w:r>
-              <w:rPr>
-                <w:rFonts w:ascii="Calibri" w:eastAsia="Calibri" w:hAnsi="Calibri" w:cs="Calibri"/>
-                <w:b/>
-                <w:sz w:val="28"/>
-              </w:rPr>
-              <w:t>Iot</w:t>
-            </w:r>
-            <w:proofErr w:type="spellEnd"/>
-            <w:r>
-              <w:rPr>
-                <w:rFonts w:ascii="Calibri" w:eastAsia="Calibri" w:hAnsi="Calibri" w:cs="Calibri"/>
-                <w:b/>
-                <w:sz w:val="28"/>
-              </w:rPr>
-              <w:t xml:space="preserve"> services image</w:t>
-            </w:r>
-          </w:p>
-        </w:tc>
-        <w:tc>
-          <w:tcPr>
-            <w:tcW w:w="2368" w:type="dxa"/>
-            <w:tcBorders>
-              <w:top w:val="single" w:sz="4" w:space="0" w:color="000000"/>
-              <w:left w:val="single" w:sz="4" w:space="0" w:color="000000"/>
-              <w:bottom w:val="single" w:sz="4" w:space="0" w:color="000000"/>
-              <w:right w:val="single" w:sz="4" w:space="0" w:color="000000"/>
-            </w:tcBorders>
-            <w:shd w:val="clear" w:color="000000" w:fill="FFFFFF"/>
-            <w:tcMar>
-              <w:left w:w="108" w:type="dxa"/>
-              <w:right w:w="108" w:type="dxa"/>
-            </w:tcMar>
-          </w:tcPr>
-          <w:p>
-            <w:pPr>
-              <w:spacing w:after="0" w:line="240" w:lineRule="auto"/>
-              <w:jc w:val="center"/>
-              <w:rPr>
-                <w:rFonts w:ascii="Calibri" w:eastAsia="Calibri" w:hAnsi="Calibri" w:cs="Calibri"/>
-                <w:b/>
-                <w:sz w:val="28"/>
-              </w:rPr>
-            </w:pPr>
-            <w:proofErr w:type="spellStart"/>
-            <w:r>
-              <w:rPr>
-                <w:rFonts w:ascii="Calibri" w:eastAsia="Calibri" w:hAnsi="Calibri" w:cs="Calibri"/>
-                <w:b/>
-                <w:sz w:val="28"/>
-              </w:rPr>
-              <w:t>Iot</w:t>
-            </w:r>
-            <w:proofErr w:type="spellEnd"/>
-            <w:r>
-              <w:rPr>
-                <w:rFonts w:ascii="Calibri" w:eastAsia="Calibri" w:hAnsi="Calibri" w:cs="Calibri"/>
-                <w:b/>
-                <w:sz w:val="28"/>
-              </w:rPr>
-              <w:t xml:space="preserve"> service</w:t>
-            </w:r>
-          </w:p>
-          <w:p>
-            <w:pPr>
-              <w:spacing w:after="0" w:line="240" w:lineRule="auto"/>
-              <w:jc w:val="center"/>
-              <w:rPr>
-                <w:rFonts w:ascii="Calibri" w:eastAsia="Calibri" w:hAnsi="Calibri" w:cs="Calibri"/>
-              </w:rPr>
-            </w:pPr>
-            <w:r>
-              <w:rPr>
-                <w:rFonts w:ascii="Calibri" w:eastAsia="Calibri" w:hAnsi="Calibri" w:cs="Calibri"/>
-                <w:b/>
-                <w:sz w:val="28"/>
-              </w:rPr>
-              <w:t>(three images)</w:t>
-            </w:r>
-          </w:p>
-        </w:tc>
-        <w:tc>
-          <w:tcPr>
-            <w:tcW w:w="2363" w:type="dxa"/>
-            <w:tcBorders>
-              <w:top w:val="single" w:sz="4" w:space="0" w:color="000000"/>
-              <w:left w:val="single" w:sz="4" w:space="0" w:color="000000"/>
-              <w:bottom w:val="single" w:sz="4" w:space="0" w:color="000000"/>
-              <w:right w:val="single" w:sz="4" w:space="0" w:color="000000"/>
-            </w:tcBorders>
-            <w:shd w:val="clear" w:color="000000" w:fill="FFFFFF"/>
-            <w:tcMar>
-              <w:left w:w="108" w:type="dxa"/>
-              <w:right w:w="108" w:type="dxa"/>
-            </w:tcMar>
-          </w:tcPr>
-          <w:p>
-            <w:pPr>
-              <w:spacing w:after="0" w:line="240" w:lineRule="auto"/>
-              <w:jc w:val="center"/>
-              <w:rPr>
-                <w:rFonts w:ascii="Calibri" w:eastAsia="Calibri" w:hAnsi="Calibri" w:cs="Calibri"/>
-              </w:rPr>
-            </w:pPr>
-            <w:r>
-              <w:rPr>
-                <w:rFonts w:ascii="Calibri" w:eastAsia="Calibri" w:hAnsi="Calibri" w:cs="Calibri"/>
-                <w:b/>
-                <w:sz w:val="28"/>
-              </w:rPr>
-              <w:t>Pranay Kumar</w:t>
-            </w:r>
-          </w:p>
-        </w:tc>
-        <w:tc>
-          <w:tcPr>
-            <w:tcW w:w="2369" w:type="dxa"/>
-            <w:tcBorders>
-              <w:top w:val="single" w:sz="4" w:space="0" w:color="000000"/>
-              <w:left w:val="single" w:sz="4" w:space="0" w:color="000000"/>
-              <w:bottom w:val="single" w:sz="4" w:space="0" w:color="000000"/>
-              <w:right w:val="single" w:sz="4" w:space="0" w:color="000000"/>
-            </w:tcBorders>
-            <w:shd w:val="clear" w:color="000000" w:fill="FFFFFF"/>
-            <w:tcMar>
-              <w:left w:w="108" w:type="dxa"/>
-              <w:right w:w="108" w:type="dxa"/>
-            </w:tcMar>
-          </w:tcPr>
-          <w:p>
-            <w:pPr>
-              <w:spacing w:after="0" w:line="240" w:lineRule="auto"/>
-              <w:jc w:val="center"/>
-              <w:rPr>
-                <w:rFonts w:ascii="Calibri" w:eastAsia="Calibri" w:hAnsi="Calibri" w:cs="Calibri"/>
-              </w:rPr>
-            </w:pPr>
-            <w:r>
-              <w:rPr>
-                <w:rFonts w:ascii="Calibri" w:eastAsia="Calibri" w:hAnsi="Calibri" w:cs="Calibri"/>
-                <w:b/>
-                <w:color w:val="FF0000"/>
-                <w:sz w:val="28"/>
-              </w:rPr>
-              <w:t>PENDING</w:t>
+            <w:r>
+              <w:rPr>
+                <w:rFonts w:ascii="Calibri" w:eastAsia="Calibri" w:hAnsi="Calibri" w:cs="Calibri"/>
+                <w:b/>
+                <w:color w:val="00B050"/>
+                <w:sz w:val="28"/>
+              </w:rPr>
+              <w:t>DONE</w:t>
             </w:r>
           </w:p>
         </w:tc>
@@ -5703,7 +5178,7 @@
           <w:left w:w="10" w:type="dxa"/>
           <w:right w:w="10" w:type="dxa"/>
         </w:tblCellMar>
-        <w:tblLook w:val="04A0" w:firstRow="1" w:lastRow="0" w:firstColumn="1" w:lastColumn="0" w:noHBand="0" w:noVBand="1"/>
+        <w:tblLook w:val="04A0"/>
       </w:tblPr>
       <w:tblGrid>
         <w:gridCol w:w="2370"/>
@@ -5712,12 +5187,6 @@
         <w:gridCol w:w="2363"/>
       </w:tblGrid>
       <w:tr>
-        <w:tblPrEx>
-          <w:tblCellMar>
-            <w:top w:w="0" w:type="dxa"/>
-            <w:bottom w:w="0" w:type="dxa"/>
-          </w:tblCellMar>
-        </w:tblPrEx>
         <w:trPr>
           <w:trHeight w:val="1"/>
         </w:trPr>
@@ -5855,12 +5324,6 @@
         </w:tc>
       </w:tr>
       <w:tr>
-        <w:tblPrEx>
-          <w:tblCellMar>
-            <w:top w:w="0" w:type="dxa"/>
-            <w:bottom w:w="0" w:type="dxa"/>
-          </w:tblCellMar>
-        </w:tblPrEx>
         <w:trPr>
           <w:trHeight w:val="1"/>
         </w:trPr>
@@ -5991,12 +5454,6 @@
         </w:tc>
       </w:tr>
       <w:tr>
-        <w:tblPrEx>
-          <w:tblCellMar>
-            <w:top w:w="0" w:type="dxa"/>
-            <w:bottom w:w="0" w:type="dxa"/>
-          </w:tblCellMar>
-        </w:tblPrEx>
         <w:trPr>
           <w:trHeight w:val="1"/>
         </w:trPr>
@@ -6081,14 +5538,6 @@
                 <w:rFonts w:ascii="Calibri" w:eastAsia="Calibri" w:hAnsi="Calibri" w:cs="Calibri"/>
               </w:rPr>
             </w:pPr>
-            <w:r>
-              <w:rPr>
-                <w:rFonts w:ascii="Calibri" w:eastAsia="Calibri" w:hAnsi="Calibri" w:cs="Calibri"/>
-                <w:b/>
-                <w:sz w:val="28"/>
-              </w:rPr>
-              <w:t xml:space="preserve">Mohit </w:t>
-            </w:r>
             <w:proofErr w:type="spellStart"/>
             <w:r>
               <w:rPr>
@@ -6096,17 +5545,27 @@
                 <w:b/>
                 <w:sz w:val="28"/>
               </w:rPr>
+              <w:t>Mohit</w:t>
+            </w:r>
+            <w:proofErr w:type="spellEnd"/>
+            <w:r>
+              <w:rPr>
+                <w:rFonts w:ascii="Calibri" w:eastAsia="Calibri" w:hAnsi="Calibri" w:cs="Calibri"/>
+                <w:b/>
+                <w:sz w:val="28"/>
+              </w:rPr>
+              <w:t xml:space="preserve"> </w:t>
+            </w:r>
+            <w:proofErr w:type="spellStart"/>
+            <w:r>
+              <w:rPr>
+                <w:rFonts w:ascii="Calibri" w:eastAsia="Calibri" w:hAnsi="Calibri" w:cs="Calibri"/>
+                <w:b/>
+                <w:sz w:val="28"/>
+              </w:rPr>
               <w:t>Verma</w:t>
             </w:r>
             <w:proofErr w:type="spellEnd"/>
-            <w:r>
-              <w:rPr>
-                <w:rFonts w:ascii="Calibri" w:eastAsia="Calibri" w:hAnsi="Calibri" w:cs="Calibri"/>
-                <w:b/>
-                <w:sz w:val="28"/>
-              </w:rPr>
-              <w:t xml:space="preserve"> </w:t>
-            </w:r>
           </w:p>
         </w:tc>
         <w:tc>
@@ -6145,12 +5604,6 @@
         </w:tc>
       </w:tr>
       <w:tr>
-        <w:tblPrEx>
-          <w:tblCellMar>
-            <w:top w:w="0" w:type="dxa"/>
-            <w:bottom w:w="0" w:type="dxa"/>
-          </w:tblCellMar>
-        </w:tblPrEx>
         <w:trPr>
           <w:trHeight w:val="1"/>
         </w:trPr>
@@ -6295,16 +5748,19 @@
                 <w:rFonts w:ascii="Calibri" w:eastAsia="Calibri" w:hAnsi="Calibri" w:cs="Calibri"/>
               </w:rPr>
             </w:pPr>
+            <w:r>
+              <w:rPr>
+                <w:rFonts w:ascii="Calibri" w:eastAsia="Calibri" w:hAnsi="Calibri" w:cs="Calibri"/>
+                <w:b/>
+                <w:color w:val="00B050"/>
+                <w:sz w:val="28"/>
+              </w:rPr>
+              <w:t>DONE</w:t>
+            </w:r>
           </w:p>
         </w:tc>
       </w:tr>
       <w:tr>
-        <w:tblPrEx>
-          <w:tblCellMar>
-            <w:top w:w="0" w:type="dxa"/>
-            <w:bottom w:w="0" w:type="dxa"/>
-          </w:tblCellMar>
-        </w:tblPrEx>
         <w:trPr>
           <w:trHeight w:val="1"/>
         </w:trPr>
@@ -6449,16 +5905,19 @@
                 <w:rFonts w:ascii="Calibri" w:eastAsia="Calibri" w:hAnsi="Calibri" w:cs="Calibri"/>
               </w:rPr>
             </w:pPr>
+            <w:r>
+              <w:rPr>
+                <w:rFonts w:ascii="Calibri" w:eastAsia="Calibri" w:hAnsi="Calibri" w:cs="Calibri"/>
+                <w:b/>
+                <w:color w:val="00B050"/>
+                <w:sz w:val="28"/>
+              </w:rPr>
+              <w:t>DONE</w:t>
+            </w:r>
           </w:p>
         </w:tc>
       </w:tr>
       <w:tr>
-        <w:tblPrEx>
-          <w:tblCellMar>
-            <w:top w:w="0" w:type="dxa"/>
-            <w:bottom w:w="0" w:type="dxa"/>
-          </w:tblCellMar>
-        </w:tblPrEx>
         <w:trPr>
           <w:trHeight w:val="1"/>
         </w:trPr>
@@ -6613,7 +6072,7 @@
           <w:left w:w="10" w:type="dxa"/>
           <w:right w:w="10" w:type="dxa"/>
         </w:tblCellMar>
-        <w:tblLook w:val="04A0" w:firstRow="1" w:lastRow="0" w:firstColumn="1" w:lastColumn="0" w:noHBand="0" w:noVBand="1"/>
+        <w:tblLook w:val="04A0"/>
       </w:tblPr>
       <w:tblGrid>
         <w:gridCol w:w="2366"/>
@@ -6622,12 +6081,6 @@
         <w:gridCol w:w="2373"/>
       </w:tblGrid>
       <w:tr>
-        <w:tblPrEx>
-          <w:tblCellMar>
-            <w:top w:w="0" w:type="dxa"/>
-            <w:bottom w:w="0" w:type="dxa"/>
-          </w:tblCellMar>
-        </w:tblPrEx>
         <w:trPr>
           <w:trHeight w:val="1"/>
         </w:trPr>
@@ -6765,12 +6218,6 @@
         </w:tc>
       </w:tr>
       <w:tr>
-        <w:tblPrEx>
-          <w:tblCellMar>
-            <w:top w:w="0" w:type="dxa"/>
-            <w:bottom w:w="0" w:type="dxa"/>
-          </w:tblCellMar>
-        </w:tblPrEx>
         <w:trPr>
           <w:trHeight w:val="1"/>
         </w:trPr>
@@ -6901,12 +6348,6 @@
         </w:tc>
       </w:tr>
       <w:tr>
-        <w:tblPrEx>
-          <w:tblCellMar>
-            <w:top w:w="0" w:type="dxa"/>
-            <w:bottom w:w="0" w:type="dxa"/>
-          </w:tblCellMar>
-        </w:tblPrEx>
         <w:trPr>
           <w:trHeight w:val="1"/>
         </w:trPr>
@@ -6996,7 +6437,7 @@
                 <w:b/>
                 <w:sz w:val="28"/>
               </w:rPr>
-              <w:t xml:space="preserve">     Mohit </w:t>
+              <w:t xml:space="preserve">     </w:t>
             </w:r>
             <w:proofErr w:type="spellStart"/>
             <w:r>
@@ -7005,6 +6446,24 @@
                 <w:b/>
                 <w:sz w:val="28"/>
               </w:rPr>
+              <w:t>Mohit</w:t>
+            </w:r>
+            <w:proofErr w:type="spellEnd"/>
+            <w:r>
+              <w:rPr>
+                <w:rFonts w:ascii="Calibri" w:eastAsia="Calibri" w:hAnsi="Calibri" w:cs="Calibri"/>
+                <w:b/>
+                <w:sz w:val="28"/>
+              </w:rPr>
+              <w:t xml:space="preserve"> </w:t>
+            </w:r>
+            <w:proofErr w:type="spellStart"/>
+            <w:r>
+              <w:rPr>
+                <w:rFonts w:ascii="Calibri" w:eastAsia="Calibri" w:hAnsi="Calibri" w:cs="Calibri"/>
+                <w:b/>
+                <w:sz w:val="28"/>
+              </w:rPr>
               <w:t>Verma</w:t>
             </w:r>
             <w:proofErr w:type="spellEnd"/>
@@ -7037,21 +6496,15 @@
               <w:rPr>
                 <w:rFonts w:ascii="Calibri" w:eastAsia="Calibri" w:hAnsi="Calibri" w:cs="Calibri"/>
                 <w:b/>
-                <w:color w:val="0070C0"/>
-                <w:sz w:val="28"/>
-              </w:rPr>
-              <w:t>NOT-UPLOADED</w:t>
+                <w:color w:val="00B050"/>
+                <w:sz w:val="28"/>
+              </w:rPr>
+              <w:t>DONE</w:t>
             </w:r>
           </w:p>
         </w:tc>
       </w:tr>
       <w:tr>
-        <w:tblPrEx>
-          <w:tblCellMar>
-            <w:top w:w="0" w:type="dxa"/>
-            <w:bottom w:w="0" w:type="dxa"/>
-          </w:tblCellMar>
-        </w:tblPrEx>
         <w:trPr>
           <w:trHeight w:val="1"/>
         </w:trPr>
@@ -7084,6 +6537,7 @@
                 <w:b/>
                 <w:sz w:val="28"/>
               </w:rPr>
+              <w:lastRenderedPageBreak/>
               <w:t>Portfolio image</w:t>
             </w:r>
           </w:p>
@@ -7196,16 +6650,19 @@
                 <w:rFonts w:ascii="Calibri" w:eastAsia="Calibri" w:hAnsi="Calibri" w:cs="Calibri"/>
               </w:rPr>
             </w:pPr>
+            <w:r>
+              <w:rPr>
+                <w:rFonts w:ascii="Calibri" w:eastAsia="Calibri" w:hAnsi="Calibri" w:cs="Calibri"/>
+                <w:b/>
+                <w:color w:val="00B050"/>
+                <w:sz w:val="28"/>
+              </w:rPr>
+              <w:t>DONE</w:t>
+            </w:r>
           </w:p>
         </w:tc>
       </w:tr>
       <w:tr>
-        <w:tblPrEx>
-          <w:tblCellMar>
-            <w:top w:w="0" w:type="dxa"/>
-            <w:bottom w:w="0" w:type="dxa"/>
-          </w:tblCellMar>
-        </w:tblPrEx>
         <w:trPr>
           <w:trHeight w:val="1"/>
         </w:trPr>
@@ -7350,6 +6807,15 @@
                 <w:rFonts w:ascii="Calibri" w:eastAsia="Calibri" w:hAnsi="Calibri" w:cs="Calibri"/>
               </w:rPr>
             </w:pPr>
+            <w:r>
+              <w:rPr>
+                <w:rFonts w:ascii="Calibri" w:eastAsia="Calibri" w:hAnsi="Calibri" w:cs="Calibri"/>
+                <w:b/>
+                <w:color w:val="00B050"/>
+                <w:sz w:val="28"/>
+              </w:rPr>
+              <w:t>DONE</w:t>
+            </w:r>
           </w:p>
         </w:tc>
       </w:tr>
@@ -7405,7 +6871,7 @@
           <w:left w:w="10" w:type="dxa"/>
           <w:right w:w="10" w:type="dxa"/>
         </w:tblCellMar>
-        <w:tblLook w:val="04A0" w:firstRow="1" w:lastRow="0" w:firstColumn="1" w:lastColumn="0" w:noHBand="0" w:noVBand="1"/>
+        <w:tblLook w:val="04A0"/>
       </w:tblPr>
       <w:tblGrid>
         <w:gridCol w:w="2372"/>
@@ -7414,12 +6880,6 @@
         <w:gridCol w:w="2366"/>
       </w:tblGrid>
       <w:tr>
-        <w:tblPrEx>
-          <w:tblCellMar>
-            <w:top w:w="0" w:type="dxa"/>
-            <w:bottom w:w="0" w:type="dxa"/>
-          </w:tblCellMar>
-        </w:tblPrEx>
         <w:trPr>
           <w:trHeight w:val="1"/>
         </w:trPr>
@@ -7557,12 +7017,6 @@
         </w:tc>
       </w:tr>
       <w:tr>
-        <w:tblPrEx>
-          <w:tblCellMar>
-            <w:top w:w="0" w:type="dxa"/>
-            <w:bottom w:w="0" w:type="dxa"/>
-          </w:tblCellMar>
-        </w:tblPrEx>
         <w:trPr>
           <w:trHeight w:val="1"/>
         </w:trPr>
@@ -7654,25 +7108,7 @@
                 <w:b/>
                 <w:sz w:val="28"/>
               </w:rPr>
-              <w:t>Shristi</w:t>
-            </w:r>
-            <w:proofErr w:type="spellEnd"/>
-            <w:r>
-              <w:rPr>
-                <w:rFonts w:ascii="Calibri" w:eastAsia="Calibri" w:hAnsi="Calibri" w:cs="Calibri"/>
-                <w:b/>
-                <w:sz w:val="28"/>
-              </w:rPr>
-              <w:t xml:space="preserve"> </w:t>
-            </w:r>
-            <w:proofErr w:type="spellStart"/>
-            <w:r>
-              <w:rPr>
-                <w:rFonts w:ascii="Calibri" w:eastAsia="Calibri" w:hAnsi="Calibri" w:cs="Calibri"/>
-                <w:b/>
-                <w:sz w:val="28"/>
-              </w:rPr>
-              <w:t>Verma</w:t>
+              <w:t>ShristiVerma</w:t>
             </w:r>
             <w:proofErr w:type="spellEnd"/>
           </w:p>
@@ -7713,12 +7149,6 @@
         </w:tc>
       </w:tr>
       <w:tr>
-        <w:tblPrEx>
-          <w:tblCellMar>
-            <w:top w:w="0" w:type="dxa"/>
-            <w:bottom w:w="0" w:type="dxa"/>
-          </w:tblCellMar>
-        </w:tblPrEx>
         <w:trPr>
           <w:trHeight w:val="1"/>
         </w:trPr>
@@ -7840,21 +7270,15 @@
               <w:rPr>
                 <w:rFonts w:ascii="Calibri" w:eastAsia="Calibri" w:hAnsi="Calibri" w:cs="Calibri"/>
                 <w:b/>
-                <w:color w:val="FF0000"/>
-                <w:sz w:val="28"/>
-              </w:rPr>
-              <w:t>PENDING</w:t>
+                <w:color w:val="00B050"/>
+                <w:sz w:val="28"/>
+              </w:rPr>
+              <w:t>DONE</w:t>
             </w:r>
           </w:p>
         </w:tc>
       </w:tr>
       <w:tr>
-        <w:tblPrEx>
-          <w:tblCellMar>
-            <w:top w:w="0" w:type="dxa"/>
-            <w:bottom w:w="0" w:type="dxa"/>
-          </w:tblCellMar>
-        </w:tblPrEx>
         <w:trPr>
           <w:trHeight w:val="1"/>
         </w:trPr>
@@ -7999,16 +7423,19 @@
                 <w:rFonts w:ascii="Calibri" w:eastAsia="Calibri" w:hAnsi="Calibri" w:cs="Calibri"/>
               </w:rPr>
             </w:pPr>
+            <w:r>
+              <w:rPr>
+                <w:rFonts w:ascii="Calibri" w:eastAsia="Calibri" w:hAnsi="Calibri" w:cs="Calibri"/>
+                <w:b/>
+                <w:color w:val="00B050"/>
+                <w:sz w:val="28"/>
+              </w:rPr>
+              <w:t>DONE</w:t>
+            </w:r>
           </w:p>
         </w:tc>
       </w:tr>
       <w:tr>
-        <w:tblPrEx>
-          <w:tblCellMar>
-            <w:top w:w="0" w:type="dxa"/>
-            <w:bottom w:w="0" w:type="dxa"/>
-          </w:tblCellMar>
-        </w:tblPrEx>
         <w:trPr>
           <w:trHeight w:val="1"/>
         </w:trPr>
@@ -8153,16 +7580,19 @@
                 <w:rFonts w:ascii="Calibri" w:eastAsia="Calibri" w:hAnsi="Calibri" w:cs="Calibri"/>
               </w:rPr>
             </w:pPr>
+            <w:r>
+              <w:rPr>
+                <w:rFonts w:ascii="Calibri" w:eastAsia="Calibri" w:hAnsi="Calibri" w:cs="Calibri"/>
+                <w:b/>
+                <w:color w:val="00B050"/>
+                <w:sz w:val="28"/>
+              </w:rPr>
+              <w:t>DONE</w:t>
+            </w:r>
           </w:p>
         </w:tc>
       </w:tr>
       <w:tr>
-        <w:tblPrEx>
-          <w:tblCellMar>
-            <w:top w:w="0" w:type="dxa"/>
-            <w:bottom w:w="0" w:type="dxa"/>
-          </w:tblCellMar>
-        </w:tblPrEx>
         <w:trPr>
           <w:trHeight w:val="1"/>
         </w:trPr>
@@ -8320,12 +7750,6 @@
         </w:tc>
       </w:tr>
       <w:tr>
-        <w:tblPrEx>
-          <w:tblCellMar>
-            <w:top w:w="0" w:type="dxa"/>
-            <w:bottom w:w="0" w:type="dxa"/>
-          </w:tblCellMar>
-        </w:tblPrEx>
         <w:trPr>
           <w:trHeight w:val="1"/>
         </w:trPr>
@@ -8463,27 +7887,9 @@
                 <w:b/>
                 <w:sz w:val="28"/>
               </w:rPr>
-              <w:t>Shristi</w:t>
+              <w:t>ShristiVerma</w:t>
             </w:r>
             <w:proofErr w:type="spellEnd"/>
-            <w:r>
-              <w:rPr>
-                <w:rFonts w:ascii="Calibri" w:eastAsia="Calibri" w:hAnsi="Calibri" w:cs="Calibri"/>
-                <w:b/>
-                <w:sz w:val="28"/>
-              </w:rPr>
-              <w:t xml:space="preserve"> </w:t>
-            </w:r>
-            <w:proofErr w:type="spellStart"/>
-            <w:r>
-              <w:rPr>
-                <w:rFonts w:ascii="Calibri" w:eastAsia="Calibri" w:hAnsi="Calibri" w:cs="Calibri"/>
-                <w:b/>
-                <w:sz w:val="28"/>
-              </w:rPr>
-              <w:t>Verma</w:t>
-            </w:r>
-            <w:proofErr w:type="spellEnd"/>
           </w:p>
         </w:tc>
         <w:tc>
@@ -8508,14 +7914,6 @@
                 <w:rFonts w:ascii="Calibri" w:eastAsia="Calibri" w:hAnsi="Calibri" w:cs="Calibri"/>
               </w:rPr>
             </w:pPr>
-            <w:r>
-              <w:rPr>
-                <w:rFonts w:ascii="Calibri" w:eastAsia="Calibri" w:hAnsi="Calibri" w:cs="Calibri"/>
-                <w:b/>
-                <w:sz w:val="28"/>
-              </w:rPr>
-              <w:t xml:space="preserve">        </w:t>
-            </w:r>
             <w:r>
               <w:rPr>
                 <w:rFonts w:ascii="Calibri" w:eastAsia="Calibri" w:hAnsi="Calibri" w:cs="Calibri"/>
@@ -8529,12 +7927,6 @@
         </w:tc>
       </w:tr>
       <w:tr>
-        <w:tblPrEx>
-          <w:tblCellMar>
-            <w:top w:w="0" w:type="dxa"/>
-            <w:bottom w:w="0" w:type="dxa"/>
-          </w:tblCellMar>
-        </w:tblPrEx>
         <w:trPr>
           <w:trHeight w:val="1"/>
         </w:trPr>
@@ -8702,21 +8094,15 @@
               <w:rPr>
                 <w:rFonts w:ascii="Calibri" w:eastAsia="Calibri" w:hAnsi="Calibri" w:cs="Calibri"/>
                 <w:b/>
-                <w:color w:val="FF0000"/>
-                <w:sz w:val="28"/>
-              </w:rPr>
-              <w:t>PENDING</w:t>
+                <w:color w:val="00B050"/>
+                <w:sz w:val="28"/>
+              </w:rPr>
+              <w:t>DONE</w:t>
             </w:r>
           </w:p>
         </w:tc>
       </w:tr>
       <w:tr>
-        <w:tblPrEx>
-          <w:tblCellMar>
-            <w:top w:w="0" w:type="dxa"/>
-            <w:bottom w:w="0" w:type="dxa"/>
-          </w:tblCellMar>
-        </w:tblPrEx>
         <w:trPr>
           <w:trHeight w:val="1"/>
         </w:trPr>
@@ -8854,25 +8240,7 @@
                 <w:b/>
                 <w:sz w:val="28"/>
               </w:rPr>
-              <w:t>Shristi</w:t>
-            </w:r>
-            <w:proofErr w:type="spellEnd"/>
-            <w:r>
-              <w:rPr>
-                <w:rFonts w:ascii="Calibri" w:eastAsia="Calibri" w:hAnsi="Calibri" w:cs="Calibri"/>
-                <w:b/>
-                <w:sz w:val="28"/>
-              </w:rPr>
-              <w:t xml:space="preserve"> </w:t>
-            </w:r>
-            <w:proofErr w:type="spellStart"/>
-            <w:r>
-              <w:rPr>
-                <w:rFonts w:ascii="Calibri" w:eastAsia="Calibri" w:hAnsi="Calibri" w:cs="Calibri"/>
-                <w:b/>
-                <w:sz w:val="28"/>
-              </w:rPr>
-              <w:t>Verma</w:t>
+              <w:t>ShristiVerma</w:t>
             </w:r>
             <w:proofErr w:type="spellEnd"/>
           </w:p>
@@ -8913,12 +8281,6 @@
         </w:tc>
       </w:tr>
       <w:tr>
-        <w:tblPrEx>
-          <w:tblCellMar>
-            <w:top w:w="0" w:type="dxa"/>
-            <w:bottom w:w="0" w:type="dxa"/>
-          </w:tblCellMar>
-        </w:tblPrEx>
         <w:trPr>
           <w:trHeight w:val="1"/>
         </w:trPr>
@@ -9086,21 +8448,15 @@
               <w:rPr>
                 <w:rFonts w:ascii="Calibri" w:eastAsia="Calibri" w:hAnsi="Calibri" w:cs="Calibri"/>
                 <w:b/>
-                <w:color w:val="FF0000"/>
-                <w:sz w:val="28"/>
-              </w:rPr>
-              <w:t>PENDING</w:t>
+                <w:color w:val="00B050"/>
+                <w:sz w:val="28"/>
+              </w:rPr>
+              <w:t>DONE</w:t>
             </w:r>
           </w:p>
         </w:tc>
       </w:tr>
       <w:tr>
-        <w:tblPrEx>
-          <w:tblCellMar>
-            <w:top w:w="0" w:type="dxa"/>
-            <w:bottom w:w="0" w:type="dxa"/>
-          </w:tblCellMar>
-        </w:tblPrEx>
         <w:trPr>
           <w:trHeight w:val="1"/>
         </w:trPr>
@@ -9238,25 +8594,7 @@
                 <w:b/>
                 <w:sz w:val="28"/>
               </w:rPr>
-              <w:t>Shristi</w:t>
-            </w:r>
-            <w:proofErr w:type="spellEnd"/>
-            <w:r>
-              <w:rPr>
-                <w:rFonts w:ascii="Calibri" w:eastAsia="Calibri" w:hAnsi="Calibri" w:cs="Calibri"/>
-                <w:b/>
-                <w:sz w:val="28"/>
-              </w:rPr>
-              <w:t xml:space="preserve"> </w:t>
-            </w:r>
-            <w:proofErr w:type="spellStart"/>
-            <w:r>
-              <w:rPr>
-                <w:rFonts w:ascii="Calibri" w:eastAsia="Calibri" w:hAnsi="Calibri" w:cs="Calibri"/>
-                <w:b/>
-                <w:sz w:val="28"/>
-              </w:rPr>
-              <w:t>Verma</w:t>
+              <w:t>ShristiVerma</w:t>
             </w:r>
             <w:proofErr w:type="spellEnd"/>
           </w:p>
@@ -9355,7 +8693,7 @@
           <w:left w:w="10" w:type="dxa"/>
           <w:right w:w="10" w:type="dxa"/>
         </w:tblCellMar>
-        <w:tblLook w:val="04A0" w:firstRow="1" w:lastRow="0" w:firstColumn="1" w:lastColumn="0" w:noHBand="0" w:noVBand="1"/>
+        <w:tblLook w:val="04A0"/>
       </w:tblPr>
       <w:tblGrid>
         <w:gridCol w:w="2370"/>
@@ -9364,12 +8702,6 @@
         <w:gridCol w:w="2363"/>
       </w:tblGrid>
       <w:tr>
-        <w:tblPrEx>
-          <w:tblCellMar>
-            <w:top w:w="0" w:type="dxa"/>
-            <w:bottom w:w="0" w:type="dxa"/>
-          </w:tblCellMar>
-        </w:tblPrEx>
         <w:trPr>
           <w:trHeight w:val="1"/>
         </w:trPr>
@@ -9507,12 +8839,6 @@
         </w:tc>
       </w:tr>
       <w:tr>
-        <w:tblPrEx>
-          <w:tblCellMar>
-            <w:top w:w="0" w:type="dxa"/>
-            <w:bottom w:w="0" w:type="dxa"/>
-          </w:tblCellMar>
-        </w:tblPrEx>
         <w:trPr>
           <w:trHeight w:val="1"/>
         </w:trPr>
@@ -9643,12 +8969,6 @@
         </w:tc>
       </w:tr>
       <w:tr>
-        <w:tblPrEx>
-          <w:tblCellMar>
-            <w:top w:w="0" w:type="dxa"/>
-            <w:bottom w:w="0" w:type="dxa"/>
-          </w:tblCellMar>
-        </w:tblPrEx>
         <w:trPr>
           <w:trHeight w:val="1"/>
         </w:trPr>
@@ -9681,6 +9001,7 @@
                 <w:b/>
                 <w:sz w:val="28"/>
               </w:rPr>
+              <w:lastRenderedPageBreak/>
               <w:t>Service  image</w:t>
             </w:r>
           </w:p>
@@ -9733,13 +9054,23 @@
                 <w:rFonts w:ascii="Calibri" w:eastAsia="Calibri" w:hAnsi="Calibri" w:cs="Calibri"/>
               </w:rPr>
             </w:pPr>
-            <w:r>
-              <w:rPr>
-                <w:rFonts w:ascii="Calibri" w:eastAsia="Calibri" w:hAnsi="Calibri" w:cs="Calibri"/>
-                <w:b/>
-                <w:sz w:val="28"/>
-              </w:rPr>
-              <w:t xml:space="preserve">Mohit </w:t>
+            <w:proofErr w:type="spellStart"/>
+            <w:r>
+              <w:rPr>
+                <w:rFonts w:ascii="Calibri" w:eastAsia="Calibri" w:hAnsi="Calibri" w:cs="Calibri"/>
+                <w:b/>
+                <w:sz w:val="28"/>
+              </w:rPr>
+              <w:t>Mohit</w:t>
+            </w:r>
+            <w:proofErr w:type="spellEnd"/>
+            <w:r>
+              <w:rPr>
+                <w:rFonts w:ascii="Calibri" w:eastAsia="Calibri" w:hAnsi="Calibri" w:cs="Calibri"/>
+                <w:b/>
+                <w:sz w:val="28"/>
+              </w:rPr>
+              <w:t xml:space="preserve"> </w:t>
             </w:r>
             <w:proofErr w:type="spellStart"/>
             <w:r>
@@ -9789,12 +9120,6 @@
         </w:tc>
       </w:tr>
       <w:tr>
-        <w:tblPrEx>
-          <w:tblCellMar>
-            <w:top w:w="0" w:type="dxa"/>
-            <w:bottom w:w="0" w:type="dxa"/>
-          </w:tblCellMar>
-        </w:tblPrEx>
         <w:trPr>
           <w:trHeight w:val="1"/>
         </w:trPr>
@@ -9939,16 +9264,19 @@
                 <w:rFonts w:ascii="Calibri" w:eastAsia="Calibri" w:hAnsi="Calibri" w:cs="Calibri"/>
               </w:rPr>
             </w:pPr>
+            <w:r>
+              <w:rPr>
+                <w:rFonts w:ascii="Calibri" w:eastAsia="Calibri" w:hAnsi="Calibri" w:cs="Calibri"/>
+                <w:b/>
+                <w:color w:val="00B050"/>
+                <w:sz w:val="28"/>
+              </w:rPr>
+              <w:t>DONE</w:t>
+            </w:r>
           </w:p>
         </w:tc>
       </w:tr>
       <w:tr>
-        <w:tblPrEx>
-          <w:tblCellMar>
-            <w:top w:w="0" w:type="dxa"/>
-            <w:bottom w:w="0" w:type="dxa"/>
-          </w:tblCellMar>
-        </w:tblPrEx>
         <w:trPr>
           <w:trHeight w:val="1"/>
         </w:trPr>
@@ -10093,6 +9421,15 @@
                 <w:rFonts w:ascii="Calibri" w:eastAsia="Calibri" w:hAnsi="Calibri" w:cs="Calibri"/>
               </w:rPr>
             </w:pPr>
+            <w:r>
+              <w:rPr>
+                <w:rFonts w:ascii="Calibri" w:eastAsia="Calibri" w:hAnsi="Calibri" w:cs="Calibri"/>
+                <w:b/>
+                <w:color w:val="00B050"/>
+                <w:sz w:val="28"/>
+              </w:rPr>
+              <w:t>DONE</w:t>
+            </w:r>
           </w:p>
         </w:tc>
       </w:tr>
@@ -10155,7 +9492,7 @@
           <w:left w:w="10" w:type="dxa"/>
           <w:right w:w="10" w:type="dxa"/>
         </w:tblCellMar>
-        <w:tblLook w:val="04A0" w:firstRow="1" w:lastRow="0" w:firstColumn="1" w:lastColumn="0" w:noHBand="0" w:noVBand="1"/>
+        <w:tblLook w:val="04A0"/>
       </w:tblPr>
       <w:tblGrid>
         <w:gridCol w:w="2370"/>
@@ -10164,12 +9501,6 @@
         <w:gridCol w:w="2363"/>
       </w:tblGrid>
       <w:tr>
-        <w:tblPrEx>
-          <w:tblCellMar>
-            <w:top w:w="0" w:type="dxa"/>
-            <w:bottom w:w="0" w:type="dxa"/>
-          </w:tblCellMar>
-        </w:tblPrEx>
         <w:trPr>
           <w:trHeight w:val="1"/>
         </w:trPr>
@@ -10307,12 +9638,6 @@
         </w:tc>
       </w:tr>
       <w:tr>
-        <w:tblPrEx>
-          <w:tblCellMar>
-            <w:top w:w="0" w:type="dxa"/>
-            <w:bottom w:w="0" w:type="dxa"/>
-          </w:tblCellMar>
-        </w:tblPrEx>
         <w:trPr>
           <w:trHeight w:val="1"/>
         </w:trPr>
@@ -10443,12 +9768,6 @@
         </w:tc>
       </w:tr>
       <w:tr>
-        <w:tblPrEx>
-          <w:tblCellMar>
-            <w:top w:w="0" w:type="dxa"/>
-            <w:bottom w:w="0" w:type="dxa"/>
-          </w:tblCellMar>
-        </w:tblPrEx>
         <w:trPr>
           <w:trHeight w:val="1"/>
         </w:trPr>
@@ -10533,13 +9852,23 @@
                 <w:rFonts w:ascii="Calibri" w:eastAsia="Calibri" w:hAnsi="Calibri" w:cs="Calibri"/>
               </w:rPr>
             </w:pPr>
-            <w:r>
-              <w:rPr>
-                <w:rFonts w:ascii="Calibri" w:eastAsia="Calibri" w:hAnsi="Calibri" w:cs="Calibri"/>
-                <w:b/>
-                <w:sz w:val="28"/>
-              </w:rPr>
-              <w:t xml:space="preserve">Mohit </w:t>
+            <w:proofErr w:type="spellStart"/>
+            <w:r>
+              <w:rPr>
+                <w:rFonts w:ascii="Calibri" w:eastAsia="Calibri" w:hAnsi="Calibri" w:cs="Calibri"/>
+                <w:b/>
+                <w:sz w:val="28"/>
+              </w:rPr>
+              <w:t>Mohit</w:t>
+            </w:r>
+            <w:proofErr w:type="spellEnd"/>
+            <w:r>
+              <w:rPr>
+                <w:rFonts w:ascii="Calibri" w:eastAsia="Calibri" w:hAnsi="Calibri" w:cs="Calibri"/>
+                <w:b/>
+                <w:sz w:val="28"/>
+              </w:rPr>
+              <w:t xml:space="preserve"> </w:t>
             </w:r>
             <w:proofErr w:type="spellStart"/>
             <w:r>
@@ -10589,12 +9918,6 @@
         </w:tc>
       </w:tr>
       <w:tr>
-        <w:tblPrEx>
-          <w:tblCellMar>
-            <w:top w:w="0" w:type="dxa"/>
-            <w:bottom w:w="0" w:type="dxa"/>
-          </w:tblCellMar>
-        </w:tblPrEx>
         <w:trPr>
           <w:trHeight w:val="1"/>
         </w:trPr>
@@ -10739,16 +10062,19 @@
                 <w:rFonts w:ascii="Calibri" w:eastAsia="Calibri" w:hAnsi="Calibri" w:cs="Calibri"/>
               </w:rPr>
             </w:pPr>
+            <w:r>
+              <w:rPr>
+                <w:rFonts w:ascii="Calibri" w:eastAsia="Calibri" w:hAnsi="Calibri" w:cs="Calibri"/>
+                <w:b/>
+                <w:color w:val="00B050"/>
+                <w:sz w:val="28"/>
+              </w:rPr>
+              <w:t>DONE</w:t>
+            </w:r>
           </w:p>
         </w:tc>
       </w:tr>
       <w:tr>
-        <w:tblPrEx>
-          <w:tblCellMar>
-            <w:top w:w="0" w:type="dxa"/>
-            <w:bottom w:w="0" w:type="dxa"/>
-          </w:tblCellMar>
-        </w:tblPrEx>
         <w:trPr>
           <w:trHeight w:val="1"/>
         </w:trPr>
@@ -10893,16 +10219,19 @@
                 <w:rFonts w:ascii="Calibri" w:eastAsia="Calibri" w:hAnsi="Calibri" w:cs="Calibri"/>
               </w:rPr>
             </w:pPr>
+            <w:r>
+              <w:rPr>
+                <w:rFonts w:ascii="Calibri" w:eastAsia="Calibri" w:hAnsi="Calibri" w:cs="Calibri"/>
+                <w:b/>
+                <w:color w:val="00B050"/>
+                <w:sz w:val="28"/>
+              </w:rPr>
+              <w:t>DONE</w:t>
+            </w:r>
           </w:p>
         </w:tc>
       </w:tr>
       <w:tr>
-        <w:tblPrEx>
-          <w:tblCellMar>
-            <w:top w:w="0" w:type="dxa"/>
-            <w:bottom w:w="0" w:type="dxa"/>
-          </w:tblCellMar>
-        </w:tblPrEx>
         <w:trPr>
           <w:trHeight w:val="1"/>
         </w:trPr>
@@ -11078,7 +10407,7 @@
           <w:left w:w="10" w:type="dxa"/>
           <w:right w:w="10" w:type="dxa"/>
         </w:tblCellMar>
-        <w:tblLook w:val="04A0" w:firstRow="1" w:lastRow="0" w:firstColumn="1" w:lastColumn="0" w:noHBand="0" w:noVBand="1"/>
+        <w:tblLook w:val="04A0"/>
       </w:tblPr>
       <w:tblGrid>
         <w:gridCol w:w="2376"/>
@@ -11087,12 +10416,6 @@
         <w:gridCol w:w="2362"/>
       </w:tblGrid>
       <w:tr>
-        <w:tblPrEx>
-          <w:tblCellMar>
-            <w:top w:w="0" w:type="dxa"/>
-            <w:bottom w:w="0" w:type="dxa"/>
-          </w:tblCellMar>
-        </w:tblPrEx>
         <w:trPr>
           <w:trHeight w:val="1"/>
         </w:trPr>
@@ -11230,12 +10553,6 @@
         </w:tc>
       </w:tr>
       <w:tr>
-        <w:tblPrEx>
-          <w:tblCellMar>
-            <w:top w:w="0" w:type="dxa"/>
-            <w:bottom w:w="0" w:type="dxa"/>
-          </w:tblCellMar>
-        </w:tblPrEx>
         <w:trPr>
           <w:trHeight w:val="1"/>
         </w:trPr>
@@ -11357,21 +10674,15 @@
               <w:rPr>
                 <w:rFonts w:ascii="Calibri" w:eastAsia="Calibri" w:hAnsi="Calibri" w:cs="Calibri"/>
                 <w:b/>
-                <w:color w:val="7030A0"/>
-                <w:sz w:val="28"/>
-              </w:rPr>
-              <w:t>PENDING</w:t>
+                <w:color w:val="00B050"/>
+                <w:sz w:val="28"/>
+              </w:rPr>
+              <w:t>DONE</w:t>
             </w:r>
           </w:p>
         </w:tc>
       </w:tr>
       <w:tr>
-        <w:tblPrEx>
-          <w:tblCellMar>
-            <w:top w:w="0" w:type="dxa"/>
-            <w:bottom w:w="0" w:type="dxa"/>
-          </w:tblCellMar>
-        </w:tblPrEx>
         <w:trPr>
           <w:trHeight w:val="1"/>
         </w:trPr>
@@ -11456,13 +10767,23 @@
                 <w:rFonts w:ascii="Calibri" w:eastAsia="Calibri" w:hAnsi="Calibri" w:cs="Calibri"/>
               </w:rPr>
             </w:pPr>
-            <w:r>
-              <w:rPr>
-                <w:rFonts w:ascii="Calibri" w:eastAsia="Calibri" w:hAnsi="Calibri" w:cs="Calibri"/>
-                <w:b/>
-                <w:sz w:val="28"/>
-              </w:rPr>
-              <w:t xml:space="preserve">Mohit </w:t>
+            <w:proofErr w:type="spellStart"/>
+            <w:r>
+              <w:rPr>
+                <w:rFonts w:ascii="Calibri" w:eastAsia="Calibri" w:hAnsi="Calibri" w:cs="Calibri"/>
+                <w:b/>
+                <w:sz w:val="28"/>
+              </w:rPr>
+              <w:t>Mohit</w:t>
+            </w:r>
+            <w:proofErr w:type="spellEnd"/>
+            <w:r>
+              <w:rPr>
+                <w:rFonts w:ascii="Calibri" w:eastAsia="Calibri" w:hAnsi="Calibri" w:cs="Calibri"/>
+                <w:b/>
+                <w:sz w:val="28"/>
+              </w:rPr>
+              <w:t xml:space="preserve"> </w:t>
             </w:r>
             <w:proofErr w:type="spellStart"/>
             <w:r>
@@ -11512,12 +10833,6 @@
         </w:tc>
       </w:tr>
       <w:tr>
-        <w:tblPrEx>
-          <w:tblCellMar>
-            <w:top w:w="0" w:type="dxa"/>
-            <w:bottom w:w="0" w:type="dxa"/>
-          </w:tblCellMar>
-        </w:tblPrEx>
         <w:trPr>
           <w:trHeight w:val="1"/>
         </w:trPr>
@@ -11544,13 +10859,23 @@
                 <w:rFonts w:ascii="Calibri" w:eastAsia="Calibri" w:hAnsi="Calibri" w:cs="Calibri"/>
               </w:rPr>
             </w:pPr>
-            <w:r>
-              <w:rPr>
-                <w:rFonts w:ascii="Calibri" w:eastAsia="Calibri" w:hAnsi="Calibri" w:cs="Calibri"/>
-                <w:b/>
-                <w:sz w:val="28"/>
-              </w:rPr>
-              <w:t>Portfolio image</w:t>
+            <w:proofErr w:type="spellStart"/>
+            <w:r>
+              <w:rPr>
+                <w:rFonts w:ascii="Calibri" w:eastAsia="Calibri" w:hAnsi="Calibri" w:cs="Calibri"/>
+                <w:b/>
+                <w:sz w:val="28"/>
+              </w:rPr>
+              <w:t>Blockchain</w:t>
+            </w:r>
+            <w:proofErr w:type="spellEnd"/>
+            <w:r>
+              <w:rPr>
+                <w:rFonts w:ascii="Calibri" w:eastAsia="Calibri" w:hAnsi="Calibri" w:cs="Calibri"/>
+                <w:b/>
+                <w:sz w:val="28"/>
+              </w:rPr>
+              <w:t xml:space="preserve"> development company banner</w:t>
             </w:r>
           </w:p>
         </w:tc>
@@ -11579,30 +10904,40 @@
                 <w:sz w:val="28"/>
               </w:rPr>
             </w:pPr>
-            <w:r>
-              <w:rPr>
-                <w:rFonts w:ascii="Calibri" w:eastAsia="Calibri" w:hAnsi="Calibri" w:cs="Calibri"/>
-                <w:b/>
-                <w:sz w:val="28"/>
-              </w:rPr>
-              <w:t>Portfolio</w:t>
-            </w:r>
-          </w:p>
-          <w:p>
-            <w:pPr>
-              <w:spacing w:after="0" w:line="240" w:lineRule="auto"/>
-              <w:jc w:val="center"/>
-              <w:rPr>
-                <w:rFonts w:ascii="Calibri" w:eastAsia="Calibri" w:hAnsi="Calibri" w:cs="Calibri"/>
-              </w:rPr>
-            </w:pPr>
-            <w:r>
-              <w:rPr>
-                <w:rFonts w:ascii="Calibri" w:eastAsia="Calibri" w:hAnsi="Calibri" w:cs="Calibri"/>
-                <w:b/>
-                <w:sz w:val="28"/>
-              </w:rPr>
-              <w:t>(18 images)</w:t>
+            <w:proofErr w:type="spellStart"/>
+            <w:r>
+              <w:rPr>
+                <w:rFonts w:ascii="Calibri" w:eastAsia="Calibri" w:hAnsi="Calibri" w:cs="Calibri"/>
+                <w:b/>
+                <w:sz w:val="28"/>
+              </w:rPr>
+              <w:t>Blockchain</w:t>
+            </w:r>
+            <w:proofErr w:type="spellEnd"/>
+            <w:r>
+              <w:rPr>
+                <w:rFonts w:ascii="Calibri" w:eastAsia="Calibri" w:hAnsi="Calibri" w:cs="Calibri"/>
+                <w:b/>
+                <w:sz w:val="28"/>
+              </w:rPr>
+              <w:t xml:space="preserve"> development company</w:t>
+            </w:r>
+          </w:p>
+          <w:p>
+            <w:pPr>
+              <w:spacing w:after="0" w:line="240" w:lineRule="auto"/>
+              <w:jc w:val="center"/>
+              <w:rPr>
+                <w:rFonts w:ascii="Calibri" w:eastAsia="Calibri" w:hAnsi="Calibri" w:cs="Calibri"/>
+              </w:rPr>
+            </w:pPr>
+            <w:r>
+              <w:rPr>
+                <w:rFonts w:ascii="Calibri" w:eastAsia="Calibri" w:hAnsi="Calibri" w:cs="Calibri"/>
+                <w:b/>
+                <w:sz w:val="28"/>
+              </w:rPr>
+              <w:t>(1 image)</w:t>
             </w:r>
           </w:p>
         </w:tc>
@@ -11635,7 +10970,7 @@
                 <w:b/>
                 <w:sz w:val="28"/>
               </w:rPr>
-              <w:t>Same as above</w:t>
+              <w:t>Pranay Kumar</w:t>
             </w:r>
           </w:p>
         </w:tc>
@@ -11662,16 +10997,25 @@
                 <w:rFonts w:ascii="Calibri" w:eastAsia="Calibri" w:hAnsi="Calibri" w:cs="Calibri"/>
               </w:rPr>
             </w:pPr>
+            <w:r>
+              <w:rPr>
+                <w:rFonts w:ascii="Calibri" w:eastAsia="Calibri" w:hAnsi="Calibri" w:cs="Calibri"/>
+                <w:b/>
+                <w:color w:val="00B050"/>
+                <w:sz w:val="28"/>
+              </w:rPr>
+              <w:t>DONE</w:t>
+            </w:r>
+            <w:r>
+              <w:rPr>
+                <w:rFonts w:ascii="Calibri" w:eastAsia="Calibri" w:hAnsi="Calibri" w:cs="Calibri"/>
+              </w:rPr>
+              <w:t xml:space="preserve"> </w:t>
+            </w:r>
           </w:p>
         </w:tc>
       </w:tr>
       <w:tr>
-        <w:tblPrEx>
-          <w:tblCellMar>
-            <w:top w:w="0" w:type="dxa"/>
-            <w:bottom w:w="0" w:type="dxa"/>
-          </w:tblCellMar>
-        </w:tblPrEx>
         <w:trPr>
           <w:trHeight w:val="1"/>
         </w:trPr>
@@ -11698,13 +11042,23 @@
                 <w:rFonts w:ascii="Calibri" w:eastAsia="Calibri" w:hAnsi="Calibri" w:cs="Calibri"/>
               </w:rPr>
             </w:pPr>
-            <w:r>
-              <w:rPr>
-                <w:rFonts w:ascii="Calibri" w:eastAsia="Calibri" w:hAnsi="Calibri" w:cs="Calibri"/>
-                <w:b/>
-                <w:sz w:val="28"/>
-              </w:rPr>
-              <w:t>Logo image</w:t>
+            <w:proofErr w:type="spellStart"/>
+            <w:r>
+              <w:rPr>
+                <w:rFonts w:ascii="Calibri" w:eastAsia="Calibri" w:hAnsi="Calibri" w:cs="Calibri"/>
+                <w:b/>
+                <w:sz w:val="28"/>
+              </w:rPr>
+              <w:t>Blockchain</w:t>
+            </w:r>
+            <w:proofErr w:type="spellEnd"/>
+            <w:r>
+              <w:rPr>
+                <w:rFonts w:ascii="Calibri" w:eastAsia="Calibri" w:hAnsi="Calibri" w:cs="Calibri"/>
+                <w:b/>
+                <w:sz w:val="28"/>
+              </w:rPr>
+              <w:t xml:space="preserve"> development company icons</w:t>
             </w:r>
           </w:p>
         </w:tc>
@@ -11733,13 +11087,23 @@
                 <w:sz w:val="28"/>
               </w:rPr>
             </w:pPr>
-            <w:r>
-              <w:rPr>
-                <w:rFonts w:ascii="Calibri" w:eastAsia="Calibri" w:hAnsi="Calibri" w:cs="Calibri"/>
-                <w:b/>
-                <w:sz w:val="28"/>
-              </w:rPr>
-              <w:t>Portfolio</w:t>
+            <w:proofErr w:type="spellStart"/>
+            <w:r>
+              <w:rPr>
+                <w:rFonts w:ascii="Calibri" w:eastAsia="Calibri" w:hAnsi="Calibri" w:cs="Calibri"/>
+                <w:b/>
+                <w:sz w:val="28"/>
+              </w:rPr>
+              <w:t>Blockchain</w:t>
+            </w:r>
+            <w:proofErr w:type="spellEnd"/>
+            <w:r>
+              <w:rPr>
+                <w:rFonts w:ascii="Calibri" w:eastAsia="Calibri" w:hAnsi="Calibri" w:cs="Calibri"/>
+                <w:b/>
+                <w:sz w:val="28"/>
+              </w:rPr>
+              <w:t xml:space="preserve"> development company</w:t>
             </w:r>
           </w:p>
           <w:p>
@@ -11757,7 +11121,7 @@
                 <w:sz w:val="28"/>
               </w:rPr>
               <w:lastRenderedPageBreak/>
-              <w:t>(18 logos)</w:t>
+              <w:t>(6 images)</w:t>
             </w:r>
           </w:p>
         </w:tc>
@@ -11784,6 +11148,7 @@
                 <w:rFonts w:ascii="Calibri" w:eastAsia="Calibri" w:hAnsi="Calibri" w:cs="Calibri"/>
               </w:rPr>
             </w:pPr>
+            <w:proofErr w:type="spellStart"/>
             <w:r>
               <w:rPr>
                 <w:rFonts w:ascii="Calibri" w:eastAsia="Calibri" w:hAnsi="Calibri" w:cs="Calibri"/>
@@ -11791,395 +11156,7 @@
                 <w:sz w:val="28"/>
               </w:rPr>
               <w:lastRenderedPageBreak/>
-              <w:t>Same as above</w:t>
-            </w:r>
-          </w:p>
-        </w:tc>
-        <w:tc>
-          <w:tcPr>
-            <w:tcW w:w="2362" w:type="dxa"/>
-            <w:tcBorders>
-              <w:top w:val="single" w:sz="4" w:space="0" w:color="000000"/>
-              <w:left w:val="single" w:sz="4" w:space="0" w:color="000000"/>
-              <w:bottom w:val="single" w:sz="4" w:space="0" w:color="000000"/>
-              <w:right w:val="single" w:sz="4" w:space="0" w:color="000000"/>
-            </w:tcBorders>
-            <w:shd w:val="clear" w:color="000000" w:fill="FFFFFF"/>
-            <w:tcMar>
-              <w:left w:w="108" w:type="dxa"/>
-              <w:right w:w="108" w:type="dxa"/>
-            </w:tcMar>
-          </w:tcPr>
-          <w:p>
-            <w:pPr>
-              <w:spacing w:after="0" w:line="240" w:lineRule="auto"/>
-              <w:jc w:val="center"/>
-              <w:rPr>
-                <w:rFonts w:ascii="Calibri" w:eastAsia="Calibri" w:hAnsi="Calibri" w:cs="Calibri"/>
-              </w:rPr>
-            </w:pPr>
-          </w:p>
-        </w:tc>
-      </w:tr>
-      <w:tr>
-        <w:tblPrEx>
-          <w:tblCellMar>
-            <w:top w:w="0" w:type="dxa"/>
-            <w:bottom w:w="0" w:type="dxa"/>
-          </w:tblCellMar>
-        </w:tblPrEx>
-        <w:trPr>
-          <w:trHeight w:val="1"/>
-        </w:trPr>
-        <w:tc>
-          <w:tcPr>
-            <w:tcW w:w="2376" w:type="dxa"/>
-            <w:tcBorders>
-              <w:top w:val="single" w:sz="4" w:space="0" w:color="000000"/>
-              <w:left w:val="single" w:sz="4" w:space="0" w:color="000000"/>
-              <w:bottom w:val="single" w:sz="4" w:space="0" w:color="000000"/>
-              <w:right w:val="single" w:sz="4" w:space="0" w:color="000000"/>
-            </w:tcBorders>
-            <w:shd w:val="clear" w:color="000000" w:fill="FFFFFF"/>
-            <w:tcMar>
-              <w:left w:w="108" w:type="dxa"/>
-              <w:right w:w="108" w:type="dxa"/>
-            </w:tcMar>
-          </w:tcPr>
-          <w:p>
-            <w:pPr>
-              <w:spacing w:after="0" w:line="240" w:lineRule="auto"/>
-              <w:jc w:val="center"/>
-              <w:rPr>
-                <w:rFonts w:ascii="Calibri" w:eastAsia="Calibri" w:hAnsi="Calibri" w:cs="Calibri"/>
-              </w:rPr>
-            </w:pPr>
-            <w:proofErr w:type="spellStart"/>
-            <w:r>
-              <w:rPr>
-                <w:rFonts w:ascii="Calibri" w:eastAsia="Calibri" w:hAnsi="Calibri" w:cs="Calibri"/>
-                <w:b/>
-                <w:sz w:val="28"/>
-              </w:rPr>
-              <w:t>Blockchain</w:t>
-            </w:r>
-            <w:proofErr w:type="spellEnd"/>
-            <w:r>
-              <w:rPr>
-                <w:rFonts w:ascii="Calibri" w:eastAsia="Calibri" w:hAnsi="Calibri" w:cs="Calibri"/>
-                <w:b/>
-                <w:sz w:val="28"/>
-              </w:rPr>
-              <w:t xml:space="preserve"> development company banner</w:t>
-            </w:r>
-          </w:p>
-        </w:tc>
-        <w:tc>
-          <w:tcPr>
-            <w:tcW w:w="2376" w:type="dxa"/>
-            <w:tcBorders>
-              <w:top w:val="single" w:sz="4" w:space="0" w:color="000000"/>
-              <w:left w:val="single" w:sz="4" w:space="0" w:color="000000"/>
-              <w:bottom w:val="single" w:sz="4" w:space="0" w:color="000000"/>
-              <w:right w:val="single" w:sz="4" w:space="0" w:color="000000"/>
-            </w:tcBorders>
-            <w:shd w:val="clear" w:color="000000" w:fill="FFFFFF"/>
-            <w:tcMar>
-              <w:left w:w="108" w:type="dxa"/>
-              <w:right w:w="108" w:type="dxa"/>
-            </w:tcMar>
-          </w:tcPr>
-          <w:p>
-            <w:pPr>
-              <w:spacing w:after="0" w:line="240" w:lineRule="auto"/>
-              <w:jc w:val="center"/>
-              <w:rPr>
-                <w:rFonts w:ascii="Calibri" w:eastAsia="Calibri" w:hAnsi="Calibri" w:cs="Calibri"/>
-                <w:b/>
-                <w:sz w:val="28"/>
-              </w:rPr>
-            </w:pPr>
-            <w:proofErr w:type="spellStart"/>
-            <w:r>
-              <w:rPr>
-                <w:rFonts w:ascii="Calibri" w:eastAsia="Calibri" w:hAnsi="Calibri" w:cs="Calibri"/>
-                <w:b/>
-                <w:sz w:val="28"/>
-              </w:rPr>
-              <w:t>Blockchain</w:t>
-            </w:r>
-            <w:proofErr w:type="spellEnd"/>
-            <w:r>
-              <w:rPr>
-                <w:rFonts w:ascii="Calibri" w:eastAsia="Calibri" w:hAnsi="Calibri" w:cs="Calibri"/>
-                <w:b/>
-                <w:sz w:val="28"/>
-              </w:rPr>
-              <w:t xml:space="preserve"> development company</w:t>
-            </w:r>
-          </w:p>
-          <w:p>
-            <w:pPr>
-              <w:spacing w:after="0" w:line="240" w:lineRule="auto"/>
-              <w:jc w:val="center"/>
-              <w:rPr>
-                <w:rFonts w:ascii="Calibri" w:eastAsia="Calibri" w:hAnsi="Calibri" w:cs="Calibri"/>
-              </w:rPr>
-            </w:pPr>
-            <w:r>
-              <w:rPr>
-                <w:rFonts w:ascii="Calibri" w:eastAsia="Calibri" w:hAnsi="Calibri" w:cs="Calibri"/>
-                <w:b/>
-                <w:sz w:val="28"/>
-              </w:rPr>
-              <w:t>(1 image)</w:t>
-            </w:r>
-          </w:p>
-        </w:tc>
-        <w:tc>
-          <w:tcPr>
-            <w:tcW w:w="2354" w:type="dxa"/>
-            <w:tcBorders>
-              <w:top w:val="single" w:sz="4" w:space="0" w:color="000000"/>
-              <w:left w:val="single" w:sz="4" w:space="0" w:color="000000"/>
-              <w:bottom w:val="single" w:sz="4" w:space="0" w:color="000000"/>
-              <w:right w:val="single" w:sz="4" w:space="0" w:color="000000"/>
-            </w:tcBorders>
-            <w:shd w:val="clear" w:color="000000" w:fill="FFFFFF"/>
-            <w:tcMar>
-              <w:left w:w="108" w:type="dxa"/>
-              <w:right w:w="108" w:type="dxa"/>
-            </w:tcMar>
-          </w:tcPr>
-          <w:p>
-            <w:pPr>
-              <w:spacing w:after="0" w:line="240" w:lineRule="auto"/>
-              <w:jc w:val="center"/>
-              <w:rPr>
-                <w:rFonts w:ascii="Calibri" w:eastAsia="Calibri" w:hAnsi="Calibri" w:cs="Calibri"/>
-              </w:rPr>
-            </w:pPr>
-            <w:r>
-              <w:rPr>
-                <w:rFonts w:ascii="Calibri" w:eastAsia="Calibri" w:hAnsi="Calibri" w:cs="Calibri"/>
-                <w:b/>
-                <w:sz w:val="28"/>
-              </w:rPr>
-              <w:t>Pranay Kumar</w:t>
-            </w:r>
-          </w:p>
-        </w:tc>
-        <w:tc>
-          <w:tcPr>
-            <w:tcW w:w="2362" w:type="dxa"/>
-            <w:tcBorders>
-              <w:top w:val="single" w:sz="4" w:space="0" w:color="000000"/>
-              <w:left w:val="single" w:sz="4" w:space="0" w:color="000000"/>
-              <w:bottom w:val="single" w:sz="4" w:space="0" w:color="000000"/>
-              <w:right w:val="single" w:sz="4" w:space="0" w:color="000000"/>
-            </w:tcBorders>
-            <w:shd w:val="clear" w:color="000000" w:fill="FFFFFF"/>
-            <w:tcMar>
-              <w:left w:w="108" w:type="dxa"/>
-              <w:right w:w="108" w:type="dxa"/>
-            </w:tcMar>
-          </w:tcPr>
-          <w:p>
-            <w:pPr>
-              <w:spacing w:after="0" w:line="240" w:lineRule="auto"/>
-              <w:jc w:val="center"/>
-              <w:rPr>
-                <w:rFonts w:ascii="Calibri" w:eastAsia="Calibri" w:hAnsi="Calibri" w:cs="Calibri"/>
-                <w:b/>
-                <w:color w:val="FF0000"/>
-                <w:sz w:val="28"/>
-              </w:rPr>
-            </w:pPr>
-            <w:r>
-              <w:rPr>
-                <w:rFonts w:ascii="Calibri" w:eastAsia="Calibri" w:hAnsi="Calibri" w:cs="Calibri"/>
-                <w:b/>
-                <w:color w:val="FF0000"/>
-                <w:sz w:val="28"/>
-              </w:rPr>
-              <w:t>PENDING</w:t>
-            </w:r>
-          </w:p>
-          <w:p>
-            <w:pPr>
-              <w:spacing w:after="0" w:line="240" w:lineRule="auto"/>
-              <w:jc w:val="center"/>
-              <w:rPr>
-                <w:rFonts w:ascii="Calibri" w:eastAsia="Calibri" w:hAnsi="Calibri" w:cs="Calibri"/>
-              </w:rPr>
-            </w:pPr>
-          </w:p>
-        </w:tc>
-      </w:tr>
-      <w:tr>
-        <w:tblPrEx>
-          <w:tblCellMar>
-            <w:top w:w="0" w:type="dxa"/>
-            <w:bottom w:w="0" w:type="dxa"/>
-          </w:tblCellMar>
-        </w:tblPrEx>
-        <w:trPr>
-          <w:trHeight w:val="1"/>
-        </w:trPr>
-        <w:tc>
-          <w:tcPr>
-            <w:tcW w:w="2376" w:type="dxa"/>
-            <w:tcBorders>
-              <w:top w:val="single" w:sz="4" w:space="0" w:color="000000"/>
-              <w:left w:val="single" w:sz="4" w:space="0" w:color="000000"/>
-              <w:bottom w:val="single" w:sz="4" w:space="0" w:color="000000"/>
-              <w:right w:val="single" w:sz="4" w:space="0" w:color="000000"/>
-            </w:tcBorders>
-            <w:shd w:val="clear" w:color="000000" w:fill="FFFFFF"/>
-            <w:tcMar>
-              <w:left w:w="108" w:type="dxa"/>
-              <w:right w:w="108" w:type="dxa"/>
-            </w:tcMar>
-          </w:tcPr>
-          <w:p>
-            <w:pPr>
-              <w:spacing w:after="0" w:line="240" w:lineRule="auto"/>
-              <w:jc w:val="center"/>
-              <w:rPr>
-                <w:rFonts w:ascii="Calibri" w:eastAsia="Calibri" w:hAnsi="Calibri" w:cs="Calibri"/>
-              </w:rPr>
-            </w:pPr>
-            <w:proofErr w:type="spellStart"/>
-            <w:r>
-              <w:rPr>
-                <w:rFonts w:ascii="Calibri" w:eastAsia="Calibri" w:hAnsi="Calibri" w:cs="Calibri"/>
-                <w:b/>
-                <w:sz w:val="28"/>
-              </w:rPr>
-              <w:t>Blockchain</w:t>
-            </w:r>
-            <w:proofErr w:type="spellEnd"/>
-            <w:r>
-              <w:rPr>
-                <w:rFonts w:ascii="Calibri" w:eastAsia="Calibri" w:hAnsi="Calibri" w:cs="Calibri"/>
-                <w:b/>
-                <w:sz w:val="28"/>
-              </w:rPr>
-              <w:t xml:space="preserve"> development company icons</w:t>
-            </w:r>
-          </w:p>
-        </w:tc>
-        <w:tc>
-          <w:tcPr>
-            <w:tcW w:w="2376" w:type="dxa"/>
-            <w:tcBorders>
-              <w:top w:val="single" w:sz="4" w:space="0" w:color="000000"/>
-              <w:left w:val="single" w:sz="4" w:space="0" w:color="000000"/>
-              <w:bottom w:val="single" w:sz="4" w:space="0" w:color="000000"/>
-              <w:right w:val="single" w:sz="4" w:space="0" w:color="000000"/>
-            </w:tcBorders>
-            <w:shd w:val="clear" w:color="000000" w:fill="FFFFFF"/>
-            <w:tcMar>
-              <w:left w:w="108" w:type="dxa"/>
-              <w:right w:w="108" w:type="dxa"/>
-            </w:tcMar>
-          </w:tcPr>
-          <w:p>
-            <w:pPr>
-              <w:spacing w:after="0" w:line="240" w:lineRule="auto"/>
-              <w:jc w:val="center"/>
-              <w:rPr>
-                <w:rFonts w:ascii="Calibri" w:eastAsia="Calibri" w:hAnsi="Calibri" w:cs="Calibri"/>
-                <w:b/>
-                <w:sz w:val="28"/>
-              </w:rPr>
-            </w:pPr>
-            <w:proofErr w:type="spellStart"/>
-            <w:r>
-              <w:rPr>
-                <w:rFonts w:ascii="Calibri" w:eastAsia="Calibri" w:hAnsi="Calibri" w:cs="Calibri"/>
-                <w:b/>
-                <w:sz w:val="28"/>
-              </w:rPr>
-              <w:t>Blockchain</w:t>
-            </w:r>
-            <w:proofErr w:type="spellEnd"/>
-            <w:r>
-              <w:rPr>
-                <w:rFonts w:ascii="Calibri" w:eastAsia="Calibri" w:hAnsi="Calibri" w:cs="Calibri"/>
-                <w:b/>
-                <w:sz w:val="28"/>
-              </w:rPr>
-              <w:t xml:space="preserve"> development company</w:t>
-            </w:r>
-          </w:p>
-          <w:p>
-            <w:pPr>
-              <w:spacing w:after="0" w:line="240" w:lineRule="auto"/>
-              <w:jc w:val="center"/>
-              <w:rPr>
-                <w:rFonts w:ascii="Calibri" w:eastAsia="Calibri" w:hAnsi="Calibri" w:cs="Calibri"/>
-              </w:rPr>
-            </w:pPr>
-            <w:r>
-              <w:rPr>
-                <w:rFonts w:ascii="Calibri" w:eastAsia="Calibri" w:hAnsi="Calibri" w:cs="Calibri"/>
-                <w:b/>
-                <w:sz w:val="28"/>
-              </w:rPr>
-              <w:t>(6 images)</w:t>
-            </w:r>
-          </w:p>
-        </w:tc>
-        <w:tc>
-          <w:tcPr>
-            <w:tcW w:w="2354" w:type="dxa"/>
-            <w:tcBorders>
-              <w:top w:val="single" w:sz="4" w:space="0" w:color="000000"/>
-              <w:left w:val="single" w:sz="4" w:space="0" w:color="000000"/>
-              <w:bottom w:val="single" w:sz="4" w:space="0" w:color="000000"/>
-              <w:right w:val="single" w:sz="4" w:space="0" w:color="000000"/>
-            </w:tcBorders>
-            <w:shd w:val="clear" w:color="000000" w:fill="FFFFFF"/>
-            <w:tcMar>
-              <w:left w:w="108" w:type="dxa"/>
-              <w:right w:w="108" w:type="dxa"/>
-            </w:tcMar>
-          </w:tcPr>
-          <w:p>
-            <w:pPr>
-              <w:spacing w:after="0" w:line="240" w:lineRule="auto"/>
-              <w:jc w:val="center"/>
-              <w:rPr>
-                <w:rFonts w:ascii="Calibri" w:eastAsia="Calibri" w:hAnsi="Calibri" w:cs="Calibri"/>
-              </w:rPr>
-            </w:pPr>
-            <w:proofErr w:type="spellStart"/>
-            <w:r>
-              <w:rPr>
-                <w:rFonts w:ascii="Calibri" w:eastAsia="Calibri" w:hAnsi="Calibri" w:cs="Calibri"/>
-                <w:b/>
-                <w:sz w:val="28"/>
-              </w:rPr>
-              <w:t>Shristi</w:t>
-            </w:r>
-            <w:proofErr w:type="spellEnd"/>
-            <w:r>
-              <w:rPr>
-                <w:rFonts w:ascii="Calibri" w:eastAsia="Calibri" w:hAnsi="Calibri" w:cs="Calibri"/>
-                <w:b/>
-                <w:sz w:val="28"/>
-              </w:rPr>
-              <w:t xml:space="preserve"> </w:t>
-            </w:r>
-            <w:proofErr w:type="spellStart"/>
-            <w:r>
-              <w:rPr>
-                <w:rFonts w:ascii="Calibri" w:eastAsia="Calibri" w:hAnsi="Calibri" w:cs="Calibri"/>
-                <w:b/>
-                <w:sz w:val="28"/>
-              </w:rPr>
-              <w:t>Verma</w:t>
+              <w:t>ShristiVerma</w:t>
             </w:r>
             <w:proofErr w:type="spellEnd"/>
           </w:p>
@@ -12241,7 +11218,7 @@
 </file>
 
 <file path=word/styles.xml><?xml version="1.0" encoding="utf-8"?>
-<w:styles xmlns:mc="http://schemas.openxmlformats.org/markup-compatibility/2006" xmlns:r="http://schemas.openxmlformats.org/officeDocument/2006/relationships" xmlns:w="http://schemas.openxmlformats.org/wordprocessingml/2006/main" xmlns:w14="http://schemas.microsoft.com/office/word/2010/wordml" xmlns:w15="http://schemas.microsoft.com/office/word/2012/wordml" xmlns:w16se="http://schemas.microsoft.com/office/word/2015/wordml/symex" mc:Ignorable="w14 w15 w16se">
+<w:styles xmlns:r="http://schemas.openxmlformats.org/officeDocument/2006/relationships" xmlns:w="http://schemas.openxmlformats.org/wordprocessingml/2006/main">
   <w:docDefaults>
     <w:rPrDefault>
       <w:rPr>
@@ -12257,382 +11234,149 @@
       </w:pPr>
     </w:pPrDefault>
   </w:docDefaults>
-  <w:latentStyles w:defLockedState="0" w:defUIPriority="99" w:defSemiHidden="0" w:defUnhideWhenUsed="0" w:defQFormat="0" w:count="371">
-    <w:lsdException w:name="Normal" w:uiPriority="0" w:qFormat="1"/>
-    <w:lsdException w:name="heading 1" w:uiPriority="9" w:qFormat="1"/>
-    <w:lsdException w:name="heading 2" w:semiHidden="1" w:uiPriority="9" w:unhideWhenUsed="1" w:qFormat="1"/>
-    <w:lsdException w:name="heading 3" w:semiHidden="1" w:uiPriority="9" w:unhideWhenUsed="1" w:qFormat="1"/>
-    <w:lsdException w:name="heading 4" w:semiHidden="1" w:uiPriority="9" w:unhideWhenUsed="1" w:qFormat="1"/>
-    <w:lsdException w:name="heading 5" w:semiHidden="1" w:uiPriority="9" w:unhideWhenUsed="1" w:qFormat="1"/>
-    <w:lsdException w:name="heading 6" w:semiHidden="1" w:uiPriority="9" w:unhideWhenUsed="1" w:qFormat="1"/>
-    <w:lsdException w:name="heading 7" w:semiHidden="1" w:uiPriority="9" w:unhideWhenUsed="1" w:qFormat="1"/>
-    <w:lsdException w:name="heading 8" w:semiHidden="1" w:uiPriority="9" w:unhideWhenUsed="1" w:qFormat="1"/>
-    <w:lsdException w:name="heading 9" w:semiHidden="1" w:uiPriority="9" w:unhideWhenUsed="1" w:qFormat="1"/>
-    <w:lsdException w:name="index 1" w:semiHidden="1" w:unhideWhenUsed="1"/>
-    <w:lsdException w:name="index 2" w:semiHidden="1" w:unhideWhenUsed="1"/>
-    <w:lsdException w:name="index 3" w:semiHidden="1" w:unhideWhenUsed="1"/>
-    <w:lsdException w:name="index 4" w:semiHidden="1" w:unhideWhenUsed="1"/>
-    <w:lsdException w:name="index 5" w:semiHidden="1" w:unhideWhenUsed="1"/>
-    <w:lsdException w:name="index 6" w:semiHidden="1" w:unhideWhenUsed="1"/>
-    <w:lsdException w:name="index 7" w:semiHidden="1" w:unhideWhenUsed="1"/>
-    <w:lsdException w:name="index 8" w:semiHidden="1" w:unhideWhenUsed="1"/>
-    <w:lsdException w:name="index 9" w:semiHidden="1" w:unhideWhenUsed="1"/>
-    <w:lsdException w:name="toc 1" w:semiHidden="1" w:uiPriority="39" w:unhideWhenUsed="1"/>
-    <w:lsdException w:name="toc 2" w:semiHidden="1" w:uiPriority="39" w:unhideWhenUsed="1"/>
-    <w:lsdException w:name="toc 3" w:semiHidden="1" w:uiPriority="39" w:unhideWhenUsed="1"/>
-    <w:lsdException w:name="toc 4" w:semiHidden="1" w:uiPriority="39" w:unhideWhenUsed="1"/>
-    <w:lsdException w:name="toc 5" w:semiHidden="1" w:uiPriority="39" w:unhideWhenUsed="1"/>
-    <w:lsdException w:name="toc 6" w:semiHidden="1" w:uiPriority="39" w:unhideWhenUsed="1"/>
-    <w:lsdException w:name="toc 7" w:semiHidden="1" w:uiPriority="39" w:unhideWhenUsed="1"/>
-    <w:lsdException w:name="toc 8" w:semiHidden="1" w:uiPriority="39" w:unhideWhenUsed="1"/>
-    <w:lsdException w:name="toc 9" w:semiHidden="1" w:uiPriority="39" w:unhideWhenUsed="1"/>
-    <w:lsdException w:name="Normal Indent" w:semiHidden="1" w:unhideWhenUsed="1"/>
-    <w:lsdException w:name="footnote text" w:semiHidden="1" w:unhideWhenUsed="1"/>
-    <w:lsdException w:name="annotation text" w:semiHidden="1" w:unhideWhenUsed="1"/>
-    <w:lsdException w:name="header" w:semiHidden="1" w:unhideWhenUsed="1"/>
-    <w:lsdException w:name="footer" w:semiHidden="1" w:unhideWhenUsed="1"/>
-    <w:lsdException w:name="index heading" w:semiHidden="1" w:unhideWhenUsed="1"/>
-    <w:lsdException w:name="caption" w:semiHidden="1" w:uiPriority="35" w:unhideWhenUsed="1" w:qFormat="1"/>
-    <w:lsdException w:name="table of figures" w:semiHidden="1" w:unhideWhenUsed="1"/>
-    <w:lsdException w:name="envelope address" w:semiHidden="1" w:unhideWhenUsed="1"/>
-    <w:lsdException w:name="envelope return" w:semiHidden="1" w:unhideWhenUsed="1"/>
-    <w:lsdException w:name="footnote reference" w:semiHidden="1" w:unhideWhenUsed="1"/>
-    <w:lsdException w:name="annotation reference" w:semiHidden="1" w:unhideWhenUsed="1"/>
-    <w:lsdException w:name="line number" w:semiHidden="1" w:unhideWhenUsed="1"/>
-    <w:lsdException w:name="page number" w:semiHidden="1" w:unhideWhenUsed="1"/>
-    <w:lsdException w:name="endnote reference" w:semiHidden="1" w:unhideWhenUsed="1"/>
-    <w:lsdException w:name="endnote text" w:semiHidden="1" w:unhideWhenUsed="1"/>
-    <w:lsdException w:name="table of authorities" w:semiHidden="1" w:unhideWhenUsed="1"/>
-    <w:lsdException w:name="macro" w:semiHidden="1" w:unhideWhenUsed="1"/>
-    <w:lsdException w:name="toa heading" w:semiHidden="1" w:unhideWhenUsed="1"/>
-    <w:lsdException w:name="List" w:semiHidden="1" w:unhideWhenUsed="1"/>
-    <w:lsdException w:name="List Bullet" w:semiHidden="1" w:unhideWhenUsed="1"/>
-    <w:lsdException w:name="List Number" w:semiHidden="1" w:unhideWhenUsed="1"/>
-    <w:lsdException w:name="List 2" w:semiHidden="1" w:unhideWhenUsed="1"/>
-    <w:lsdException w:name="List 3" w:semiHidden="1" w:unhideWhenUsed="1"/>
-    <w:lsdException w:name="List 4" w:semiHidden="1" w:unhideWhenUsed="1"/>
-    <w:lsdException w:name="List 5" w:semiHidden="1" w:unhideWhenUsed="1"/>
-    <w:lsdException w:name="List Bullet 2" w:semiHidden="1" w:unhideWhenUsed="1"/>
-    <w:lsdException w:name="List Bullet 3" w:semiHidden="1" w:unhideWhenUsed="1"/>
-    <w:lsdException w:name="List Bullet 4" w:semiHidden="1" w:unhideWhenUsed="1"/>
-    <w:lsdException w:name="List Bullet 5" w:semiHidden="1" w:unhideWhenUsed="1"/>
-    <w:lsdException w:name="List Number 2" w:semiHidden="1" w:unhideWhenUsed="1"/>
-    <w:lsdException w:name="List Number 3" w:semiHidden="1" w:unhideWhenUsed="1"/>
-    <w:lsdException w:name="List Number 4" w:semiHidden="1" w:unhideWhenUsed="1"/>
-    <w:lsdException w:name="List Number 5" w:semiHidden="1" w:unhideWhenUsed="1"/>
-    <w:lsdException w:name="Title" w:uiPriority="10" w:qFormat="1"/>
-    <w:lsdException w:name="Closing" w:semiHidden="1" w:unhideWhenUsed="1"/>
-    <w:lsdException w:name="Signature" w:semiHidden="1" w:unhideWhenUsed="1"/>
-    <w:lsdException w:name="Default Paragraph Font" w:semiHidden="1" w:uiPriority="1" w:unhideWhenUsed="1"/>
-    <w:lsdException w:name="Body Text" w:semiHidden="1" w:unhideWhenUsed="1"/>
-    <w:lsdException w:name="Body Text Indent" w:semiHidden="1" w:unhideWhenUsed="1"/>
-    <w:lsdException w:name="List Continue" w:semiHidden="1" w:unhideWhenUsed="1"/>
-    <w:lsdException w:name="List Continue 2" w:semiHidden="1" w:unhideWhenUsed="1"/>
-    <w:lsdException w:name="List Continue 3" w:semiHidden="1" w:unhideWhenUsed="1"/>
-    <w:lsdException w:name="List Continue 4" w:semiHidden="1" w:unhideWhenUsed="1"/>
-    <w:lsdException w:name="List Continue 5" w:semiHidden="1" w:unhideWhenUsed="1"/>
-    <w:lsdException w:name="Message Header" w:semiHidden="1" w:unhideWhenUsed="1"/>
-    <w:lsdException w:name="Subtitle" w:uiPriority="11" w:qFormat="1"/>
-    <w:lsdException w:name="Salutation" w:semiHidden="1" w:unhideWhenUsed="1"/>
-    <w:lsdException w:name="Date" w:semiHidden="1" w:unhideWhenUsed="1"/>
-    <w:lsdException w:name="Body Text First Indent" w:semiHidden="1" w:unhideWhenUsed="1"/>
-    <w:lsdException w:name="Body Text First Indent 2" w:semiHidden="1" w:unhideWhenUsed="1"/>
-    <w:lsdException w:name="Note Heading" w:semiHidden="1" w:unhideWhenUsed="1"/>
-    <w:lsdException w:name="Body Text 2" w:semiHidden="1" w:unhideWhenUsed="1"/>
-    <w:lsdException w:name="Body Text 3" w:semiHidden="1" w:unhideWhenUsed="1"/>
-    <w:lsdException w:name="Body Text Indent 2" w:semiHidden="1" w:unhideWhenUsed="1"/>
-    <w:lsdException w:name="Body Text Indent 3" w:semiHidden="1" w:unhideWhenUsed="1"/>
-    <w:lsdException w:name="Block Text" w:semiHidden="1" w:unhideWhenUsed="1"/>
-    <w:lsdException w:name="Hyperlink" w:semiHidden="1" w:unhideWhenUsed="1"/>
-    <w:lsdException w:name="FollowedHyperlink" w:semiHidden="1" w:unhideWhenUsed="1"/>
-    <w:lsdException w:name="Strong" w:uiPriority="22" w:qFormat="1"/>
-    <w:lsdException w:name="Emphasis" w:uiPriority="20" w:qFormat="1"/>
-    <w:lsdException w:name="Document Map" w:semiHidden="1" w:unhideWhenUsed="1"/>
-    <w:lsdException w:name="Plain Text" w:semiHidden="1" w:unhideWhenUsed="1"/>
-    <w:lsdException w:name="E-mail Signature" w:semiHidden="1" w:unhideWhenUsed="1"/>
-    <w:lsdException w:name="HTML Top of Form" w:semiHidden="1" w:unhideWhenUsed="1"/>
-    <w:lsdException w:name="HTML Bottom of Form" w:semiHidden="1" w:unhideWhenUsed="1"/>
-    <w:lsdException w:name="Normal (Web)" w:semiHidden="1" w:unhideWhenUsed="1"/>
-    <w:lsdException w:name="HTML Acronym" w:semiHidden="1" w:unhideWhenUsed="1"/>
-    <w:lsdException w:name="HTML Address" w:semiHidden="1" w:unhideWhenUsed="1"/>
-    <w:lsdException w:name="HTML Cite" w:semiHidden="1" w:unhideWhenUsed="1"/>
-    <w:lsdException w:name="HTML Code" w:semiHidden="1" w:unhideWhenUsed="1"/>
-    <w:lsdException w:name="HTML Definition" w:semiHidden="1" w:unhideWhenUsed="1"/>
-    <w:lsdException w:name="HTML Keyboard" w:semiHidden="1" w:unhideWhenUsed="1"/>
-    <w:lsdException w:name="HTML Preformatted" w:semiHidden="1" w:unhideWhenUsed="1"/>
-    <w:lsdException w:name="HTML Sample" w:semiHidden="1" w:unhideWhenUsed="1"/>
-    <w:lsdException w:name="HTML Typewriter" w:semiHidden="1" w:unhideWhenUsed="1"/>
-    <w:lsdException w:name="HTML Variable" w:semiHidden="1" w:unhideWhenUsed="1"/>
-    <w:lsdException w:name="Normal Table" w:semiHidden="1" w:unhideWhenUsed="1"/>
-    <w:lsdException w:name="annotation subject" w:semiHidden="1" w:unhideWhenUsed="1"/>
-    <w:lsdException w:name="No List" w:semiHidden="1" w:unhideWhenUsed="1"/>
-    <w:lsdException w:name="Outline List 1" w:semiHidden="1" w:unhideWhenUsed="1"/>
-    <w:lsdException w:name="Outline List 2" w:semiHidden="1" w:unhideWhenUsed="1"/>
-    <w:lsdException w:name="Outline List 3" w:semiHidden="1" w:unhideWhenUsed="1"/>
-    <w:lsdException w:name="Table Simple 1" w:semiHidden="1" w:unhideWhenUsed="1"/>
-    <w:lsdException w:name="Table Simple 2" w:semiHidden="1" w:unhideWhenUsed="1"/>
-    <w:lsdException w:name="Table Simple 3" w:semiHidden="1" w:unhideWhenUsed="1"/>
-    <w:lsdException w:name="Table Classic 1" w:semiHidden="1" w:unhideWhenUsed="1"/>
-    <w:lsdException w:name="Table Classic 2" w:semiHidden="1" w:unhideWhenUsed="1"/>
-    <w:lsdException w:name="Table Classic 3" w:semiHidden="1" w:unhideWhenUsed="1"/>
-    <w:lsdException w:name="Table Classic 4" w:semiHidden="1" w:unhideWhenUsed="1"/>
-    <w:lsdException w:name="Table Colorful 1" w:semiHidden="1" w:unhideWhenUsed="1"/>
-    <w:lsdException w:name="Table Colorful 2" w:semiHidden="1" w:unhideWhenUsed="1"/>
-    <w:lsdException w:name="Table Colorful 3" w:semiHidden="1" w:unhideWhenUsed="1"/>
-    <w:lsdException w:name="Table Columns 1" w:semiHidden="1" w:unhideWhenUsed="1"/>
-    <w:lsdException w:name="Table Columns 2" w:semiHidden="1" w:unhideWhenUsed="1"/>
-    <w:lsdException w:name="Table Columns 3" w:semiHidden="1" w:unhideWhenUsed="1"/>
-    <w:lsdException w:name="Table Columns 4" w:semiHidden="1" w:unhideWhenUsed="1"/>
-    <w:lsdException w:name="Table Columns 5" w:semiHidden="1" w:unhideWhenUsed="1"/>
-    <w:lsdException w:name="Table Grid 1" w:semiHidden="1" w:unhideWhenUsed="1"/>
-    <w:lsdException w:name="Table Grid 2" w:semiHidden="1" w:unhideWhenUsed="1"/>
-    <w:lsdException w:name="Table Grid 3" w:semiHidden="1" w:unhideWhenUsed="1"/>
-    <w:lsdException w:name="Table Grid 4" w:semiHidden="1" w:unhideWhenUsed="1"/>
-    <w:lsdException w:name="Table Grid 5" w:semiHidden="1" w:unhideWhenUsed="1"/>
-    <w:lsdException w:name="Table Grid 6" w:semiHidden="1" w:unhideWhenUsed="1"/>
-    <w:lsdException w:name="Table Grid 7" w:semiHidden="1" w:unhideWhenUsed="1"/>
-    <w:lsdException w:name="Table Grid 8" w:semiHidden="1" w:unhideWhenUsed="1"/>
-    <w:lsdException w:name="Table List 1" w:semiHidden="1" w:unhideWhenUsed="1"/>
-    <w:lsdException w:name="Table List 2" w:semiHidden="1" w:unhideWhenUsed="1"/>
-    <w:lsdException w:name="Table List 3" w:semiHidden="1" w:unhideWhenUsed="1"/>
-    <w:lsdException w:name="Table List 4" w:semiHidden="1" w:unhideWhenUsed="1"/>
-    <w:lsdException w:name="Table List 5" w:semiHidden="1" w:unhideWhenUsed="1"/>
-    <w:lsdException w:name="Table List 6" w:semiHidden="1" w:unhideWhenUsed="1"/>
-    <w:lsdException w:name="Table List 7" w:semiHidden="1" w:unhideWhenUsed="1"/>
-    <w:lsdException w:name="Table List 8" w:semiHidden="1" w:unhideWhenUsed="1"/>
-    <w:lsdException w:name="Table 3D effects 1" w:semiHidden="1" w:unhideWhenUsed="1"/>
-    <w:lsdException w:name="Table 3D effects 2" w:semiHidden="1" w:unhideWhenUsed="1"/>
-    <w:lsdException w:name="Table 3D effects 3" w:semiHidden="1" w:unhideWhenUsed="1"/>
-    <w:lsdException w:name="Table Contemporary" w:semiHidden="1" w:unhideWhenUsed="1"/>
-    <w:lsdException w:name="Table Elegant" w:semiHidden="1" w:unhideWhenUsed="1"/>
-    <w:lsdException w:name="Table Professional" w:semiHidden="1" w:unhideWhenUsed="1"/>
-    <w:lsdException w:name="Table Subtle 1" w:semiHidden="1" w:unhideWhenUsed="1"/>
-    <w:lsdException w:name="Table Subtle 2" w:semiHidden="1" w:unhideWhenUsed="1"/>
-    <w:lsdException w:name="Table Web 1" w:semiHidden="1" w:unhideWhenUsed="1"/>
-    <w:lsdException w:name="Table Web 2" w:semiHidden="1" w:unhideWhenUsed="1"/>
-    <w:lsdException w:name="Table Web 3" w:semiHidden="1" w:unhideWhenUsed="1"/>
-    <w:lsdException w:name="Balloon Text" w:semiHidden="1" w:unhideWhenUsed="1"/>
-    <w:lsdException w:name="Table Grid" w:uiPriority="39"/>
-    <w:lsdException w:name="Table Theme" w:semiHidden="1" w:unhideWhenUsed="1"/>
-    <w:lsdException w:name="Placeholder Text" w:semiHidden="1"/>
-    <w:lsdException w:name="No Spacing" w:uiPriority="1" w:qFormat="1"/>
-    <w:lsdException w:name="Light Shading" w:uiPriority="60"/>
-    <w:lsdException w:name="Light List" w:uiPriority="61"/>
-    <w:lsdException w:name="Light Grid" w:uiPriority="62"/>
-    <w:lsdException w:name="Medium Shading 1" w:uiPriority="63"/>
-    <w:lsdException w:name="Medium Shading 2" w:uiPriority="64"/>
-    <w:lsdException w:name="Medium List 1" w:uiPriority="65"/>
-    <w:lsdException w:name="Medium List 2" w:uiPriority="66"/>
-    <w:lsdException w:name="Medium Grid 1" w:uiPriority="67"/>
-    <w:lsdException w:name="Medium Grid 2" w:uiPriority="68"/>
-    <w:lsdException w:name="Medium Grid 3" w:uiPriority="69"/>
-    <w:lsdException w:name="Dark List" w:uiPriority="70"/>
-    <w:lsdException w:name="Colorful Shading" w:uiPriority="71"/>
-    <w:lsdException w:name="Colorful List" w:uiPriority="72"/>
-    <w:lsdException w:name="Colorful Grid" w:uiPriority="73"/>
-    <w:lsdException w:name="Light Shading Accent 1" w:uiPriority="60"/>
-    <w:lsdException w:name="Light List Accent 1" w:uiPriority="61"/>
-    <w:lsdException w:name="Light Grid Accent 1" w:uiPriority="62"/>
-    <w:lsdException w:name="Medium Shading 1 Accent 1" w:uiPriority="63"/>
-    <w:lsdException w:name="Medium Shading 2 Accent 1" w:uiPriority="64"/>
-    <w:lsdException w:name="Medium List 1 Accent 1" w:uiPriority="65"/>
-    <w:lsdException w:name="Revision" w:semiHidden="1"/>
-    <w:lsdException w:name="List Paragraph" w:uiPriority="34" w:qFormat="1"/>
-    <w:lsdException w:name="Quote" w:uiPriority="29" w:qFormat="1"/>
-    <w:lsdException w:name="Intense Quote" w:uiPriority="30" w:qFormat="1"/>
-    <w:lsdException w:name="Medium List 2 Accent 1" w:uiPriority="66"/>
-    <w:lsdException w:name="Medium Grid 1 Accent 1" w:uiPriority="67"/>
-    <w:lsdException w:name="Medium Grid 2 Accent 1" w:uiPriority="68"/>
-    <w:lsdException w:name="Medium Grid 3 Accent 1" w:uiPriority="69"/>
-    <w:lsdException w:name="Dark List Accent 1" w:uiPriority="70"/>
-    <w:lsdException w:name="Colorful Shading Accent 1" w:uiPriority="71"/>
-    <w:lsdException w:name="Colorful List Accent 1" w:uiPriority="72"/>
-    <w:lsdException w:name="Colorful Grid Accent 1" w:uiPriority="73"/>
-    <w:lsdException w:name="Light Shading Accent 2" w:uiPriority="60"/>
-    <w:lsdException w:name="Light List Accent 2" w:uiPriority="61"/>
-    <w:lsdException w:name="Light Grid Accent 2" w:uiPriority="62"/>
-    <w:lsdException w:name="Medium Shading 1 Accent 2" w:uiPriority="63"/>
-    <w:lsdException w:name="Medium Shading 2 Accent 2" w:uiPriority="64"/>
-    <w:lsdException w:name="Medium List 1 Accent 2" w:uiPriority="65"/>
-    <w:lsdException w:name="Medium List 2 Accent 2" w:uiPriority="66"/>
-    <w:lsdException w:name="Medium Grid 1 Accent 2" w:uiPriority="67"/>
-    <w:lsdException w:name="Medium Grid 2 Accent 2" w:uiPriority="68"/>
-    <w:lsdException w:name="Medium Grid 3 Accent 2" w:uiPriority="69"/>
-    <w:lsdException w:name="Dark List Accent 2" w:uiPriority="70"/>
-    <w:lsdException w:name="Colorful Shading Accent 2" w:uiPriority="71"/>
-    <w:lsdException w:name="Colorful List Accent 2" w:uiPriority="72"/>
-    <w:lsdException w:name="Colorful Grid Accent 2" w:uiPriority="73"/>
-    <w:lsdException w:name="Light Shading Accent 3" w:uiPriority="60"/>
-    <w:lsdException w:name="Light List Accent 3" w:uiPriority="61"/>
-    <w:lsdException w:name="Light Grid Accent 3" w:uiPriority="62"/>
-    <w:lsdException w:name="Medium Shading 1 Accent 3" w:uiPriority="63"/>
-    <w:lsdException w:name="Medium Shading 2 Accent 3" w:uiPriority="64"/>
-    <w:lsdException w:name="Medium List 1 Accent 3" w:uiPriority="65"/>
-    <w:lsdException w:name="Medium List 2 Accent 3" w:uiPriority="66"/>
-    <w:lsdException w:name="Medium Grid 1 Accent 3" w:uiPriority="67"/>
-    <w:lsdException w:name="Medium Grid 2 Accent 3" w:uiPriority="68"/>
-    <w:lsdException w:name="Medium Grid 3 Accent 3" w:uiPriority="69"/>
-    <w:lsdException w:name="Dark List Accent 3" w:uiPriority="70"/>
-    <w:lsdException w:name="Colorful Shading Accent 3" w:uiPriority="71"/>
-    <w:lsdException w:name="Colorful List Accent 3" w:uiPriority="72"/>
-    <w:lsdException w:name="Colorful Grid Accent 3" w:uiPriority="73"/>
-    <w:lsdException w:name="Light Shading Accent 4" w:uiPriority="60"/>
-    <w:lsdException w:name="Light List Accent 4" w:uiPriority="61"/>
-    <w:lsdException w:name="Light Grid Accent 4" w:uiPriority="62"/>
-    <w:lsdException w:name="Medium Shading 1 Accent 4" w:uiPriority="63"/>
-    <w:lsdException w:name="Medium Shading 2 Accent 4" w:uiPriority="64"/>
-    <w:lsdException w:name="Medium List 1 Accent 4" w:uiPriority="65"/>
-    <w:lsdException w:name="Medium List 2 Accent 4" w:uiPriority="66"/>
-    <w:lsdException w:name="Medium Grid 1 Accent 4" w:uiPriority="67"/>
-    <w:lsdException w:name="Medium Grid 2 Accent 4" w:uiPriority="68"/>
-    <w:lsdException w:name="Medium Grid 3 Accent 4" w:uiPriority="69"/>
-    <w:lsdException w:name="Dark List Accent 4" w:uiPriority="70"/>
-    <w:lsdException w:name="Colorful Shading Accent 4" w:uiPriority="71"/>
-    <w:lsdException w:name="Colorful List Accent 4" w:uiPriority="72"/>
-    <w:lsdException w:name="Colorful Grid Accent 4" w:uiPriority="73"/>
-    <w:lsdException w:name="Light Shading Accent 5" w:uiPriority="60"/>
-    <w:lsdException w:name="Light List Accent 5" w:uiPriority="61"/>
-    <w:lsdException w:name="Light Grid Accent 5" w:uiPriority="62"/>
-    <w:lsdException w:name="Medium Shading 1 Accent 5" w:uiPriority="63"/>
-    <w:lsdException w:name="Medium Shading 2 Accent 5" w:uiPriority="64"/>
-    <w:lsdException w:name="Medium List 1 Accent 5" w:uiPriority="65"/>
-    <w:lsdException w:name="Medium List 2 Accent 5" w:uiPriority="66"/>
-    <w:lsdException w:name="Medium Grid 1 Accent 5" w:uiPriority="67"/>
-    <w:lsdException w:name="Medium Grid 2 Accent 5" w:uiPriority="68"/>
-    <w:lsdException w:name="Medium Grid 3 Accent 5" w:uiPriority="69"/>
-    <w:lsdException w:name="Dark List Accent 5" w:uiPriority="70"/>
-    <w:lsdException w:name="Colorful Shading Accent 5" w:uiPriority="71"/>
-    <w:lsdException w:name="Colorful List Accent 5" w:uiPriority="72"/>
-    <w:lsdException w:name="Colorful Grid Accent 5" w:uiPriority="73"/>
-    <w:lsdException w:name="Light Shading Accent 6" w:uiPriority="60"/>
-    <w:lsdException w:name="Light List Accent 6" w:uiPriority="61"/>
-    <w:lsdException w:name="Light Grid Accent 6" w:uiPriority="62"/>
-    <w:lsdException w:name="Medium Shading 1 Accent 6" w:uiPriority="63"/>
-    <w:lsdException w:name="Medium Shading 2 Accent 6" w:uiPriority="64"/>
-    <w:lsdException w:name="Medium List 1 Accent 6" w:uiPriority="65"/>
-    <w:lsdException w:name="Medium List 2 Accent 6" w:uiPriority="66"/>
-    <w:lsdException w:name="Medium Grid 1 Accent 6" w:uiPriority="67"/>
-    <w:lsdException w:name="Medium Grid 2 Accent 6" w:uiPriority="68"/>
-    <w:lsdException w:name="Medium Grid 3 Accent 6" w:uiPriority="69"/>
-    <w:lsdException w:name="Dark List Accent 6" w:uiPriority="70"/>
-    <w:lsdException w:name="Colorful Shading Accent 6" w:uiPriority="71"/>
-    <w:lsdException w:name="Colorful List Accent 6" w:uiPriority="72"/>
-    <w:lsdException w:name="Colorful Grid Accent 6" w:uiPriority="73"/>
-    <w:lsdException w:name="Subtle Emphasis" w:uiPriority="19" w:qFormat="1"/>
-    <w:lsdException w:name="Intense Emphasis" w:uiPriority="21" w:qFormat="1"/>
-    <w:lsdException w:name="Subtle Reference" w:uiPriority="31" w:qFormat="1"/>
-    <w:lsdException w:name="Intense Reference" w:uiPriority="32" w:qFormat="1"/>
-    <w:lsdException w:name="Book Title" w:uiPriority="33" w:qFormat="1"/>
-    <w:lsdException w:name="Bibliography" w:semiHidden="1" w:uiPriority="37" w:unhideWhenUsed="1"/>
-    <w:lsdException w:name="TOC Heading" w:semiHidden="1" w:uiPriority="39" w:unhideWhenUsed="1" w:qFormat="1"/>
-    <w:lsdException w:name="Plain Table 1" w:uiPriority="41"/>
-    <w:lsdException w:name="Plain Table 2" w:uiPriority="42"/>
-    <w:lsdException w:name="Plain Table 3" w:uiPriority="43"/>
-    <w:lsdException w:name="Plain Table 4" w:uiPriority="44"/>
-    <w:lsdException w:name="Plain Table 5" w:uiPriority="45"/>
-    <w:lsdException w:name="Grid Table Light" w:uiPriority="40"/>
-    <w:lsdException w:name="Grid Table 1 Light" w:uiPriority="46"/>
-    <w:lsdException w:name="Grid Table 2" w:uiPriority="47"/>
-    <w:lsdException w:name="Grid Table 3" w:uiPriority="48"/>
-    <w:lsdException w:name="Grid Table 4" w:uiPriority="49"/>
-    <w:lsdException w:name="Grid Table 5 Dark" w:uiPriority="50"/>
-    <w:lsdException w:name="Grid Table 6 Colorful" w:uiPriority="51"/>
-    <w:lsdException w:name="Grid Table 7 Colorful" w:uiPriority="52"/>
-    <w:lsdException w:name="Grid Table 1 Light Accent 1" w:uiPriority="46"/>
-    <w:lsdException w:name="Grid Table 2 Accent 1" w:uiPriority="47"/>
-    <w:lsdException w:name="Grid Table 3 Accent 1" w:uiPriority="48"/>
-    <w:lsdException w:name="Grid Table 4 Accent 1" w:uiPriority="49"/>
-    <w:lsdException w:name="Grid Table 5 Dark Accent 1" w:uiPriority="50"/>
-    <w:lsdException w:name="Grid Table 6 Colorful Accent 1" w:uiPriority="51"/>
-    <w:lsdException w:name="Grid Table 7 Colorful Accent 1" w:uiPriority="52"/>
-    <w:lsdException w:name="Grid Table 1 Light Accent 2" w:uiPriority="46"/>
-    <w:lsdException w:name="Grid Table 2 Accent 2" w:uiPriority="47"/>
-    <w:lsdException w:name="Grid Table 3 Accent 2" w:uiPriority="48"/>
-    <w:lsdException w:name="Grid Table 4 Accent 2" w:uiPriority="49"/>
-    <w:lsdException w:name="Grid Table 5 Dark Accent 2" w:uiPriority="50"/>
-    <w:lsdException w:name="Grid Table 6 Colorful Accent 2" w:uiPriority="51"/>
-    <w:lsdException w:name="Grid Table 7 Colorful Accent 2" w:uiPriority="52"/>
-    <w:lsdException w:name="Grid Table 1 Light Accent 3" w:uiPriority="46"/>
-    <w:lsdException w:name="Grid Table 2 Accent 3" w:uiPriority="47"/>
-    <w:lsdException w:name="Grid Table 3 Accent 3" w:uiPriority="48"/>
-    <w:lsdException w:name="Grid Table 4 Accent 3" w:uiPriority="49"/>
-    <w:lsdException w:name="Grid Table 5 Dark Accent 3" w:uiPriority="50"/>
-    <w:lsdException w:name="Grid Table 6 Colorful Accent 3" w:uiPriority="51"/>
-    <w:lsdException w:name="Grid Table 7 Colorful Accent 3" w:uiPriority="52"/>
-    <w:lsdException w:name="Grid Table 1 Light Accent 4" w:uiPriority="46"/>
-    <w:lsdException w:name="Grid Table 2 Accent 4" w:uiPriority="47"/>
-    <w:lsdException w:name="Grid Table 3 Accent 4" w:uiPriority="48"/>
-    <w:lsdException w:name="Grid Table 4 Accent 4" w:uiPriority="49"/>
-    <w:lsdException w:name="Grid Table 5 Dark Accent 4" w:uiPriority="50"/>
-    <w:lsdException w:name="Grid Table 6 Colorful Accent 4" w:uiPriority="51"/>
-    <w:lsdException w:name="Grid Table 7 Colorful Accent 4" w:uiPriority="52"/>
-    <w:lsdException w:name="Grid Table 1 Light Accent 5" w:uiPriority="46"/>
-    <w:lsdException w:name="Grid Table 2 Accent 5" w:uiPriority="47"/>
-    <w:lsdException w:name="Grid Table 3 Accent 5" w:uiPriority="48"/>
-    <w:lsdException w:name="Grid Table 4 Accent 5" w:uiPriority="49"/>
-    <w:lsdException w:name="Grid Table 5 Dark Accent 5" w:uiPriority="50"/>
-    <w:lsdException w:name="Grid Table 6 Colorful Accent 5" w:uiPriority="51"/>
-    <w:lsdException w:name="Grid Table 7 Colorful Accent 5" w:uiPriority="52"/>
-    <w:lsdException w:name="Grid Table 1 Light Accent 6" w:uiPriority="46"/>
-    <w:lsdException w:name="Grid Table 2 Accent 6" w:uiPriority="47"/>
-    <w:lsdException w:name="Grid Table 3 Accent 6" w:uiPriority="48"/>
-    <w:lsdException w:name="Grid Table 4 Accent 6" w:uiPriority="49"/>
-    <w:lsdException w:name="Grid Table 5 Dark Accent 6" w:uiPriority="50"/>
-    <w:lsdException w:name="Grid Table 6 Colorful Accent 6" w:uiPriority="51"/>
-    <w:lsdException w:name="Grid Table 7 Colorful Accent 6" w:uiPriority="52"/>
-    <w:lsdException w:name="List Table 1 Light" w:uiPriority="46"/>
-    <w:lsdException w:name="List Table 2" w:uiPriority="47"/>
-    <w:lsdException w:name="List Table 3" w:uiPriority="48"/>
-    <w:lsdException w:name="List Table 4" w:uiPriority="49"/>
-    <w:lsdException w:name="List Table 5 Dark" w:uiPriority="50"/>
-    <w:lsdException w:name="List Table 6 Colorful" w:uiPriority="51"/>
-    <w:lsdException w:name="List Table 7 Colorful" w:uiPriority="52"/>
-    <w:lsdException w:name="List Table 1 Light Accent 1" w:uiPriority="46"/>
-    <w:lsdException w:name="List Table 2 Accent 1" w:uiPriority="47"/>
-    <w:lsdException w:name="List Table 3 Accent 1" w:uiPriority="48"/>
-    <w:lsdException w:name="List Table 4 Accent 1" w:uiPriority="49"/>
-    <w:lsdException w:name="List Table 5 Dark Accent 1" w:uiPriority="50"/>
-    <w:lsdException w:name="List Table 6 Colorful Accent 1" w:uiPriority="51"/>
-    <w:lsdException w:name="List Table 7 Colorful Accent 1" w:uiPriority="52"/>
-    <w:lsdException w:name="List Table 1 Light Accent 2" w:uiPriority="46"/>
-    <w:lsdException w:name="List Table 2 Accent 2" w:uiPriority="47"/>
-    <w:lsdException w:name="List Table 3 Accent 2" w:uiPriority="48"/>
-    <w:lsdException w:name="List Table 4 Accent 2" w:uiPriority="49"/>
-    <w:lsdException w:name="List Table 5 Dark Accent 2" w:uiPriority="50"/>
-    <w:lsdException w:name="List Table 6 Colorful Accent 2" w:uiPriority="51"/>
-    <w:lsdException w:name="List Table 7 Colorful Accent 2" w:uiPriority="52"/>
-    <w:lsdException w:name="List Table 1 Light Accent 3" w:uiPriority="46"/>
-    <w:lsdException w:name="List Table 2 Accent 3" w:uiPriority="47"/>
-    <w:lsdException w:name="List Table 3 Accent 3" w:uiPriority="48"/>
-    <w:lsdException w:name="List Table 4 Accent 3" w:uiPriority="49"/>
-    <w:lsdException w:name="List Table 5 Dark Accent 3" w:uiPriority="50"/>
-    <w:lsdException w:name="List Table 6 Colorful Accent 3" w:uiPriority="51"/>
-    <w:lsdException w:name="List Table 7 Colorful Accent 3" w:uiPriority="52"/>
-    <w:lsdException w:name="List Table 1 Light Accent 4" w:uiPriority="46"/>
-    <w:lsdException w:name="List Table 2 Accent 4" w:uiPriority="47"/>
-    <w:lsdException w:name="List Table 3 Accent 4" w:uiPriority="48"/>
-    <w:lsdException w:name="List Table 4 Accent 4" w:uiPriority="49"/>
-    <w:lsdException w:name="List Table 5 Dark Accent 4" w:uiPriority="50"/>
-    <w:lsdException w:name="List Table 6 Colorful Accent 4" w:uiPriority="51"/>
-    <w:lsdException w:name="List Table 7 Colorful Accent 4" w:uiPriority="52"/>
-    <w:lsdException w:name="List Table 1 Light Accent 5" w:uiPriority="46"/>
-    <w:lsdException w:name="List Table 2 Accent 5" w:uiPriority="47"/>
-    <w:lsdException w:name="List Table 3 Accent 5" w:uiPriority="48"/>
-    <w:lsdException w:name="List Table 4 Accent 5" w:uiPriority="49"/>
-    <w:lsdException w:name="List Table 5 Dark Accent 5" w:uiPriority="50"/>
-    <w:lsdException w:name="List Table 6 Colorful Accent 5" w:uiPriority="51"/>
-    <w:lsdException w:name="List Table 7 Colorful Accent 5" w:uiPriority="52"/>
-    <w:lsdException w:name="List Table 1 Light Accent 6" w:uiPriority="46"/>
-    <w:lsdException w:name="List Table 2 Accent 6" w:uiPriority="47"/>
-    <w:lsdException w:name="List Table 3 Accent 6" w:uiPriority="48"/>
-    <w:lsdException w:name="List Table 4 Accent 6" w:uiPriority="49"/>
-    <w:lsdException w:name="List Table 5 Dark Accent 6" w:uiPriority="50"/>
-    <w:lsdException w:name="List Table 6 Colorful Accent 6" w:uiPriority="51"/>
-    <w:lsdException w:name="List Table 7 Colorful Accent 6" w:uiPriority="52"/>
+  <w:latentStyles w:defLockedState="0" w:defUIPriority="99" w:defSemiHidden="1" w:defUnhideWhenUsed="1" w:defQFormat="0" w:count="267">
+    <w:lsdException w:name="Normal" w:semiHidden="0" w:uiPriority="0" w:unhideWhenUsed="0" w:qFormat="1"/>
+    <w:lsdException w:name="heading 1" w:semiHidden="0" w:uiPriority="9" w:unhideWhenUsed="0" w:qFormat="1"/>
+    <w:lsdException w:name="heading 2" w:uiPriority="9" w:qFormat="1"/>
+    <w:lsdException w:name="heading 3" w:uiPriority="9" w:qFormat="1"/>
+    <w:lsdException w:name="heading 4" w:uiPriority="9" w:qFormat="1"/>
+    <w:lsdException w:name="heading 5" w:uiPriority="9" w:qFormat="1"/>
+    <w:lsdException w:name="heading 6" w:uiPriority="9" w:qFormat="1"/>
+    <w:lsdException w:name="heading 7" w:uiPriority="9" w:qFormat="1"/>
+    <w:lsdException w:name="heading 8" w:uiPriority="9" w:qFormat="1"/>
+    <w:lsdException w:name="heading 9" w:uiPriority="9" w:qFormat="1"/>
+    <w:lsdException w:name="toc 1" w:uiPriority="39"/>
+    <w:lsdException w:name="toc 2" w:uiPriority="39"/>
+    <w:lsdException w:name="toc 3" w:uiPriority="39"/>
+    <w:lsdException w:name="toc 4" w:uiPriority="39"/>
+    <w:lsdException w:name="toc 5" w:uiPriority="39"/>
+    <w:lsdException w:name="toc 6" w:uiPriority="39"/>
+    <w:lsdException w:name="toc 7" w:uiPriority="39"/>
+    <w:lsdException w:name="toc 8" w:uiPriority="39"/>
+    <w:lsdException w:name="toc 9" w:uiPriority="39"/>
+    <w:lsdException w:name="caption" w:uiPriority="35" w:qFormat="1"/>
+    <w:lsdException w:name="Title" w:semiHidden="0" w:uiPriority="10" w:unhideWhenUsed="0" w:qFormat="1"/>
+    <w:lsdException w:name="Default Paragraph Font" w:uiPriority="1"/>
+    <w:lsdException w:name="Subtitle" w:semiHidden="0" w:uiPriority="11" w:unhideWhenUsed="0" w:qFormat="1"/>
+    <w:lsdException w:name="Strong" w:semiHidden="0" w:uiPriority="22" w:unhideWhenUsed="0" w:qFormat="1"/>
+    <w:lsdException w:name="Emphasis" w:semiHidden="0" w:uiPriority="20" w:unhideWhenUsed="0" w:qFormat="1"/>
+    <w:lsdException w:name="Table Grid" w:semiHidden="0" w:uiPriority="39" w:unhideWhenUsed="0"/>
+    <w:lsdException w:name="Placeholder Text" w:unhideWhenUsed="0"/>
+    <w:lsdException w:name="No Spacing" w:semiHidden="0" w:uiPriority="1" w:unhideWhenUsed="0" w:qFormat="1"/>
+    <w:lsdException w:name="Light Shading" w:semiHidden="0" w:uiPriority="60" w:unhideWhenUsed="0"/>
+    <w:lsdException w:name="Light List" w:semiHidden="0" w:uiPriority="61" w:unhideWhenUsed="0"/>
+    <w:lsdException w:name="Light Grid" w:semiHidden="0" w:uiPriority="62" w:unhideWhenUsed="0"/>
+    <w:lsdException w:name="Medium Shading 1" w:semiHidden="0" w:uiPriority="63" w:unhideWhenUsed="0"/>
+    <w:lsdException w:name="Medium Shading 2" w:semiHidden="0" w:uiPriority="64" w:unhideWhenUsed="0"/>
+    <w:lsdException w:name="Medium List 1" w:semiHidden="0" w:uiPriority="65" w:unhideWhenUsed="0"/>
+    <w:lsdException w:name="Medium List 2" w:semiHidden="0" w:uiPriority="66" w:unhideWhenUsed="0"/>
+    <w:lsdException w:name="Medium Grid 1" w:semiHidden="0" w:uiPriority="67" w:unhideWhenUsed="0"/>
+    <w:lsdException w:name="Medium Grid 2" w:semiHidden="0" w:uiPriority="68" w:unhideWhenUsed="0"/>
+    <w:lsdException w:name="Medium Grid 3" w:semiHidden="0" w:uiPriority="69" w:unhideWhenUsed="0"/>
+    <w:lsdException w:name="Dark List" w:semiHidden="0" w:uiPriority="70" w:unhideWhenUsed="0"/>
+    <w:lsdException w:name="Colorful Shading" w:semiHidden="0" w:uiPriority="71" w:unhideWhenUsed="0"/>
+    <w:lsdException w:name="Colorful List" w:semiHidden="0" w:uiPriority="72" w:unhideWhenUsed="0"/>
+    <w:lsdException w:name="Colorful Grid" w:semiHidden="0" w:uiPriority="73" w:unhideWhenUsed="0"/>
+    <w:lsdException w:name="Light Shading Accent 1" w:semiHidden="0" w:uiPriority="60" w:unhideWhenUsed="0"/>
+    <w:lsdException w:name="Light List Accent 1" w:semiHidden="0" w:uiPriority="61" w:unhideWhenUsed="0"/>
+    <w:lsdException w:name="Light Grid Accent 1" w:semiHidden="0" w:uiPriority="62" w:unhideWhenUsed="0"/>
+    <w:lsdException w:name="Medium Shading 1 Accent 1" w:semiHidden="0" w:uiPriority="63" w:unhideWhenUsed="0"/>
+    <w:lsdException w:name="Medium Shading 2 Accent 1" w:semiHidden="0" w:uiPriority="64" w:unhideWhenUsed="0"/>
+    <w:lsdException w:name="Medium List 1 Accent 1" w:semiHidden="0" w:uiPriority="65" w:unhideWhenUsed="0"/>
+    <w:lsdException w:name="Revision" w:unhideWhenUsed="0"/>
+    <w:lsdException w:name="List Paragraph" w:semiHidden="0" w:uiPriority="34" w:unhideWhenUsed="0" w:qFormat="1"/>
+    <w:lsdException w:name="Quote" w:semiHidden="0" w:uiPriority="29" w:unhideWhenUsed="0" w:qFormat="1"/>
+    <w:lsdException w:name="Intense Quote" w:semiHidden="0" w:uiPriority="30" w:unhideWhenUsed="0" w:qFormat="1"/>
+    <w:lsdException w:name="Medium List 2 Accent 1" w:semiHidden="0" w:uiPriority="66" w:unhideWhenUsed="0"/>
+    <w:lsdException w:name="Medium Grid 1 Accent 1" w:semiHidden="0" w:uiPriority="67" w:unhideWhenUsed="0"/>
+    <w:lsdException w:name="Medium Grid 2 Accent 1" w:semiHidden="0" w:uiPriority="68" w:unhideWhenUsed="0"/>
+    <w:lsdException w:name="Medium Grid 3 Accent 1" w:semiHidden="0" w:uiPriority="69" w:unhideWhenUsed="0"/>
+    <w:lsdException w:name="Dark List Accent 1" w:semiHidden="0" w:uiPriority="70" w:unhideWhenUsed="0"/>
+    <w:lsdException w:name="Colorful Shading Accent 1" w:semiHidden="0" w:uiPriority="71" w:unhideWhenUsed="0"/>
+    <w:lsdException w:name="Colorful List Accent 1" w:semiHidden="0" w:uiPriority="72" w:unhideWhenUsed="0"/>
+    <w:lsdException w:name="Colorful Grid Accent 1" w:semiHidden="0" w:uiPriority="73" w:unhideWhenUsed="0"/>
+    <w:lsdException w:name="Light Shading Accent 2" w:semiHidden="0" w:uiPriority="60" w:unhideWhenUsed="0"/>
+    <w:lsdException w:name="Light List Accent 2" w:semiHidden="0" w:uiPriority="61" w:unhideWhenUsed="0"/>
+    <w:lsdException w:name="Light Grid Accent 2" w:semiHidden="0" w:uiPriority="62" w:unhideWhenUsed="0"/>
+    <w:lsdException w:name="Medium Shading 1 Accent 2" w:semiHidden="0" w:uiPriority="63" w:unhideWhenUsed="0"/>
+    <w:lsdException w:name="Medium Shading 2 Accent 2" w:semiHidden="0" w:uiPriority="64" w:unhideWhenUsed="0"/>
+    <w:lsdException w:name="Medium List 1 Accent 2" w:semiHidden="0" w:uiPriority="65" w:unhideWhenUsed="0"/>
+    <w:lsdException w:name="Medium List 2 Accent 2" w:semiHidden="0" w:uiPriority="66" w:unhideWhenUsed="0"/>
+    <w:lsdException w:name="Medium Grid 1 Accent 2" w:semiHidden="0" w:uiPriority="67" w:unhideWhenUsed="0"/>
+    <w:lsdException w:name="Medium Grid 2 Accent 2" w:semiHidden="0" w:uiPriority="68" w:unhideWhenUsed="0"/>
+    <w:lsdException w:name="Medium Grid 3 Accent 2" w:semiHidden="0" w:uiPriority="69" w:unhideWhenUsed="0"/>
+    <w:lsdException w:name="Dark List Accent 2" w:semiHidden="0" w:uiPriority="70" w:unhideWhenUsed="0"/>
+    <w:lsdException w:name="Colorful Shading Accent 2" w:semiHidden="0" w:uiPriority="71" w:unhideWhenUsed="0"/>
+    <w:lsdException w:name="Colorful List Accent 2" w:semiHidden="0" w:uiPriority="72" w:unhideWhenUsed="0"/>
+    <w:lsdException w:name="Colorful Grid Accent 2" w:semiHidden="0" w:uiPriority="73" w:unhideWhenUsed="0"/>
+    <w:lsdException w:name="Light Shading Accent 3" w:semiHidden="0" w:uiPriority="60" w:unhideWhenUsed="0"/>
+    <w:lsdException w:name="Light List Accent 3" w:semiHidden="0" w:uiPriority="61" w:unhideWhenUsed="0"/>
+    <w:lsdException w:name="Light Grid Accent 3" w:semiHidden="0" w:uiPriority="62" w:unhideWhenUsed="0"/>
+    <w:lsdException w:name="Medium Shading 1 Accent 3" w:semiHidden="0" w:uiPriority="63" w:unhideWhenUsed="0"/>
+    <w:lsdException w:name="Medium Shading 2 Accent 3" w:semiHidden="0" w:uiPriority="64" w:unhideWhenUsed="0"/>
+    <w:lsdException w:name="Medium List 1 Accent 3" w:semiHidden="0" w:uiPriority="65" w:unhideWhenUsed="0"/>
+    <w:lsdException w:name="Medium List 2 Accent 3" w:semiHidden="0" w:uiPriority="66" w:unhideWhenUsed="0"/>
+    <w:lsdException w:name="Medium Grid 1 Accent 3" w:semiHidden="0" w:uiPriority="67" w:unhideWhenUsed="0"/>
+    <w:lsdException w:name="Medium Grid 2 Accent 3" w:semiHidden="0" w:uiPriority="68" w:unhideWhenUsed="0"/>
+    <w:lsdException w:name="Medium Grid 3 Accent 3" w:semiHidden="0" w:uiPriority="69" w:unhideWhenUsed="0"/>
+    <w:lsdException w:name="Dark List Accent 3" w:semiHidden="0" w:uiPriority="70" w:unhideWhenUsed="0"/>
+    <w:lsdException w:name="Colorful Shading Accent 3" w:semiHidden="0" w:uiPriority="71" w:unhideWhenUsed="0"/>
+    <w:lsdException w:name="Colorful List Accent 3" w:semiHidden="0" w:uiPriority="72" w:unhideWhenUsed="0"/>
+    <w:lsdException w:name="Colorful Grid Accent 3" w:semiHidden="0" w:uiPriority="73" w:unhideWhenUsed="0"/>
+    <w:lsdException w:name="Light Shading Accent 4" w:semiHidden="0" w:uiPriority="60" w:unhideWhenUsed="0"/>
+    <w:lsdException w:name="Light List Accent 4" w:semiHidden="0" w:uiPriority="61" w:unhideWhenUsed="0"/>
+    <w:lsdException w:name="Light Grid Accent 4" w:semiHidden="0" w:uiPriority="62" w:unhideWhenUsed="0"/>
+    <w:lsdException w:name="Medium Shading 1 Accent 4" w:semiHidden="0" w:uiPriority="63" w:unhideWhenUsed="0"/>
+    <w:lsdException w:name="Medium Shading 2 Accent 4" w:semiHidden="0" w:uiPriority="64" w:unhideWhenUsed="0"/>
+    <w:lsdException w:name="Medium List 1 Accent 4" w:semiHidden="0" w:uiPriority="65" w:unhideWhenUsed="0"/>
+    <w:lsdException w:name="Medium List 2 Accent 4" w:semiHidden="0" w:uiPriority="66" w:unhideWhenUsed="0"/>
+    <w:lsdException w:name="Medium Grid 1 Accent 4" w:semiHidden="0" w:uiPriority="67" w:unhideWhenUsed="0"/>
+    <w:lsdException w:name="Medium Grid 2 Accent 4" w:semiHidden="0" w:uiPriority="68" w:unhideWhenUsed="0"/>
+    <w:lsdException w:name="Medium Grid 3 Accent 4" w:semiHidden="0" w:uiPriority="69" w:unhideWhenUsed="0"/>
+    <w:lsdException w:name="Dark List Accent 4" w:semiHidden="0" w:uiPriority="70" w:unhideWhenUsed="0"/>
+    <w:lsdException w:name="Colorful Shading Accent 4" w:semiHidden="0" w:uiPriority="71" w:unhideWhenUsed="0"/>
+    <w:lsdException w:name="Colorful List Accent 4" w:semiHidden="0" w:uiPriority="72" w:unhideWhenUsed="0"/>
+    <w:lsdException w:name="Colorful Grid Accent 4" w:semiHidden="0" w:uiPriority="73" w:unhideWhenUsed="0"/>
+    <w:lsdException w:name="Light Shading Accent 5" w:semiHidden="0" w:uiPriority="60" w:unhideWhenUsed="0"/>
+    <w:lsdException w:name="Light List Accent 5" w:semiHidden="0" w:uiPriority="61" w:unhideWhenUsed="0"/>
+    <w:lsdException w:name="Light Grid Accent 5" w:semiHidden="0" w:uiPriority="62" w:unhideWhenUsed="0"/>
+    <w:lsdException w:name="Medium Shading 1 Accent 5" w:semiHidden="0" w:uiPriority="63" w:unhideWhenUsed="0"/>
+    <w:lsdException w:name="Medium Shading 2 Accent 5" w:semiHidden="0" w:uiPriority="64" w:unhideWhenUsed="0"/>
+    <w:lsdException w:name="Medium List 1 Accent 5" w:semiHidden="0" w:uiPriority="65" w:unhideWhenUsed="0"/>
+    <w:lsdException w:name="Medium List 2 Accent 5" w:semiHidden="0" w:uiPriority="66" w:unhideWhenUsed="0"/>
+    <w:lsdException w:name="Medium Grid 1 Accent 5" w:semiHidden="0" w:uiPriority="67" w:unhideWhenUsed="0"/>
+    <w:lsdException w:name="Medium Grid 2 Accent 5" w:semiHidden="0" w:uiPriority="68" w:unhideWhenUsed="0"/>
+    <w:lsdException w:name="Medium Grid 3 Accent 5" w:semiHidden="0" w:uiPriority="69" w:unhideWhenUsed="0"/>
+    <w:lsdException w:name="Dark List Accent 5" w:semiHidden="0" w:uiPriority="70" w:unhideWhenUsed="0"/>
+    <w:lsdException w:name="Colorful Shading Accent 5" w:semiHidden="0" w:uiPriority="71" w:unhideWhenUsed="0"/>
+    <w:lsdException w:name="Colorful List Accent 5" w:semiHidden="0" w:uiPriority="72" w:unhideWhenUsed="0"/>
+    <w:lsdException w:name="Colorful Grid Accent 5" w:semiHidden="0" w:uiPriority="73" w:unhideWhenUsed="0"/>
+    <w:lsdException w:name="Light Shading Accent 6" w:semiHidden="0" w:uiPriority="60" w:unhideWhenUsed="0"/>
+    <w:lsdException w:name="Light List Accent 6" w:semiHidden="0" w:uiPriority="61" w:unhideWhenUsed="0"/>
+    <w:lsdException w:name="Light Grid Accent 6" w:semiHidden="0" w:uiPriority="62" w:unhideWhenUsed="0"/>
+    <w:lsdException w:name="Medium Shading 1 Accent 6" w:semiHidden="0" w:uiPriority="63" w:unhideWhenUsed="0"/>
+    <w:lsdException w:name="Medium Shading 2 Accent 6" w:semiHidden="0" w:uiPriority="64" w:unhideWhenUsed="0"/>
+    <w:lsdException w:name="Medium List 1 Accent 6" w:semiHidden="0" w:uiPriority="65" w:unhideWhenUsed="0"/>
+    <w:lsdException w:name="Medium List 2 Accent 6" w:semiHidden="0" w:uiPriority="66" w:unhideWhenUsed="0"/>
+    <w:lsdException w:name="Medium Grid 1 Accent 6" w:semiHidden="0" w:uiPriority="67" w:unhideWhenUsed="0"/>
+    <w:lsdException w:name="Medium Grid 2 Accent 6" w:semiHidden="0" w:uiPriority="68" w:unhideWhenUsed="0"/>
+    <w:lsdException w:name="Medium Grid 3 Accent 6" w:semiHidden="0" w:uiPriority="69" w:unhideWhenUsed="0"/>
+    <w:lsdException w:name="Dark List Accent 6" w:semiHidden="0" w:uiPriority="70" w:unhideWhenUsed="0"/>
+    <w:lsdException w:name="Colorful Shading Accent 6" w:semiHidden="0" w:uiPriority="71" w:unhideWhenUsed="0"/>
+    <w:lsdException w:name="Colorful List Accent 6" w:semiHidden="0" w:uiPriority="72" w:unhideWhenUsed="0"/>
+    <w:lsdException w:name="Colorful Grid Accent 6" w:semiHidden="0" w:uiPriority="73" w:unhideWhenUsed="0"/>
+    <w:lsdException w:name="Subtle Emphasis" w:semiHidden="0" w:uiPriority="19" w:unhideWhenUsed="0" w:qFormat="1"/>
+    <w:lsdException w:name="Intense Emphasis" w:semiHidden="0" w:uiPriority="21" w:unhideWhenUsed="0" w:qFormat="1"/>
+    <w:lsdException w:name="Subtle Reference" w:semiHidden="0" w:uiPriority="31" w:unhideWhenUsed="0" w:qFormat="1"/>
+    <w:lsdException w:name="Intense Reference" w:semiHidden="0" w:uiPriority="32" w:unhideWhenUsed="0" w:qFormat="1"/>
+    <w:lsdException w:name="Book Title" w:semiHidden="0" w:uiPriority="33" w:unhideWhenUsed="0" w:qFormat="1"/>
+    <w:lsdException w:name="Bibliography" w:uiPriority="37"/>
+    <w:lsdException w:name="TOC Heading" w:uiPriority="39" w:qFormat="1"/>
   </w:latentStyles>
   <w:style w:type="paragraph" w:default="1" w:styleId="Normal">
     <w:name w:val="Normal"/>
     <w:qFormat/>
+    <w:rsid w:val="001442EC"/>
   </w:style>
   <w:style w:type="character" w:default="1" w:styleId="DefaultParagraphFont">
     <w:name w:val="Default Paragraph Font"/>
@@ -12645,6 +11389,7 @@
     <w:uiPriority w:val="99"/>
     <w:semiHidden/>
     <w:unhideWhenUsed/>
+    <w:qFormat/>
     <w:tblPr>
       <w:tblInd w:w="0" w:type="dxa"/>
       <w:tblCellMar>
@@ -12707,7 +11452,7 @@
     </a:clrScheme>
     <a:fontScheme name="Office">
       <a:majorFont>
-        <a:latin typeface="Calibri Light" panose="020F0302020204030204"/>
+        <a:latin typeface="Calibri Light"/>
         <a:ea typeface=""/>
         <a:cs typeface=""/>
         <a:font script="Jpan" typeface="游ゴシック Light"/>
@@ -12742,7 +11487,7 @@
         <a:font script="Geor" typeface="Sylfaen"/>
       </a:majorFont>
       <a:minorFont>
-        <a:latin typeface="Calibri" panose="020F0502020204030204"/>
+        <a:latin typeface="Calibri"/>
         <a:ea typeface=""/>
         <a:cs typeface=""/>
         <a:font script="Jpan" typeface="游明朝"/>
@@ -12919,7 +11664,7 @@
   <a:extraClrSchemeLst/>
   <a:extLst>
     <a:ext uri="{05A4C25C-085E-4340-85A3-A5531E510DB2}">
-      <thm15:themeFamily xmlns:thm15="http://schemas.microsoft.com/office/thememl/2012/main" name="Office Theme" id="{62F939B6-93AF-4DB8-9C6B-D6C7DFDC589F}" vid="{4A3C46E8-61CC-4603-A589-7422A47A8E4A}"/>
+      <thm15:themeFamily xmlns="" xmlns:thm15="http://schemas.microsoft.com/office/thememl/2012/main" name="Office Theme" id="{62F939B6-93AF-4DB8-9C6B-D6C7DFDC589F}" vid="{4A3C46E8-61CC-4603-A589-7422A47A8E4A}"/>
     </a:ext>
   </a:extLst>
 </a:theme>

</xml_diff>

<commit_message>
update on 8 March 2019
</commit_message>
<xml_diff>
--- a/Images Status In Offering.docx
+++ b/Images Status In Offering.docx
@@ -1,6 +1,6 @@
 
 <file path=word/document.xml><?xml version="1.0" encoding="utf-8"?>
-<w:document xmlns:ve="http://schemas.openxmlformats.org/markup-compatibility/2006" xmlns:o="urn:schemas-microsoft-com:office:office" xmlns:r="http://schemas.openxmlformats.org/officeDocument/2006/relationships" xmlns:m="http://schemas.openxmlformats.org/officeDocument/2006/math" xmlns:v="urn:schemas-microsoft-com:vml" xmlns:wp="http://schemas.openxmlformats.org/drawingml/2006/wordprocessingDrawing" xmlns:w10="urn:schemas-microsoft-com:office:word" xmlns:w="http://schemas.openxmlformats.org/wordprocessingml/2006/main" xmlns:wne="http://schemas.microsoft.com/office/word/2006/wordml">
+<w:document xmlns:wpc="http://schemas.microsoft.com/office/word/2010/wordprocessingCanvas" xmlns:cx="http://schemas.microsoft.com/office/drawing/2014/chartex" xmlns:cx1="http://schemas.microsoft.com/office/drawing/2015/9/8/chartex" xmlns:mc="http://schemas.openxmlformats.org/markup-compatibility/2006" xmlns:o="urn:schemas-microsoft-com:office:office" xmlns:r="http://schemas.openxmlformats.org/officeDocument/2006/relationships" xmlns:m="http://schemas.openxmlformats.org/officeDocument/2006/math" xmlns:v="urn:schemas-microsoft-com:vml" xmlns:wp14="http://schemas.microsoft.com/office/word/2010/wordprocessingDrawing" xmlns:wp="http://schemas.openxmlformats.org/drawingml/2006/wordprocessingDrawing" xmlns:w10="urn:schemas-microsoft-com:office:word" xmlns:w="http://schemas.openxmlformats.org/wordprocessingml/2006/main" xmlns:w14="http://schemas.microsoft.com/office/word/2010/wordml" xmlns:w15="http://schemas.microsoft.com/office/word/2012/wordml" xmlns:w16se="http://schemas.microsoft.com/office/word/2015/wordml/symex" xmlns:wpg="http://schemas.microsoft.com/office/word/2010/wordprocessingGroup" xmlns:wpi="http://schemas.microsoft.com/office/word/2010/wordprocessingInk" xmlns:wne="http://schemas.microsoft.com/office/word/2006/wordml" xmlns:wps="http://schemas.microsoft.com/office/word/2010/wordprocessingShape" mc:Ignorable="w14 w15 w16se wp14">
   <w:body>
     <w:p>
       <w:pPr>
@@ -183,7 +183,7 @@
           <w:left w:w="10" w:type="dxa"/>
           <w:right w:w="10" w:type="dxa"/>
         </w:tblCellMar>
-        <w:tblLook w:val="04A0"/>
+        <w:tblLook w:val="04A0" w:firstRow="1" w:lastRow="0" w:firstColumn="1" w:lastColumn="0" w:noHBand="0" w:noVBand="1"/>
       </w:tblPr>
       <w:tblGrid>
         <w:gridCol w:w="2370"/>
@@ -554,23 +554,13 @@
                 <w:rFonts w:ascii="Calibri" w:eastAsia="Calibri" w:hAnsi="Calibri" w:cs="Calibri"/>
               </w:rPr>
             </w:pPr>
-            <w:proofErr w:type="spellStart"/>
-            <w:r>
-              <w:rPr>
-                <w:rFonts w:ascii="Calibri" w:eastAsia="Calibri" w:hAnsi="Calibri" w:cs="Calibri"/>
-                <w:b/>
-                <w:sz w:val="28"/>
-              </w:rPr>
-              <w:t>Mohit</w:t>
-            </w:r>
-            <w:proofErr w:type="spellEnd"/>
-            <w:r>
-              <w:rPr>
-                <w:rFonts w:ascii="Calibri" w:eastAsia="Calibri" w:hAnsi="Calibri" w:cs="Calibri"/>
-                <w:b/>
-                <w:sz w:val="28"/>
-              </w:rPr>
-              <w:t xml:space="preserve"> </w:t>
+            <w:r>
+              <w:rPr>
+                <w:rFonts w:ascii="Calibri" w:eastAsia="Calibri" w:hAnsi="Calibri" w:cs="Calibri"/>
+                <w:b/>
+                <w:sz w:val="28"/>
+              </w:rPr>
+              <w:t xml:space="preserve">Mohit </w:t>
             </w:r>
             <w:proofErr w:type="spellStart"/>
             <w:r>
@@ -927,10 +917,10 @@
               <w:rPr>
                 <w:rFonts w:ascii="Calibri" w:eastAsia="Calibri" w:hAnsi="Calibri" w:cs="Calibri"/>
                 <w:b/>
-                <w:color w:val="00B050"/>
-                <w:sz w:val="28"/>
-              </w:rPr>
-              <w:t>DONE</w:t>
+                <w:color w:val="7030A0"/>
+                <w:sz w:val="28"/>
+              </w:rPr>
+              <w:t>PENDING</w:t>
             </w:r>
           </w:p>
         </w:tc>
@@ -1090,7 +1080,7 @@
           <w:left w:w="10" w:type="dxa"/>
           <w:right w:w="10" w:type="dxa"/>
         </w:tblCellMar>
-        <w:tblLook w:val="04A0"/>
+        <w:tblLook w:val="04A0" w:firstRow="1" w:lastRow="0" w:firstColumn="1" w:lastColumn="0" w:noHBand="0" w:noVBand="1"/>
       </w:tblPr>
       <w:tblGrid>
         <w:gridCol w:w="2370"/>
@@ -1450,23 +1440,13 @@
                 <w:rFonts w:ascii="Calibri" w:eastAsia="Calibri" w:hAnsi="Calibri" w:cs="Calibri"/>
               </w:rPr>
             </w:pPr>
-            <w:proofErr w:type="spellStart"/>
-            <w:r>
-              <w:rPr>
-                <w:rFonts w:ascii="Calibri" w:eastAsia="Calibri" w:hAnsi="Calibri" w:cs="Calibri"/>
-                <w:b/>
-                <w:sz w:val="28"/>
-              </w:rPr>
-              <w:t>Mohit</w:t>
-            </w:r>
-            <w:proofErr w:type="spellEnd"/>
-            <w:r>
-              <w:rPr>
-                <w:rFonts w:ascii="Calibri" w:eastAsia="Calibri" w:hAnsi="Calibri" w:cs="Calibri"/>
-                <w:b/>
-                <w:sz w:val="28"/>
-              </w:rPr>
-              <w:t xml:space="preserve"> </w:t>
+            <w:r>
+              <w:rPr>
+                <w:rFonts w:ascii="Calibri" w:eastAsia="Calibri" w:hAnsi="Calibri" w:cs="Calibri"/>
+                <w:b/>
+                <w:sz w:val="28"/>
+              </w:rPr>
+              <w:t xml:space="preserve">Mohit </w:t>
             </w:r>
             <w:proofErr w:type="spellStart"/>
             <w:r>
@@ -1823,10 +1803,10 @@
               <w:rPr>
                 <w:rFonts w:ascii="Calibri" w:eastAsia="Calibri" w:hAnsi="Calibri" w:cs="Calibri"/>
                 <w:b/>
-                <w:color w:val="00B050"/>
-                <w:sz w:val="28"/>
-              </w:rPr>
-              <w:t>DONE</w:t>
+                <w:color w:val="7030A0"/>
+                <w:sz w:val="28"/>
+              </w:rPr>
+              <w:t>PENDING</w:t>
             </w:r>
           </w:p>
         </w:tc>
@@ -1881,7 +1861,7 @@
           <w:left w:w="10" w:type="dxa"/>
           <w:right w:w="10" w:type="dxa"/>
         </w:tblCellMar>
-        <w:tblLook w:val="04A0"/>
+        <w:tblLook w:val="04A0" w:firstRow="1" w:lastRow="0" w:firstColumn="1" w:lastColumn="0" w:noHBand="0" w:noVBand="1"/>
       </w:tblPr>
       <w:tblGrid>
         <w:gridCol w:w="2369"/>
@@ -2453,9 +2433,27 @@
                 <w:b/>
                 <w:sz w:val="28"/>
               </w:rPr>
-              <w:t>ShristiVerma</w:t>
+              <w:t>Shristi</w:t>
             </w:r>
             <w:proofErr w:type="spellEnd"/>
+            <w:r>
+              <w:rPr>
+                <w:rFonts w:ascii="Calibri" w:eastAsia="Calibri" w:hAnsi="Calibri" w:cs="Calibri"/>
+                <w:b/>
+                <w:sz w:val="28"/>
+              </w:rPr>
+              <w:t xml:space="preserve"> </w:t>
+            </w:r>
+            <w:proofErr w:type="spellStart"/>
+            <w:r>
+              <w:rPr>
+                <w:rFonts w:ascii="Calibri" w:eastAsia="Calibri" w:hAnsi="Calibri" w:cs="Calibri"/>
+                <w:b/>
+                <w:sz w:val="28"/>
+              </w:rPr>
+              <w:t>Verma</w:t>
+            </w:r>
+            <w:proofErr w:type="spellEnd"/>
           </w:p>
           <w:p>
             <w:pPr>
@@ -2497,18 +2495,7 @@
                 <w:color w:val="00B050"/>
                 <w:sz w:val="28"/>
               </w:rPr>
-              <w:t>DO</w:t>
-            </w:r>
-            <w:bookmarkStart w:id="0" w:name="_GoBack"/>
-            <w:bookmarkEnd w:id="0"/>
-            <w:r>
-              <w:rPr>
-                <w:rFonts w:ascii="Calibri" w:eastAsia="Calibri" w:hAnsi="Calibri" w:cs="Calibri"/>
-                <w:b/>
-                <w:color w:val="00B050"/>
-                <w:sz w:val="28"/>
-              </w:rPr>
-              <w:t>NE</w:t>
+              <w:t>DONE</w:t>
             </w:r>
           </w:p>
         </w:tc>
@@ -2625,6 +2612,22 @@
                 <w:rFonts w:ascii="Calibri" w:eastAsia="Calibri" w:hAnsi="Calibri" w:cs="Calibri"/>
               </w:rPr>
             </w:pPr>
+            <w:r>
+              <w:rPr>
+                <w:rFonts w:ascii="Calibri" w:eastAsia="Calibri" w:hAnsi="Calibri" w:cs="Calibri"/>
+                <w:b/>
+                <w:sz w:val="28"/>
+              </w:rPr>
+              <w:t>Mohit</w:t>
+            </w:r>
+            <w:r>
+              <w:rPr>
+                <w:rFonts w:ascii="Calibri" w:eastAsia="Calibri" w:hAnsi="Calibri" w:cs="Calibri"/>
+                <w:b/>
+                <w:sz w:val="28"/>
+              </w:rPr>
+              <w:t xml:space="preserve"> </w:t>
+            </w:r>
             <w:proofErr w:type="spellStart"/>
             <w:r>
               <w:rPr>
@@ -2632,7 +2635,7 @@
                 <w:b/>
                 <w:sz w:val="28"/>
               </w:rPr>
-              <w:t>MohitVerma</w:t>
+              <w:t>Verma</w:t>
             </w:r>
             <w:proofErr w:type="spellEnd"/>
           </w:p>
@@ -2722,7 +2725,7 @@
           <w:left w:w="10" w:type="dxa"/>
           <w:right w:w="10" w:type="dxa"/>
         </w:tblCellMar>
-        <w:tblLook w:val="04A0"/>
+        <w:tblLook w:val="04A0" w:firstRow="1" w:lastRow="0" w:firstColumn="1" w:lastColumn="0" w:noHBand="0" w:noVBand="1"/>
       </w:tblPr>
       <w:tblGrid>
         <w:gridCol w:w="2369"/>
@@ -3084,23 +3087,13 @@
                 <w:rFonts w:ascii="Calibri" w:eastAsia="Calibri" w:hAnsi="Calibri" w:cs="Calibri"/>
               </w:rPr>
             </w:pPr>
-            <w:proofErr w:type="spellStart"/>
-            <w:r>
-              <w:rPr>
-                <w:rFonts w:ascii="Calibri" w:eastAsia="Calibri" w:hAnsi="Calibri" w:cs="Calibri"/>
-                <w:b/>
-                <w:sz w:val="28"/>
-              </w:rPr>
-              <w:t>Mohit</w:t>
-            </w:r>
-            <w:proofErr w:type="spellEnd"/>
-            <w:r>
-              <w:rPr>
-                <w:rFonts w:ascii="Calibri" w:eastAsia="Calibri" w:hAnsi="Calibri" w:cs="Calibri"/>
-                <w:b/>
-                <w:sz w:val="28"/>
-              </w:rPr>
-              <w:t xml:space="preserve"> </w:t>
+            <w:r>
+              <w:rPr>
+                <w:rFonts w:ascii="Calibri" w:eastAsia="Calibri" w:hAnsi="Calibri" w:cs="Calibri"/>
+                <w:b/>
+                <w:sz w:val="28"/>
+              </w:rPr>
+              <w:t xml:space="preserve">Mohit </w:t>
             </w:r>
             <w:proofErr w:type="spellStart"/>
             <w:r>
@@ -3455,10 +3448,10 @@
               <w:rPr>
                 <w:rFonts w:ascii="Calibri" w:eastAsia="Calibri" w:hAnsi="Calibri" w:cs="Calibri"/>
                 <w:b/>
-                <w:color w:val="00B050"/>
-                <w:sz w:val="28"/>
-              </w:rPr>
-              <w:t>DONE</w:t>
+                <w:color w:val="7030A0"/>
+                <w:sz w:val="28"/>
+              </w:rPr>
+              <w:t>PENDING</w:t>
             </w:r>
           </w:p>
         </w:tc>
@@ -3618,7 +3611,7 @@
           <w:left w:w="10" w:type="dxa"/>
           <w:right w:w="10" w:type="dxa"/>
         </w:tblCellMar>
-        <w:tblLook w:val="04A0"/>
+        <w:tblLook w:val="04A0" w:firstRow="1" w:lastRow="0" w:firstColumn="1" w:lastColumn="0" w:noHBand="0" w:noVBand="1"/>
       </w:tblPr>
       <w:tblGrid>
         <w:gridCol w:w="2369"/>
@@ -3855,7 +3848,25 @@
                 <w:b/>
                 <w:sz w:val="28"/>
               </w:rPr>
-              <w:t>ShristiVerma</w:t>
+              <w:t>Shristi</w:t>
+            </w:r>
+            <w:proofErr w:type="spellEnd"/>
+            <w:r>
+              <w:rPr>
+                <w:rFonts w:ascii="Calibri" w:eastAsia="Calibri" w:hAnsi="Calibri" w:cs="Calibri"/>
+                <w:b/>
+                <w:sz w:val="28"/>
+              </w:rPr>
+              <w:t xml:space="preserve"> </w:t>
+            </w:r>
+            <w:proofErr w:type="spellStart"/>
+            <w:r>
+              <w:rPr>
+                <w:rFonts w:ascii="Calibri" w:eastAsia="Calibri" w:hAnsi="Calibri" w:cs="Calibri"/>
+                <w:b/>
+                <w:sz w:val="28"/>
+              </w:rPr>
+              <w:t>Verma</w:t>
             </w:r>
             <w:proofErr w:type="spellEnd"/>
           </w:p>
@@ -3980,23 +3991,13 @@
                 <w:rFonts w:ascii="Calibri" w:eastAsia="Calibri" w:hAnsi="Calibri" w:cs="Calibri"/>
               </w:rPr>
             </w:pPr>
-            <w:proofErr w:type="spellStart"/>
-            <w:r>
-              <w:rPr>
-                <w:rFonts w:ascii="Calibri" w:eastAsia="Calibri" w:hAnsi="Calibri" w:cs="Calibri"/>
-                <w:b/>
-                <w:sz w:val="28"/>
-              </w:rPr>
-              <w:t>Mohit</w:t>
-            </w:r>
-            <w:proofErr w:type="spellEnd"/>
-            <w:r>
-              <w:rPr>
-                <w:rFonts w:ascii="Calibri" w:eastAsia="Calibri" w:hAnsi="Calibri" w:cs="Calibri"/>
-                <w:b/>
-                <w:sz w:val="28"/>
-              </w:rPr>
-              <w:t xml:space="preserve"> </w:t>
+            <w:r>
+              <w:rPr>
+                <w:rFonts w:ascii="Calibri" w:eastAsia="Calibri" w:hAnsi="Calibri" w:cs="Calibri"/>
+                <w:b/>
+                <w:sz w:val="28"/>
+              </w:rPr>
+              <w:t xml:space="preserve">Mohit </w:t>
             </w:r>
             <w:proofErr w:type="spellStart"/>
             <w:r>
@@ -4237,7 +4238,6 @@
                 <w:b/>
                 <w:sz w:val="28"/>
               </w:rPr>
-              <w:lastRenderedPageBreak/>
               <w:t>Logo image</w:t>
             </w:r>
           </w:p>
@@ -4354,10 +4354,10 @@
               <w:rPr>
                 <w:rFonts w:ascii="Calibri" w:eastAsia="Calibri" w:hAnsi="Calibri" w:cs="Calibri"/>
                 <w:b/>
-                <w:color w:val="00B050"/>
-                <w:sz w:val="28"/>
-              </w:rPr>
-              <w:t>DONE</w:t>
+                <w:color w:val="7030A0"/>
+                <w:sz w:val="28"/>
+              </w:rPr>
+              <w:t>PENDING</w:t>
             </w:r>
           </w:p>
         </w:tc>
@@ -4538,7 +4538,7 @@
           <w:left w:w="10" w:type="dxa"/>
           <w:right w:w="10" w:type="dxa"/>
         </w:tblCellMar>
-        <w:tblLook w:val="04A0"/>
+        <w:tblLook w:val="04A0" w:firstRow="1" w:lastRow="0" w:firstColumn="1" w:lastColumn="0" w:noHBand="0" w:noVBand="1"/>
       </w:tblPr>
       <w:tblGrid>
         <w:gridCol w:w="2368"/>
@@ -4775,7 +4775,25 @@
                 <w:b/>
                 <w:sz w:val="28"/>
               </w:rPr>
-              <w:t>ShristiVerma</w:t>
+              <w:t>Shristi</w:t>
+            </w:r>
+            <w:proofErr w:type="spellEnd"/>
+            <w:r>
+              <w:rPr>
+                <w:rFonts w:ascii="Calibri" w:eastAsia="Calibri" w:hAnsi="Calibri" w:cs="Calibri"/>
+                <w:b/>
+                <w:sz w:val="28"/>
+              </w:rPr>
+              <w:t xml:space="preserve"> </w:t>
+            </w:r>
+            <w:proofErr w:type="spellStart"/>
+            <w:r>
+              <w:rPr>
+                <w:rFonts w:ascii="Calibri" w:eastAsia="Calibri" w:hAnsi="Calibri" w:cs="Calibri"/>
+                <w:b/>
+                <w:sz w:val="28"/>
+              </w:rPr>
+              <w:t>Verma</w:t>
             </w:r>
             <w:proofErr w:type="spellEnd"/>
           </w:p>
@@ -5178,7 +5196,7 @@
           <w:left w:w="10" w:type="dxa"/>
           <w:right w:w="10" w:type="dxa"/>
         </w:tblCellMar>
-        <w:tblLook w:val="04A0"/>
+        <w:tblLook w:val="04A0" w:firstRow="1" w:lastRow="0" w:firstColumn="1" w:lastColumn="0" w:noHBand="0" w:noVBand="1"/>
       </w:tblPr>
       <w:tblGrid>
         <w:gridCol w:w="2370"/>
@@ -5538,23 +5556,13 @@
                 <w:rFonts w:ascii="Calibri" w:eastAsia="Calibri" w:hAnsi="Calibri" w:cs="Calibri"/>
               </w:rPr>
             </w:pPr>
-            <w:proofErr w:type="spellStart"/>
-            <w:r>
-              <w:rPr>
-                <w:rFonts w:ascii="Calibri" w:eastAsia="Calibri" w:hAnsi="Calibri" w:cs="Calibri"/>
-                <w:b/>
-                <w:sz w:val="28"/>
-              </w:rPr>
-              <w:t>Mohit</w:t>
-            </w:r>
-            <w:proofErr w:type="spellEnd"/>
-            <w:r>
-              <w:rPr>
-                <w:rFonts w:ascii="Calibri" w:eastAsia="Calibri" w:hAnsi="Calibri" w:cs="Calibri"/>
-                <w:b/>
-                <w:sz w:val="28"/>
-              </w:rPr>
-              <w:t xml:space="preserve"> </w:t>
+            <w:r>
+              <w:rPr>
+                <w:rFonts w:ascii="Calibri" w:eastAsia="Calibri" w:hAnsi="Calibri" w:cs="Calibri"/>
+                <w:b/>
+                <w:sz w:val="28"/>
+              </w:rPr>
+              <w:t xml:space="preserve">Mohit </w:t>
             </w:r>
             <w:proofErr w:type="spellStart"/>
             <w:r>
@@ -5909,10 +5917,10 @@
               <w:rPr>
                 <w:rFonts w:ascii="Calibri" w:eastAsia="Calibri" w:hAnsi="Calibri" w:cs="Calibri"/>
                 <w:b/>
-                <w:color w:val="00B050"/>
-                <w:sz w:val="28"/>
-              </w:rPr>
-              <w:t>DONE</w:t>
+                <w:color w:val="7030A0"/>
+                <w:sz w:val="28"/>
+              </w:rPr>
+              <w:t>PENDING</w:t>
             </w:r>
           </w:p>
         </w:tc>
@@ -6050,7 +6058,15 @@
           <w:b/>
           <w:sz w:val="28"/>
         </w:rPr>
-        <w:t>Cloud development page</w:t>
+        <w:t xml:space="preserve">Cloud and DevOps </w:t>
+      </w:r>
+      <w:r>
+        <w:rPr>
+          <w:rFonts w:ascii="Calibri" w:eastAsia="Calibri" w:hAnsi="Calibri" w:cs="Calibri"/>
+          <w:b/>
+          <w:sz w:val="28"/>
+        </w:rPr>
+        <w:t>page</w:t>
       </w:r>
     </w:p>
     <w:p>
@@ -6072,7 +6088,955 @@
           <w:left w:w="10" w:type="dxa"/>
           <w:right w:w="10" w:type="dxa"/>
         </w:tblCellMar>
-        <w:tblLook w:val="04A0"/>
+        <w:tblLook w:val="04A0" w:firstRow="1" w:lastRow="0" w:firstColumn="1" w:lastColumn="0" w:noHBand="0" w:noVBand="1"/>
+      </w:tblPr>
+      <w:tblGrid>
+        <w:gridCol w:w="2369"/>
+        <w:gridCol w:w="2368"/>
+        <w:gridCol w:w="2362"/>
+        <w:gridCol w:w="2369"/>
+      </w:tblGrid>
+      <w:tr>
+        <w:trPr>
+          <w:trHeight w:val="1"/>
+        </w:trPr>
+        <w:tc>
+          <w:tcPr>
+            <w:tcW w:w="2369" w:type="dxa"/>
+            <w:tcBorders>
+              <w:top w:val="single" w:sz="4" w:space="0" w:color="000000"/>
+              <w:left w:val="single" w:sz="4" w:space="0" w:color="000000"/>
+              <w:bottom w:val="single" w:sz="4" w:space="0" w:color="000000"/>
+              <w:right w:val="single" w:sz="4" w:space="0" w:color="000000"/>
+            </w:tcBorders>
+            <w:shd w:val="clear" w:color="000000" w:fill="FFFFFF"/>
+            <w:tcMar>
+              <w:left w:w="108" w:type="dxa"/>
+              <w:right w:w="108" w:type="dxa"/>
+            </w:tcMar>
+          </w:tcPr>
+          <w:p>
+            <w:pPr>
+              <w:spacing w:after="0" w:line="240" w:lineRule="auto"/>
+              <w:jc w:val="center"/>
+              <w:rPr>
+                <w:rFonts w:ascii="Calibri" w:eastAsia="Calibri" w:hAnsi="Calibri" w:cs="Calibri"/>
+              </w:rPr>
+            </w:pPr>
+            <w:r>
+              <w:rPr>
+                <w:rFonts w:ascii="Calibri" w:eastAsia="Calibri" w:hAnsi="Calibri" w:cs="Calibri"/>
+                <w:b/>
+                <w:sz w:val="28"/>
+              </w:rPr>
+              <w:t>Name</w:t>
+            </w:r>
+          </w:p>
+        </w:tc>
+        <w:tc>
+          <w:tcPr>
+            <w:tcW w:w="2368" w:type="dxa"/>
+            <w:tcBorders>
+              <w:top w:val="single" w:sz="4" w:space="0" w:color="000000"/>
+              <w:left w:val="single" w:sz="4" w:space="0" w:color="000000"/>
+              <w:bottom w:val="single" w:sz="4" w:space="0" w:color="000000"/>
+              <w:right w:val="single" w:sz="4" w:space="0" w:color="000000"/>
+            </w:tcBorders>
+            <w:shd w:val="clear" w:color="000000" w:fill="FFFFFF"/>
+            <w:tcMar>
+              <w:left w:w="108" w:type="dxa"/>
+              <w:right w:w="108" w:type="dxa"/>
+            </w:tcMar>
+          </w:tcPr>
+          <w:p>
+            <w:pPr>
+              <w:spacing w:after="0" w:line="240" w:lineRule="auto"/>
+              <w:jc w:val="center"/>
+              <w:rPr>
+                <w:rFonts w:ascii="Calibri" w:eastAsia="Calibri" w:hAnsi="Calibri" w:cs="Calibri"/>
+              </w:rPr>
+            </w:pPr>
+            <w:r>
+              <w:rPr>
+                <w:rFonts w:ascii="Calibri" w:eastAsia="Calibri" w:hAnsi="Calibri" w:cs="Calibri"/>
+                <w:b/>
+                <w:sz w:val="28"/>
+              </w:rPr>
+              <w:t>Section</w:t>
+            </w:r>
+          </w:p>
+        </w:tc>
+        <w:tc>
+          <w:tcPr>
+            <w:tcW w:w="2362" w:type="dxa"/>
+            <w:tcBorders>
+              <w:top w:val="single" w:sz="4" w:space="0" w:color="000000"/>
+              <w:left w:val="single" w:sz="4" w:space="0" w:color="000000"/>
+              <w:bottom w:val="single" w:sz="4" w:space="0" w:color="000000"/>
+              <w:right w:val="single" w:sz="4" w:space="0" w:color="000000"/>
+            </w:tcBorders>
+            <w:shd w:val="clear" w:color="000000" w:fill="FFFFFF"/>
+            <w:tcMar>
+              <w:left w:w="108" w:type="dxa"/>
+              <w:right w:w="108" w:type="dxa"/>
+            </w:tcMar>
+          </w:tcPr>
+          <w:p>
+            <w:pPr>
+              <w:spacing w:after="0" w:line="240" w:lineRule="auto"/>
+              <w:jc w:val="center"/>
+              <w:rPr>
+                <w:rFonts w:ascii="Calibri" w:eastAsia="Calibri" w:hAnsi="Calibri" w:cs="Calibri"/>
+              </w:rPr>
+            </w:pPr>
+            <w:r>
+              <w:rPr>
+                <w:rFonts w:ascii="Calibri" w:eastAsia="Calibri" w:hAnsi="Calibri" w:cs="Calibri"/>
+                <w:b/>
+                <w:sz w:val="28"/>
+              </w:rPr>
+              <w:t>Made By</w:t>
+            </w:r>
+          </w:p>
+        </w:tc>
+        <w:tc>
+          <w:tcPr>
+            <w:tcW w:w="2369" w:type="dxa"/>
+            <w:tcBorders>
+              <w:top w:val="single" w:sz="4" w:space="0" w:color="000000"/>
+              <w:left w:val="single" w:sz="4" w:space="0" w:color="000000"/>
+              <w:bottom w:val="single" w:sz="4" w:space="0" w:color="000000"/>
+              <w:right w:val="single" w:sz="4" w:space="0" w:color="000000"/>
+            </w:tcBorders>
+            <w:shd w:val="clear" w:color="000000" w:fill="FFFFFF"/>
+            <w:tcMar>
+              <w:left w:w="108" w:type="dxa"/>
+              <w:right w:w="108" w:type="dxa"/>
+            </w:tcMar>
+          </w:tcPr>
+          <w:p>
+            <w:pPr>
+              <w:spacing w:after="0" w:line="240" w:lineRule="auto"/>
+              <w:jc w:val="center"/>
+              <w:rPr>
+                <w:rFonts w:ascii="Calibri" w:eastAsia="Calibri" w:hAnsi="Calibri" w:cs="Calibri"/>
+              </w:rPr>
+            </w:pPr>
+            <w:r>
+              <w:rPr>
+                <w:rFonts w:ascii="Calibri" w:eastAsia="Calibri" w:hAnsi="Calibri" w:cs="Calibri"/>
+                <w:b/>
+                <w:sz w:val="28"/>
+              </w:rPr>
+              <w:t>Status</w:t>
+            </w:r>
+          </w:p>
+        </w:tc>
+      </w:tr>
+      <w:tr>
+        <w:trPr>
+          <w:trHeight w:val="1"/>
+        </w:trPr>
+        <w:tc>
+          <w:tcPr>
+            <w:tcW w:w="2369" w:type="dxa"/>
+            <w:tcBorders>
+              <w:top w:val="single" w:sz="4" w:space="0" w:color="000000"/>
+              <w:left w:val="single" w:sz="4" w:space="0" w:color="000000"/>
+              <w:bottom w:val="single" w:sz="4" w:space="0" w:color="000000"/>
+              <w:right w:val="single" w:sz="4" w:space="0" w:color="000000"/>
+            </w:tcBorders>
+            <w:shd w:val="clear" w:color="000000" w:fill="FFFFFF"/>
+            <w:tcMar>
+              <w:left w:w="108" w:type="dxa"/>
+              <w:right w:w="108" w:type="dxa"/>
+            </w:tcMar>
+          </w:tcPr>
+          <w:p>
+            <w:pPr>
+              <w:spacing w:after="0" w:line="240" w:lineRule="auto"/>
+              <w:jc w:val="center"/>
+              <w:rPr>
+                <w:rFonts w:ascii="Calibri" w:eastAsia="Calibri" w:hAnsi="Calibri" w:cs="Calibri"/>
+              </w:rPr>
+            </w:pPr>
+            <w:r>
+              <w:rPr>
+                <w:rFonts w:ascii="Calibri" w:eastAsia="Calibri" w:hAnsi="Calibri" w:cs="Calibri"/>
+                <w:b/>
+                <w:sz w:val="28"/>
+              </w:rPr>
+              <w:t>Banner image</w:t>
+            </w:r>
+          </w:p>
+        </w:tc>
+        <w:tc>
+          <w:tcPr>
+            <w:tcW w:w="2368" w:type="dxa"/>
+            <w:tcBorders>
+              <w:top w:val="single" w:sz="4" w:space="0" w:color="000000"/>
+              <w:left w:val="single" w:sz="4" w:space="0" w:color="000000"/>
+              <w:bottom w:val="single" w:sz="4" w:space="0" w:color="000000"/>
+              <w:right w:val="single" w:sz="4" w:space="0" w:color="000000"/>
+            </w:tcBorders>
+            <w:shd w:val="clear" w:color="000000" w:fill="FFFFFF"/>
+            <w:tcMar>
+              <w:left w:w="108" w:type="dxa"/>
+              <w:right w:w="108" w:type="dxa"/>
+            </w:tcMar>
+          </w:tcPr>
+          <w:p>
+            <w:pPr>
+              <w:spacing w:after="0" w:line="240" w:lineRule="auto"/>
+              <w:jc w:val="center"/>
+              <w:rPr>
+                <w:rFonts w:ascii="Calibri" w:eastAsia="Calibri" w:hAnsi="Calibri" w:cs="Calibri"/>
+              </w:rPr>
+            </w:pPr>
+          </w:p>
+        </w:tc>
+        <w:tc>
+          <w:tcPr>
+            <w:tcW w:w="2362" w:type="dxa"/>
+            <w:tcBorders>
+              <w:top w:val="single" w:sz="4" w:space="0" w:color="000000"/>
+              <w:left w:val="single" w:sz="4" w:space="0" w:color="000000"/>
+              <w:bottom w:val="single" w:sz="4" w:space="0" w:color="000000"/>
+              <w:right w:val="single" w:sz="4" w:space="0" w:color="000000"/>
+            </w:tcBorders>
+            <w:shd w:val="clear" w:color="000000" w:fill="FFFFFF"/>
+            <w:tcMar>
+              <w:left w:w="108" w:type="dxa"/>
+              <w:right w:w="108" w:type="dxa"/>
+            </w:tcMar>
+          </w:tcPr>
+          <w:p>
+            <w:pPr>
+              <w:spacing w:after="0" w:line="240" w:lineRule="auto"/>
+              <w:jc w:val="center"/>
+              <w:rPr>
+                <w:rFonts w:ascii="Calibri" w:eastAsia="Calibri" w:hAnsi="Calibri" w:cs="Calibri"/>
+              </w:rPr>
+            </w:pPr>
+            <w:proofErr w:type="spellStart"/>
+            <w:r>
+              <w:rPr>
+                <w:rFonts w:ascii="Calibri" w:eastAsia="Calibri" w:hAnsi="Calibri" w:cs="Calibri"/>
+                <w:b/>
+                <w:sz w:val="28"/>
+              </w:rPr>
+              <w:t>Shristi</w:t>
+            </w:r>
+            <w:proofErr w:type="spellEnd"/>
+            <w:r>
+              <w:rPr>
+                <w:rFonts w:ascii="Calibri" w:eastAsia="Calibri" w:hAnsi="Calibri" w:cs="Calibri"/>
+                <w:b/>
+                <w:sz w:val="28"/>
+              </w:rPr>
+              <w:t xml:space="preserve"> </w:t>
+            </w:r>
+            <w:proofErr w:type="spellStart"/>
+            <w:r>
+              <w:rPr>
+                <w:rFonts w:ascii="Calibri" w:eastAsia="Calibri" w:hAnsi="Calibri" w:cs="Calibri"/>
+                <w:b/>
+                <w:sz w:val="28"/>
+              </w:rPr>
+              <w:t>Verma</w:t>
+            </w:r>
+            <w:proofErr w:type="spellEnd"/>
+          </w:p>
+        </w:tc>
+        <w:tc>
+          <w:tcPr>
+            <w:tcW w:w="2369" w:type="dxa"/>
+            <w:tcBorders>
+              <w:top w:val="single" w:sz="4" w:space="0" w:color="000000"/>
+              <w:left w:val="single" w:sz="4" w:space="0" w:color="000000"/>
+              <w:bottom w:val="single" w:sz="4" w:space="0" w:color="000000"/>
+              <w:right w:val="single" w:sz="4" w:space="0" w:color="000000"/>
+            </w:tcBorders>
+            <w:shd w:val="clear" w:color="000000" w:fill="FFFFFF"/>
+            <w:tcMar>
+              <w:left w:w="108" w:type="dxa"/>
+              <w:right w:w="108" w:type="dxa"/>
+            </w:tcMar>
+          </w:tcPr>
+          <w:p>
+            <w:pPr>
+              <w:spacing w:after="0" w:line="240" w:lineRule="auto"/>
+              <w:jc w:val="center"/>
+              <w:rPr>
+                <w:rFonts w:ascii="Calibri" w:eastAsia="Calibri" w:hAnsi="Calibri" w:cs="Calibri"/>
+              </w:rPr>
+            </w:pPr>
+            <w:r>
+              <w:rPr>
+                <w:rFonts w:ascii="Calibri" w:eastAsia="Calibri" w:hAnsi="Calibri" w:cs="Calibri"/>
+                <w:b/>
+                <w:color w:val="00B050"/>
+                <w:sz w:val="28"/>
+              </w:rPr>
+              <w:t>DONE</w:t>
+            </w:r>
+          </w:p>
+        </w:tc>
+      </w:tr>
+      <w:tr>
+        <w:trPr>
+          <w:trHeight w:val="1"/>
+        </w:trPr>
+        <w:tc>
+          <w:tcPr>
+            <w:tcW w:w="2369" w:type="dxa"/>
+            <w:tcBorders>
+              <w:top w:val="single" w:sz="4" w:space="0" w:color="000000"/>
+              <w:left w:val="single" w:sz="4" w:space="0" w:color="000000"/>
+              <w:bottom w:val="single" w:sz="4" w:space="0" w:color="000000"/>
+              <w:right w:val="single" w:sz="4" w:space="0" w:color="000000"/>
+            </w:tcBorders>
+            <w:shd w:val="clear" w:color="000000" w:fill="FFFFFF"/>
+            <w:tcMar>
+              <w:left w:w="108" w:type="dxa"/>
+              <w:right w:w="108" w:type="dxa"/>
+            </w:tcMar>
+          </w:tcPr>
+          <w:p>
+            <w:pPr>
+              <w:spacing w:after="0" w:line="240" w:lineRule="auto"/>
+              <w:jc w:val="center"/>
+              <w:rPr>
+                <w:rFonts w:ascii="Calibri" w:eastAsia="Calibri" w:hAnsi="Calibri" w:cs="Calibri"/>
+              </w:rPr>
+            </w:pPr>
+            <w:r>
+              <w:rPr>
+                <w:rFonts w:ascii="Calibri" w:eastAsia="Calibri" w:hAnsi="Calibri" w:cs="Calibri"/>
+                <w:b/>
+                <w:sz w:val="28"/>
+              </w:rPr>
+              <w:t>Service  image</w:t>
+            </w:r>
+          </w:p>
+        </w:tc>
+        <w:tc>
+          <w:tcPr>
+            <w:tcW w:w="2368" w:type="dxa"/>
+            <w:tcBorders>
+              <w:top w:val="single" w:sz="4" w:space="0" w:color="000000"/>
+              <w:left w:val="single" w:sz="4" w:space="0" w:color="000000"/>
+              <w:bottom w:val="single" w:sz="4" w:space="0" w:color="000000"/>
+              <w:right w:val="single" w:sz="4" w:space="0" w:color="000000"/>
+            </w:tcBorders>
+            <w:shd w:val="clear" w:color="000000" w:fill="FFFFFF"/>
+            <w:tcMar>
+              <w:left w:w="108" w:type="dxa"/>
+              <w:right w:w="108" w:type="dxa"/>
+            </w:tcMar>
+          </w:tcPr>
+          <w:p>
+            <w:pPr>
+              <w:spacing w:after="0" w:line="240" w:lineRule="auto"/>
+              <w:jc w:val="center"/>
+              <w:rPr>
+                <w:rFonts w:ascii="Calibri" w:eastAsia="Calibri" w:hAnsi="Calibri" w:cs="Calibri"/>
+              </w:rPr>
+            </w:pPr>
+          </w:p>
+        </w:tc>
+        <w:tc>
+          <w:tcPr>
+            <w:tcW w:w="2362" w:type="dxa"/>
+            <w:tcBorders>
+              <w:top w:val="single" w:sz="4" w:space="0" w:color="000000"/>
+              <w:left w:val="single" w:sz="4" w:space="0" w:color="000000"/>
+              <w:bottom w:val="single" w:sz="4" w:space="0" w:color="000000"/>
+              <w:right w:val="single" w:sz="4" w:space="0" w:color="000000"/>
+            </w:tcBorders>
+            <w:shd w:val="clear" w:color="000000" w:fill="FFFFFF"/>
+            <w:tcMar>
+              <w:left w:w="108" w:type="dxa"/>
+              <w:right w:w="108" w:type="dxa"/>
+            </w:tcMar>
+          </w:tcPr>
+          <w:p>
+            <w:pPr>
+              <w:spacing w:after="0" w:line="240" w:lineRule="auto"/>
+              <w:jc w:val="center"/>
+              <w:rPr>
+                <w:rFonts w:ascii="Calibri" w:eastAsia="Calibri" w:hAnsi="Calibri" w:cs="Calibri"/>
+              </w:rPr>
+            </w:pPr>
+            <w:r>
+              <w:rPr>
+                <w:rFonts w:ascii="Calibri" w:eastAsia="Calibri" w:hAnsi="Calibri" w:cs="Calibri"/>
+                <w:b/>
+                <w:sz w:val="28"/>
+              </w:rPr>
+              <w:t xml:space="preserve">Mohit </w:t>
+            </w:r>
+            <w:proofErr w:type="spellStart"/>
+            <w:r>
+              <w:rPr>
+                <w:rFonts w:ascii="Calibri" w:eastAsia="Calibri" w:hAnsi="Calibri" w:cs="Calibri"/>
+                <w:b/>
+                <w:sz w:val="28"/>
+              </w:rPr>
+              <w:t>Verma</w:t>
+            </w:r>
+            <w:proofErr w:type="spellEnd"/>
+          </w:p>
+        </w:tc>
+        <w:tc>
+          <w:tcPr>
+            <w:tcW w:w="2369" w:type="dxa"/>
+            <w:tcBorders>
+              <w:top w:val="single" w:sz="4" w:space="0" w:color="000000"/>
+              <w:left w:val="single" w:sz="4" w:space="0" w:color="000000"/>
+              <w:bottom w:val="single" w:sz="4" w:space="0" w:color="000000"/>
+              <w:right w:val="single" w:sz="4" w:space="0" w:color="000000"/>
+            </w:tcBorders>
+            <w:shd w:val="clear" w:color="000000" w:fill="FFFFFF"/>
+            <w:tcMar>
+              <w:left w:w="108" w:type="dxa"/>
+              <w:right w:w="108" w:type="dxa"/>
+            </w:tcMar>
+          </w:tcPr>
+          <w:p>
+            <w:pPr>
+              <w:spacing w:after="0" w:line="240" w:lineRule="auto"/>
+              <w:jc w:val="center"/>
+              <w:rPr>
+                <w:rFonts w:ascii="Calibri" w:eastAsia="Calibri" w:hAnsi="Calibri" w:cs="Calibri"/>
+              </w:rPr>
+            </w:pPr>
+            <w:r>
+              <w:rPr>
+                <w:rFonts w:ascii="Calibri" w:eastAsia="Calibri" w:hAnsi="Calibri" w:cs="Calibri"/>
+                <w:b/>
+                <w:color w:val="00B050"/>
+                <w:sz w:val="28"/>
+              </w:rPr>
+              <w:t>DONE</w:t>
+            </w:r>
+          </w:p>
+        </w:tc>
+      </w:tr>
+      <w:tr>
+        <w:trPr>
+          <w:trHeight w:val="1"/>
+        </w:trPr>
+        <w:tc>
+          <w:tcPr>
+            <w:tcW w:w="2369" w:type="dxa"/>
+            <w:tcBorders>
+              <w:top w:val="single" w:sz="4" w:space="0" w:color="000000"/>
+              <w:left w:val="single" w:sz="4" w:space="0" w:color="000000"/>
+              <w:bottom w:val="single" w:sz="4" w:space="0" w:color="000000"/>
+              <w:right w:val="single" w:sz="4" w:space="0" w:color="000000"/>
+            </w:tcBorders>
+            <w:shd w:val="clear" w:color="000000" w:fill="FFFFFF"/>
+            <w:tcMar>
+              <w:left w:w="108" w:type="dxa"/>
+              <w:right w:w="108" w:type="dxa"/>
+            </w:tcMar>
+          </w:tcPr>
+          <w:p>
+            <w:pPr>
+              <w:spacing w:after="0" w:line="240" w:lineRule="auto"/>
+              <w:jc w:val="center"/>
+              <w:rPr>
+                <w:rFonts w:ascii="Calibri" w:eastAsia="Calibri" w:hAnsi="Calibri" w:cs="Calibri"/>
+              </w:rPr>
+            </w:pPr>
+            <w:r>
+              <w:rPr>
+                <w:rFonts w:ascii="Calibri" w:eastAsia="Calibri" w:hAnsi="Calibri" w:cs="Calibri"/>
+                <w:b/>
+                <w:sz w:val="28"/>
+              </w:rPr>
+              <w:lastRenderedPageBreak/>
+              <w:t>Portfolio image</w:t>
+            </w:r>
+          </w:p>
+        </w:tc>
+        <w:tc>
+          <w:tcPr>
+            <w:tcW w:w="2368" w:type="dxa"/>
+            <w:tcBorders>
+              <w:top w:val="single" w:sz="4" w:space="0" w:color="000000"/>
+              <w:left w:val="single" w:sz="4" w:space="0" w:color="000000"/>
+              <w:bottom w:val="single" w:sz="4" w:space="0" w:color="000000"/>
+              <w:right w:val="single" w:sz="4" w:space="0" w:color="000000"/>
+            </w:tcBorders>
+            <w:shd w:val="clear" w:color="000000" w:fill="FFFFFF"/>
+            <w:tcMar>
+              <w:left w:w="108" w:type="dxa"/>
+              <w:right w:w="108" w:type="dxa"/>
+            </w:tcMar>
+          </w:tcPr>
+          <w:p>
+            <w:pPr>
+              <w:spacing w:after="0" w:line="240" w:lineRule="auto"/>
+              <w:jc w:val="center"/>
+              <w:rPr>
+                <w:rFonts w:ascii="Calibri" w:eastAsia="Calibri" w:hAnsi="Calibri" w:cs="Calibri"/>
+                <w:b/>
+                <w:sz w:val="28"/>
+              </w:rPr>
+            </w:pPr>
+            <w:r>
+              <w:rPr>
+                <w:rFonts w:ascii="Calibri" w:eastAsia="Calibri" w:hAnsi="Calibri" w:cs="Calibri"/>
+                <w:b/>
+                <w:sz w:val="28"/>
+              </w:rPr>
+              <w:t>Portfolio</w:t>
+            </w:r>
+          </w:p>
+          <w:p>
+            <w:pPr>
+              <w:spacing w:after="0" w:line="240" w:lineRule="auto"/>
+              <w:jc w:val="center"/>
+              <w:rPr>
+                <w:rFonts w:ascii="Calibri" w:eastAsia="Calibri" w:hAnsi="Calibri" w:cs="Calibri"/>
+              </w:rPr>
+            </w:pPr>
+            <w:r>
+              <w:rPr>
+                <w:rFonts w:ascii="Calibri" w:eastAsia="Calibri" w:hAnsi="Calibri" w:cs="Calibri"/>
+                <w:b/>
+                <w:sz w:val="28"/>
+              </w:rPr>
+              <w:t>(18 images)</w:t>
+            </w:r>
+          </w:p>
+        </w:tc>
+        <w:tc>
+          <w:tcPr>
+            <w:tcW w:w="2362" w:type="dxa"/>
+            <w:tcBorders>
+              <w:top w:val="single" w:sz="4" w:space="0" w:color="000000"/>
+              <w:left w:val="single" w:sz="4" w:space="0" w:color="000000"/>
+              <w:bottom w:val="single" w:sz="4" w:space="0" w:color="000000"/>
+              <w:right w:val="single" w:sz="4" w:space="0" w:color="000000"/>
+            </w:tcBorders>
+            <w:shd w:val="clear" w:color="000000" w:fill="FFFFFF"/>
+            <w:tcMar>
+              <w:left w:w="108" w:type="dxa"/>
+              <w:right w:w="108" w:type="dxa"/>
+            </w:tcMar>
+          </w:tcPr>
+          <w:p>
+            <w:pPr>
+              <w:spacing w:after="0" w:line="240" w:lineRule="auto"/>
+              <w:jc w:val="center"/>
+              <w:rPr>
+                <w:rFonts w:ascii="Calibri" w:eastAsia="Calibri" w:hAnsi="Calibri" w:cs="Calibri"/>
+              </w:rPr>
+            </w:pPr>
+            <w:r>
+              <w:rPr>
+                <w:rFonts w:ascii="Calibri" w:eastAsia="Calibri" w:hAnsi="Calibri" w:cs="Calibri"/>
+                <w:b/>
+                <w:sz w:val="28"/>
+              </w:rPr>
+              <w:t>Same as above</w:t>
+            </w:r>
+          </w:p>
+        </w:tc>
+        <w:tc>
+          <w:tcPr>
+            <w:tcW w:w="2369" w:type="dxa"/>
+            <w:tcBorders>
+              <w:top w:val="single" w:sz="4" w:space="0" w:color="000000"/>
+              <w:left w:val="single" w:sz="4" w:space="0" w:color="000000"/>
+              <w:bottom w:val="single" w:sz="4" w:space="0" w:color="000000"/>
+              <w:right w:val="single" w:sz="4" w:space="0" w:color="000000"/>
+            </w:tcBorders>
+            <w:shd w:val="clear" w:color="000000" w:fill="FFFFFF"/>
+            <w:tcMar>
+              <w:left w:w="108" w:type="dxa"/>
+              <w:right w:w="108" w:type="dxa"/>
+            </w:tcMar>
+          </w:tcPr>
+          <w:p>
+            <w:pPr>
+              <w:spacing w:after="0" w:line="240" w:lineRule="auto"/>
+              <w:jc w:val="center"/>
+              <w:rPr>
+                <w:rFonts w:ascii="Calibri" w:eastAsia="Calibri" w:hAnsi="Calibri" w:cs="Calibri"/>
+              </w:rPr>
+            </w:pPr>
+            <w:r>
+              <w:rPr>
+                <w:rFonts w:ascii="Calibri" w:eastAsia="Calibri" w:hAnsi="Calibri" w:cs="Calibri"/>
+                <w:b/>
+                <w:color w:val="00B050"/>
+                <w:sz w:val="28"/>
+              </w:rPr>
+              <w:t>DONE</w:t>
+            </w:r>
+          </w:p>
+        </w:tc>
+      </w:tr>
+      <w:tr>
+        <w:trPr>
+          <w:trHeight w:val="1"/>
+        </w:trPr>
+        <w:tc>
+          <w:tcPr>
+            <w:tcW w:w="2369" w:type="dxa"/>
+            <w:tcBorders>
+              <w:top w:val="single" w:sz="4" w:space="0" w:color="000000"/>
+              <w:left w:val="single" w:sz="4" w:space="0" w:color="000000"/>
+              <w:bottom w:val="single" w:sz="4" w:space="0" w:color="000000"/>
+              <w:right w:val="single" w:sz="4" w:space="0" w:color="000000"/>
+            </w:tcBorders>
+            <w:shd w:val="clear" w:color="000000" w:fill="FFFFFF"/>
+            <w:tcMar>
+              <w:left w:w="108" w:type="dxa"/>
+              <w:right w:w="108" w:type="dxa"/>
+            </w:tcMar>
+          </w:tcPr>
+          <w:p>
+            <w:pPr>
+              <w:spacing w:after="0" w:line="240" w:lineRule="auto"/>
+              <w:jc w:val="center"/>
+              <w:rPr>
+                <w:rFonts w:ascii="Calibri" w:eastAsia="Calibri" w:hAnsi="Calibri" w:cs="Calibri"/>
+              </w:rPr>
+            </w:pPr>
+            <w:r>
+              <w:rPr>
+                <w:rFonts w:ascii="Calibri" w:eastAsia="Calibri" w:hAnsi="Calibri" w:cs="Calibri"/>
+                <w:b/>
+                <w:sz w:val="28"/>
+              </w:rPr>
+              <w:t>Logo image</w:t>
+            </w:r>
+          </w:p>
+        </w:tc>
+        <w:tc>
+          <w:tcPr>
+            <w:tcW w:w="2368" w:type="dxa"/>
+            <w:tcBorders>
+              <w:top w:val="single" w:sz="4" w:space="0" w:color="000000"/>
+              <w:left w:val="single" w:sz="4" w:space="0" w:color="000000"/>
+              <w:bottom w:val="single" w:sz="4" w:space="0" w:color="000000"/>
+              <w:right w:val="single" w:sz="4" w:space="0" w:color="000000"/>
+            </w:tcBorders>
+            <w:shd w:val="clear" w:color="000000" w:fill="FFFFFF"/>
+            <w:tcMar>
+              <w:left w:w="108" w:type="dxa"/>
+              <w:right w:w="108" w:type="dxa"/>
+            </w:tcMar>
+          </w:tcPr>
+          <w:p>
+            <w:pPr>
+              <w:spacing w:after="0" w:line="240" w:lineRule="auto"/>
+              <w:jc w:val="center"/>
+              <w:rPr>
+                <w:rFonts w:ascii="Calibri" w:eastAsia="Calibri" w:hAnsi="Calibri" w:cs="Calibri"/>
+                <w:b/>
+                <w:sz w:val="28"/>
+              </w:rPr>
+            </w:pPr>
+            <w:r>
+              <w:rPr>
+                <w:rFonts w:ascii="Calibri" w:eastAsia="Calibri" w:hAnsi="Calibri" w:cs="Calibri"/>
+                <w:b/>
+                <w:sz w:val="28"/>
+              </w:rPr>
+              <w:t>Portfolio</w:t>
+            </w:r>
+          </w:p>
+          <w:p>
+            <w:pPr>
+              <w:spacing w:after="0" w:line="240" w:lineRule="auto"/>
+              <w:jc w:val="center"/>
+              <w:rPr>
+                <w:rFonts w:ascii="Calibri" w:eastAsia="Calibri" w:hAnsi="Calibri" w:cs="Calibri"/>
+              </w:rPr>
+            </w:pPr>
+            <w:r>
+              <w:rPr>
+                <w:rFonts w:ascii="Calibri" w:eastAsia="Calibri" w:hAnsi="Calibri" w:cs="Calibri"/>
+                <w:b/>
+                <w:sz w:val="28"/>
+              </w:rPr>
+              <w:t>(18 logos)</w:t>
+            </w:r>
+          </w:p>
+        </w:tc>
+        <w:tc>
+          <w:tcPr>
+            <w:tcW w:w="2362" w:type="dxa"/>
+            <w:tcBorders>
+              <w:top w:val="single" w:sz="4" w:space="0" w:color="000000"/>
+              <w:left w:val="single" w:sz="4" w:space="0" w:color="000000"/>
+              <w:bottom w:val="single" w:sz="4" w:space="0" w:color="000000"/>
+              <w:right w:val="single" w:sz="4" w:space="0" w:color="000000"/>
+            </w:tcBorders>
+            <w:shd w:val="clear" w:color="000000" w:fill="FFFFFF"/>
+            <w:tcMar>
+              <w:left w:w="108" w:type="dxa"/>
+              <w:right w:w="108" w:type="dxa"/>
+            </w:tcMar>
+          </w:tcPr>
+          <w:p>
+            <w:pPr>
+              <w:spacing w:after="0" w:line="240" w:lineRule="auto"/>
+              <w:jc w:val="center"/>
+              <w:rPr>
+                <w:rFonts w:ascii="Calibri" w:eastAsia="Calibri" w:hAnsi="Calibri" w:cs="Calibri"/>
+              </w:rPr>
+            </w:pPr>
+            <w:r>
+              <w:rPr>
+                <w:rFonts w:ascii="Calibri" w:eastAsia="Calibri" w:hAnsi="Calibri" w:cs="Calibri"/>
+                <w:b/>
+                <w:sz w:val="28"/>
+              </w:rPr>
+              <w:t>Same as above</w:t>
+            </w:r>
+          </w:p>
+        </w:tc>
+        <w:tc>
+          <w:tcPr>
+            <w:tcW w:w="2369" w:type="dxa"/>
+            <w:tcBorders>
+              <w:top w:val="single" w:sz="4" w:space="0" w:color="000000"/>
+              <w:left w:val="single" w:sz="4" w:space="0" w:color="000000"/>
+              <w:bottom w:val="single" w:sz="4" w:space="0" w:color="000000"/>
+              <w:right w:val="single" w:sz="4" w:space="0" w:color="000000"/>
+            </w:tcBorders>
+            <w:shd w:val="clear" w:color="000000" w:fill="FFFFFF"/>
+            <w:tcMar>
+              <w:left w:w="108" w:type="dxa"/>
+              <w:right w:w="108" w:type="dxa"/>
+            </w:tcMar>
+          </w:tcPr>
+          <w:p>
+            <w:pPr>
+              <w:spacing w:after="0" w:line="240" w:lineRule="auto"/>
+              <w:jc w:val="center"/>
+              <w:rPr>
+                <w:rFonts w:ascii="Calibri" w:eastAsia="Calibri" w:hAnsi="Calibri" w:cs="Calibri"/>
+              </w:rPr>
+            </w:pPr>
+            <w:r>
+              <w:rPr>
+                <w:rFonts w:ascii="Calibri" w:eastAsia="Calibri" w:hAnsi="Calibri" w:cs="Calibri"/>
+                <w:b/>
+                <w:color w:val="7030A0"/>
+                <w:sz w:val="28"/>
+              </w:rPr>
+              <w:t>PENDING</w:t>
+            </w:r>
+          </w:p>
+        </w:tc>
+      </w:tr>
+      <w:tr>
+        <w:trPr>
+          <w:trHeight w:val="1"/>
+        </w:trPr>
+        <w:tc>
+          <w:tcPr>
+            <w:tcW w:w="2369" w:type="dxa"/>
+            <w:tcBorders>
+              <w:top w:val="single" w:sz="4" w:space="0" w:color="000000"/>
+              <w:left w:val="single" w:sz="4" w:space="0" w:color="000000"/>
+              <w:bottom w:val="single" w:sz="4" w:space="0" w:color="000000"/>
+              <w:right w:val="single" w:sz="4" w:space="0" w:color="000000"/>
+            </w:tcBorders>
+            <w:shd w:val="clear" w:color="000000" w:fill="FFFFFF"/>
+            <w:tcMar>
+              <w:left w:w="108" w:type="dxa"/>
+              <w:right w:w="108" w:type="dxa"/>
+            </w:tcMar>
+          </w:tcPr>
+          <w:p>
+            <w:pPr>
+              <w:spacing w:after="0" w:line="240" w:lineRule="auto"/>
+              <w:jc w:val="center"/>
+              <w:rPr>
+                <w:rFonts w:ascii="Calibri" w:eastAsia="Calibri" w:hAnsi="Calibri" w:cs="Calibri"/>
+              </w:rPr>
+            </w:pPr>
+          </w:p>
+        </w:tc>
+        <w:tc>
+          <w:tcPr>
+            <w:tcW w:w="2368" w:type="dxa"/>
+            <w:tcBorders>
+              <w:top w:val="single" w:sz="4" w:space="0" w:color="000000"/>
+              <w:left w:val="single" w:sz="4" w:space="0" w:color="000000"/>
+              <w:bottom w:val="single" w:sz="4" w:space="0" w:color="000000"/>
+              <w:right w:val="single" w:sz="4" w:space="0" w:color="000000"/>
+            </w:tcBorders>
+            <w:shd w:val="clear" w:color="000000" w:fill="FFFFFF"/>
+            <w:tcMar>
+              <w:left w:w="108" w:type="dxa"/>
+              <w:right w:w="108" w:type="dxa"/>
+            </w:tcMar>
+          </w:tcPr>
+          <w:p>
+            <w:pPr>
+              <w:spacing w:after="0" w:line="240" w:lineRule="auto"/>
+              <w:jc w:val="center"/>
+              <w:rPr>
+                <w:rFonts w:ascii="Calibri" w:eastAsia="Calibri" w:hAnsi="Calibri" w:cs="Calibri"/>
+              </w:rPr>
+            </w:pPr>
+          </w:p>
+        </w:tc>
+        <w:tc>
+          <w:tcPr>
+            <w:tcW w:w="2362" w:type="dxa"/>
+            <w:tcBorders>
+              <w:top w:val="single" w:sz="4" w:space="0" w:color="000000"/>
+              <w:left w:val="single" w:sz="4" w:space="0" w:color="000000"/>
+              <w:bottom w:val="single" w:sz="4" w:space="0" w:color="000000"/>
+              <w:right w:val="single" w:sz="4" w:space="0" w:color="000000"/>
+            </w:tcBorders>
+            <w:shd w:val="clear" w:color="000000" w:fill="FFFFFF"/>
+            <w:tcMar>
+              <w:left w:w="108" w:type="dxa"/>
+              <w:right w:w="108" w:type="dxa"/>
+            </w:tcMar>
+          </w:tcPr>
+          <w:p>
+            <w:pPr>
+              <w:spacing w:after="0" w:line="240" w:lineRule="auto"/>
+              <w:jc w:val="center"/>
+              <w:rPr>
+                <w:rFonts w:ascii="Calibri" w:eastAsia="Calibri" w:hAnsi="Calibri" w:cs="Calibri"/>
+              </w:rPr>
+            </w:pPr>
+          </w:p>
+        </w:tc>
+        <w:tc>
+          <w:tcPr>
+            <w:tcW w:w="2369" w:type="dxa"/>
+            <w:tcBorders>
+              <w:top w:val="single" w:sz="4" w:space="0" w:color="000000"/>
+              <w:left w:val="single" w:sz="4" w:space="0" w:color="000000"/>
+              <w:bottom w:val="single" w:sz="4" w:space="0" w:color="000000"/>
+              <w:right w:val="single" w:sz="4" w:space="0" w:color="000000"/>
+            </w:tcBorders>
+            <w:shd w:val="clear" w:color="000000" w:fill="FFFFFF"/>
+            <w:tcMar>
+              <w:left w:w="108" w:type="dxa"/>
+              <w:right w:w="108" w:type="dxa"/>
+            </w:tcMar>
+          </w:tcPr>
+          <w:p>
+            <w:pPr>
+              <w:spacing w:after="0" w:line="240" w:lineRule="auto"/>
+              <w:jc w:val="center"/>
+              <w:rPr>
+                <w:rFonts w:ascii="Calibri" w:eastAsia="Calibri" w:hAnsi="Calibri" w:cs="Calibri"/>
+              </w:rPr>
+            </w:pPr>
+          </w:p>
+        </w:tc>
+      </w:tr>
+    </w:tbl>
+    <w:p>
+      <w:pPr>
+        <w:spacing w:after="200" w:line="276" w:lineRule="auto"/>
+        <w:jc w:val="center"/>
+        <w:rPr>
+          <w:rFonts w:ascii="Calibri" w:eastAsia="Calibri" w:hAnsi="Calibri" w:cs="Calibri"/>
+          <w:b/>
+          <w:sz w:val="28"/>
+        </w:rPr>
+      </w:pPr>
+    </w:p>
+    <w:p>
+      <w:pPr>
+        <w:spacing w:after="200" w:line="276" w:lineRule="auto"/>
+        <w:jc w:val="center"/>
+        <w:rPr>
+          <w:rFonts w:ascii="Calibri" w:eastAsia="Calibri" w:hAnsi="Calibri" w:cs="Calibri"/>
+          <w:b/>
+          <w:sz w:val="28"/>
+        </w:rPr>
+      </w:pPr>
+    </w:p>
+    <w:p>
+      <w:pPr>
+        <w:spacing w:after="200" w:line="276" w:lineRule="auto"/>
+        <w:jc w:val="center"/>
+        <w:rPr>
+          <w:rFonts w:ascii="Calibri" w:eastAsia="Calibri" w:hAnsi="Calibri" w:cs="Calibri"/>
+          <w:b/>
+          <w:sz w:val="28"/>
+        </w:rPr>
+      </w:pPr>
+    </w:p>
+    <w:p>
+      <w:pPr>
+        <w:spacing w:after="200" w:line="276" w:lineRule="auto"/>
+        <w:jc w:val="center"/>
+        <w:rPr>
+          <w:rFonts w:ascii="Calibri" w:eastAsia="Calibri" w:hAnsi="Calibri" w:cs="Calibri"/>
+          <w:b/>
+          <w:sz w:val="28"/>
+        </w:rPr>
+      </w:pPr>
+    </w:p>
+    <w:p>
+      <w:pPr>
+        <w:spacing w:after="200" w:line="276" w:lineRule="auto"/>
+        <w:jc w:val="center"/>
+        <w:rPr>
+          <w:rFonts w:ascii="Calibri" w:eastAsia="Calibri" w:hAnsi="Calibri" w:cs="Calibri"/>
+          <w:b/>
+          <w:sz w:val="28"/>
+        </w:rPr>
+      </w:pPr>
+      <w:proofErr w:type="spellStart"/>
+      <w:r>
+        <w:rPr>
+          <w:rFonts w:ascii="Calibri" w:eastAsia="Calibri" w:hAnsi="Calibri" w:cs="Calibri"/>
+          <w:b/>
+          <w:sz w:val="28"/>
+        </w:rPr>
+        <w:t>Chatbot</w:t>
+      </w:r>
+      <w:proofErr w:type="spellEnd"/>
+      <w:r>
+        <w:rPr>
+          <w:rFonts w:ascii="Calibri" w:eastAsia="Calibri" w:hAnsi="Calibri" w:cs="Calibri"/>
+          <w:b/>
+          <w:sz w:val="28"/>
+        </w:rPr>
+        <w:t xml:space="preserve"> development page</w:t>
+      </w:r>
+    </w:p>
+    <w:p>
+      <w:pPr>
+        <w:spacing w:after="200" w:line="276" w:lineRule="auto"/>
+        <w:jc w:val="center"/>
+        <w:rPr>
+          <w:rFonts w:ascii="Calibri" w:eastAsia="Calibri" w:hAnsi="Calibri" w:cs="Calibri"/>
+          <w:b/>
+          <w:sz w:val="28"/>
+        </w:rPr>
+      </w:pPr>
+    </w:p>
+    <w:tbl>
+      <w:tblPr>
+        <w:tblW w:w="0" w:type="auto"/>
+        <w:tblInd w:w="108" w:type="dxa"/>
+        <w:tblCellMar>
+          <w:left w:w="10" w:type="dxa"/>
+          <w:right w:w="10" w:type="dxa"/>
+        </w:tblCellMar>
+        <w:tblLook w:val="04A0" w:firstRow="1" w:lastRow="0" w:firstColumn="1" w:lastColumn="0" w:noHBand="0" w:noVBand="1"/>
       </w:tblPr>
       <w:tblGrid>
         <w:gridCol w:w="2366"/>
@@ -6339,10 +7303,10 @@
               <w:rPr>
                 <w:rFonts w:ascii="Calibri" w:eastAsia="Calibri" w:hAnsi="Calibri" w:cs="Calibri"/>
                 <w:b/>
-                <w:color w:val="7030A0"/>
-                <w:sz w:val="28"/>
-              </w:rPr>
-              <w:t>PENDING</w:t>
+                <w:color w:val="00B050"/>
+                <w:sz w:val="28"/>
+              </w:rPr>
+              <w:t>DONE</w:t>
             </w:r>
           </w:p>
         </w:tc>
@@ -6437,25 +7401,7 @@
                 <w:b/>
                 <w:sz w:val="28"/>
               </w:rPr>
-              <w:t xml:space="preserve">     </w:t>
-            </w:r>
-            <w:proofErr w:type="spellStart"/>
-            <w:r>
-              <w:rPr>
-                <w:rFonts w:ascii="Calibri" w:eastAsia="Calibri" w:hAnsi="Calibri" w:cs="Calibri"/>
-                <w:b/>
-                <w:sz w:val="28"/>
-              </w:rPr>
-              <w:t>Mohit</w:t>
-            </w:r>
-            <w:proofErr w:type="spellEnd"/>
-            <w:r>
-              <w:rPr>
-                <w:rFonts w:ascii="Calibri" w:eastAsia="Calibri" w:hAnsi="Calibri" w:cs="Calibri"/>
-                <w:b/>
-                <w:sz w:val="28"/>
-              </w:rPr>
-              <w:t xml:space="preserve"> </w:t>
+              <w:t xml:space="preserve">     Mohit </w:t>
             </w:r>
             <w:proofErr w:type="spellStart"/>
             <w:r>
@@ -6531,14 +7477,23 @@
                 <w:rFonts w:ascii="Calibri" w:eastAsia="Calibri" w:hAnsi="Calibri" w:cs="Calibri"/>
               </w:rPr>
             </w:pPr>
-            <w:r>
-              <w:rPr>
-                <w:rFonts w:ascii="Calibri" w:eastAsia="Calibri" w:hAnsi="Calibri" w:cs="Calibri"/>
-                <w:b/>
-                <w:sz w:val="28"/>
-              </w:rPr>
-              <w:lastRenderedPageBreak/>
-              <w:t>Portfolio image</w:t>
+            <w:proofErr w:type="spellStart"/>
+            <w:r>
+              <w:rPr>
+                <w:rFonts w:ascii="Calibri" w:eastAsia="Calibri" w:hAnsi="Calibri" w:cs="Calibri"/>
+                <w:b/>
+                <w:sz w:val="28"/>
+              </w:rPr>
+              <w:t>Chatbot</w:t>
+            </w:r>
+            <w:proofErr w:type="spellEnd"/>
+            <w:r>
+              <w:rPr>
+                <w:rFonts w:ascii="Calibri" w:eastAsia="Calibri" w:hAnsi="Calibri" w:cs="Calibri"/>
+                <w:b/>
+                <w:sz w:val="28"/>
+              </w:rPr>
+              <w:t xml:space="preserve"> Development </w:t>
             </w:r>
           </w:p>
         </w:tc>
@@ -6573,24 +7528,40 @@
                 <w:b/>
                 <w:sz w:val="28"/>
               </w:rPr>
-              <w:t>Portfolio</w:t>
-            </w:r>
-          </w:p>
-          <w:p>
-            <w:pPr>
-              <w:spacing w:after="0" w:line="240" w:lineRule="auto"/>
-              <w:jc w:val="center"/>
-              <w:rPr>
-                <w:rFonts w:ascii="Calibri" w:eastAsia="Calibri" w:hAnsi="Calibri" w:cs="Calibri"/>
-              </w:rPr>
-            </w:pPr>
-            <w:r>
-              <w:rPr>
-                <w:rFonts w:ascii="Calibri" w:eastAsia="Calibri" w:hAnsi="Calibri" w:cs="Calibri"/>
-                <w:b/>
-                <w:sz w:val="28"/>
-              </w:rPr>
-              <w:t>(18 images)</w:t>
+              <w:t>image</w:t>
+            </w:r>
+          </w:p>
+          <w:p>
+            <w:pPr>
+              <w:spacing w:after="0" w:line="240" w:lineRule="auto"/>
+              <w:jc w:val="center"/>
+              <w:rPr>
+                <w:rFonts w:ascii="Calibri" w:eastAsia="Calibri" w:hAnsi="Calibri" w:cs="Calibri"/>
+              </w:rPr>
+            </w:pPr>
+            <w:r>
+              <w:rPr>
+                <w:rFonts w:ascii="Calibri" w:eastAsia="Calibri" w:hAnsi="Calibri" w:cs="Calibri"/>
+                <w:b/>
+                <w:sz w:val="28"/>
+              </w:rPr>
+              <w:t>(</w:t>
+            </w:r>
+            <w:r>
+              <w:rPr>
+                <w:rFonts w:ascii="Calibri" w:eastAsia="Calibri" w:hAnsi="Calibri" w:cs="Calibri"/>
+                <w:b/>
+                <w:sz w:val="28"/>
+              </w:rPr>
+              <w:t>1</w:t>
+            </w:r>
+            <w:r>
+              <w:rPr>
+                <w:rFonts w:ascii="Calibri" w:eastAsia="Calibri" w:hAnsi="Calibri" w:cs="Calibri"/>
+                <w:b/>
+                <w:sz w:val="28"/>
+              </w:rPr>
+              <w:t xml:space="preserve"> images)</w:t>
             </w:r>
           </w:p>
         </w:tc>
@@ -6623,7 +7594,7 @@
                 <w:b/>
                 <w:sz w:val="28"/>
               </w:rPr>
-              <w:t>Same as above</w:t>
+              <w:t>Pranay Kumar</w:t>
             </w:r>
           </w:p>
         </w:tc>
@@ -6687,15 +7658,27 @@
               <w:jc w:val="center"/>
               <w:rPr>
                 <w:rFonts w:ascii="Calibri" w:eastAsia="Calibri" w:hAnsi="Calibri" w:cs="Calibri"/>
-              </w:rPr>
-            </w:pPr>
-            <w:r>
-              <w:rPr>
-                <w:rFonts w:ascii="Calibri" w:eastAsia="Calibri" w:hAnsi="Calibri" w:cs="Calibri"/>
-                <w:b/>
-                <w:sz w:val="28"/>
-              </w:rPr>
-              <w:t>Logo image</w:t>
+                <w:b/>
+                <w:sz w:val="28"/>
+              </w:rPr>
+            </w:pPr>
+            <w:proofErr w:type="spellStart"/>
+            <w:r>
+              <w:rPr>
+                <w:rFonts w:ascii="Calibri" w:eastAsia="Calibri" w:hAnsi="Calibri" w:cs="Calibri"/>
+                <w:b/>
+                <w:sz w:val="28"/>
+              </w:rPr>
+              <w:t>Chatbot</w:t>
+            </w:r>
+            <w:proofErr w:type="spellEnd"/>
+            <w:r>
+              <w:rPr>
+                <w:rFonts w:ascii="Calibri" w:eastAsia="Calibri" w:hAnsi="Calibri" w:cs="Calibri"/>
+                <w:b/>
+                <w:sz w:val="28"/>
+              </w:rPr>
+              <w:t xml:space="preserve"> Development</w:t>
             </w:r>
           </w:p>
         </w:tc>
@@ -6730,24 +7713,34 @@
                 <w:b/>
                 <w:sz w:val="28"/>
               </w:rPr>
-              <w:t>Portfolio</w:t>
-            </w:r>
-          </w:p>
-          <w:p>
-            <w:pPr>
-              <w:spacing w:after="0" w:line="240" w:lineRule="auto"/>
-              <w:jc w:val="center"/>
-              <w:rPr>
-                <w:rFonts w:ascii="Calibri" w:eastAsia="Calibri" w:hAnsi="Calibri" w:cs="Calibri"/>
-              </w:rPr>
-            </w:pPr>
-            <w:r>
-              <w:rPr>
-                <w:rFonts w:ascii="Calibri" w:eastAsia="Calibri" w:hAnsi="Calibri" w:cs="Calibri"/>
-                <w:b/>
-                <w:sz w:val="28"/>
-              </w:rPr>
-              <w:t>(18 logos)</w:t>
+              <w:t>icons</w:t>
+            </w:r>
+          </w:p>
+          <w:p>
+            <w:pPr>
+              <w:spacing w:after="0" w:line="240" w:lineRule="auto"/>
+              <w:jc w:val="center"/>
+              <w:rPr>
+                <w:rFonts w:ascii="Calibri" w:eastAsia="Calibri" w:hAnsi="Calibri" w:cs="Calibri"/>
+                <w:b/>
+                <w:sz w:val="28"/>
+              </w:rPr>
+            </w:pPr>
+            <w:r>
+              <w:rPr>
+                <w:rFonts w:ascii="Calibri" w:eastAsia="Calibri" w:hAnsi="Calibri" w:cs="Calibri"/>
+                <w:b/>
+                <w:sz w:val="28"/>
+              </w:rPr>
+              <w:t>(</w:t>
+            </w:r>
+            <w:r>
+              <w:rPr>
+                <w:rFonts w:ascii="Calibri" w:eastAsia="Calibri" w:hAnsi="Calibri" w:cs="Calibri"/>
+                <w:b/>
+                <w:sz w:val="28"/>
+              </w:rPr>
+              <w:t>6 icons)</w:t>
             </w:r>
           </w:p>
         </w:tc>
@@ -6772,16 +7765,38 @@
               <w:jc w:val="center"/>
               <w:rPr>
                 <w:rFonts w:ascii="Calibri" w:eastAsia="Calibri" w:hAnsi="Calibri" w:cs="Calibri"/>
-              </w:rPr>
-            </w:pPr>
-            <w:r>
-              <w:rPr>
-                <w:rFonts w:ascii="Calibri" w:eastAsia="Calibri" w:hAnsi="Calibri" w:cs="Calibri"/>
-                <w:b/>
-                <w:sz w:val="28"/>
-              </w:rPr>
-              <w:t>Same as above</w:t>
-            </w:r>
+                <w:b/>
+                <w:sz w:val="28"/>
+              </w:rPr>
+            </w:pPr>
+            <w:proofErr w:type="spellStart"/>
+            <w:r>
+              <w:rPr>
+                <w:rFonts w:ascii="Calibri" w:eastAsia="Calibri" w:hAnsi="Calibri" w:cs="Calibri"/>
+                <w:b/>
+                <w:sz w:val="28"/>
+              </w:rPr>
+              <w:t>Shristi</w:t>
+            </w:r>
+            <w:proofErr w:type="spellEnd"/>
+            <w:r>
+              <w:rPr>
+                <w:rFonts w:ascii="Calibri" w:eastAsia="Calibri" w:hAnsi="Calibri" w:cs="Calibri"/>
+                <w:b/>
+                <w:sz w:val="28"/>
+              </w:rPr>
+              <w:t xml:space="preserve"> </w:t>
+            </w:r>
+            <w:proofErr w:type="spellStart"/>
+            <w:r>
+              <w:rPr>
+                <w:rFonts w:ascii="Calibri" w:eastAsia="Calibri" w:hAnsi="Calibri" w:cs="Calibri"/>
+                <w:b/>
+                <w:sz w:val="28"/>
+              </w:rPr>
+              <w:t>Verma</w:t>
+            </w:r>
+            <w:proofErr w:type="spellEnd"/>
           </w:p>
         </w:tc>
         <w:tc>
@@ -6805,16 +7820,384 @@
               <w:jc w:val="center"/>
               <w:rPr>
                 <w:rFonts w:ascii="Calibri" w:eastAsia="Calibri" w:hAnsi="Calibri" w:cs="Calibri"/>
-              </w:rPr>
-            </w:pPr>
-            <w:r>
-              <w:rPr>
-                <w:rFonts w:ascii="Calibri" w:eastAsia="Calibri" w:hAnsi="Calibri" w:cs="Calibri"/>
                 <w:b/>
                 <w:color w:val="00B050"/>
                 <w:sz w:val="28"/>
               </w:rPr>
+            </w:pPr>
+            <w:r>
+              <w:rPr>
+                <w:rFonts w:ascii="Calibri" w:eastAsia="Calibri" w:hAnsi="Calibri" w:cs="Calibri"/>
+                <w:b/>
+                <w:color w:val="FF0000"/>
+                <w:sz w:val="28"/>
+              </w:rPr>
+              <w:t>PENDING</w:t>
+            </w:r>
+          </w:p>
+        </w:tc>
+      </w:tr>
+      <w:tr>
+        <w:trPr>
+          <w:trHeight w:val="1"/>
+        </w:trPr>
+        <w:tc>
+          <w:tcPr>
+            <w:tcW w:w="2366" w:type="dxa"/>
+            <w:tcBorders>
+              <w:top w:val="single" w:sz="4" w:space="0" w:color="000000"/>
+              <w:left w:val="single" w:sz="4" w:space="0" w:color="000000"/>
+              <w:bottom w:val="single" w:sz="4" w:space="0" w:color="000000"/>
+              <w:right w:val="single" w:sz="4" w:space="0" w:color="000000"/>
+            </w:tcBorders>
+            <w:shd w:val="clear" w:color="000000" w:fill="FFFFFF"/>
+            <w:tcMar>
+              <w:left w:w="108" w:type="dxa"/>
+              <w:right w:w="108" w:type="dxa"/>
+            </w:tcMar>
+          </w:tcPr>
+          <w:p>
+            <w:pPr>
+              <w:spacing w:after="0" w:line="240" w:lineRule="auto"/>
+              <w:jc w:val="center"/>
+              <w:rPr>
+                <w:rFonts w:ascii="Calibri" w:eastAsia="Calibri" w:hAnsi="Calibri" w:cs="Calibri"/>
+              </w:rPr>
+            </w:pPr>
+            <w:r>
+              <w:rPr>
+                <w:rFonts w:ascii="Calibri" w:eastAsia="Calibri" w:hAnsi="Calibri" w:cs="Calibri"/>
+                <w:b/>
+                <w:sz w:val="28"/>
+              </w:rPr>
+              <w:t>Our Proficiency</w:t>
+            </w:r>
+          </w:p>
+        </w:tc>
+        <w:tc>
+          <w:tcPr>
+            <w:tcW w:w="2367" w:type="dxa"/>
+            <w:tcBorders>
+              <w:top w:val="single" w:sz="4" w:space="0" w:color="000000"/>
+              <w:left w:val="single" w:sz="4" w:space="0" w:color="000000"/>
+              <w:bottom w:val="single" w:sz="4" w:space="0" w:color="000000"/>
+              <w:right w:val="single" w:sz="4" w:space="0" w:color="000000"/>
+            </w:tcBorders>
+            <w:shd w:val="clear" w:color="000000" w:fill="FFFFFF"/>
+            <w:tcMar>
+              <w:left w:w="108" w:type="dxa"/>
+              <w:right w:w="108" w:type="dxa"/>
+            </w:tcMar>
+          </w:tcPr>
+          <w:p>
+            <w:pPr>
+              <w:spacing w:after="0" w:line="240" w:lineRule="auto"/>
+              <w:jc w:val="center"/>
+              <w:rPr>
+                <w:rFonts w:ascii="Calibri" w:eastAsia="Calibri" w:hAnsi="Calibri" w:cs="Calibri"/>
+                <w:b/>
+                <w:sz w:val="28"/>
+              </w:rPr>
+            </w:pPr>
+            <w:r>
+              <w:rPr>
+                <w:rFonts w:ascii="Calibri" w:eastAsia="Calibri" w:hAnsi="Calibri" w:cs="Calibri"/>
+                <w:b/>
+                <w:sz w:val="28"/>
+              </w:rPr>
+              <w:t>image</w:t>
+            </w:r>
+          </w:p>
+          <w:p>
+            <w:pPr>
+              <w:spacing w:after="0" w:line="240" w:lineRule="auto"/>
+              <w:jc w:val="center"/>
+              <w:rPr>
+                <w:rFonts w:ascii="Calibri" w:eastAsia="Calibri" w:hAnsi="Calibri" w:cs="Calibri"/>
+              </w:rPr>
+            </w:pPr>
+            <w:r>
+              <w:rPr>
+                <w:rFonts w:ascii="Calibri" w:eastAsia="Calibri" w:hAnsi="Calibri" w:cs="Calibri"/>
+                <w:b/>
+                <w:sz w:val="28"/>
+              </w:rPr>
+              <w:t>(1 image)</w:t>
+            </w:r>
+          </w:p>
+        </w:tc>
+        <w:tc>
+          <w:tcPr>
+            <w:tcW w:w="2362" w:type="dxa"/>
+            <w:tcBorders>
+              <w:top w:val="single" w:sz="4" w:space="0" w:color="000000"/>
+              <w:left w:val="single" w:sz="4" w:space="0" w:color="000000"/>
+              <w:bottom w:val="single" w:sz="4" w:space="0" w:color="000000"/>
+              <w:right w:val="single" w:sz="4" w:space="0" w:color="000000"/>
+            </w:tcBorders>
+            <w:shd w:val="clear" w:color="000000" w:fill="FFFFFF"/>
+            <w:tcMar>
+              <w:left w:w="108" w:type="dxa"/>
+              <w:right w:w="108" w:type="dxa"/>
+            </w:tcMar>
+          </w:tcPr>
+          <w:p>
+            <w:pPr>
+              <w:spacing w:after="0" w:line="240" w:lineRule="auto"/>
+              <w:jc w:val="center"/>
+              <w:rPr>
+                <w:rFonts w:ascii="Calibri" w:eastAsia="Calibri" w:hAnsi="Calibri" w:cs="Calibri"/>
+              </w:rPr>
+            </w:pPr>
+            <w:r>
+              <w:rPr>
+                <w:rFonts w:ascii="Calibri" w:eastAsia="Calibri" w:hAnsi="Calibri" w:cs="Calibri"/>
+                <w:b/>
+                <w:sz w:val="28"/>
+              </w:rPr>
+              <w:t>Pranay Kumar</w:t>
+            </w:r>
+          </w:p>
+        </w:tc>
+        <w:tc>
+          <w:tcPr>
+            <w:tcW w:w="2373" w:type="dxa"/>
+            <w:tcBorders>
+              <w:top w:val="single" w:sz="4" w:space="0" w:color="000000"/>
+              <w:left w:val="single" w:sz="4" w:space="0" w:color="000000"/>
+              <w:bottom w:val="single" w:sz="4" w:space="0" w:color="000000"/>
+              <w:right w:val="single" w:sz="4" w:space="0" w:color="000000"/>
+            </w:tcBorders>
+            <w:shd w:val="clear" w:color="000000" w:fill="FFFFFF"/>
+            <w:tcMar>
+              <w:left w:w="108" w:type="dxa"/>
+              <w:right w:w="108" w:type="dxa"/>
+            </w:tcMar>
+          </w:tcPr>
+          <w:p>
+            <w:pPr>
+              <w:spacing w:after="0" w:line="240" w:lineRule="auto"/>
+              <w:jc w:val="center"/>
+              <w:rPr>
+                <w:rFonts w:ascii="Calibri" w:eastAsia="Calibri" w:hAnsi="Calibri" w:cs="Calibri"/>
+              </w:rPr>
+            </w:pPr>
+            <w:r>
+              <w:rPr>
+                <w:rFonts w:ascii="Calibri" w:eastAsia="Calibri" w:hAnsi="Calibri" w:cs="Calibri"/>
+                <w:b/>
+                <w:color w:val="00B050"/>
+                <w:sz w:val="28"/>
+              </w:rPr>
               <w:t>DONE</w:t>
+            </w:r>
+          </w:p>
+        </w:tc>
+      </w:tr>
+      <w:tr>
+        <w:trPr>
+          <w:trHeight w:val="1"/>
+        </w:trPr>
+        <w:tc>
+          <w:tcPr>
+            <w:tcW w:w="2366" w:type="dxa"/>
+            <w:tcBorders>
+              <w:top w:val="single" w:sz="4" w:space="0" w:color="000000"/>
+              <w:left w:val="single" w:sz="4" w:space="0" w:color="000000"/>
+              <w:bottom w:val="single" w:sz="4" w:space="0" w:color="000000"/>
+              <w:right w:val="single" w:sz="4" w:space="0" w:color="000000"/>
+            </w:tcBorders>
+            <w:shd w:val="clear" w:color="000000" w:fill="FFFFFF"/>
+            <w:tcMar>
+              <w:left w:w="108" w:type="dxa"/>
+              <w:right w:w="108" w:type="dxa"/>
+            </w:tcMar>
+          </w:tcPr>
+          <w:p>
+            <w:pPr>
+              <w:spacing w:after="0" w:line="240" w:lineRule="auto"/>
+              <w:jc w:val="center"/>
+              <w:rPr>
+                <w:rFonts w:ascii="Calibri" w:eastAsia="Calibri" w:hAnsi="Calibri" w:cs="Calibri"/>
+                <w:b/>
+                <w:sz w:val="28"/>
+              </w:rPr>
+            </w:pPr>
+            <w:r>
+              <w:rPr>
+                <w:rFonts w:ascii="Calibri" w:eastAsia="Calibri" w:hAnsi="Calibri" w:cs="Calibri"/>
+                <w:b/>
+                <w:sz w:val="28"/>
+              </w:rPr>
+              <w:t>Our Proficiency</w:t>
+            </w:r>
+            <w:r>
+              <w:rPr>
+                <w:rFonts w:ascii="Calibri" w:eastAsia="Calibri" w:hAnsi="Calibri" w:cs="Calibri"/>
+                <w:b/>
+                <w:sz w:val="28"/>
+              </w:rPr>
+              <w:t xml:space="preserve"> </w:t>
+            </w:r>
+          </w:p>
+        </w:tc>
+        <w:tc>
+          <w:tcPr>
+            <w:tcW w:w="2367" w:type="dxa"/>
+            <w:tcBorders>
+              <w:top w:val="single" w:sz="4" w:space="0" w:color="000000"/>
+              <w:left w:val="single" w:sz="4" w:space="0" w:color="000000"/>
+              <w:bottom w:val="single" w:sz="4" w:space="0" w:color="000000"/>
+              <w:right w:val="single" w:sz="4" w:space="0" w:color="000000"/>
+            </w:tcBorders>
+            <w:shd w:val="clear" w:color="000000" w:fill="FFFFFF"/>
+            <w:tcMar>
+              <w:left w:w="108" w:type="dxa"/>
+              <w:right w:w="108" w:type="dxa"/>
+            </w:tcMar>
+          </w:tcPr>
+          <w:p>
+            <w:pPr>
+              <w:spacing w:after="0" w:line="240" w:lineRule="auto"/>
+              <w:jc w:val="center"/>
+              <w:rPr>
+                <w:rFonts w:ascii="Calibri" w:eastAsia="Calibri" w:hAnsi="Calibri" w:cs="Calibri"/>
+                <w:b/>
+                <w:sz w:val="28"/>
+              </w:rPr>
+            </w:pPr>
+            <w:r>
+              <w:rPr>
+                <w:rFonts w:ascii="Calibri" w:eastAsia="Calibri" w:hAnsi="Calibri" w:cs="Calibri"/>
+                <w:b/>
+                <w:sz w:val="28"/>
+              </w:rPr>
+              <w:t>icons</w:t>
+            </w:r>
+          </w:p>
+          <w:p>
+            <w:pPr>
+              <w:spacing w:after="0" w:line="240" w:lineRule="auto"/>
+              <w:jc w:val="center"/>
+              <w:rPr>
+                <w:rFonts w:ascii="Calibri" w:eastAsia="Calibri" w:hAnsi="Calibri" w:cs="Calibri"/>
+                <w:b/>
+                <w:sz w:val="28"/>
+              </w:rPr>
+            </w:pPr>
+            <w:r>
+              <w:rPr>
+                <w:rFonts w:ascii="Calibri" w:eastAsia="Calibri" w:hAnsi="Calibri" w:cs="Calibri"/>
+                <w:b/>
+                <w:sz w:val="28"/>
+              </w:rPr>
+              <w:t>(</w:t>
+            </w:r>
+            <w:r>
+              <w:rPr>
+                <w:rFonts w:ascii="Calibri" w:eastAsia="Calibri" w:hAnsi="Calibri" w:cs="Calibri"/>
+                <w:b/>
+                <w:sz w:val="28"/>
+              </w:rPr>
+              <w:t>6 icons</w:t>
+            </w:r>
+            <w:r>
+              <w:rPr>
+                <w:rFonts w:ascii="Calibri" w:eastAsia="Calibri" w:hAnsi="Calibri" w:cs="Calibri"/>
+                <w:b/>
+                <w:sz w:val="28"/>
+              </w:rPr>
+              <w:t>)</w:t>
+            </w:r>
+          </w:p>
+        </w:tc>
+        <w:tc>
+          <w:tcPr>
+            <w:tcW w:w="2362" w:type="dxa"/>
+            <w:tcBorders>
+              <w:top w:val="single" w:sz="4" w:space="0" w:color="000000"/>
+              <w:left w:val="single" w:sz="4" w:space="0" w:color="000000"/>
+              <w:bottom w:val="single" w:sz="4" w:space="0" w:color="000000"/>
+              <w:right w:val="single" w:sz="4" w:space="0" w:color="000000"/>
+            </w:tcBorders>
+            <w:shd w:val="clear" w:color="000000" w:fill="FFFFFF"/>
+            <w:tcMar>
+              <w:left w:w="108" w:type="dxa"/>
+              <w:right w:w="108" w:type="dxa"/>
+            </w:tcMar>
+          </w:tcPr>
+          <w:p>
+            <w:pPr>
+              <w:spacing w:after="0" w:line="240" w:lineRule="auto"/>
+              <w:jc w:val="center"/>
+              <w:rPr>
+                <w:rFonts w:ascii="Calibri" w:eastAsia="Calibri" w:hAnsi="Calibri" w:cs="Calibri"/>
+              </w:rPr>
+            </w:pPr>
+            <w:proofErr w:type="spellStart"/>
+            <w:r>
+              <w:rPr>
+                <w:rFonts w:ascii="Calibri" w:eastAsia="Calibri" w:hAnsi="Calibri" w:cs="Calibri"/>
+                <w:b/>
+                <w:sz w:val="28"/>
+              </w:rPr>
+              <w:t>Shristi</w:t>
+            </w:r>
+            <w:proofErr w:type="spellEnd"/>
+            <w:r>
+              <w:rPr>
+                <w:rFonts w:ascii="Calibri" w:eastAsia="Calibri" w:hAnsi="Calibri" w:cs="Calibri"/>
+                <w:b/>
+                <w:sz w:val="28"/>
+              </w:rPr>
+              <w:t xml:space="preserve"> </w:t>
+            </w:r>
+            <w:proofErr w:type="spellStart"/>
+            <w:r>
+              <w:rPr>
+                <w:rFonts w:ascii="Calibri" w:eastAsia="Calibri" w:hAnsi="Calibri" w:cs="Calibri"/>
+                <w:b/>
+                <w:sz w:val="28"/>
+              </w:rPr>
+              <w:t>Verma</w:t>
+            </w:r>
+            <w:proofErr w:type="spellEnd"/>
+          </w:p>
+        </w:tc>
+        <w:tc>
+          <w:tcPr>
+            <w:tcW w:w="2373" w:type="dxa"/>
+            <w:tcBorders>
+              <w:top w:val="single" w:sz="4" w:space="0" w:color="000000"/>
+              <w:left w:val="single" w:sz="4" w:space="0" w:color="000000"/>
+              <w:bottom w:val="single" w:sz="4" w:space="0" w:color="000000"/>
+              <w:right w:val="single" w:sz="4" w:space="0" w:color="000000"/>
+            </w:tcBorders>
+            <w:shd w:val="clear" w:color="000000" w:fill="FFFFFF"/>
+            <w:tcMar>
+              <w:left w:w="108" w:type="dxa"/>
+              <w:right w:w="108" w:type="dxa"/>
+            </w:tcMar>
+          </w:tcPr>
+          <w:p>
+            <w:pPr>
+              <w:spacing w:after="0" w:line="240" w:lineRule="auto"/>
+              <w:jc w:val="center"/>
+              <w:rPr>
+                <w:rFonts w:ascii="Calibri" w:eastAsia="Calibri" w:hAnsi="Calibri" w:cs="Calibri"/>
+                <w:b/>
+                <w:color w:val="FF0000"/>
+                <w:sz w:val="28"/>
+              </w:rPr>
+            </w:pPr>
+            <w:r>
+              <w:rPr>
+                <w:rFonts w:ascii="Calibri" w:eastAsia="Calibri" w:hAnsi="Calibri" w:cs="Calibri"/>
+                <w:b/>
+                <w:color w:val="FF0000"/>
+                <w:sz w:val="28"/>
+              </w:rPr>
+              <w:t>PENDING</w:t>
             </w:r>
           </w:p>
         </w:tc>
@@ -6871,7 +8254,7 @@
           <w:left w:w="10" w:type="dxa"/>
           <w:right w:w="10" w:type="dxa"/>
         </w:tblCellMar>
-        <w:tblLook w:val="04A0"/>
+        <w:tblLook w:val="04A0" w:firstRow="1" w:lastRow="0" w:firstColumn="1" w:lastColumn="0" w:noHBand="0" w:noVBand="1"/>
       </w:tblPr>
       <w:tblGrid>
         <w:gridCol w:w="2372"/>
@@ -7108,7 +8491,25 @@
                 <w:b/>
                 <w:sz w:val="28"/>
               </w:rPr>
-              <w:t>ShristiVerma</w:t>
+              <w:t>Shristi</w:t>
+            </w:r>
+            <w:proofErr w:type="spellEnd"/>
+            <w:r>
+              <w:rPr>
+                <w:rFonts w:ascii="Calibri" w:eastAsia="Calibri" w:hAnsi="Calibri" w:cs="Calibri"/>
+                <w:b/>
+                <w:sz w:val="28"/>
+              </w:rPr>
+              <w:t xml:space="preserve"> </w:t>
+            </w:r>
+            <w:proofErr w:type="spellStart"/>
+            <w:r>
+              <w:rPr>
+                <w:rFonts w:ascii="Calibri" w:eastAsia="Calibri" w:hAnsi="Calibri" w:cs="Calibri"/>
+                <w:b/>
+                <w:sz w:val="28"/>
+              </w:rPr>
+              <w:t>Verma</w:t>
             </w:r>
             <w:proofErr w:type="spellEnd"/>
           </w:p>
@@ -7181,7 +8582,7 @@
                 <w:b/>
                 <w:sz w:val="28"/>
               </w:rPr>
-              <w:t>Service  image</w:t>
+              <w:t>Wearable services banner image</w:t>
             </w:r>
           </w:p>
         </w:tc>
@@ -7206,8 +8607,35 @@
               <w:jc w:val="center"/>
               <w:rPr>
                 <w:rFonts w:ascii="Calibri" w:eastAsia="Calibri" w:hAnsi="Calibri" w:cs="Calibri"/>
-              </w:rPr>
-            </w:pPr>
+                <w:b/>
+                <w:sz w:val="28"/>
+              </w:rPr>
+            </w:pPr>
+            <w:r>
+              <w:rPr>
+                <w:rFonts w:ascii="Calibri" w:eastAsia="Calibri" w:hAnsi="Calibri" w:cs="Calibri"/>
+                <w:b/>
+                <w:sz w:val="28"/>
+              </w:rPr>
+              <w:t>Wearable services</w:t>
+            </w:r>
+          </w:p>
+          <w:p>
+            <w:pPr>
+              <w:spacing w:after="0" w:line="240" w:lineRule="auto"/>
+              <w:jc w:val="center"/>
+              <w:rPr>
+                <w:rFonts w:ascii="Calibri" w:eastAsia="Calibri" w:hAnsi="Calibri" w:cs="Calibri"/>
+              </w:rPr>
+            </w:pPr>
+            <w:r>
+              <w:rPr>
+                <w:rFonts w:ascii="Calibri" w:eastAsia="Calibri" w:hAnsi="Calibri" w:cs="Calibri"/>
+                <w:b/>
+                <w:sz w:val="28"/>
+              </w:rPr>
+              <w:t>(1 image)</w:t>
+            </w:r>
           </w:p>
         </w:tc>
         <w:tc>
@@ -7270,10 +8698,10 @@
               <w:rPr>
                 <w:rFonts w:ascii="Calibri" w:eastAsia="Calibri" w:hAnsi="Calibri" w:cs="Calibri"/>
                 <w:b/>
-                <w:color w:val="00B050"/>
-                <w:sz w:val="28"/>
-              </w:rPr>
-              <w:t>DONE</w:t>
+                <w:color w:val="FF0000"/>
+                <w:sz w:val="28"/>
+              </w:rPr>
+              <w:t>PENDING</w:t>
             </w:r>
           </w:p>
         </w:tc>
@@ -7303,15 +8731,34 @@
               <w:jc w:val="center"/>
               <w:rPr>
                 <w:rFonts w:ascii="Calibri" w:eastAsia="Calibri" w:hAnsi="Calibri" w:cs="Calibri"/>
-              </w:rPr>
-            </w:pPr>
-            <w:r>
-              <w:rPr>
-                <w:rFonts w:ascii="Calibri" w:eastAsia="Calibri" w:hAnsi="Calibri" w:cs="Calibri"/>
-                <w:b/>
-                <w:sz w:val="28"/>
-              </w:rPr>
-              <w:t>Portfolio image</w:t>
+                <w:b/>
+                <w:sz w:val="28"/>
+              </w:rPr>
+            </w:pPr>
+            <w:r>
+              <w:rPr>
+                <w:rFonts w:ascii="Calibri" w:eastAsia="Calibri" w:hAnsi="Calibri" w:cs="Calibri"/>
+                <w:b/>
+                <w:sz w:val="28"/>
+              </w:rPr>
+              <w:t>Wearable services</w:t>
+            </w:r>
+          </w:p>
+          <w:p>
+            <w:pPr>
+              <w:spacing w:after="0" w:line="240" w:lineRule="auto"/>
+              <w:jc w:val="center"/>
+              <w:rPr>
+                <w:rFonts w:ascii="Calibri" w:eastAsia="Calibri" w:hAnsi="Calibri" w:cs="Calibri"/>
+              </w:rPr>
+            </w:pPr>
+            <w:r>
+              <w:rPr>
+                <w:rFonts w:ascii="Calibri" w:eastAsia="Calibri" w:hAnsi="Calibri" w:cs="Calibri"/>
+                <w:b/>
+                <w:sz w:val="28"/>
+              </w:rPr>
+              <w:t>icons</w:t>
             </w:r>
           </w:p>
         </w:tc>
@@ -7346,24 +8793,24 @@
                 <w:b/>
                 <w:sz w:val="28"/>
               </w:rPr>
-              <w:t>Portfolio</w:t>
-            </w:r>
-          </w:p>
-          <w:p>
-            <w:pPr>
-              <w:spacing w:after="0" w:line="240" w:lineRule="auto"/>
-              <w:jc w:val="center"/>
-              <w:rPr>
-                <w:rFonts w:ascii="Calibri" w:eastAsia="Calibri" w:hAnsi="Calibri" w:cs="Calibri"/>
-              </w:rPr>
-            </w:pPr>
-            <w:r>
-              <w:rPr>
-                <w:rFonts w:ascii="Calibri" w:eastAsia="Calibri" w:hAnsi="Calibri" w:cs="Calibri"/>
-                <w:b/>
-                <w:sz w:val="28"/>
-              </w:rPr>
-              <w:t>(18 images)</w:t>
+              <w:t>Wearable services</w:t>
+            </w:r>
+          </w:p>
+          <w:p>
+            <w:pPr>
+              <w:spacing w:after="0" w:line="240" w:lineRule="auto"/>
+              <w:jc w:val="center"/>
+              <w:rPr>
+                <w:rFonts w:ascii="Calibri" w:eastAsia="Calibri" w:hAnsi="Calibri" w:cs="Calibri"/>
+              </w:rPr>
+            </w:pPr>
+            <w:r>
+              <w:rPr>
+                <w:rFonts w:ascii="Calibri" w:eastAsia="Calibri" w:hAnsi="Calibri" w:cs="Calibri"/>
+                <w:b/>
+                <w:sz w:val="28"/>
+              </w:rPr>
+              <w:t>(4 images)</w:t>
             </w:r>
           </w:p>
         </w:tc>
@@ -7390,14 +8837,34 @@
                 <w:rFonts w:ascii="Calibri" w:eastAsia="Calibri" w:hAnsi="Calibri" w:cs="Calibri"/>
               </w:rPr>
             </w:pPr>
-            <w:r>
-              <w:rPr>
-                <w:rFonts w:ascii="Calibri" w:eastAsia="Calibri" w:hAnsi="Calibri" w:cs="Calibri"/>
-                <w:b/>
-                <w:sz w:val="28"/>
-              </w:rPr>
-              <w:t>Same as above</w:t>
-            </w:r>
+            <w:proofErr w:type="spellStart"/>
+            <w:r>
+              <w:rPr>
+                <w:rFonts w:ascii="Calibri" w:eastAsia="Calibri" w:hAnsi="Calibri" w:cs="Calibri"/>
+                <w:b/>
+                <w:sz w:val="28"/>
+              </w:rPr>
+              <w:t>Shristi</w:t>
+            </w:r>
+            <w:proofErr w:type="spellEnd"/>
+            <w:r>
+              <w:rPr>
+                <w:rFonts w:ascii="Calibri" w:eastAsia="Calibri" w:hAnsi="Calibri" w:cs="Calibri"/>
+                <w:b/>
+                <w:sz w:val="28"/>
+              </w:rPr>
+              <w:t xml:space="preserve"> </w:t>
+            </w:r>
+            <w:proofErr w:type="spellStart"/>
+            <w:r>
+              <w:rPr>
+                <w:rFonts w:ascii="Calibri" w:eastAsia="Calibri" w:hAnsi="Calibri" w:cs="Calibri"/>
+                <w:b/>
+                <w:sz w:val="28"/>
+              </w:rPr>
+              <w:t>Verma</w:t>
+            </w:r>
+            <w:proofErr w:type="spellEnd"/>
           </w:p>
         </w:tc>
         <w:tc>
@@ -7418,19 +8885,27 @@
           <w:p>
             <w:pPr>
               <w:spacing w:after="0" w:line="240" w:lineRule="auto"/>
-              <w:jc w:val="center"/>
-              <w:rPr>
-                <w:rFonts w:ascii="Calibri" w:eastAsia="Calibri" w:hAnsi="Calibri" w:cs="Calibri"/>
-              </w:rPr>
-            </w:pPr>
-            <w:r>
-              <w:rPr>
-                <w:rFonts w:ascii="Calibri" w:eastAsia="Calibri" w:hAnsi="Calibri" w:cs="Calibri"/>
-                <w:b/>
-                <w:color w:val="00B050"/>
-                <w:sz w:val="28"/>
-              </w:rPr>
-              <w:t>DONE</w:t>
+              <w:rPr>
+                <w:rFonts w:ascii="Calibri" w:eastAsia="Calibri" w:hAnsi="Calibri" w:cs="Calibri"/>
+              </w:rPr>
+            </w:pPr>
+            <w:r>
+              <w:rPr>
+                <w:rFonts w:ascii="Calibri" w:eastAsia="Calibri" w:hAnsi="Calibri" w:cs="Calibri"/>
+                <w:b/>
+                <w:color w:val="FF0000"/>
+                <w:sz w:val="28"/>
+              </w:rPr>
+              <w:t xml:space="preserve">        </w:t>
+            </w:r>
+            <w:r>
+              <w:rPr>
+                <w:rFonts w:ascii="Calibri" w:eastAsia="Calibri" w:hAnsi="Calibri" w:cs="Calibri"/>
+                <w:b/>
+                <w:color w:val="FF0000"/>
+                <w:sz w:val="28"/>
+              </w:rPr>
+              <w:t>PENDING</w:t>
             </w:r>
           </w:p>
         </w:tc>
@@ -7460,15 +8935,35 @@
               <w:jc w:val="center"/>
               <w:rPr>
                 <w:rFonts w:ascii="Calibri" w:eastAsia="Calibri" w:hAnsi="Calibri" w:cs="Calibri"/>
-              </w:rPr>
-            </w:pPr>
-            <w:r>
-              <w:rPr>
-                <w:rFonts w:ascii="Calibri" w:eastAsia="Calibri" w:hAnsi="Calibri" w:cs="Calibri"/>
-                <w:b/>
-                <w:sz w:val="28"/>
-              </w:rPr>
-              <w:t>Logo image</w:t>
+                <w:b/>
+                <w:sz w:val="28"/>
+              </w:rPr>
+            </w:pPr>
+            <w:r>
+              <w:rPr>
+                <w:rFonts w:ascii="Calibri" w:eastAsia="Calibri" w:hAnsi="Calibri" w:cs="Calibri"/>
+                <w:b/>
+                <w:sz w:val="28"/>
+              </w:rPr>
+              <w:lastRenderedPageBreak/>
+              <w:t>Wearable solution</w:t>
+            </w:r>
+          </w:p>
+          <w:p>
+            <w:pPr>
+              <w:spacing w:after="0" w:line="240" w:lineRule="auto"/>
+              <w:jc w:val="center"/>
+              <w:rPr>
+                <w:rFonts w:ascii="Calibri" w:eastAsia="Calibri" w:hAnsi="Calibri" w:cs="Calibri"/>
+              </w:rPr>
+            </w:pPr>
+            <w:r>
+              <w:rPr>
+                <w:rFonts w:ascii="Calibri" w:eastAsia="Calibri" w:hAnsi="Calibri" w:cs="Calibri"/>
+                <w:b/>
+                <w:sz w:val="28"/>
+              </w:rPr>
+              <w:t>banner</w:t>
             </w:r>
           </w:p>
         </w:tc>
@@ -7503,24 +8998,24 @@
                 <w:b/>
                 <w:sz w:val="28"/>
               </w:rPr>
-              <w:t>Portfolio</w:t>
-            </w:r>
-          </w:p>
-          <w:p>
-            <w:pPr>
-              <w:spacing w:after="0" w:line="240" w:lineRule="auto"/>
-              <w:jc w:val="center"/>
-              <w:rPr>
-                <w:rFonts w:ascii="Calibri" w:eastAsia="Calibri" w:hAnsi="Calibri" w:cs="Calibri"/>
-              </w:rPr>
-            </w:pPr>
-            <w:r>
-              <w:rPr>
-                <w:rFonts w:ascii="Calibri" w:eastAsia="Calibri" w:hAnsi="Calibri" w:cs="Calibri"/>
-                <w:b/>
-                <w:sz w:val="28"/>
-              </w:rPr>
-              <w:t>(18 logos)</w:t>
+              <w:t>Wearable solution</w:t>
+            </w:r>
+          </w:p>
+          <w:p>
+            <w:pPr>
+              <w:spacing w:after="0" w:line="240" w:lineRule="auto"/>
+              <w:jc w:val="center"/>
+              <w:rPr>
+                <w:rFonts w:ascii="Calibri" w:eastAsia="Calibri" w:hAnsi="Calibri" w:cs="Calibri"/>
+              </w:rPr>
+            </w:pPr>
+            <w:r>
+              <w:rPr>
+                <w:rFonts w:ascii="Calibri" w:eastAsia="Calibri" w:hAnsi="Calibri" w:cs="Calibri"/>
+                <w:b/>
+                <w:sz w:val="28"/>
+              </w:rPr>
+              <w:t>(1 image)</w:t>
             </w:r>
           </w:p>
         </w:tc>
@@ -7553,7 +9048,7 @@
                 <w:b/>
                 <w:sz w:val="28"/>
               </w:rPr>
-              <w:t>Same as above</w:t>
+              <w:t>Pranay Kumar</w:t>
             </w:r>
           </w:p>
         </w:tc>
@@ -7617,15 +9112,34 @@
               <w:jc w:val="center"/>
               <w:rPr>
                 <w:rFonts w:ascii="Calibri" w:eastAsia="Calibri" w:hAnsi="Calibri" w:cs="Calibri"/>
-              </w:rPr>
-            </w:pPr>
-            <w:r>
-              <w:rPr>
-                <w:rFonts w:ascii="Calibri" w:eastAsia="Calibri" w:hAnsi="Calibri" w:cs="Calibri"/>
-                <w:b/>
-                <w:sz w:val="28"/>
-              </w:rPr>
-              <w:t>Wearable services banner image</w:t>
+                <w:b/>
+                <w:sz w:val="28"/>
+              </w:rPr>
+            </w:pPr>
+            <w:r>
+              <w:rPr>
+                <w:rFonts w:ascii="Calibri" w:eastAsia="Calibri" w:hAnsi="Calibri" w:cs="Calibri"/>
+                <w:b/>
+                <w:sz w:val="28"/>
+              </w:rPr>
+              <w:t>Wearable solution</w:t>
+            </w:r>
+          </w:p>
+          <w:p>
+            <w:pPr>
+              <w:spacing w:after="0" w:line="240" w:lineRule="auto"/>
+              <w:jc w:val="center"/>
+              <w:rPr>
+                <w:rFonts w:ascii="Calibri" w:eastAsia="Calibri" w:hAnsi="Calibri" w:cs="Calibri"/>
+              </w:rPr>
+            </w:pPr>
+            <w:r>
+              <w:rPr>
+                <w:rFonts w:ascii="Calibri" w:eastAsia="Calibri" w:hAnsi="Calibri" w:cs="Calibri"/>
+                <w:b/>
+                <w:sz w:val="28"/>
+              </w:rPr>
+              <w:t>icons</w:t>
             </w:r>
           </w:p>
         </w:tc>
@@ -7660,24 +9174,40 @@
                 <w:b/>
                 <w:sz w:val="28"/>
               </w:rPr>
-              <w:t>Wearable services</w:t>
-            </w:r>
-          </w:p>
-          <w:p>
-            <w:pPr>
-              <w:spacing w:after="0" w:line="240" w:lineRule="auto"/>
-              <w:jc w:val="center"/>
-              <w:rPr>
-                <w:rFonts w:ascii="Calibri" w:eastAsia="Calibri" w:hAnsi="Calibri" w:cs="Calibri"/>
-              </w:rPr>
-            </w:pPr>
-            <w:r>
-              <w:rPr>
-                <w:rFonts w:ascii="Calibri" w:eastAsia="Calibri" w:hAnsi="Calibri" w:cs="Calibri"/>
-                <w:b/>
-                <w:sz w:val="28"/>
-              </w:rPr>
-              <w:t>(1 image)</w:t>
+              <w:t>Wearable solution icons</w:t>
+            </w:r>
+          </w:p>
+          <w:p>
+            <w:pPr>
+              <w:spacing w:after="0" w:line="240" w:lineRule="auto"/>
+              <w:jc w:val="center"/>
+              <w:rPr>
+                <w:rFonts w:ascii="Calibri" w:eastAsia="Calibri" w:hAnsi="Calibri" w:cs="Calibri"/>
+              </w:rPr>
+            </w:pPr>
+            <w:r>
+              <w:rPr>
+                <w:rFonts w:ascii="Calibri" w:eastAsia="Calibri" w:hAnsi="Calibri" w:cs="Calibri"/>
+                <w:b/>
+                <w:sz w:val="28"/>
+              </w:rPr>
+              <w:t xml:space="preserve">(4 </w:t>
+            </w:r>
+            <w:r>
+              <w:rPr>
+                <w:rFonts w:ascii="Calibri" w:eastAsia="Calibri" w:hAnsi="Calibri" w:cs="Calibri"/>
+                <w:b/>
+                <w:sz w:val="28"/>
+              </w:rPr>
+              <w:t>icons</w:t>
+            </w:r>
+            <w:r>
+              <w:rPr>
+                <w:rFonts w:ascii="Calibri" w:eastAsia="Calibri" w:hAnsi="Calibri" w:cs="Calibri"/>
+                <w:b/>
+                <w:sz w:val="28"/>
+              </w:rPr>
+              <w:t>)</w:t>
             </w:r>
           </w:p>
         </w:tc>
@@ -7704,14 +9234,16 @@
                 <w:rFonts w:ascii="Calibri" w:eastAsia="Calibri" w:hAnsi="Calibri" w:cs="Calibri"/>
               </w:rPr>
             </w:pPr>
-            <w:r>
-              <w:rPr>
-                <w:rFonts w:ascii="Calibri" w:eastAsia="Calibri" w:hAnsi="Calibri" w:cs="Calibri"/>
-                <w:b/>
-                <w:sz w:val="28"/>
-              </w:rPr>
-              <w:t>Pranay Kumar</w:t>
-            </w:r>
+            <w:proofErr w:type="spellStart"/>
+            <w:r>
+              <w:rPr>
+                <w:rFonts w:ascii="Calibri" w:eastAsia="Calibri" w:hAnsi="Calibri" w:cs="Calibri"/>
+                <w:b/>
+                <w:sz w:val="28"/>
+              </w:rPr>
+              <w:t>ShristiVerma</w:t>
+            </w:r>
+            <w:proofErr w:type="spellEnd"/>
           </w:p>
         </w:tc>
         <w:tc>
@@ -7784,24 +9316,24 @@
                 <w:b/>
                 <w:sz w:val="28"/>
               </w:rPr>
-              <w:t>Wearable services</w:t>
-            </w:r>
-          </w:p>
-          <w:p>
-            <w:pPr>
-              <w:spacing w:after="0" w:line="240" w:lineRule="auto"/>
-              <w:jc w:val="center"/>
-              <w:rPr>
-                <w:rFonts w:ascii="Calibri" w:eastAsia="Calibri" w:hAnsi="Calibri" w:cs="Calibri"/>
-              </w:rPr>
-            </w:pPr>
-            <w:r>
-              <w:rPr>
-                <w:rFonts w:ascii="Calibri" w:eastAsia="Calibri" w:hAnsi="Calibri" w:cs="Calibri"/>
-                <w:b/>
-                <w:sz w:val="28"/>
-              </w:rPr>
-              <w:t>icons</w:t>
+              <w:t>Our proficiency</w:t>
+            </w:r>
+          </w:p>
+          <w:p>
+            <w:pPr>
+              <w:spacing w:after="0" w:line="240" w:lineRule="auto"/>
+              <w:jc w:val="center"/>
+              <w:rPr>
+                <w:rFonts w:ascii="Calibri" w:eastAsia="Calibri" w:hAnsi="Calibri" w:cs="Calibri"/>
+              </w:rPr>
+            </w:pPr>
+            <w:r>
+              <w:rPr>
+                <w:rFonts w:ascii="Calibri" w:eastAsia="Calibri" w:hAnsi="Calibri" w:cs="Calibri"/>
+                <w:b/>
+                <w:sz w:val="28"/>
+              </w:rPr>
+              <w:t>banner</w:t>
             </w:r>
           </w:p>
         </w:tc>
@@ -7836,24 +9368,24 @@
                 <w:b/>
                 <w:sz w:val="28"/>
               </w:rPr>
-              <w:t>Wearable services</w:t>
-            </w:r>
-          </w:p>
-          <w:p>
-            <w:pPr>
-              <w:spacing w:after="0" w:line="240" w:lineRule="auto"/>
-              <w:jc w:val="center"/>
-              <w:rPr>
-                <w:rFonts w:ascii="Calibri" w:eastAsia="Calibri" w:hAnsi="Calibri" w:cs="Calibri"/>
-              </w:rPr>
-            </w:pPr>
-            <w:r>
-              <w:rPr>
-                <w:rFonts w:ascii="Calibri" w:eastAsia="Calibri" w:hAnsi="Calibri" w:cs="Calibri"/>
-                <w:b/>
-                <w:sz w:val="28"/>
-              </w:rPr>
-              <w:t>(4 images)</w:t>
+              <w:t>Our proficiency</w:t>
+            </w:r>
+          </w:p>
+          <w:p>
+            <w:pPr>
+              <w:spacing w:after="0" w:line="240" w:lineRule="auto"/>
+              <w:jc w:val="center"/>
+              <w:rPr>
+                <w:rFonts w:ascii="Calibri" w:eastAsia="Calibri" w:hAnsi="Calibri" w:cs="Calibri"/>
+              </w:rPr>
+            </w:pPr>
+            <w:r>
+              <w:rPr>
+                <w:rFonts w:ascii="Calibri" w:eastAsia="Calibri" w:hAnsi="Calibri" w:cs="Calibri"/>
+                <w:b/>
+                <w:sz w:val="28"/>
+              </w:rPr>
+              <w:t>(1 image)</w:t>
             </w:r>
           </w:p>
         </w:tc>
@@ -7880,16 +9412,14 @@
                 <w:rFonts w:ascii="Calibri" w:eastAsia="Calibri" w:hAnsi="Calibri" w:cs="Calibri"/>
               </w:rPr>
             </w:pPr>
-            <w:proofErr w:type="spellStart"/>
-            <w:r>
-              <w:rPr>
-                <w:rFonts w:ascii="Calibri" w:eastAsia="Calibri" w:hAnsi="Calibri" w:cs="Calibri"/>
-                <w:b/>
-                <w:sz w:val="28"/>
-              </w:rPr>
-              <w:t>ShristiVerma</w:t>
-            </w:r>
-            <w:proofErr w:type="spellEnd"/>
+            <w:r>
+              <w:rPr>
+                <w:rFonts w:ascii="Calibri" w:eastAsia="Calibri" w:hAnsi="Calibri" w:cs="Calibri"/>
+                <w:b/>
+                <w:sz w:val="28"/>
+              </w:rPr>
+              <w:t>Pranay Kumar</w:t>
+            </w:r>
           </w:p>
         </w:tc>
         <w:tc>
@@ -7910,18 +9440,19 @@
           <w:p>
             <w:pPr>
               <w:spacing w:after="0" w:line="240" w:lineRule="auto"/>
-              <w:rPr>
-                <w:rFonts w:ascii="Calibri" w:eastAsia="Calibri" w:hAnsi="Calibri" w:cs="Calibri"/>
-              </w:rPr>
-            </w:pPr>
-            <w:r>
-              <w:rPr>
-                <w:rFonts w:ascii="Calibri" w:eastAsia="Calibri" w:hAnsi="Calibri" w:cs="Calibri"/>
-                <w:b/>
-                <w:color w:val="FF0000"/>
-                <w:sz w:val="28"/>
-              </w:rPr>
-              <w:t>PENDING</w:t>
+              <w:jc w:val="center"/>
+              <w:rPr>
+                <w:rFonts w:ascii="Calibri" w:eastAsia="Calibri" w:hAnsi="Calibri" w:cs="Calibri"/>
+              </w:rPr>
+            </w:pPr>
+            <w:r>
+              <w:rPr>
+                <w:rFonts w:ascii="Calibri" w:eastAsia="Calibri" w:hAnsi="Calibri" w:cs="Calibri"/>
+                <w:b/>
+                <w:color w:val="00B050"/>
+                <w:sz w:val="28"/>
+              </w:rPr>
+              <w:t>DONE</w:t>
             </w:r>
           </w:p>
         </w:tc>
@@ -7961,24 +9492,24 @@
                 <w:b/>
                 <w:sz w:val="28"/>
               </w:rPr>
-              <w:t>Wearable solution</w:t>
-            </w:r>
-          </w:p>
-          <w:p>
-            <w:pPr>
-              <w:spacing w:after="0" w:line="240" w:lineRule="auto"/>
-              <w:jc w:val="center"/>
-              <w:rPr>
-                <w:rFonts w:ascii="Calibri" w:eastAsia="Calibri" w:hAnsi="Calibri" w:cs="Calibri"/>
-              </w:rPr>
-            </w:pPr>
-            <w:r>
-              <w:rPr>
-                <w:rFonts w:ascii="Calibri" w:eastAsia="Calibri" w:hAnsi="Calibri" w:cs="Calibri"/>
-                <w:b/>
-                <w:sz w:val="28"/>
-              </w:rPr>
-              <w:t>banner</w:t>
+              <w:t>Our proficiency</w:t>
+            </w:r>
+          </w:p>
+          <w:p>
+            <w:pPr>
+              <w:spacing w:after="0" w:line="240" w:lineRule="auto"/>
+              <w:jc w:val="center"/>
+              <w:rPr>
+                <w:rFonts w:ascii="Calibri" w:eastAsia="Calibri" w:hAnsi="Calibri" w:cs="Calibri"/>
+              </w:rPr>
+            </w:pPr>
+            <w:r>
+              <w:rPr>
+                <w:rFonts w:ascii="Calibri" w:eastAsia="Calibri" w:hAnsi="Calibri" w:cs="Calibri"/>
+                <w:b/>
+                <w:sz w:val="28"/>
+              </w:rPr>
+              <w:t>icons</w:t>
             </w:r>
           </w:p>
         </w:tc>
@@ -8013,24 +9544,24 @@
                 <w:b/>
                 <w:sz w:val="28"/>
               </w:rPr>
-              <w:t>Wearable solution</w:t>
-            </w:r>
-          </w:p>
-          <w:p>
-            <w:pPr>
-              <w:spacing w:after="0" w:line="240" w:lineRule="auto"/>
-              <w:jc w:val="center"/>
-              <w:rPr>
-                <w:rFonts w:ascii="Calibri" w:eastAsia="Calibri" w:hAnsi="Calibri" w:cs="Calibri"/>
-              </w:rPr>
-            </w:pPr>
-            <w:r>
-              <w:rPr>
-                <w:rFonts w:ascii="Calibri" w:eastAsia="Calibri" w:hAnsi="Calibri" w:cs="Calibri"/>
-                <w:b/>
-                <w:sz w:val="28"/>
-              </w:rPr>
-              <w:t>(1 image)</w:t>
+              <w:t>Our proficiency</w:t>
+            </w:r>
+          </w:p>
+          <w:p>
+            <w:pPr>
+              <w:spacing w:after="0" w:line="240" w:lineRule="auto"/>
+              <w:jc w:val="center"/>
+              <w:rPr>
+                <w:rFonts w:ascii="Calibri" w:eastAsia="Calibri" w:hAnsi="Calibri" w:cs="Calibri"/>
+              </w:rPr>
+            </w:pPr>
+            <w:r>
+              <w:rPr>
+                <w:rFonts w:ascii="Calibri" w:eastAsia="Calibri" w:hAnsi="Calibri" w:cs="Calibri"/>
+                <w:b/>
+                <w:sz w:val="28"/>
+              </w:rPr>
+              <w:t>(6 images)</w:t>
             </w:r>
           </w:p>
         </w:tc>
@@ -8057,182 +9588,6 @@
                 <w:rFonts w:ascii="Calibri" w:eastAsia="Calibri" w:hAnsi="Calibri" w:cs="Calibri"/>
               </w:rPr>
             </w:pPr>
-            <w:r>
-              <w:rPr>
-                <w:rFonts w:ascii="Calibri" w:eastAsia="Calibri" w:hAnsi="Calibri" w:cs="Calibri"/>
-                <w:b/>
-                <w:sz w:val="28"/>
-              </w:rPr>
-              <w:t>Pranay Kumar</w:t>
-            </w:r>
-          </w:p>
-        </w:tc>
-        <w:tc>
-          <w:tcPr>
-            <w:tcW w:w="2366" w:type="dxa"/>
-            <w:tcBorders>
-              <w:top w:val="single" w:sz="4" w:space="0" w:color="000000"/>
-              <w:left w:val="single" w:sz="4" w:space="0" w:color="000000"/>
-              <w:bottom w:val="single" w:sz="4" w:space="0" w:color="000000"/>
-              <w:right w:val="single" w:sz="4" w:space="0" w:color="000000"/>
-            </w:tcBorders>
-            <w:shd w:val="clear" w:color="000000" w:fill="FFFFFF"/>
-            <w:tcMar>
-              <w:left w:w="108" w:type="dxa"/>
-              <w:right w:w="108" w:type="dxa"/>
-            </w:tcMar>
-          </w:tcPr>
-          <w:p>
-            <w:pPr>
-              <w:spacing w:after="0" w:line="240" w:lineRule="auto"/>
-              <w:jc w:val="center"/>
-              <w:rPr>
-                <w:rFonts w:ascii="Calibri" w:eastAsia="Calibri" w:hAnsi="Calibri" w:cs="Calibri"/>
-              </w:rPr>
-            </w:pPr>
-            <w:r>
-              <w:rPr>
-                <w:rFonts w:ascii="Calibri" w:eastAsia="Calibri" w:hAnsi="Calibri" w:cs="Calibri"/>
-                <w:b/>
-                <w:color w:val="00B050"/>
-                <w:sz w:val="28"/>
-              </w:rPr>
-              <w:t>DONE</w:t>
-            </w:r>
-          </w:p>
-        </w:tc>
-      </w:tr>
-      <w:tr>
-        <w:trPr>
-          <w:trHeight w:val="1"/>
-        </w:trPr>
-        <w:tc>
-          <w:tcPr>
-            <w:tcW w:w="2372" w:type="dxa"/>
-            <w:tcBorders>
-              <w:top w:val="single" w:sz="4" w:space="0" w:color="000000"/>
-              <w:left w:val="single" w:sz="4" w:space="0" w:color="000000"/>
-              <w:bottom w:val="single" w:sz="4" w:space="0" w:color="000000"/>
-              <w:right w:val="single" w:sz="4" w:space="0" w:color="000000"/>
-            </w:tcBorders>
-            <w:shd w:val="clear" w:color="000000" w:fill="FFFFFF"/>
-            <w:tcMar>
-              <w:left w:w="108" w:type="dxa"/>
-              <w:right w:w="108" w:type="dxa"/>
-            </w:tcMar>
-          </w:tcPr>
-          <w:p>
-            <w:pPr>
-              <w:spacing w:after="0" w:line="240" w:lineRule="auto"/>
-              <w:jc w:val="center"/>
-              <w:rPr>
-                <w:rFonts w:ascii="Calibri" w:eastAsia="Calibri" w:hAnsi="Calibri" w:cs="Calibri"/>
-                <w:b/>
-                <w:sz w:val="28"/>
-              </w:rPr>
-            </w:pPr>
-            <w:r>
-              <w:rPr>
-                <w:rFonts w:ascii="Calibri" w:eastAsia="Calibri" w:hAnsi="Calibri" w:cs="Calibri"/>
-                <w:b/>
-                <w:sz w:val="28"/>
-              </w:rPr>
-              <w:t>Wearable solution</w:t>
-            </w:r>
-          </w:p>
-          <w:p>
-            <w:pPr>
-              <w:spacing w:after="0" w:line="240" w:lineRule="auto"/>
-              <w:jc w:val="center"/>
-              <w:rPr>
-                <w:rFonts w:ascii="Calibri" w:eastAsia="Calibri" w:hAnsi="Calibri" w:cs="Calibri"/>
-              </w:rPr>
-            </w:pPr>
-            <w:r>
-              <w:rPr>
-                <w:rFonts w:ascii="Calibri" w:eastAsia="Calibri" w:hAnsi="Calibri" w:cs="Calibri"/>
-                <w:b/>
-                <w:sz w:val="28"/>
-              </w:rPr>
-              <w:t>icons</w:t>
-            </w:r>
-          </w:p>
-        </w:tc>
-        <w:tc>
-          <w:tcPr>
-            <w:tcW w:w="2371" w:type="dxa"/>
-            <w:tcBorders>
-              <w:top w:val="single" w:sz="4" w:space="0" w:color="000000"/>
-              <w:left w:val="single" w:sz="4" w:space="0" w:color="000000"/>
-              <w:bottom w:val="single" w:sz="4" w:space="0" w:color="000000"/>
-              <w:right w:val="single" w:sz="4" w:space="0" w:color="000000"/>
-            </w:tcBorders>
-            <w:shd w:val="clear" w:color="000000" w:fill="FFFFFF"/>
-            <w:tcMar>
-              <w:left w:w="108" w:type="dxa"/>
-              <w:right w:w="108" w:type="dxa"/>
-            </w:tcMar>
-          </w:tcPr>
-          <w:p>
-            <w:pPr>
-              <w:spacing w:after="0" w:line="240" w:lineRule="auto"/>
-              <w:jc w:val="center"/>
-              <w:rPr>
-                <w:rFonts w:ascii="Calibri" w:eastAsia="Calibri" w:hAnsi="Calibri" w:cs="Calibri"/>
-                <w:b/>
-                <w:sz w:val="28"/>
-              </w:rPr>
-            </w:pPr>
-            <w:r>
-              <w:rPr>
-                <w:rFonts w:ascii="Calibri" w:eastAsia="Calibri" w:hAnsi="Calibri" w:cs="Calibri"/>
-                <w:b/>
-                <w:sz w:val="28"/>
-              </w:rPr>
-              <w:t>Wearable solution icons</w:t>
-            </w:r>
-          </w:p>
-          <w:p>
-            <w:pPr>
-              <w:spacing w:after="0" w:line="240" w:lineRule="auto"/>
-              <w:jc w:val="center"/>
-              <w:rPr>
-                <w:rFonts w:ascii="Calibri" w:eastAsia="Calibri" w:hAnsi="Calibri" w:cs="Calibri"/>
-              </w:rPr>
-            </w:pPr>
-            <w:r>
-              <w:rPr>
-                <w:rFonts w:ascii="Calibri" w:eastAsia="Calibri" w:hAnsi="Calibri" w:cs="Calibri"/>
-                <w:b/>
-                <w:sz w:val="28"/>
-              </w:rPr>
-              <w:t>(4 images)</w:t>
-            </w:r>
-          </w:p>
-        </w:tc>
-        <w:tc>
-          <w:tcPr>
-            <w:tcW w:w="2359" w:type="dxa"/>
-            <w:tcBorders>
-              <w:top w:val="single" w:sz="4" w:space="0" w:color="000000"/>
-              <w:left w:val="single" w:sz="4" w:space="0" w:color="000000"/>
-              <w:bottom w:val="single" w:sz="4" w:space="0" w:color="000000"/>
-              <w:right w:val="single" w:sz="4" w:space="0" w:color="000000"/>
-            </w:tcBorders>
-            <w:shd w:val="clear" w:color="000000" w:fill="FFFFFF"/>
-            <w:tcMar>
-              <w:left w:w="108" w:type="dxa"/>
-              <w:right w:w="108" w:type="dxa"/>
-            </w:tcMar>
-          </w:tcPr>
-          <w:p>
-            <w:pPr>
-              <w:spacing w:after="0" w:line="240" w:lineRule="auto"/>
-              <w:jc w:val="center"/>
-              <w:rPr>
-                <w:rFonts w:ascii="Calibri" w:eastAsia="Calibri" w:hAnsi="Calibri" w:cs="Calibri"/>
-              </w:rPr>
-            </w:pPr>
             <w:proofErr w:type="spellStart"/>
             <w:r>
               <w:rPr>
@@ -8240,353 +9595,17 @@
                 <w:b/>
                 <w:sz w:val="28"/>
               </w:rPr>
-              <w:t>ShristiVerma</w:t>
+              <w:t>Shristi</w:t>
             </w:r>
             <w:proofErr w:type="spellEnd"/>
-          </w:p>
-        </w:tc>
-        <w:tc>
-          <w:tcPr>
-            <w:tcW w:w="2366" w:type="dxa"/>
-            <w:tcBorders>
-              <w:top w:val="single" w:sz="4" w:space="0" w:color="000000"/>
-              <w:left w:val="single" w:sz="4" w:space="0" w:color="000000"/>
-              <w:bottom w:val="single" w:sz="4" w:space="0" w:color="000000"/>
-              <w:right w:val="single" w:sz="4" w:space="0" w:color="000000"/>
-            </w:tcBorders>
-            <w:shd w:val="clear" w:color="000000" w:fill="FFFFFF"/>
-            <w:tcMar>
-              <w:left w:w="108" w:type="dxa"/>
-              <w:right w:w="108" w:type="dxa"/>
-            </w:tcMar>
-          </w:tcPr>
-          <w:p>
-            <w:pPr>
-              <w:spacing w:after="0" w:line="240" w:lineRule="auto"/>
-              <w:jc w:val="center"/>
-              <w:rPr>
-                <w:rFonts w:ascii="Calibri" w:eastAsia="Calibri" w:hAnsi="Calibri" w:cs="Calibri"/>
-              </w:rPr>
-            </w:pPr>
-            <w:r>
-              <w:rPr>
-                <w:rFonts w:ascii="Calibri" w:eastAsia="Calibri" w:hAnsi="Calibri" w:cs="Calibri"/>
-                <w:b/>
-                <w:color w:val="FF0000"/>
-                <w:sz w:val="28"/>
-              </w:rPr>
-              <w:t>PENDING</w:t>
-            </w:r>
-          </w:p>
-        </w:tc>
-      </w:tr>
-      <w:tr>
-        <w:trPr>
-          <w:trHeight w:val="1"/>
-        </w:trPr>
-        <w:tc>
-          <w:tcPr>
-            <w:tcW w:w="2372" w:type="dxa"/>
-            <w:tcBorders>
-              <w:top w:val="single" w:sz="4" w:space="0" w:color="000000"/>
-              <w:left w:val="single" w:sz="4" w:space="0" w:color="000000"/>
-              <w:bottom w:val="single" w:sz="4" w:space="0" w:color="000000"/>
-              <w:right w:val="single" w:sz="4" w:space="0" w:color="000000"/>
-            </w:tcBorders>
-            <w:shd w:val="clear" w:color="000000" w:fill="FFFFFF"/>
-            <w:tcMar>
-              <w:left w:w="108" w:type="dxa"/>
-              <w:right w:w="108" w:type="dxa"/>
-            </w:tcMar>
-          </w:tcPr>
-          <w:p>
-            <w:pPr>
-              <w:spacing w:after="0" w:line="240" w:lineRule="auto"/>
-              <w:jc w:val="center"/>
-              <w:rPr>
-                <w:rFonts w:ascii="Calibri" w:eastAsia="Calibri" w:hAnsi="Calibri" w:cs="Calibri"/>
-                <w:b/>
-                <w:sz w:val="28"/>
-              </w:rPr>
-            </w:pPr>
-            <w:r>
-              <w:rPr>
-                <w:rFonts w:ascii="Calibri" w:eastAsia="Calibri" w:hAnsi="Calibri" w:cs="Calibri"/>
-                <w:b/>
-                <w:sz w:val="28"/>
-              </w:rPr>
-              <w:t>Our proficiency</w:t>
-            </w:r>
-          </w:p>
-          <w:p>
-            <w:pPr>
-              <w:spacing w:after="0" w:line="240" w:lineRule="auto"/>
-              <w:jc w:val="center"/>
-              <w:rPr>
-                <w:rFonts w:ascii="Calibri" w:eastAsia="Calibri" w:hAnsi="Calibri" w:cs="Calibri"/>
-              </w:rPr>
-            </w:pPr>
-            <w:r>
-              <w:rPr>
-                <w:rFonts w:ascii="Calibri" w:eastAsia="Calibri" w:hAnsi="Calibri" w:cs="Calibri"/>
-                <w:b/>
-                <w:sz w:val="28"/>
-              </w:rPr>
-              <w:t>banner</w:t>
-            </w:r>
-          </w:p>
-        </w:tc>
-        <w:tc>
-          <w:tcPr>
-            <w:tcW w:w="2371" w:type="dxa"/>
-            <w:tcBorders>
-              <w:top w:val="single" w:sz="4" w:space="0" w:color="000000"/>
-              <w:left w:val="single" w:sz="4" w:space="0" w:color="000000"/>
-              <w:bottom w:val="single" w:sz="4" w:space="0" w:color="000000"/>
-              <w:right w:val="single" w:sz="4" w:space="0" w:color="000000"/>
-            </w:tcBorders>
-            <w:shd w:val="clear" w:color="000000" w:fill="FFFFFF"/>
-            <w:tcMar>
-              <w:left w:w="108" w:type="dxa"/>
-              <w:right w:w="108" w:type="dxa"/>
-            </w:tcMar>
-          </w:tcPr>
-          <w:p>
-            <w:pPr>
-              <w:spacing w:after="0" w:line="240" w:lineRule="auto"/>
-              <w:jc w:val="center"/>
-              <w:rPr>
-                <w:rFonts w:ascii="Calibri" w:eastAsia="Calibri" w:hAnsi="Calibri" w:cs="Calibri"/>
-                <w:b/>
-                <w:sz w:val="28"/>
-              </w:rPr>
-            </w:pPr>
-            <w:r>
-              <w:rPr>
-                <w:rFonts w:ascii="Calibri" w:eastAsia="Calibri" w:hAnsi="Calibri" w:cs="Calibri"/>
-                <w:b/>
-                <w:sz w:val="28"/>
-              </w:rPr>
-              <w:t>Our proficiency</w:t>
-            </w:r>
-          </w:p>
-          <w:p>
-            <w:pPr>
-              <w:spacing w:after="0" w:line="240" w:lineRule="auto"/>
-              <w:jc w:val="center"/>
-              <w:rPr>
-                <w:rFonts w:ascii="Calibri" w:eastAsia="Calibri" w:hAnsi="Calibri" w:cs="Calibri"/>
-              </w:rPr>
-            </w:pPr>
-            <w:r>
-              <w:rPr>
-                <w:rFonts w:ascii="Calibri" w:eastAsia="Calibri" w:hAnsi="Calibri" w:cs="Calibri"/>
-                <w:b/>
-                <w:sz w:val="28"/>
-              </w:rPr>
-              <w:t>(1 image)</w:t>
-            </w:r>
-          </w:p>
-        </w:tc>
-        <w:tc>
-          <w:tcPr>
-            <w:tcW w:w="2359" w:type="dxa"/>
-            <w:tcBorders>
-              <w:top w:val="single" w:sz="4" w:space="0" w:color="000000"/>
-              <w:left w:val="single" w:sz="4" w:space="0" w:color="000000"/>
-              <w:bottom w:val="single" w:sz="4" w:space="0" w:color="000000"/>
-              <w:right w:val="single" w:sz="4" w:space="0" w:color="000000"/>
-            </w:tcBorders>
-            <w:shd w:val="clear" w:color="000000" w:fill="FFFFFF"/>
-            <w:tcMar>
-              <w:left w:w="108" w:type="dxa"/>
-              <w:right w:w="108" w:type="dxa"/>
-            </w:tcMar>
-          </w:tcPr>
-          <w:p>
-            <w:pPr>
-              <w:spacing w:after="0" w:line="240" w:lineRule="auto"/>
-              <w:jc w:val="center"/>
-              <w:rPr>
-                <w:rFonts w:ascii="Calibri" w:eastAsia="Calibri" w:hAnsi="Calibri" w:cs="Calibri"/>
-              </w:rPr>
-            </w:pPr>
-            <w:r>
-              <w:rPr>
-                <w:rFonts w:ascii="Calibri" w:eastAsia="Calibri" w:hAnsi="Calibri" w:cs="Calibri"/>
-                <w:b/>
-                <w:sz w:val="28"/>
-              </w:rPr>
-              <w:t>Pranay Kumar</w:t>
-            </w:r>
-          </w:p>
-        </w:tc>
-        <w:tc>
-          <w:tcPr>
-            <w:tcW w:w="2366" w:type="dxa"/>
-            <w:tcBorders>
-              <w:top w:val="single" w:sz="4" w:space="0" w:color="000000"/>
-              <w:left w:val="single" w:sz="4" w:space="0" w:color="000000"/>
-              <w:bottom w:val="single" w:sz="4" w:space="0" w:color="000000"/>
-              <w:right w:val="single" w:sz="4" w:space="0" w:color="000000"/>
-            </w:tcBorders>
-            <w:shd w:val="clear" w:color="000000" w:fill="FFFFFF"/>
-            <w:tcMar>
-              <w:left w:w="108" w:type="dxa"/>
-              <w:right w:w="108" w:type="dxa"/>
-            </w:tcMar>
-          </w:tcPr>
-          <w:p>
-            <w:pPr>
-              <w:spacing w:after="0" w:line="240" w:lineRule="auto"/>
-              <w:jc w:val="center"/>
-              <w:rPr>
-                <w:rFonts w:ascii="Calibri" w:eastAsia="Calibri" w:hAnsi="Calibri" w:cs="Calibri"/>
-              </w:rPr>
-            </w:pPr>
-            <w:r>
-              <w:rPr>
-                <w:rFonts w:ascii="Calibri" w:eastAsia="Calibri" w:hAnsi="Calibri" w:cs="Calibri"/>
-                <w:b/>
-                <w:color w:val="00B050"/>
-                <w:sz w:val="28"/>
-              </w:rPr>
-              <w:t>DONE</w:t>
-            </w:r>
-          </w:p>
-        </w:tc>
-      </w:tr>
-      <w:tr>
-        <w:trPr>
-          <w:trHeight w:val="1"/>
-        </w:trPr>
-        <w:tc>
-          <w:tcPr>
-            <w:tcW w:w="2372" w:type="dxa"/>
-            <w:tcBorders>
-              <w:top w:val="single" w:sz="4" w:space="0" w:color="000000"/>
-              <w:left w:val="single" w:sz="4" w:space="0" w:color="000000"/>
-              <w:bottom w:val="single" w:sz="4" w:space="0" w:color="000000"/>
-              <w:right w:val="single" w:sz="4" w:space="0" w:color="000000"/>
-            </w:tcBorders>
-            <w:shd w:val="clear" w:color="000000" w:fill="FFFFFF"/>
-            <w:tcMar>
-              <w:left w:w="108" w:type="dxa"/>
-              <w:right w:w="108" w:type="dxa"/>
-            </w:tcMar>
-          </w:tcPr>
-          <w:p>
-            <w:pPr>
-              <w:spacing w:after="0" w:line="240" w:lineRule="auto"/>
-              <w:jc w:val="center"/>
-              <w:rPr>
-                <w:rFonts w:ascii="Calibri" w:eastAsia="Calibri" w:hAnsi="Calibri" w:cs="Calibri"/>
-                <w:b/>
-                <w:sz w:val="28"/>
-              </w:rPr>
-            </w:pPr>
-            <w:r>
-              <w:rPr>
-                <w:rFonts w:ascii="Calibri" w:eastAsia="Calibri" w:hAnsi="Calibri" w:cs="Calibri"/>
-                <w:b/>
-                <w:sz w:val="28"/>
-              </w:rPr>
-              <w:t>Our proficiency</w:t>
-            </w:r>
-          </w:p>
-          <w:p>
-            <w:pPr>
-              <w:spacing w:after="0" w:line="240" w:lineRule="auto"/>
-              <w:jc w:val="center"/>
-              <w:rPr>
-                <w:rFonts w:ascii="Calibri" w:eastAsia="Calibri" w:hAnsi="Calibri" w:cs="Calibri"/>
-              </w:rPr>
-            </w:pPr>
-            <w:r>
-              <w:rPr>
-                <w:rFonts w:ascii="Calibri" w:eastAsia="Calibri" w:hAnsi="Calibri" w:cs="Calibri"/>
-                <w:b/>
-                <w:sz w:val="28"/>
-              </w:rPr>
-              <w:t>icons</w:t>
-            </w:r>
-          </w:p>
-        </w:tc>
-        <w:tc>
-          <w:tcPr>
-            <w:tcW w:w="2371" w:type="dxa"/>
-            <w:tcBorders>
-              <w:top w:val="single" w:sz="4" w:space="0" w:color="000000"/>
-              <w:left w:val="single" w:sz="4" w:space="0" w:color="000000"/>
-              <w:bottom w:val="single" w:sz="4" w:space="0" w:color="000000"/>
-              <w:right w:val="single" w:sz="4" w:space="0" w:color="000000"/>
-            </w:tcBorders>
-            <w:shd w:val="clear" w:color="000000" w:fill="FFFFFF"/>
-            <w:tcMar>
-              <w:left w:w="108" w:type="dxa"/>
-              <w:right w:w="108" w:type="dxa"/>
-            </w:tcMar>
-          </w:tcPr>
-          <w:p>
-            <w:pPr>
-              <w:spacing w:after="0" w:line="240" w:lineRule="auto"/>
-              <w:jc w:val="center"/>
-              <w:rPr>
-                <w:rFonts w:ascii="Calibri" w:eastAsia="Calibri" w:hAnsi="Calibri" w:cs="Calibri"/>
-                <w:b/>
-                <w:sz w:val="28"/>
-              </w:rPr>
-            </w:pPr>
-            <w:r>
-              <w:rPr>
-                <w:rFonts w:ascii="Calibri" w:eastAsia="Calibri" w:hAnsi="Calibri" w:cs="Calibri"/>
-                <w:b/>
-                <w:sz w:val="28"/>
-              </w:rPr>
-              <w:t>Our proficiency</w:t>
-            </w:r>
-          </w:p>
-          <w:p>
-            <w:pPr>
-              <w:spacing w:after="0" w:line="240" w:lineRule="auto"/>
-              <w:jc w:val="center"/>
-              <w:rPr>
-                <w:rFonts w:ascii="Calibri" w:eastAsia="Calibri" w:hAnsi="Calibri" w:cs="Calibri"/>
-              </w:rPr>
-            </w:pPr>
-            <w:r>
-              <w:rPr>
-                <w:rFonts w:ascii="Calibri" w:eastAsia="Calibri" w:hAnsi="Calibri" w:cs="Calibri"/>
-                <w:b/>
-                <w:sz w:val="28"/>
-              </w:rPr>
-              <w:t>(6 images)</w:t>
-            </w:r>
-          </w:p>
-        </w:tc>
-        <w:tc>
-          <w:tcPr>
-            <w:tcW w:w="2359" w:type="dxa"/>
-            <w:tcBorders>
-              <w:top w:val="single" w:sz="4" w:space="0" w:color="000000"/>
-              <w:left w:val="single" w:sz="4" w:space="0" w:color="000000"/>
-              <w:bottom w:val="single" w:sz="4" w:space="0" w:color="000000"/>
-              <w:right w:val="single" w:sz="4" w:space="0" w:color="000000"/>
-            </w:tcBorders>
-            <w:shd w:val="clear" w:color="000000" w:fill="FFFFFF"/>
-            <w:tcMar>
-              <w:left w:w="108" w:type="dxa"/>
-              <w:right w:w="108" w:type="dxa"/>
-            </w:tcMar>
-          </w:tcPr>
-          <w:p>
-            <w:pPr>
-              <w:spacing w:after="0" w:line="240" w:lineRule="auto"/>
-              <w:jc w:val="center"/>
-              <w:rPr>
-                <w:rFonts w:ascii="Calibri" w:eastAsia="Calibri" w:hAnsi="Calibri" w:cs="Calibri"/>
-              </w:rPr>
-            </w:pPr>
+            <w:r>
+              <w:rPr>
+                <w:rFonts w:ascii="Calibri" w:eastAsia="Calibri" w:hAnsi="Calibri" w:cs="Calibri"/>
+                <w:b/>
+                <w:sz w:val="28"/>
+              </w:rPr>
+              <w:t xml:space="preserve"> </w:t>
+            </w:r>
             <w:proofErr w:type="spellStart"/>
             <w:r>
               <w:rPr>
@@ -8594,7 +9613,7 @@
                 <w:b/>
                 <w:sz w:val="28"/>
               </w:rPr>
-              <w:t>ShristiVerma</w:t>
+              <w:t>Verma</w:t>
             </w:r>
             <w:proofErr w:type="spellEnd"/>
           </w:p>
@@ -8693,7 +9712,7 @@
           <w:left w:w="10" w:type="dxa"/>
           <w:right w:w="10" w:type="dxa"/>
         </w:tblCellMar>
-        <w:tblLook w:val="04A0"/>
+        <w:tblLook w:val="04A0" w:firstRow="1" w:lastRow="0" w:firstColumn="1" w:lastColumn="0" w:noHBand="0" w:noVBand="1"/>
       </w:tblPr>
       <w:tblGrid>
         <w:gridCol w:w="2370"/>
@@ -9001,7 +10020,6 @@
                 <w:b/>
                 <w:sz w:val="28"/>
               </w:rPr>
-              <w:lastRenderedPageBreak/>
               <w:t>Service  image</w:t>
             </w:r>
           </w:p>
@@ -9054,23 +10072,13 @@
                 <w:rFonts w:ascii="Calibri" w:eastAsia="Calibri" w:hAnsi="Calibri" w:cs="Calibri"/>
               </w:rPr>
             </w:pPr>
-            <w:proofErr w:type="spellStart"/>
-            <w:r>
-              <w:rPr>
-                <w:rFonts w:ascii="Calibri" w:eastAsia="Calibri" w:hAnsi="Calibri" w:cs="Calibri"/>
-                <w:b/>
-                <w:sz w:val="28"/>
-              </w:rPr>
-              <w:t>Mohit</w:t>
-            </w:r>
-            <w:proofErr w:type="spellEnd"/>
-            <w:r>
-              <w:rPr>
-                <w:rFonts w:ascii="Calibri" w:eastAsia="Calibri" w:hAnsi="Calibri" w:cs="Calibri"/>
-                <w:b/>
-                <w:sz w:val="28"/>
-              </w:rPr>
-              <w:t xml:space="preserve"> </w:t>
+            <w:r>
+              <w:rPr>
+                <w:rFonts w:ascii="Calibri" w:eastAsia="Calibri" w:hAnsi="Calibri" w:cs="Calibri"/>
+                <w:b/>
+                <w:sz w:val="28"/>
+              </w:rPr>
+              <w:t xml:space="preserve">Mohit </w:t>
             </w:r>
             <w:proofErr w:type="spellStart"/>
             <w:r>
@@ -9425,10 +10433,10 @@
               <w:rPr>
                 <w:rFonts w:ascii="Calibri" w:eastAsia="Calibri" w:hAnsi="Calibri" w:cs="Calibri"/>
                 <w:b/>
-                <w:color w:val="00B050"/>
-                <w:sz w:val="28"/>
-              </w:rPr>
-              <w:t>DONE</w:t>
+                <w:color w:val="7030A0"/>
+                <w:sz w:val="28"/>
+              </w:rPr>
+              <w:t>PENDING</w:t>
             </w:r>
           </w:p>
         </w:tc>
@@ -9492,7 +10500,7 @@
           <w:left w:w="10" w:type="dxa"/>
           <w:right w:w="10" w:type="dxa"/>
         </w:tblCellMar>
-        <w:tblLook w:val="04A0"/>
+        <w:tblLook w:val="04A0" w:firstRow="1" w:lastRow="0" w:firstColumn="1" w:lastColumn="0" w:noHBand="0" w:noVBand="1"/>
       </w:tblPr>
       <w:tblGrid>
         <w:gridCol w:w="2370"/>
@@ -9852,23 +10860,13 @@
                 <w:rFonts w:ascii="Calibri" w:eastAsia="Calibri" w:hAnsi="Calibri" w:cs="Calibri"/>
               </w:rPr>
             </w:pPr>
-            <w:proofErr w:type="spellStart"/>
-            <w:r>
-              <w:rPr>
-                <w:rFonts w:ascii="Calibri" w:eastAsia="Calibri" w:hAnsi="Calibri" w:cs="Calibri"/>
-                <w:b/>
-                <w:sz w:val="28"/>
-              </w:rPr>
-              <w:t>Mohit</w:t>
-            </w:r>
-            <w:proofErr w:type="spellEnd"/>
-            <w:r>
-              <w:rPr>
-                <w:rFonts w:ascii="Calibri" w:eastAsia="Calibri" w:hAnsi="Calibri" w:cs="Calibri"/>
-                <w:b/>
-                <w:sz w:val="28"/>
-              </w:rPr>
-              <w:t xml:space="preserve"> </w:t>
+            <w:r>
+              <w:rPr>
+                <w:rFonts w:ascii="Calibri" w:eastAsia="Calibri" w:hAnsi="Calibri" w:cs="Calibri"/>
+                <w:b/>
+                <w:sz w:val="28"/>
+              </w:rPr>
+              <w:t xml:space="preserve">Mohit </w:t>
             </w:r>
             <w:proofErr w:type="spellStart"/>
             <w:r>
@@ -10223,10 +11221,10 @@
               <w:rPr>
                 <w:rFonts w:ascii="Calibri" w:eastAsia="Calibri" w:hAnsi="Calibri" w:cs="Calibri"/>
                 <w:b/>
-                <w:color w:val="00B050"/>
-                <w:sz w:val="28"/>
-              </w:rPr>
-              <w:t>DONE</w:t>
+                <w:color w:val="7030A0"/>
+                <w:sz w:val="28"/>
+              </w:rPr>
+              <w:t>PENDING</w:t>
             </w:r>
           </w:p>
         </w:tc>
@@ -10407,7 +11405,7 @@
           <w:left w:w="10" w:type="dxa"/>
           <w:right w:w="10" w:type="dxa"/>
         </w:tblCellMar>
-        <w:tblLook w:val="04A0"/>
+        <w:tblLook w:val="04A0" w:firstRow="1" w:lastRow="0" w:firstColumn="1" w:lastColumn="0" w:noHBand="0" w:noVBand="1"/>
       </w:tblPr>
       <w:tblGrid>
         <w:gridCol w:w="2376"/>
@@ -10767,23 +11765,13 @@
                 <w:rFonts w:ascii="Calibri" w:eastAsia="Calibri" w:hAnsi="Calibri" w:cs="Calibri"/>
               </w:rPr>
             </w:pPr>
-            <w:proofErr w:type="spellStart"/>
-            <w:r>
-              <w:rPr>
-                <w:rFonts w:ascii="Calibri" w:eastAsia="Calibri" w:hAnsi="Calibri" w:cs="Calibri"/>
-                <w:b/>
-                <w:sz w:val="28"/>
-              </w:rPr>
-              <w:t>Mohit</w:t>
-            </w:r>
-            <w:proofErr w:type="spellEnd"/>
-            <w:r>
-              <w:rPr>
-                <w:rFonts w:ascii="Calibri" w:eastAsia="Calibri" w:hAnsi="Calibri" w:cs="Calibri"/>
-                <w:b/>
-                <w:sz w:val="28"/>
-              </w:rPr>
-              <w:t xml:space="preserve"> </w:t>
+            <w:r>
+              <w:rPr>
+                <w:rFonts w:ascii="Calibri" w:eastAsia="Calibri" w:hAnsi="Calibri" w:cs="Calibri"/>
+                <w:b/>
+                <w:sz w:val="28"/>
+              </w:rPr>
+              <w:t xml:space="preserve">Mohit </w:t>
             </w:r>
             <w:proofErr w:type="spellStart"/>
             <w:r>
@@ -11120,8 +12108,25 @@
                 <w:b/>
                 <w:sz w:val="28"/>
               </w:rPr>
-              <w:lastRenderedPageBreak/>
-              <w:t>(6 images)</w:t>
+              <w:t xml:space="preserve">(6 </w:t>
+            </w:r>
+            <w:r>
+              <w:rPr>
+                <w:rFonts w:ascii="Calibri" w:eastAsia="Calibri" w:hAnsi="Calibri" w:cs="Calibri"/>
+                <w:b/>
+                <w:sz w:val="28"/>
+              </w:rPr>
+              <w:t>icons</w:t>
+            </w:r>
+            <w:bookmarkStart w:id="0" w:name="_GoBack"/>
+            <w:bookmarkEnd w:id="0"/>
+            <w:r>
+              <w:rPr>
+                <w:rFonts w:ascii="Calibri" w:eastAsia="Calibri" w:hAnsi="Calibri" w:cs="Calibri"/>
+                <w:b/>
+                <w:sz w:val="28"/>
+              </w:rPr>
+              <w:t>)</w:t>
             </w:r>
           </w:p>
         </w:tc>
@@ -11155,7 +12160,6 @@
                 <w:b/>
                 <w:sz w:val="28"/>
               </w:rPr>
-              <w:lastRenderedPageBreak/>
               <w:t>ShristiVerma</w:t>
             </w:r>
             <w:proofErr w:type="spellEnd"/>
@@ -11218,7 +12222,7 @@
 </file>
 
 <file path=word/styles.xml><?xml version="1.0" encoding="utf-8"?>
-<w:styles xmlns:r="http://schemas.openxmlformats.org/officeDocument/2006/relationships" xmlns:w="http://schemas.openxmlformats.org/wordprocessingml/2006/main">
+<w:styles xmlns:mc="http://schemas.openxmlformats.org/markup-compatibility/2006" xmlns:r="http://schemas.openxmlformats.org/officeDocument/2006/relationships" xmlns:w="http://schemas.openxmlformats.org/wordprocessingml/2006/main" xmlns:w14="http://schemas.microsoft.com/office/word/2010/wordml" xmlns:w15="http://schemas.microsoft.com/office/word/2012/wordml" xmlns:w16se="http://schemas.microsoft.com/office/word/2015/wordml/symex" mc:Ignorable="w14 w15 w16se">
   <w:docDefaults>
     <w:rPrDefault>
       <w:rPr>
@@ -11234,144 +12238,378 @@
       </w:pPr>
     </w:pPrDefault>
   </w:docDefaults>
-  <w:latentStyles w:defLockedState="0" w:defUIPriority="99" w:defSemiHidden="1" w:defUnhideWhenUsed="1" w:defQFormat="0" w:count="267">
-    <w:lsdException w:name="Normal" w:semiHidden="0" w:uiPriority="0" w:unhideWhenUsed="0" w:qFormat="1"/>
-    <w:lsdException w:name="heading 1" w:semiHidden="0" w:uiPriority="9" w:unhideWhenUsed="0" w:qFormat="1"/>
-    <w:lsdException w:name="heading 2" w:uiPriority="9" w:qFormat="1"/>
-    <w:lsdException w:name="heading 3" w:uiPriority="9" w:qFormat="1"/>
-    <w:lsdException w:name="heading 4" w:uiPriority="9" w:qFormat="1"/>
-    <w:lsdException w:name="heading 5" w:uiPriority="9" w:qFormat="1"/>
-    <w:lsdException w:name="heading 6" w:uiPriority="9" w:qFormat="1"/>
-    <w:lsdException w:name="heading 7" w:uiPriority="9" w:qFormat="1"/>
-    <w:lsdException w:name="heading 8" w:uiPriority="9" w:qFormat="1"/>
-    <w:lsdException w:name="heading 9" w:uiPriority="9" w:qFormat="1"/>
-    <w:lsdException w:name="toc 1" w:uiPriority="39"/>
-    <w:lsdException w:name="toc 2" w:uiPriority="39"/>
-    <w:lsdException w:name="toc 3" w:uiPriority="39"/>
-    <w:lsdException w:name="toc 4" w:uiPriority="39"/>
-    <w:lsdException w:name="toc 5" w:uiPriority="39"/>
-    <w:lsdException w:name="toc 6" w:uiPriority="39"/>
-    <w:lsdException w:name="toc 7" w:uiPriority="39"/>
-    <w:lsdException w:name="toc 8" w:uiPriority="39"/>
-    <w:lsdException w:name="toc 9" w:uiPriority="39"/>
-    <w:lsdException w:name="caption" w:uiPriority="35" w:qFormat="1"/>
-    <w:lsdException w:name="Title" w:semiHidden="0" w:uiPriority="10" w:unhideWhenUsed="0" w:qFormat="1"/>
-    <w:lsdException w:name="Default Paragraph Font" w:uiPriority="1"/>
-    <w:lsdException w:name="Subtitle" w:semiHidden="0" w:uiPriority="11" w:unhideWhenUsed="0" w:qFormat="1"/>
-    <w:lsdException w:name="Strong" w:semiHidden="0" w:uiPriority="22" w:unhideWhenUsed="0" w:qFormat="1"/>
-    <w:lsdException w:name="Emphasis" w:semiHidden="0" w:uiPriority="20" w:unhideWhenUsed="0" w:qFormat="1"/>
-    <w:lsdException w:name="Table Grid" w:semiHidden="0" w:uiPriority="39" w:unhideWhenUsed="0"/>
-    <w:lsdException w:name="Placeholder Text" w:unhideWhenUsed="0"/>
-    <w:lsdException w:name="No Spacing" w:semiHidden="0" w:uiPriority="1" w:unhideWhenUsed="0" w:qFormat="1"/>
-    <w:lsdException w:name="Light Shading" w:semiHidden="0" w:uiPriority="60" w:unhideWhenUsed="0"/>
-    <w:lsdException w:name="Light List" w:semiHidden="0" w:uiPriority="61" w:unhideWhenUsed="0"/>
-    <w:lsdException w:name="Light Grid" w:semiHidden="0" w:uiPriority="62" w:unhideWhenUsed="0"/>
-    <w:lsdException w:name="Medium Shading 1" w:semiHidden="0" w:uiPriority="63" w:unhideWhenUsed="0"/>
-    <w:lsdException w:name="Medium Shading 2" w:semiHidden="0" w:uiPriority="64" w:unhideWhenUsed="0"/>
-    <w:lsdException w:name="Medium List 1" w:semiHidden="0" w:uiPriority="65" w:unhideWhenUsed="0"/>
-    <w:lsdException w:name="Medium List 2" w:semiHidden="0" w:uiPriority="66" w:unhideWhenUsed="0"/>
-    <w:lsdException w:name="Medium Grid 1" w:semiHidden="0" w:uiPriority="67" w:unhideWhenUsed="0"/>
-    <w:lsdException w:name="Medium Grid 2" w:semiHidden="0" w:uiPriority="68" w:unhideWhenUsed="0"/>
-    <w:lsdException w:name="Medium Grid 3" w:semiHidden="0" w:uiPriority="69" w:unhideWhenUsed="0"/>
-    <w:lsdException w:name="Dark List" w:semiHidden="0" w:uiPriority="70" w:unhideWhenUsed="0"/>
-    <w:lsdException w:name="Colorful Shading" w:semiHidden="0" w:uiPriority="71" w:unhideWhenUsed="0"/>
-    <w:lsdException w:name="Colorful List" w:semiHidden="0" w:uiPriority="72" w:unhideWhenUsed="0"/>
-    <w:lsdException w:name="Colorful Grid" w:semiHidden="0" w:uiPriority="73" w:unhideWhenUsed="0"/>
-    <w:lsdException w:name="Light Shading Accent 1" w:semiHidden="0" w:uiPriority="60" w:unhideWhenUsed="0"/>
-    <w:lsdException w:name="Light List Accent 1" w:semiHidden="0" w:uiPriority="61" w:unhideWhenUsed="0"/>
-    <w:lsdException w:name="Light Grid Accent 1" w:semiHidden="0" w:uiPriority="62" w:unhideWhenUsed="0"/>
-    <w:lsdException w:name="Medium Shading 1 Accent 1" w:semiHidden="0" w:uiPriority="63" w:unhideWhenUsed="0"/>
-    <w:lsdException w:name="Medium Shading 2 Accent 1" w:semiHidden="0" w:uiPriority="64" w:unhideWhenUsed="0"/>
-    <w:lsdException w:name="Medium List 1 Accent 1" w:semiHidden="0" w:uiPriority="65" w:unhideWhenUsed="0"/>
-    <w:lsdException w:name="Revision" w:unhideWhenUsed="0"/>
-    <w:lsdException w:name="List Paragraph" w:semiHidden="0" w:uiPriority="34" w:unhideWhenUsed="0" w:qFormat="1"/>
-    <w:lsdException w:name="Quote" w:semiHidden="0" w:uiPriority="29" w:unhideWhenUsed="0" w:qFormat="1"/>
-    <w:lsdException w:name="Intense Quote" w:semiHidden="0" w:uiPriority="30" w:unhideWhenUsed="0" w:qFormat="1"/>
-    <w:lsdException w:name="Medium List 2 Accent 1" w:semiHidden="0" w:uiPriority="66" w:unhideWhenUsed="0"/>
-    <w:lsdException w:name="Medium Grid 1 Accent 1" w:semiHidden="0" w:uiPriority="67" w:unhideWhenUsed="0"/>
-    <w:lsdException w:name="Medium Grid 2 Accent 1" w:semiHidden="0" w:uiPriority="68" w:unhideWhenUsed="0"/>
-    <w:lsdException w:name="Medium Grid 3 Accent 1" w:semiHidden="0" w:uiPriority="69" w:unhideWhenUsed="0"/>
-    <w:lsdException w:name="Dark List Accent 1" w:semiHidden="0" w:uiPriority="70" w:unhideWhenUsed="0"/>
-    <w:lsdException w:name="Colorful Shading Accent 1" w:semiHidden="0" w:uiPriority="71" w:unhideWhenUsed="0"/>
-    <w:lsdException w:name="Colorful List Accent 1" w:semiHidden="0" w:uiPriority="72" w:unhideWhenUsed="0"/>
-    <w:lsdException w:name="Colorful Grid Accent 1" w:semiHidden="0" w:uiPriority="73" w:unhideWhenUsed="0"/>
-    <w:lsdException w:name="Light Shading Accent 2" w:semiHidden="0" w:uiPriority="60" w:unhideWhenUsed="0"/>
-    <w:lsdException w:name="Light List Accent 2" w:semiHidden="0" w:uiPriority="61" w:unhideWhenUsed="0"/>
-    <w:lsdException w:name="Light Grid Accent 2" w:semiHidden="0" w:uiPriority="62" w:unhideWhenUsed="0"/>
-    <w:lsdException w:name="Medium Shading 1 Accent 2" w:semiHidden="0" w:uiPriority="63" w:unhideWhenUsed="0"/>
-    <w:lsdException w:name="Medium Shading 2 Accent 2" w:semiHidden="0" w:uiPriority="64" w:unhideWhenUsed="0"/>
-    <w:lsdException w:name="Medium List 1 Accent 2" w:semiHidden="0" w:uiPriority="65" w:unhideWhenUsed="0"/>
-    <w:lsdException w:name="Medium List 2 Accent 2" w:semiHidden="0" w:uiPriority="66" w:unhideWhenUsed="0"/>
-    <w:lsdException w:name="Medium Grid 1 Accent 2" w:semiHidden="0" w:uiPriority="67" w:unhideWhenUsed="0"/>
-    <w:lsdException w:name="Medium Grid 2 Accent 2" w:semiHidden="0" w:uiPriority="68" w:unhideWhenUsed="0"/>
-    <w:lsdException w:name="Medium Grid 3 Accent 2" w:semiHidden="0" w:uiPriority="69" w:unhideWhenUsed="0"/>
-    <w:lsdException w:name="Dark List Accent 2" w:semiHidden="0" w:uiPriority="70" w:unhideWhenUsed="0"/>
-    <w:lsdException w:name="Colorful Shading Accent 2" w:semiHidden="0" w:uiPriority="71" w:unhideWhenUsed="0"/>
-    <w:lsdException w:name="Colorful List Accent 2" w:semiHidden="0" w:uiPriority="72" w:unhideWhenUsed="0"/>
-    <w:lsdException w:name="Colorful Grid Accent 2" w:semiHidden="0" w:uiPriority="73" w:unhideWhenUsed="0"/>
-    <w:lsdException w:name="Light Shading Accent 3" w:semiHidden="0" w:uiPriority="60" w:unhideWhenUsed="0"/>
-    <w:lsdException w:name="Light List Accent 3" w:semiHidden="0" w:uiPriority="61" w:unhideWhenUsed="0"/>
-    <w:lsdException w:name="Light Grid Accent 3" w:semiHidden="0" w:uiPriority="62" w:unhideWhenUsed="0"/>
-    <w:lsdException w:name="Medium Shading 1 Accent 3" w:semiHidden="0" w:uiPriority="63" w:unhideWhenUsed="0"/>
-    <w:lsdException w:name="Medium Shading 2 Accent 3" w:semiHidden="0" w:uiPriority="64" w:unhideWhenUsed="0"/>
-    <w:lsdException w:name="Medium List 1 Accent 3" w:semiHidden="0" w:uiPriority="65" w:unhideWhenUsed="0"/>
-    <w:lsdException w:name="Medium List 2 Accent 3" w:semiHidden="0" w:uiPriority="66" w:unhideWhenUsed="0"/>
-    <w:lsdException w:name="Medium Grid 1 Accent 3" w:semiHidden="0" w:uiPriority="67" w:unhideWhenUsed="0"/>
-    <w:lsdException w:name="Medium Grid 2 Accent 3" w:semiHidden="0" w:uiPriority="68" w:unhideWhenUsed="0"/>
-    <w:lsdException w:name="Medium Grid 3 Accent 3" w:semiHidden="0" w:uiPriority="69" w:unhideWhenUsed="0"/>
-    <w:lsdException w:name="Dark List Accent 3" w:semiHidden="0" w:uiPriority="70" w:unhideWhenUsed="0"/>
-    <w:lsdException w:name="Colorful Shading Accent 3" w:semiHidden="0" w:uiPriority="71" w:unhideWhenUsed="0"/>
-    <w:lsdException w:name="Colorful List Accent 3" w:semiHidden="0" w:uiPriority="72" w:unhideWhenUsed="0"/>
-    <w:lsdException w:name="Colorful Grid Accent 3" w:semiHidden="0" w:uiPriority="73" w:unhideWhenUsed="0"/>
-    <w:lsdException w:name="Light Shading Accent 4" w:semiHidden="0" w:uiPriority="60" w:unhideWhenUsed="0"/>
-    <w:lsdException w:name="Light List Accent 4" w:semiHidden="0" w:uiPriority="61" w:unhideWhenUsed="0"/>
-    <w:lsdException w:name="Light Grid Accent 4" w:semiHidden="0" w:uiPriority="62" w:unhideWhenUsed="0"/>
-    <w:lsdException w:name="Medium Shading 1 Accent 4" w:semiHidden="0" w:uiPriority="63" w:unhideWhenUsed="0"/>
-    <w:lsdException w:name="Medium Shading 2 Accent 4" w:semiHidden="0" w:uiPriority="64" w:unhideWhenUsed="0"/>
-    <w:lsdException w:name="Medium List 1 Accent 4" w:semiHidden="0" w:uiPriority="65" w:unhideWhenUsed="0"/>
-    <w:lsdException w:name="Medium List 2 Accent 4" w:semiHidden="0" w:uiPriority="66" w:unhideWhenUsed="0"/>
-    <w:lsdException w:name="Medium Grid 1 Accent 4" w:semiHidden="0" w:uiPriority="67" w:unhideWhenUsed="0"/>
-    <w:lsdException w:name="Medium Grid 2 Accent 4" w:semiHidden="0" w:uiPriority="68" w:unhideWhenUsed="0"/>
-    <w:lsdException w:name="Medium Grid 3 Accent 4" w:semiHidden="0" w:uiPriority="69" w:unhideWhenUsed="0"/>
-    <w:lsdException w:name="Dark List Accent 4" w:semiHidden="0" w:uiPriority="70" w:unhideWhenUsed="0"/>
-    <w:lsdException w:name="Colorful Shading Accent 4" w:semiHidden="0" w:uiPriority="71" w:unhideWhenUsed="0"/>
-    <w:lsdException w:name="Colorful List Accent 4" w:semiHidden="0" w:uiPriority="72" w:unhideWhenUsed="0"/>
-    <w:lsdException w:name="Colorful Grid Accent 4" w:semiHidden="0" w:uiPriority="73" w:unhideWhenUsed="0"/>
-    <w:lsdException w:name="Light Shading Accent 5" w:semiHidden="0" w:uiPriority="60" w:unhideWhenUsed="0"/>
-    <w:lsdException w:name="Light List Accent 5" w:semiHidden="0" w:uiPriority="61" w:unhideWhenUsed="0"/>
-    <w:lsdException w:name="Light Grid Accent 5" w:semiHidden="0" w:uiPriority="62" w:unhideWhenUsed="0"/>
-    <w:lsdException w:name="Medium Shading 1 Accent 5" w:semiHidden="0" w:uiPriority="63" w:unhideWhenUsed="0"/>
-    <w:lsdException w:name="Medium Shading 2 Accent 5" w:semiHidden="0" w:uiPriority="64" w:unhideWhenUsed="0"/>
-    <w:lsdException w:name="Medium List 1 Accent 5" w:semiHidden="0" w:uiPriority="65" w:unhideWhenUsed="0"/>
-    <w:lsdException w:name="Medium List 2 Accent 5" w:semiHidden="0" w:uiPriority="66" w:unhideWhenUsed="0"/>
-    <w:lsdException w:name="Medium Grid 1 Accent 5" w:semiHidden="0" w:uiPriority="67" w:unhideWhenUsed="0"/>
-    <w:lsdException w:name="Medium Grid 2 Accent 5" w:semiHidden="0" w:uiPriority="68" w:unhideWhenUsed="0"/>
-    <w:lsdException w:name="Medium Grid 3 Accent 5" w:semiHidden="0" w:uiPriority="69" w:unhideWhenUsed="0"/>
-    <w:lsdException w:name="Dark List Accent 5" w:semiHidden="0" w:uiPriority="70" w:unhideWhenUsed="0"/>
-    <w:lsdException w:name="Colorful Shading Accent 5" w:semiHidden="0" w:uiPriority="71" w:unhideWhenUsed="0"/>
-    <w:lsdException w:name="Colorful List Accent 5" w:semiHidden="0" w:uiPriority="72" w:unhideWhenUsed="0"/>
-    <w:lsdException w:name="Colorful Grid Accent 5" w:semiHidden="0" w:uiPriority="73" w:unhideWhenUsed="0"/>
-    <w:lsdException w:name="Light Shading Accent 6" w:semiHidden="0" w:uiPriority="60" w:unhideWhenUsed="0"/>
-    <w:lsdException w:name="Light List Accent 6" w:semiHidden="0" w:uiPriority="61" w:unhideWhenUsed="0"/>
-    <w:lsdException w:name="Light Grid Accent 6" w:semiHidden="0" w:uiPriority="62" w:unhideWhenUsed="0"/>
-    <w:lsdException w:name="Medium Shading 1 Accent 6" w:semiHidden="0" w:uiPriority="63" w:unhideWhenUsed="0"/>
-    <w:lsdException w:name="Medium Shading 2 Accent 6" w:semiHidden="0" w:uiPriority="64" w:unhideWhenUsed="0"/>
-    <w:lsdException w:name="Medium List 1 Accent 6" w:semiHidden="0" w:uiPriority="65" w:unhideWhenUsed="0"/>
-    <w:lsdException w:name="Medium List 2 Accent 6" w:semiHidden="0" w:uiPriority="66" w:unhideWhenUsed="0"/>
-    <w:lsdException w:name="Medium Grid 1 Accent 6" w:semiHidden="0" w:uiPriority="67" w:unhideWhenUsed="0"/>
-    <w:lsdException w:name="Medium Grid 2 Accent 6" w:semiHidden="0" w:uiPriority="68" w:unhideWhenUsed="0"/>
-    <w:lsdException w:name="Medium Grid 3 Accent 6" w:semiHidden="0" w:uiPriority="69" w:unhideWhenUsed="0"/>
-    <w:lsdException w:name="Dark List Accent 6" w:semiHidden="0" w:uiPriority="70" w:unhideWhenUsed="0"/>
-    <w:lsdException w:name="Colorful Shading Accent 6" w:semiHidden="0" w:uiPriority="71" w:unhideWhenUsed="0"/>
-    <w:lsdException w:name="Colorful List Accent 6" w:semiHidden="0" w:uiPriority="72" w:unhideWhenUsed="0"/>
-    <w:lsdException w:name="Colorful Grid Accent 6" w:semiHidden="0" w:uiPriority="73" w:unhideWhenUsed="0"/>
-    <w:lsdException w:name="Subtle Emphasis" w:semiHidden="0" w:uiPriority="19" w:unhideWhenUsed="0" w:qFormat="1"/>
-    <w:lsdException w:name="Intense Emphasis" w:semiHidden="0" w:uiPriority="21" w:unhideWhenUsed="0" w:qFormat="1"/>
-    <w:lsdException w:name="Subtle Reference" w:semiHidden="0" w:uiPriority="31" w:unhideWhenUsed="0" w:qFormat="1"/>
-    <w:lsdException w:name="Intense Reference" w:semiHidden="0" w:uiPriority="32" w:unhideWhenUsed="0" w:qFormat="1"/>
-    <w:lsdException w:name="Book Title" w:semiHidden="0" w:uiPriority="33" w:unhideWhenUsed="0" w:qFormat="1"/>
-    <w:lsdException w:name="Bibliography" w:uiPriority="37"/>
-    <w:lsdException w:name="TOC Heading" w:uiPriority="39" w:qFormat="1"/>
+  <w:latentStyles w:defLockedState="0" w:defUIPriority="99" w:defSemiHidden="0" w:defUnhideWhenUsed="0" w:defQFormat="0" w:count="371">
+    <w:lsdException w:name="Normal" w:uiPriority="0" w:qFormat="1"/>
+    <w:lsdException w:name="heading 1" w:uiPriority="9" w:qFormat="1"/>
+    <w:lsdException w:name="heading 2" w:semiHidden="1" w:uiPriority="9" w:unhideWhenUsed="1" w:qFormat="1"/>
+    <w:lsdException w:name="heading 3" w:semiHidden="1" w:uiPriority="9" w:unhideWhenUsed="1" w:qFormat="1"/>
+    <w:lsdException w:name="heading 4" w:semiHidden="1" w:uiPriority="9" w:unhideWhenUsed="1" w:qFormat="1"/>
+    <w:lsdException w:name="heading 5" w:semiHidden="1" w:uiPriority="9" w:unhideWhenUsed="1" w:qFormat="1"/>
+    <w:lsdException w:name="heading 6" w:semiHidden="1" w:uiPriority="9" w:unhideWhenUsed="1" w:qFormat="1"/>
+    <w:lsdException w:name="heading 7" w:semiHidden="1" w:uiPriority="9" w:unhideWhenUsed="1" w:qFormat="1"/>
+    <w:lsdException w:name="heading 8" w:semiHidden="1" w:uiPriority="9" w:unhideWhenUsed="1" w:qFormat="1"/>
+    <w:lsdException w:name="heading 9" w:semiHidden="1" w:uiPriority="9" w:unhideWhenUsed="1" w:qFormat="1"/>
+    <w:lsdException w:name="index 1" w:semiHidden="1" w:unhideWhenUsed="1"/>
+    <w:lsdException w:name="index 2" w:semiHidden="1" w:unhideWhenUsed="1"/>
+    <w:lsdException w:name="index 3" w:semiHidden="1" w:unhideWhenUsed="1"/>
+    <w:lsdException w:name="index 4" w:semiHidden="1" w:unhideWhenUsed="1"/>
+    <w:lsdException w:name="index 5" w:semiHidden="1" w:unhideWhenUsed="1"/>
+    <w:lsdException w:name="index 6" w:semiHidden="1" w:unhideWhenUsed="1"/>
+    <w:lsdException w:name="index 7" w:semiHidden="1" w:unhideWhenUsed="1"/>
+    <w:lsdException w:name="index 8" w:semiHidden="1" w:unhideWhenUsed="1"/>
+    <w:lsdException w:name="index 9" w:semiHidden="1" w:unhideWhenUsed="1"/>
+    <w:lsdException w:name="toc 1" w:semiHidden="1" w:uiPriority="39" w:unhideWhenUsed="1"/>
+    <w:lsdException w:name="toc 2" w:semiHidden="1" w:uiPriority="39" w:unhideWhenUsed="1"/>
+    <w:lsdException w:name="toc 3" w:semiHidden="1" w:uiPriority="39" w:unhideWhenUsed="1"/>
+    <w:lsdException w:name="toc 4" w:semiHidden="1" w:uiPriority="39" w:unhideWhenUsed="1"/>
+    <w:lsdException w:name="toc 5" w:semiHidden="1" w:uiPriority="39" w:unhideWhenUsed="1"/>
+    <w:lsdException w:name="toc 6" w:semiHidden="1" w:uiPriority="39" w:unhideWhenUsed="1"/>
+    <w:lsdException w:name="toc 7" w:semiHidden="1" w:uiPriority="39" w:unhideWhenUsed="1"/>
+    <w:lsdException w:name="toc 8" w:semiHidden="1" w:uiPriority="39" w:unhideWhenUsed="1"/>
+    <w:lsdException w:name="toc 9" w:semiHidden="1" w:uiPriority="39" w:unhideWhenUsed="1"/>
+    <w:lsdException w:name="Normal Indent" w:semiHidden="1" w:unhideWhenUsed="1"/>
+    <w:lsdException w:name="footnote text" w:semiHidden="1" w:unhideWhenUsed="1"/>
+    <w:lsdException w:name="annotation text" w:semiHidden="1" w:unhideWhenUsed="1"/>
+    <w:lsdException w:name="header" w:semiHidden="1" w:unhideWhenUsed="1"/>
+    <w:lsdException w:name="footer" w:semiHidden="1" w:unhideWhenUsed="1"/>
+    <w:lsdException w:name="index heading" w:semiHidden="1" w:unhideWhenUsed="1"/>
+    <w:lsdException w:name="caption" w:semiHidden="1" w:uiPriority="35" w:unhideWhenUsed="1" w:qFormat="1"/>
+    <w:lsdException w:name="table of figures" w:semiHidden="1" w:unhideWhenUsed="1"/>
+    <w:lsdException w:name="envelope address" w:semiHidden="1" w:unhideWhenUsed="1"/>
+    <w:lsdException w:name="envelope return" w:semiHidden="1" w:unhideWhenUsed="1"/>
+    <w:lsdException w:name="footnote reference" w:semiHidden="1" w:unhideWhenUsed="1"/>
+    <w:lsdException w:name="annotation reference" w:semiHidden="1" w:unhideWhenUsed="1"/>
+    <w:lsdException w:name="line number" w:semiHidden="1" w:unhideWhenUsed="1"/>
+    <w:lsdException w:name="page number" w:semiHidden="1" w:unhideWhenUsed="1"/>
+    <w:lsdException w:name="endnote reference" w:semiHidden="1" w:unhideWhenUsed="1"/>
+    <w:lsdException w:name="endnote text" w:semiHidden="1" w:unhideWhenUsed="1"/>
+    <w:lsdException w:name="table of authorities" w:semiHidden="1" w:unhideWhenUsed="1"/>
+    <w:lsdException w:name="macro" w:semiHidden="1" w:unhideWhenUsed="1"/>
+    <w:lsdException w:name="toa heading" w:semiHidden="1" w:unhideWhenUsed="1"/>
+    <w:lsdException w:name="List" w:semiHidden="1" w:unhideWhenUsed="1"/>
+    <w:lsdException w:name="List Bullet" w:semiHidden="1" w:unhideWhenUsed="1"/>
+    <w:lsdException w:name="List Number" w:semiHidden="1" w:unhideWhenUsed="1"/>
+    <w:lsdException w:name="List 2" w:semiHidden="1" w:unhideWhenUsed="1"/>
+    <w:lsdException w:name="List 3" w:semiHidden="1" w:unhideWhenUsed="1"/>
+    <w:lsdException w:name="List 4" w:semiHidden="1" w:unhideWhenUsed="1"/>
+    <w:lsdException w:name="List 5" w:semiHidden="1" w:unhideWhenUsed="1"/>
+    <w:lsdException w:name="List Bullet 2" w:semiHidden="1" w:unhideWhenUsed="1"/>
+    <w:lsdException w:name="List Bullet 3" w:semiHidden="1" w:unhideWhenUsed="1"/>
+    <w:lsdException w:name="List Bullet 4" w:semiHidden="1" w:unhideWhenUsed="1"/>
+    <w:lsdException w:name="List Bullet 5" w:semiHidden="1" w:unhideWhenUsed="1"/>
+    <w:lsdException w:name="List Number 2" w:semiHidden="1" w:unhideWhenUsed="1"/>
+    <w:lsdException w:name="List Number 3" w:semiHidden="1" w:unhideWhenUsed="1"/>
+    <w:lsdException w:name="List Number 4" w:semiHidden="1" w:unhideWhenUsed="1"/>
+    <w:lsdException w:name="List Number 5" w:semiHidden="1" w:unhideWhenUsed="1"/>
+    <w:lsdException w:name="Title" w:uiPriority="10" w:qFormat="1"/>
+    <w:lsdException w:name="Closing" w:semiHidden="1" w:unhideWhenUsed="1"/>
+    <w:lsdException w:name="Signature" w:semiHidden="1" w:unhideWhenUsed="1"/>
+    <w:lsdException w:name="Default Paragraph Font" w:semiHidden="1" w:uiPriority="1" w:unhideWhenUsed="1"/>
+    <w:lsdException w:name="Body Text" w:semiHidden="1" w:unhideWhenUsed="1"/>
+    <w:lsdException w:name="Body Text Indent" w:semiHidden="1" w:unhideWhenUsed="1"/>
+    <w:lsdException w:name="List Continue" w:semiHidden="1" w:unhideWhenUsed="1"/>
+    <w:lsdException w:name="List Continue 2" w:semiHidden="1" w:unhideWhenUsed="1"/>
+    <w:lsdException w:name="List Continue 3" w:semiHidden="1" w:unhideWhenUsed="1"/>
+    <w:lsdException w:name="List Continue 4" w:semiHidden="1" w:unhideWhenUsed="1"/>
+    <w:lsdException w:name="List Continue 5" w:semiHidden="1" w:unhideWhenUsed="1"/>
+    <w:lsdException w:name="Message Header" w:semiHidden="1" w:unhideWhenUsed="1"/>
+    <w:lsdException w:name="Subtitle" w:uiPriority="11" w:qFormat="1"/>
+    <w:lsdException w:name="Salutation" w:semiHidden="1" w:unhideWhenUsed="1"/>
+    <w:lsdException w:name="Date" w:semiHidden="1" w:unhideWhenUsed="1"/>
+    <w:lsdException w:name="Body Text First Indent" w:semiHidden="1" w:unhideWhenUsed="1"/>
+    <w:lsdException w:name="Body Text First Indent 2" w:semiHidden="1" w:unhideWhenUsed="1"/>
+    <w:lsdException w:name="Note Heading" w:semiHidden="1" w:unhideWhenUsed="1"/>
+    <w:lsdException w:name="Body Text 2" w:semiHidden="1" w:unhideWhenUsed="1"/>
+    <w:lsdException w:name="Body Text 3" w:semiHidden="1" w:unhideWhenUsed="1"/>
+    <w:lsdException w:name="Body Text Indent 2" w:semiHidden="1" w:unhideWhenUsed="1"/>
+    <w:lsdException w:name="Body Text Indent 3" w:semiHidden="1" w:unhideWhenUsed="1"/>
+    <w:lsdException w:name="Block Text" w:semiHidden="1" w:unhideWhenUsed="1"/>
+    <w:lsdException w:name="Hyperlink" w:semiHidden="1" w:unhideWhenUsed="1"/>
+    <w:lsdException w:name="FollowedHyperlink" w:semiHidden="1" w:unhideWhenUsed="1"/>
+    <w:lsdException w:name="Strong" w:uiPriority="22" w:qFormat="1"/>
+    <w:lsdException w:name="Emphasis" w:uiPriority="20" w:qFormat="1"/>
+    <w:lsdException w:name="Document Map" w:semiHidden="1" w:unhideWhenUsed="1"/>
+    <w:lsdException w:name="Plain Text" w:semiHidden="1" w:unhideWhenUsed="1"/>
+    <w:lsdException w:name="E-mail Signature" w:semiHidden="1" w:unhideWhenUsed="1"/>
+    <w:lsdException w:name="HTML Top of Form" w:semiHidden="1" w:unhideWhenUsed="1"/>
+    <w:lsdException w:name="HTML Bottom of Form" w:semiHidden="1" w:unhideWhenUsed="1"/>
+    <w:lsdException w:name="Normal (Web)" w:semiHidden="1" w:unhideWhenUsed="1"/>
+    <w:lsdException w:name="HTML Acronym" w:semiHidden="1" w:unhideWhenUsed="1"/>
+    <w:lsdException w:name="HTML Address" w:semiHidden="1" w:unhideWhenUsed="1"/>
+    <w:lsdException w:name="HTML Cite" w:semiHidden="1" w:unhideWhenUsed="1"/>
+    <w:lsdException w:name="HTML Code" w:semiHidden="1" w:unhideWhenUsed="1"/>
+    <w:lsdException w:name="HTML Definition" w:semiHidden="1" w:unhideWhenUsed="1"/>
+    <w:lsdException w:name="HTML Keyboard" w:semiHidden="1" w:unhideWhenUsed="1"/>
+    <w:lsdException w:name="HTML Preformatted" w:semiHidden="1" w:unhideWhenUsed="1"/>
+    <w:lsdException w:name="HTML Sample" w:semiHidden="1" w:unhideWhenUsed="1"/>
+    <w:lsdException w:name="HTML Typewriter" w:semiHidden="1" w:unhideWhenUsed="1"/>
+    <w:lsdException w:name="HTML Variable" w:semiHidden="1" w:unhideWhenUsed="1"/>
+    <w:lsdException w:name="Normal Table" w:semiHidden="1" w:unhideWhenUsed="1"/>
+    <w:lsdException w:name="annotation subject" w:semiHidden="1" w:unhideWhenUsed="1"/>
+    <w:lsdException w:name="No List" w:semiHidden="1" w:unhideWhenUsed="1"/>
+    <w:lsdException w:name="Outline List 1" w:semiHidden="1" w:unhideWhenUsed="1"/>
+    <w:lsdException w:name="Outline List 2" w:semiHidden="1" w:unhideWhenUsed="1"/>
+    <w:lsdException w:name="Outline List 3" w:semiHidden="1" w:unhideWhenUsed="1"/>
+    <w:lsdException w:name="Table Simple 1" w:semiHidden="1" w:unhideWhenUsed="1"/>
+    <w:lsdException w:name="Table Simple 2" w:semiHidden="1" w:unhideWhenUsed="1"/>
+    <w:lsdException w:name="Table Simple 3" w:semiHidden="1" w:unhideWhenUsed="1"/>
+    <w:lsdException w:name="Table Classic 1" w:semiHidden="1" w:unhideWhenUsed="1"/>
+    <w:lsdException w:name="Table Classic 2" w:semiHidden="1" w:unhideWhenUsed="1"/>
+    <w:lsdException w:name="Table Classic 3" w:semiHidden="1" w:unhideWhenUsed="1"/>
+    <w:lsdException w:name="Table Classic 4" w:semiHidden="1" w:unhideWhenUsed="1"/>
+    <w:lsdException w:name="Table Colorful 1" w:semiHidden="1" w:unhideWhenUsed="1"/>
+    <w:lsdException w:name="Table Colorful 2" w:semiHidden="1" w:unhideWhenUsed="1"/>
+    <w:lsdException w:name="Table Colorful 3" w:semiHidden="1" w:unhideWhenUsed="1"/>
+    <w:lsdException w:name="Table Columns 1" w:semiHidden="1" w:unhideWhenUsed="1"/>
+    <w:lsdException w:name="Table Columns 2" w:semiHidden="1" w:unhideWhenUsed="1"/>
+    <w:lsdException w:name="Table Columns 3" w:semiHidden="1" w:unhideWhenUsed="1"/>
+    <w:lsdException w:name="Table Columns 4" w:semiHidden="1" w:unhideWhenUsed="1"/>
+    <w:lsdException w:name="Table Columns 5" w:semiHidden="1" w:unhideWhenUsed="1"/>
+    <w:lsdException w:name="Table Grid 1" w:semiHidden="1" w:unhideWhenUsed="1"/>
+    <w:lsdException w:name="Table Grid 2" w:semiHidden="1" w:unhideWhenUsed="1"/>
+    <w:lsdException w:name="Table Grid 3" w:semiHidden="1" w:unhideWhenUsed="1"/>
+    <w:lsdException w:name="Table Grid 4" w:semiHidden="1" w:unhideWhenUsed="1"/>
+    <w:lsdException w:name="Table Grid 5" w:semiHidden="1" w:unhideWhenUsed="1"/>
+    <w:lsdException w:name="Table Grid 6" w:semiHidden="1" w:unhideWhenUsed="1"/>
+    <w:lsdException w:name="Table Grid 7" w:semiHidden="1" w:unhideWhenUsed="1"/>
+    <w:lsdException w:name="Table Grid 8" w:semiHidden="1" w:unhideWhenUsed="1"/>
+    <w:lsdException w:name="Table List 1" w:semiHidden="1" w:unhideWhenUsed="1"/>
+    <w:lsdException w:name="Table List 2" w:semiHidden="1" w:unhideWhenUsed="1"/>
+    <w:lsdException w:name="Table List 3" w:semiHidden="1" w:unhideWhenUsed="1"/>
+    <w:lsdException w:name="Table List 4" w:semiHidden="1" w:unhideWhenUsed="1"/>
+    <w:lsdException w:name="Table List 5" w:semiHidden="1" w:unhideWhenUsed="1"/>
+    <w:lsdException w:name="Table List 6" w:semiHidden="1" w:unhideWhenUsed="1"/>
+    <w:lsdException w:name="Table List 7" w:semiHidden="1" w:unhideWhenUsed="1"/>
+    <w:lsdException w:name="Table List 8" w:semiHidden="1" w:unhideWhenUsed="1"/>
+    <w:lsdException w:name="Table 3D effects 1" w:semiHidden="1" w:unhideWhenUsed="1"/>
+    <w:lsdException w:name="Table 3D effects 2" w:semiHidden="1" w:unhideWhenUsed="1"/>
+    <w:lsdException w:name="Table 3D effects 3" w:semiHidden="1" w:unhideWhenUsed="1"/>
+    <w:lsdException w:name="Table Contemporary" w:semiHidden="1" w:unhideWhenUsed="1"/>
+    <w:lsdException w:name="Table Elegant" w:semiHidden="1" w:unhideWhenUsed="1"/>
+    <w:lsdException w:name="Table Professional" w:semiHidden="1" w:unhideWhenUsed="1"/>
+    <w:lsdException w:name="Table Subtle 1" w:semiHidden="1" w:unhideWhenUsed="1"/>
+    <w:lsdException w:name="Table Subtle 2" w:semiHidden="1" w:unhideWhenUsed="1"/>
+    <w:lsdException w:name="Table Web 1" w:semiHidden="1" w:unhideWhenUsed="1"/>
+    <w:lsdException w:name="Table Web 2" w:semiHidden="1" w:unhideWhenUsed="1"/>
+    <w:lsdException w:name="Table Web 3" w:semiHidden="1" w:unhideWhenUsed="1"/>
+    <w:lsdException w:name="Balloon Text" w:semiHidden="1" w:unhideWhenUsed="1"/>
+    <w:lsdException w:name="Table Grid" w:uiPriority="39"/>
+    <w:lsdException w:name="Table Theme" w:semiHidden="1" w:unhideWhenUsed="1"/>
+    <w:lsdException w:name="Placeholder Text" w:semiHidden="1"/>
+    <w:lsdException w:name="No Spacing" w:uiPriority="1" w:qFormat="1"/>
+    <w:lsdException w:name="Light Shading" w:uiPriority="60"/>
+    <w:lsdException w:name="Light List" w:uiPriority="61"/>
+    <w:lsdException w:name="Light Grid" w:uiPriority="62"/>
+    <w:lsdException w:name="Medium Shading 1" w:uiPriority="63"/>
+    <w:lsdException w:name="Medium Shading 2" w:uiPriority="64"/>
+    <w:lsdException w:name="Medium List 1" w:uiPriority="65"/>
+    <w:lsdException w:name="Medium List 2" w:uiPriority="66"/>
+    <w:lsdException w:name="Medium Grid 1" w:uiPriority="67"/>
+    <w:lsdException w:name="Medium Grid 2" w:uiPriority="68"/>
+    <w:lsdException w:name="Medium Grid 3" w:uiPriority="69"/>
+    <w:lsdException w:name="Dark List" w:uiPriority="70"/>
+    <w:lsdException w:name="Colorful Shading" w:uiPriority="71"/>
+    <w:lsdException w:name="Colorful List" w:uiPriority="72"/>
+    <w:lsdException w:name="Colorful Grid" w:uiPriority="73"/>
+    <w:lsdException w:name="Light Shading Accent 1" w:uiPriority="60"/>
+    <w:lsdException w:name="Light List Accent 1" w:uiPriority="61"/>
+    <w:lsdException w:name="Light Grid Accent 1" w:uiPriority="62"/>
+    <w:lsdException w:name="Medium Shading 1 Accent 1" w:uiPriority="63"/>
+    <w:lsdException w:name="Medium Shading 2 Accent 1" w:uiPriority="64"/>
+    <w:lsdException w:name="Medium List 1 Accent 1" w:uiPriority="65"/>
+    <w:lsdException w:name="Revision" w:semiHidden="1"/>
+    <w:lsdException w:name="List Paragraph" w:uiPriority="34" w:qFormat="1"/>
+    <w:lsdException w:name="Quote" w:uiPriority="29" w:qFormat="1"/>
+    <w:lsdException w:name="Intense Quote" w:uiPriority="30" w:qFormat="1"/>
+    <w:lsdException w:name="Medium List 2 Accent 1" w:uiPriority="66"/>
+    <w:lsdException w:name="Medium Grid 1 Accent 1" w:uiPriority="67"/>
+    <w:lsdException w:name="Medium Grid 2 Accent 1" w:uiPriority="68"/>
+    <w:lsdException w:name="Medium Grid 3 Accent 1" w:uiPriority="69"/>
+    <w:lsdException w:name="Dark List Accent 1" w:uiPriority="70"/>
+    <w:lsdException w:name="Colorful Shading Accent 1" w:uiPriority="71"/>
+    <w:lsdException w:name="Colorful List Accent 1" w:uiPriority="72"/>
+    <w:lsdException w:name="Colorful Grid Accent 1" w:uiPriority="73"/>
+    <w:lsdException w:name="Light Shading Accent 2" w:uiPriority="60"/>
+    <w:lsdException w:name="Light List Accent 2" w:uiPriority="61"/>
+    <w:lsdException w:name="Light Grid Accent 2" w:uiPriority="62"/>
+    <w:lsdException w:name="Medium Shading 1 Accent 2" w:uiPriority="63"/>
+    <w:lsdException w:name="Medium Shading 2 Accent 2" w:uiPriority="64"/>
+    <w:lsdException w:name="Medium List 1 Accent 2" w:uiPriority="65"/>
+    <w:lsdException w:name="Medium List 2 Accent 2" w:uiPriority="66"/>
+    <w:lsdException w:name="Medium Grid 1 Accent 2" w:uiPriority="67"/>
+    <w:lsdException w:name="Medium Grid 2 Accent 2" w:uiPriority="68"/>
+    <w:lsdException w:name="Medium Grid 3 Accent 2" w:uiPriority="69"/>
+    <w:lsdException w:name="Dark List Accent 2" w:uiPriority="70"/>
+    <w:lsdException w:name="Colorful Shading Accent 2" w:uiPriority="71"/>
+    <w:lsdException w:name="Colorful List Accent 2" w:uiPriority="72"/>
+    <w:lsdException w:name="Colorful Grid Accent 2" w:uiPriority="73"/>
+    <w:lsdException w:name="Light Shading Accent 3" w:uiPriority="60"/>
+    <w:lsdException w:name="Light List Accent 3" w:uiPriority="61"/>
+    <w:lsdException w:name="Light Grid Accent 3" w:uiPriority="62"/>
+    <w:lsdException w:name="Medium Shading 1 Accent 3" w:uiPriority="63"/>
+    <w:lsdException w:name="Medium Shading 2 Accent 3" w:uiPriority="64"/>
+    <w:lsdException w:name="Medium List 1 Accent 3" w:uiPriority="65"/>
+    <w:lsdException w:name="Medium List 2 Accent 3" w:uiPriority="66"/>
+    <w:lsdException w:name="Medium Grid 1 Accent 3" w:uiPriority="67"/>
+    <w:lsdException w:name="Medium Grid 2 Accent 3" w:uiPriority="68"/>
+    <w:lsdException w:name="Medium Grid 3 Accent 3" w:uiPriority="69"/>
+    <w:lsdException w:name="Dark List Accent 3" w:uiPriority="70"/>
+    <w:lsdException w:name="Colorful Shading Accent 3" w:uiPriority="71"/>
+    <w:lsdException w:name="Colorful List Accent 3" w:uiPriority="72"/>
+    <w:lsdException w:name="Colorful Grid Accent 3" w:uiPriority="73"/>
+    <w:lsdException w:name="Light Shading Accent 4" w:uiPriority="60"/>
+    <w:lsdException w:name="Light List Accent 4" w:uiPriority="61"/>
+    <w:lsdException w:name="Light Grid Accent 4" w:uiPriority="62"/>
+    <w:lsdException w:name="Medium Shading 1 Accent 4" w:uiPriority="63"/>
+    <w:lsdException w:name="Medium Shading 2 Accent 4" w:uiPriority="64"/>
+    <w:lsdException w:name="Medium List 1 Accent 4" w:uiPriority="65"/>
+    <w:lsdException w:name="Medium List 2 Accent 4" w:uiPriority="66"/>
+    <w:lsdException w:name="Medium Grid 1 Accent 4" w:uiPriority="67"/>
+    <w:lsdException w:name="Medium Grid 2 Accent 4" w:uiPriority="68"/>
+    <w:lsdException w:name="Medium Grid 3 Accent 4" w:uiPriority="69"/>
+    <w:lsdException w:name="Dark List Accent 4" w:uiPriority="70"/>
+    <w:lsdException w:name="Colorful Shading Accent 4" w:uiPriority="71"/>
+    <w:lsdException w:name="Colorful List Accent 4" w:uiPriority="72"/>
+    <w:lsdException w:name="Colorful Grid Accent 4" w:uiPriority="73"/>
+    <w:lsdException w:name="Light Shading Accent 5" w:uiPriority="60"/>
+    <w:lsdException w:name="Light List Accent 5" w:uiPriority="61"/>
+    <w:lsdException w:name="Light Grid Accent 5" w:uiPriority="62"/>
+    <w:lsdException w:name="Medium Shading 1 Accent 5" w:uiPriority="63"/>
+    <w:lsdException w:name="Medium Shading 2 Accent 5" w:uiPriority="64"/>
+    <w:lsdException w:name="Medium List 1 Accent 5" w:uiPriority="65"/>
+    <w:lsdException w:name="Medium List 2 Accent 5" w:uiPriority="66"/>
+    <w:lsdException w:name="Medium Grid 1 Accent 5" w:uiPriority="67"/>
+    <w:lsdException w:name="Medium Grid 2 Accent 5" w:uiPriority="68"/>
+    <w:lsdException w:name="Medium Grid 3 Accent 5" w:uiPriority="69"/>
+    <w:lsdException w:name="Dark List Accent 5" w:uiPriority="70"/>
+    <w:lsdException w:name="Colorful Shading Accent 5" w:uiPriority="71"/>
+    <w:lsdException w:name="Colorful List Accent 5" w:uiPriority="72"/>
+    <w:lsdException w:name="Colorful Grid Accent 5" w:uiPriority="73"/>
+    <w:lsdException w:name="Light Shading Accent 6" w:uiPriority="60"/>
+    <w:lsdException w:name="Light List Accent 6" w:uiPriority="61"/>
+    <w:lsdException w:name="Light Grid Accent 6" w:uiPriority="62"/>
+    <w:lsdException w:name="Medium Shading 1 Accent 6" w:uiPriority="63"/>
+    <w:lsdException w:name="Medium Shading 2 Accent 6" w:uiPriority="64"/>
+    <w:lsdException w:name="Medium List 1 Accent 6" w:uiPriority="65"/>
+    <w:lsdException w:name="Medium List 2 Accent 6" w:uiPriority="66"/>
+    <w:lsdException w:name="Medium Grid 1 Accent 6" w:uiPriority="67"/>
+    <w:lsdException w:name="Medium Grid 2 Accent 6" w:uiPriority="68"/>
+    <w:lsdException w:name="Medium Grid 3 Accent 6" w:uiPriority="69"/>
+    <w:lsdException w:name="Dark List Accent 6" w:uiPriority="70"/>
+    <w:lsdException w:name="Colorful Shading Accent 6" w:uiPriority="71"/>
+    <w:lsdException w:name="Colorful List Accent 6" w:uiPriority="72"/>
+    <w:lsdException w:name="Colorful Grid Accent 6" w:uiPriority="73"/>
+    <w:lsdException w:name="Subtle Emphasis" w:uiPriority="19" w:qFormat="1"/>
+    <w:lsdException w:name="Intense Emphasis" w:uiPriority="21" w:qFormat="1"/>
+    <w:lsdException w:name="Subtle Reference" w:uiPriority="31" w:qFormat="1"/>
+    <w:lsdException w:name="Intense Reference" w:uiPriority="32" w:qFormat="1"/>
+    <w:lsdException w:name="Book Title" w:uiPriority="33" w:qFormat="1"/>
+    <w:lsdException w:name="Bibliography" w:semiHidden="1" w:uiPriority="37" w:unhideWhenUsed="1"/>
+    <w:lsdException w:name="TOC Heading" w:semiHidden="1" w:uiPriority="39" w:unhideWhenUsed="1" w:qFormat="1"/>
+    <w:lsdException w:name="Plain Table 1" w:uiPriority="41"/>
+    <w:lsdException w:name="Plain Table 2" w:uiPriority="42"/>
+    <w:lsdException w:name="Plain Table 3" w:uiPriority="43"/>
+    <w:lsdException w:name="Plain Table 4" w:uiPriority="44"/>
+    <w:lsdException w:name="Plain Table 5" w:uiPriority="45"/>
+    <w:lsdException w:name="Grid Table Light" w:uiPriority="40"/>
+    <w:lsdException w:name="Grid Table 1 Light" w:uiPriority="46"/>
+    <w:lsdException w:name="Grid Table 2" w:uiPriority="47"/>
+    <w:lsdException w:name="Grid Table 3" w:uiPriority="48"/>
+    <w:lsdException w:name="Grid Table 4" w:uiPriority="49"/>
+    <w:lsdException w:name="Grid Table 5 Dark" w:uiPriority="50"/>
+    <w:lsdException w:name="Grid Table 6 Colorful" w:uiPriority="51"/>
+    <w:lsdException w:name="Grid Table 7 Colorful" w:uiPriority="52"/>
+    <w:lsdException w:name="Grid Table 1 Light Accent 1" w:uiPriority="46"/>
+    <w:lsdException w:name="Grid Table 2 Accent 1" w:uiPriority="47"/>
+    <w:lsdException w:name="Grid Table 3 Accent 1" w:uiPriority="48"/>
+    <w:lsdException w:name="Grid Table 4 Accent 1" w:uiPriority="49"/>
+    <w:lsdException w:name="Grid Table 5 Dark Accent 1" w:uiPriority="50"/>
+    <w:lsdException w:name="Grid Table 6 Colorful Accent 1" w:uiPriority="51"/>
+    <w:lsdException w:name="Grid Table 7 Colorful Accent 1" w:uiPriority="52"/>
+    <w:lsdException w:name="Grid Table 1 Light Accent 2" w:uiPriority="46"/>
+    <w:lsdException w:name="Grid Table 2 Accent 2" w:uiPriority="47"/>
+    <w:lsdException w:name="Grid Table 3 Accent 2" w:uiPriority="48"/>
+    <w:lsdException w:name="Grid Table 4 Accent 2" w:uiPriority="49"/>
+    <w:lsdException w:name="Grid Table 5 Dark Accent 2" w:uiPriority="50"/>
+    <w:lsdException w:name="Grid Table 6 Colorful Accent 2" w:uiPriority="51"/>
+    <w:lsdException w:name="Grid Table 7 Colorful Accent 2" w:uiPriority="52"/>
+    <w:lsdException w:name="Grid Table 1 Light Accent 3" w:uiPriority="46"/>
+    <w:lsdException w:name="Grid Table 2 Accent 3" w:uiPriority="47"/>
+    <w:lsdException w:name="Grid Table 3 Accent 3" w:uiPriority="48"/>
+    <w:lsdException w:name="Grid Table 4 Accent 3" w:uiPriority="49"/>
+    <w:lsdException w:name="Grid Table 5 Dark Accent 3" w:uiPriority="50"/>
+    <w:lsdException w:name="Grid Table 6 Colorful Accent 3" w:uiPriority="51"/>
+    <w:lsdException w:name="Grid Table 7 Colorful Accent 3" w:uiPriority="52"/>
+    <w:lsdException w:name="Grid Table 1 Light Accent 4" w:uiPriority="46"/>
+    <w:lsdException w:name="Grid Table 2 Accent 4" w:uiPriority="47"/>
+    <w:lsdException w:name="Grid Table 3 Accent 4" w:uiPriority="48"/>
+    <w:lsdException w:name="Grid Table 4 Accent 4" w:uiPriority="49"/>
+    <w:lsdException w:name="Grid Table 5 Dark Accent 4" w:uiPriority="50"/>
+    <w:lsdException w:name="Grid Table 6 Colorful Accent 4" w:uiPriority="51"/>
+    <w:lsdException w:name="Grid Table 7 Colorful Accent 4" w:uiPriority="52"/>
+    <w:lsdException w:name="Grid Table 1 Light Accent 5" w:uiPriority="46"/>
+    <w:lsdException w:name="Grid Table 2 Accent 5" w:uiPriority="47"/>
+    <w:lsdException w:name="Grid Table 3 Accent 5" w:uiPriority="48"/>
+    <w:lsdException w:name="Grid Table 4 Accent 5" w:uiPriority="49"/>
+    <w:lsdException w:name="Grid Table 5 Dark Accent 5" w:uiPriority="50"/>
+    <w:lsdException w:name="Grid Table 6 Colorful Accent 5" w:uiPriority="51"/>
+    <w:lsdException w:name="Grid Table 7 Colorful Accent 5" w:uiPriority="52"/>
+    <w:lsdException w:name="Grid Table 1 Light Accent 6" w:uiPriority="46"/>
+    <w:lsdException w:name="Grid Table 2 Accent 6" w:uiPriority="47"/>
+    <w:lsdException w:name="Grid Table 3 Accent 6" w:uiPriority="48"/>
+    <w:lsdException w:name="Grid Table 4 Accent 6" w:uiPriority="49"/>
+    <w:lsdException w:name="Grid Table 5 Dark Accent 6" w:uiPriority="50"/>
+    <w:lsdException w:name="Grid Table 6 Colorful Accent 6" w:uiPriority="51"/>
+    <w:lsdException w:name="Grid Table 7 Colorful Accent 6" w:uiPriority="52"/>
+    <w:lsdException w:name="List Table 1 Light" w:uiPriority="46"/>
+    <w:lsdException w:name="List Table 2" w:uiPriority="47"/>
+    <w:lsdException w:name="List Table 3" w:uiPriority="48"/>
+    <w:lsdException w:name="List Table 4" w:uiPriority="49"/>
+    <w:lsdException w:name="List Table 5 Dark" w:uiPriority="50"/>
+    <w:lsdException w:name="List Table 6 Colorful" w:uiPriority="51"/>
+    <w:lsdException w:name="List Table 7 Colorful" w:uiPriority="52"/>
+    <w:lsdException w:name="List Table 1 Light Accent 1" w:uiPriority="46"/>
+    <w:lsdException w:name="List Table 2 Accent 1" w:uiPriority="47"/>
+    <w:lsdException w:name="List Table 3 Accent 1" w:uiPriority="48"/>
+    <w:lsdException w:name="List Table 4 Accent 1" w:uiPriority="49"/>
+    <w:lsdException w:name="List Table 5 Dark Accent 1" w:uiPriority="50"/>
+    <w:lsdException w:name="List Table 6 Colorful Accent 1" w:uiPriority="51"/>
+    <w:lsdException w:name="List Table 7 Colorful Accent 1" w:uiPriority="52"/>
+    <w:lsdException w:name="List Table 1 Light Accent 2" w:uiPriority="46"/>
+    <w:lsdException w:name="List Table 2 Accent 2" w:uiPriority="47"/>
+    <w:lsdException w:name="List Table 3 Accent 2" w:uiPriority="48"/>
+    <w:lsdException w:name="List Table 4 Accent 2" w:uiPriority="49"/>
+    <w:lsdException w:name="List Table 5 Dark Accent 2" w:uiPriority="50"/>
+    <w:lsdException w:name="List Table 6 Colorful Accent 2" w:uiPriority="51"/>
+    <w:lsdException w:name="List Table 7 Colorful Accent 2" w:uiPriority="52"/>
+    <w:lsdException w:name="List Table 1 Light Accent 3" w:uiPriority="46"/>
+    <w:lsdException w:name="List Table 2 Accent 3" w:uiPriority="47"/>
+    <w:lsdException w:name="List Table 3 Accent 3" w:uiPriority="48"/>
+    <w:lsdException w:name="List Table 4 Accent 3" w:uiPriority="49"/>
+    <w:lsdException w:name="List Table 5 Dark Accent 3" w:uiPriority="50"/>
+    <w:lsdException w:name="List Table 6 Colorful Accent 3" w:uiPriority="51"/>
+    <w:lsdException w:name="List Table 7 Colorful Accent 3" w:uiPriority="52"/>
+    <w:lsdException w:name="List Table 1 Light Accent 4" w:uiPriority="46"/>
+    <w:lsdException w:name="List Table 2 Accent 4" w:uiPriority="47"/>
+    <w:lsdException w:name="List Table 3 Accent 4" w:uiPriority="48"/>
+    <w:lsdException w:name="List Table 4 Accent 4" w:uiPriority="49"/>
+    <w:lsdException w:name="List Table 5 Dark Accent 4" w:uiPriority="50"/>
+    <w:lsdException w:name="List Table 6 Colorful Accent 4" w:uiPriority="51"/>
+    <w:lsdException w:name="List Table 7 Colorful Accent 4" w:uiPriority="52"/>
+    <w:lsdException w:name="List Table 1 Light Accent 5" w:uiPriority="46"/>
+    <w:lsdException w:name="List Table 2 Accent 5" w:uiPriority="47"/>
+    <w:lsdException w:name="List Table 3 Accent 5" w:uiPriority="48"/>
+    <w:lsdException w:name="List Table 4 Accent 5" w:uiPriority="49"/>
+    <w:lsdException w:name="List Table 5 Dark Accent 5" w:uiPriority="50"/>
+    <w:lsdException w:name="List Table 6 Colorful Accent 5" w:uiPriority="51"/>
+    <w:lsdException w:name="List Table 7 Colorful Accent 5" w:uiPriority="52"/>
+    <w:lsdException w:name="List Table 1 Light Accent 6" w:uiPriority="46"/>
+    <w:lsdException w:name="List Table 2 Accent 6" w:uiPriority="47"/>
+    <w:lsdException w:name="List Table 3 Accent 6" w:uiPriority="48"/>
+    <w:lsdException w:name="List Table 4 Accent 6" w:uiPriority="49"/>
+    <w:lsdException w:name="List Table 5 Dark Accent 6" w:uiPriority="50"/>
+    <w:lsdException w:name="List Table 6 Colorful Accent 6" w:uiPriority="51"/>
+    <w:lsdException w:name="List Table 7 Colorful Accent 6" w:uiPriority="52"/>
   </w:latentStyles>
   <w:style w:type="paragraph" w:default="1" w:styleId="Normal">
     <w:name w:val="Normal"/>
@@ -11389,7 +12627,6 @@
     <w:uiPriority w:val="99"/>
     <w:semiHidden/>
     <w:unhideWhenUsed/>
-    <w:qFormat/>
     <w:tblPr>
       <w:tblInd w:w="0" w:type="dxa"/>
       <w:tblCellMar>
@@ -11664,7 +12901,7 @@
   <a:extraClrSchemeLst/>
   <a:extLst>
     <a:ext uri="{05A4C25C-085E-4340-85A3-A5531E510DB2}">
-      <thm15:themeFamily xmlns="" xmlns:thm15="http://schemas.microsoft.com/office/thememl/2012/main" name="Office Theme" id="{62F939B6-93AF-4DB8-9C6B-D6C7DFDC589F}" vid="{4A3C46E8-61CC-4603-A589-7422A47A8E4A}"/>
+      <thm15:themeFamily xmlns:thm15="http://schemas.microsoft.com/office/thememl/2012/main" name="Office Theme" id="{62F939B6-93AF-4DB8-9C6B-D6C7DFDC589F}" vid="{4A3C46E8-61CC-4603-A589-7422A47A8E4A}"/>
     </a:ext>
   </a:extLst>
 </a:theme>

</xml_diff>